<commit_message>
Added Appendix - "How to Add/Remove IP Restrictions"
git-tfs-id: [https://tfs.omnicloud.local/tfs/cco%20program/]$/eCoaching_V2;C32597
</commit_message>
<xml_diff>
--- a/Runbook/CCO_eCoaching_UI_Runbook.docx
+++ b/Runbook/CCO_eCoaching_UI_Runbook.docx
@@ -172,8 +172,15 @@
       <w:pPr>
         <w:pStyle w:val="CoverPageTitles"/>
       </w:pPr>
-      <w:r>
-        <w:t>eCoaching Log Web</w:t>
+      <w:proofErr w:type="spellStart"/>
+      <w:proofErr w:type="gramStart"/>
+      <w:r>
+        <w:t>eCoaching</w:t>
+      </w:r>
+      <w:proofErr w:type="spellEnd"/>
+      <w:proofErr w:type="gramEnd"/>
+      <w:r>
+        <w:t xml:space="preserve"> Log Web</w:t>
       </w:r>
       <w:r>
         <w:t xml:space="preserve"> </w:t>
@@ -375,7 +382,7 @@
       <w:r>
         <w:fldChar w:fldCharType="separate"/>
       </w:r>
-      <w:hyperlink w:anchor="_Toc416945599" w:history="1">
+      <w:hyperlink w:anchor="_Toc425852928" w:history="1">
         <w:r>
           <w:rPr>
             <w:rStyle w:val="Hyperlink"/>
@@ -402,7 +409,7 @@
             <w:noProof/>
             <w:webHidden/>
           </w:rPr>
-          <w:instrText xml:space="preserve"> PAGEREF _Toc416945599 \h </w:instrText>
+          <w:instrText xml:space="preserve"> PAGEREF _Toc425852928 \h </w:instrText>
         </w:r>
         <w:r>
           <w:rPr>
@@ -449,7 +456,7 @@
           <w:szCs w:val="22"/>
         </w:rPr>
       </w:pPr>
-      <w:hyperlink w:anchor="_Toc416945600" w:history="1">
+      <w:hyperlink w:anchor="_Toc425852929" w:history="1">
         <w:r>
           <w:rPr>
             <w:rStyle w:val="Hyperlink"/>
@@ -476,7 +483,7 @@
             <w:noProof/>
             <w:webHidden/>
           </w:rPr>
-          <w:instrText xml:space="preserve"> PAGEREF _Toc416945600 \h </w:instrText>
+          <w:instrText xml:space="preserve"> PAGEREF _Toc425852929 \h </w:instrText>
         </w:r>
         <w:r>
           <w:rPr>
@@ -523,7 +530,7 @@
           <w:szCs w:val="22"/>
         </w:rPr>
       </w:pPr>
-      <w:hyperlink w:anchor="_Toc416945601" w:history="1">
+      <w:hyperlink w:anchor="_Toc425852930" w:history="1">
         <w:r>
           <w:rPr>
             <w:rStyle w:val="Hyperlink"/>
@@ -550,7 +557,7 @@
             <w:noProof/>
             <w:webHidden/>
           </w:rPr>
-          <w:instrText xml:space="preserve"> PAGEREF _Toc416945601 \h </w:instrText>
+          <w:instrText xml:space="preserve"> PAGEREF _Toc425852930 \h </w:instrText>
         </w:r>
         <w:r>
           <w:rPr>
@@ -582,6 +589,80 @@
       </w:hyperlink>
     </w:p>
     <w:p>
+      <w:pPr>
+        <w:pStyle w:val="TOC1"/>
+        <w:tabs>
+          <w:tab w:val="right" w:leader="dot" w:pos="9350"/>
+        </w:tabs>
+        <w:rPr>
+          <w:rFonts w:asciiTheme="minorHAnsi" w:eastAsiaTheme="minorEastAsia" w:hAnsiTheme="minorHAnsi" w:cstheme="minorBidi"/>
+          <w:b w:val="0"/>
+          <w:bCs w:val="0"/>
+          <w:caps w:val="0"/>
+          <w:noProof/>
+          <w:sz w:val="22"/>
+          <w:szCs w:val="22"/>
+        </w:rPr>
+      </w:pPr>
+      <w:hyperlink w:anchor="_Toc425852931" w:history="1">
+        <w:r>
+          <w:rPr>
+            <w:rStyle w:val="Hyperlink"/>
+            <w:noProof/>
+          </w:rPr>
+          <w:t>Appendix:</w:t>
+        </w:r>
+        <w:r>
+          <w:rPr>
+            <w:noProof/>
+            <w:webHidden/>
+          </w:rPr>
+          <w:tab/>
+        </w:r>
+        <w:r>
+          <w:rPr>
+            <w:noProof/>
+            <w:webHidden/>
+          </w:rPr>
+          <w:fldChar w:fldCharType="begin"/>
+        </w:r>
+        <w:r>
+          <w:rPr>
+            <w:noProof/>
+            <w:webHidden/>
+          </w:rPr>
+          <w:instrText xml:space="preserve"> PAGEREF _Toc425852931 \h </w:instrText>
+        </w:r>
+        <w:r>
+          <w:rPr>
+            <w:noProof/>
+            <w:webHidden/>
+          </w:rPr>
+        </w:r>
+        <w:r>
+          <w:rPr>
+            <w:noProof/>
+            <w:webHidden/>
+          </w:rPr>
+          <w:fldChar w:fldCharType="separate"/>
+        </w:r>
+        <w:r>
+          <w:rPr>
+            <w:noProof/>
+            <w:webHidden/>
+          </w:rPr>
+          <w:t>3</w:t>
+        </w:r>
+        <w:r>
+          <w:rPr>
+            <w:noProof/>
+            <w:webHidden/>
+          </w:rPr>
+          <w:fldChar w:fldCharType="end"/>
+        </w:r>
+      </w:hyperlink>
+    </w:p>
+    <w:p>
       <w:r>
         <w:fldChar w:fldCharType="end"/>
       </w:r>
@@ -825,7 +906,7 @@
             <w:pPr>
               <w:pStyle w:val="ProcessHeaders"/>
             </w:pPr>
-            <w:bookmarkStart w:id="0" w:name="_Toc416945599"/>
+            <w:bookmarkStart w:id="0" w:name="_Toc425852928"/>
             <w:r>
               <w:t>Overview</w:t>
             </w:r>
@@ -900,8 +981,13 @@
             <w:r>
               <w:t xml:space="preserve">changes for </w:t>
             </w:r>
-            <w:r>
-              <w:t>eCoaching Log</w:t>
+            <w:proofErr w:type="spellStart"/>
+            <w:r>
+              <w:t>eCoaching</w:t>
+            </w:r>
+            <w:proofErr w:type="spellEnd"/>
+            <w:r>
+              <w:t xml:space="preserve"> Log</w:t>
             </w:r>
             <w:r>
               <w:t xml:space="preserve"> </w:t>
@@ -1193,7 +1279,7 @@
             <w:pPr>
               <w:pStyle w:val="ProcessHeaders"/>
             </w:pPr>
-            <w:bookmarkStart w:id="1" w:name="_Toc416945600"/>
+            <w:bookmarkStart w:id="1" w:name="_Toc425852929"/>
             <w:r>
               <w:t>Implementation Steps</w:t>
             </w:r>
@@ -1257,8 +1343,13 @@
             <w:r>
               <w:t xml:space="preserve"> </w:t>
             </w:r>
-            <w:r>
-              <w:t>eCoaching Log</w:t>
+            <w:proofErr w:type="spellStart"/>
+            <w:r>
+              <w:t>eCoaching</w:t>
+            </w:r>
+            <w:proofErr w:type="spellEnd"/>
+            <w:r>
+              <w:t xml:space="preserve"> Log</w:t>
             </w:r>
             <w:r>
               <w:t xml:space="preserve"> </w:t>
@@ -1266,8 +1357,6 @@
             <w:r>
               <w:t>Web Application</w:t>
             </w:r>
-            <w:bookmarkStart w:id="2" w:name="_GoBack"/>
-            <w:bookmarkEnd w:id="2"/>
             <w:r>
               <w:t xml:space="preserve"> in the production environment</w:t>
             </w:r>
@@ -1631,7 +1720,13 @@
             </w:r>
             <w:r>
               <w:lastRenderedPageBreak/>
-              <w:t xml:space="preserve">except for tester’s (Doug) IP </w:t>
+              <w:t>except for</w:t>
+            </w:r>
+            <w:r>
+              <w:t xml:space="preserve"> the</w:t>
+            </w:r>
+            <w:r>
+              <w:t xml:space="preserve"> tester’s (Doug) IP </w:t>
             </w:r>
             <w:r>
               <w:t>address;</w:t>
@@ -1647,6 +1742,83 @@
             <w:r>
               <w:t>.</w:t>
             </w:r>
+          </w:p>
+          <w:p>
+            <w:pPr>
+              <w:pStyle w:val="SOPBodyText"/>
+            </w:pPr>
+          </w:p>
+          <w:p>
+            <w:pPr>
+              <w:rPr>
+                <w:b/>
+                <w:sz w:val="22"/>
+                <w:szCs w:val="22"/>
+                <w:u w:val="single"/>
+              </w:rPr>
+            </w:pPr>
+            <w:r>
+              <w:rPr>
+                <w:i/>
+                <w:sz w:val="22"/>
+                <w:szCs w:val="22"/>
+              </w:rPr>
+              <w:t>See Appendix on</w:t>
+            </w:r>
+            <w:r>
+              <w:rPr>
+                <w:i/>
+              </w:rPr>
+              <w:t xml:space="preserve">  </w:t>
+            </w:r>
+            <w:r>
+              <w:rPr>
+                <w:i/>
+              </w:rPr>
+              <w:t>“</w:t>
+            </w:r>
+            <w:r>
+              <w:rPr>
+                <w:i/>
+                <w:sz w:val="22"/>
+                <w:szCs w:val="22"/>
+              </w:rPr>
+              <w:t xml:space="preserve">How to add IP restrictions to deny access to </w:t>
+            </w:r>
+            <w:proofErr w:type="spellStart"/>
+            <w:r>
+              <w:rPr>
+                <w:i/>
+                <w:sz w:val="22"/>
+                <w:szCs w:val="22"/>
+              </w:rPr>
+              <w:t>eCoaching</w:t>
+            </w:r>
+            <w:proofErr w:type="spellEnd"/>
+            <w:r>
+              <w:rPr>
+                <w:i/>
+                <w:sz w:val="22"/>
+                <w:szCs w:val="22"/>
+              </w:rPr>
+              <w:t xml:space="preserve"> site</w:t>
+            </w:r>
+            <w:r>
+              <w:rPr>
+                <w:i/>
+                <w:sz w:val="22"/>
+                <w:szCs w:val="22"/>
+              </w:rPr>
+              <w:t>”</w:t>
+            </w:r>
+          </w:p>
+          <w:p>
+            <w:pPr>
+              <w:pStyle w:val="SOPBodyText"/>
+              <w:rPr>
+                <w:i/>
+              </w:rPr>
+            </w:pPr>
           </w:p>
           <w:p>
             <w:pPr>
@@ -1727,10 +1899,21 @@
           <w:p>
             <w:pPr>
               <w:pStyle w:val="SOPBodyText"/>
+            </w:pPr>
+          </w:p>
+          <w:p>
+            <w:pPr>
+              <w:pStyle w:val="SOPBodyText"/>
               <w:rPr>
-                <w:b/>
+                <w:i/>
               </w:rPr>
             </w:pPr>
+            <w:r>
+              <w:rPr>
+                <w:i/>
+              </w:rPr>
+              <w:t>See Appendix on “How to remove IP restrictions”</w:t>
+            </w:r>
           </w:p>
         </w:tc>
       </w:tr>
@@ -1890,11 +2073,11 @@
             <w:pPr>
               <w:pStyle w:val="ProcessHeaders"/>
             </w:pPr>
-            <w:bookmarkStart w:id="3" w:name="_Toc416945601"/>
+            <w:bookmarkStart w:id="2" w:name="_Toc425852930"/>
             <w:r>
               <w:t>Important Notes</w:t>
             </w:r>
-            <w:bookmarkEnd w:id="3"/>
+            <w:bookmarkEnd w:id="2"/>
           </w:p>
         </w:tc>
       </w:tr>
@@ -2052,8 +2235,1136 @@
         <w:t xml:space="preserve"> </w:t>
       </w:r>
     </w:p>
+    <w:p>
+      <w:pPr>
+        <w:rPr>
+          <w:sz w:val="32"/>
+          <w:szCs w:val="32"/>
+        </w:rPr>
+      </w:pPr>
+      <w:r>
+        <w:rPr>
+          <w:sz w:val="32"/>
+          <w:szCs w:val="32"/>
+        </w:rPr>
+        <w:br w:type="page"/>
+      </w:r>
+    </w:p>
+    <w:p>
+      <w:pPr>
+        <w:pStyle w:val="Heading1"/>
+      </w:pPr>
+      <w:bookmarkStart w:id="3" w:name="_Toc425852931"/>
+      <w:r>
+        <w:lastRenderedPageBreak/>
+        <w:t>Appendix:</w:t>
+      </w:r>
+      <w:bookmarkEnd w:id="3"/>
+      <w:r>
+        <w:t xml:space="preserve"> </w:t>
+      </w:r>
+    </w:p>
+    <w:p>
+      <w:pPr>
+        <w:rPr>
+          <w:b/>
+          <w:sz w:val="22"/>
+          <w:szCs w:val="22"/>
+          <w:u w:val="single"/>
+        </w:rPr>
+      </w:pPr>
+      <w:bookmarkStart w:id="4" w:name="_GoBack"/>
+      <w:bookmarkEnd w:id="4"/>
+      <w:r>
+        <w:rPr>
+          <w:b/>
+          <w:sz w:val="22"/>
+          <w:szCs w:val="22"/>
+          <w:u w:val="single"/>
+        </w:rPr>
+        <w:t xml:space="preserve">How </w:t>
+      </w:r>
+      <w:r>
+        <w:rPr>
+          <w:b/>
+          <w:sz w:val="22"/>
+          <w:szCs w:val="22"/>
+          <w:u w:val="single"/>
+        </w:rPr>
+        <w:t xml:space="preserve">to add IP </w:t>
+      </w:r>
+      <w:r>
+        <w:rPr>
+          <w:b/>
+          <w:sz w:val="22"/>
+          <w:szCs w:val="22"/>
+          <w:u w:val="single"/>
+        </w:rPr>
+        <w:t>restrictions</w:t>
+      </w:r>
+      <w:r>
+        <w:rPr>
+          <w:b/>
+          <w:sz w:val="22"/>
+          <w:szCs w:val="22"/>
+          <w:u w:val="single"/>
+        </w:rPr>
+        <w:t xml:space="preserve"> </w:t>
+      </w:r>
+      <w:r>
+        <w:rPr>
+          <w:b/>
+          <w:sz w:val="22"/>
+          <w:szCs w:val="22"/>
+          <w:u w:val="single"/>
+        </w:rPr>
+        <w:t xml:space="preserve">to deny access to </w:t>
+      </w:r>
+      <w:proofErr w:type="spellStart"/>
+      <w:r>
+        <w:rPr>
+          <w:b/>
+          <w:sz w:val="22"/>
+          <w:szCs w:val="22"/>
+          <w:u w:val="single"/>
+        </w:rPr>
+        <w:t>eCoaching</w:t>
+      </w:r>
+      <w:proofErr w:type="spellEnd"/>
+      <w:r>
+        <w:rPr>
+          <w:b/>
+          <w:sz w:val="22"/>
+          <w:szCs w:val="22"/>
+          <w:u w:val="single"/>
+        </w:rPr>
+        <w:t xml:space="preserve"> site</w:t>
+      </w:r>
+    </w:p>
+    <w:p>
+      <w:pPr>
+        <w:rPr>
+          <w:b/>
+          <w:sz w:val="22"/>
+          <w:szCs w:val="22"/>
+        </w:rPr>
+      </w:pPr>
+    </w:p>
+    <w:p>
+      <w:pPr>
+        <w:pStyle w:val="ListParagraph"/>
+        <w:numPr>
+          <w:ilvl w:val="0"/>
+          <w:numId w:val="27"/>
+        </w:numPr>
+        <w:rPr>
+          <w:b/>
+        </w:rPr>
+      </w:pPr>
+      <w:r>
+        <w:t>Remote Desktop Connect to production web server.</w:t>
+      </w:r>
+    </w:p>
+    <w:p>
+      <w:pPr>
+        <w:pStyle w:val="ListParagraph"/>
+        <w:numPr>
+          <w:ilvl w:val="0"/>
+          <w:numId w:val="27"/>
+        </w:numPr>
+        <w:rPr>
+          <w:b/>
+          <w:sz w:val="22"/>
+          <w:szCs w:val="22"/>
+        </w:rPr>
+      </w:pPr>
+      <w:r>
+        <w:t xml:space="preserve">Open </w:t>
+      </w:r>
+      <w:r>
+        <w:rPr>
+          <w:rStyle w:val="Strong"/>
+        </w:rPr>
+        <w:t>Internet Information Services (IIS) Manager</w:t>
+      </w:r>
+      <w:r>
+        <w:t xml:space="preserve">: </w:t>
+      </w:r>
+      <w:r>
+        <w:rPr>
+          <w:b/>
+          <w:sz w:val="22"/>
+          <w:szCs w:val="22"/>
+        </w:rPr>
+        <w:t xml:space="preserve"> </w:t>
+      </w:r>
+    </w:p>
+    <w:p>
+      <w:pPr>
+        <w:pStyle w:val="ListParagraph"/>
+        <w:numPr>
+          <w:ilvl w:val="0"/>
+          <w:numId w:val="29"/>
+        </w:numPr>
+        <w:rPr>
+          <w:b/>
+          <w:sz w:val="22"/>
+          <w:szCs w:val="22"/>
+        </w:rPr>
+      </w:pPr>
+      <w:r>
+        <w:t xml:space="preserve">On the taskbar, click </w:t>
+      </w:r>
+      <w:r>
+        <w:rPr>
+          <w:rStyle w:val="Strong"/>
+        </w:rPr>
+        <w:t>Server Manager</w:t>
+      </w:r>
+      <w:r>
+        <w:t xml:space="preserve">, click </w:t>
+      </w:r>
+      <w:r>
+        <w:rPr>
+          <w:rStyle w:val="Strong"/>
+        </w:rPr>
+        <w:t>Tools</w:t>
+      </w:r>
+      <w:r>
+        <w:t xml:space="preserve">, and then click </w:t>
+      </w:r>
+      <w:r>
+        <w:rPr>
+          <w:rStyle w:val="Strong"/>
+        </w:rPr>
+        <w:t>Internet Information Services (IIS) Manager</w:t>
+      </w:r>
+      <w:r>
+        <w:t>.</w:t>
+      </w:r>
+    </w:p>
+    <w:p>
+      <w:pPr>
+        <w:pStyle w:val="ListParagraph"/>
+        <w:numPr>
+          <w:ilvl w:val="0"/>
+          <w:numId w:val="27"/>
+        </w:numPr>
+        <w:rPr>
+          <w:b/>
+          <w:sz w:val="22"/>
+          <w:szCs w:val="22"/>
+        </w:rPr>
+      </w:pPr>
+      <w:r>
+        <w:t xml:space="preserve">In the </w:t>
+      </w:r>
+      <w:r>
+        <w:rPr>
+          <w:rStyle w:val="Strong"/>
+        </w:rPr>
+        <w:t>Connections</w:t>
+      </w:r>
+      <w:r>
+        <w:t xml:space="preserve"> pane, expand the server </w:t>
+      </w:r>
+      <w:proofErr w:type="gramStart"/>
+      <w:r>
+        <w:t>name,</w:t>
+      </w:r>
+      <w:proofErr w:type="gramEnd"/>
+      <w:r>
+        <w:t xml:space="preserve"> expand </w:t>
+      </w:r>
+      <w:r>
+        <w:rPr>
+          <w:rStyle w:val="Strong"/>
+        </w:rPr>
+        <w:t>Sites</w:t>
+      </w:r>
+      <w:r>
+        <w:t xml:space="preserve">, and then </w:t>
+      </w:r>
+      <w:r>
+        <w:rPr>
+          <w:b/>
+        </w:rPr>
+        <w:t>Quality Web Site</w:t>
+      </w:r>
+      <w:r>
+        <w:t xml:space="preserve">, </w:t>
+      </w:r>
+      <w:r>
+        <w:rPr>
+          <w:b/>
+        </w:rPr>
+        <w:t>coach</w:t>
+      </w:r>
+      <w:r>
+        <w:t>.</w:t>
+      </w:r>
+    </w:p>
+    <w:p>
+      <w:pPr>
+        <w:pStyle w:val="ListParagraph"/>
+        <w:rPr>
+          <w:b/>
+          <w:sz w:val="22"/>
+          <w:szCs w:val="22"/>
+        </w:rPr>
+      </w:pPr>
+      <w:r>
+        <w:rPr>
+          <w:b/>
+          <w:noProof/>
+          <w:sz w:val="22"/>
+          <w:szCs w:val="22"/>
+        </w:rPr>
+        <w:drawing>
+          <wp:inline distT="0" distB="0" distL="0" distR="0" wp14:anchorId="4996EC89" wp14:editId="7DA7B7B8">
+            <wp:extent cx="1914525" cy="3019425"/>
+            <wp:effectExtent l="0" t="0" r="9525" b="9525"/>
+            <wp:docPr id="13" name="Picture 13"/>
+            <wp:cNvGraphicFramePr>
+              <a:graphicFrameLocks xmlns:a="http://schemas.openxmlformats.org/drawingml/2006/main" noChangeAspect="1"/>
+            </wp:cNvGraphicFramePr>
+            <a:graphic xmlns:a="http://schemas.openxmlformats.org/drawingml/2006/main">
+              <a:graphicData uri="http://schemas.openxmlformats.org/drawingml/2006/picture">
+                <pic:pic xmlns:pic="http://schemas.openxmlformats.org/drawingml/2006/picture">
+                  <pic:nvPicPr>
+                    <pic:cNvPr id="0" name="Picture 4"/>
+                    <pic:cNvPicPr>
+                      <a:picLocks noChangeAspect="1" noChangeArrowheads="1"/>
+                    </pic:cNvPicPr>
+                  </pic:nvPicPr>
+                  <pic:blipFill>
+                    <a:blip r:embed="rId16">
+                      <a:extLst>
+                        <a:ext uri="{28A0092B-C50C-407E-A947-70E740481C1C}">
+                          <a14:useLocalDpi xmlns:a14="http://schemas.microsoft.com/office/drawing/2010/main" val="0"/>
+                        </a:ext>
+                      </a:extLst>
+                    </a:blip>
+                    <a:srcRect/>
+                    <a:stretch>
+                      <a:fillRect/>
+                    </a:stretch>
+                  </pic:blipFill>
+                  <pic:spPr bwMode="auto">
+                    <a:xfrm>
+                      <a:off x="0" y="0"/>
+                      <a:ext cx="1914525" cy="3019425"/>
+                    </a:xfrm>
+                    <a:prstGeom prst="rect">
+                      <a:avLst/>
+                    </a:prstGeom>
+                    <a:noFill/>
+                    <a:ln>
+                      <a:noFill/>
+                    </a:ln>
+                  </pic:spPr>
+                </pic:pic>
+              </a:graphicData>
+            </a:graphic>
+          </wp:inline>
+        </w:drawing>
+      </w:r>
+    </w:p>
+    <w:p>
+      <w:pPr>
+        <w:pStyle w:val="ListParagraph"/>
+        <w:rPr>
+          <w:b/>
+          <w:sz w:val="22"/>
+          <w:szCs w:val="22"/>
+        </w:rPr>
+      </w:pPr>
+    </w:p>
+    <w:p>
+      <w:pPr>
+        <w:pStyle w:val="ListParagraph"/>
+        <w:numPr>
+          <w:ilvl w:val="0"/>
+          <w:numId w:val="27"/>
+        </w:numPr>
+        <w:rPr>
+          <w:b/>
+          <w:sz w:val="22"/>
+          <w:szCs w:val="22"/>
+        </w:rPr>
+      </w:pPr>
+      <w:r>
+        <w:t xml:space="preserve">In the </w:t>
+      </w:r>
+      <w:r>
+        <w:rPr>
+          <w:rStyle w:val="Strong"/>
+        </w:rPr>
+        <w:t>Home</w:t>
+      </w:r>
+      <w:r>
+        <w:t xml:space="preserve"> pane, double-click the </w:t>
+      </w:r>
+      <w:r>
+        <w:rPr>
+          <w:rStyle w:val="Strong"/>
+        </w:rPr>
+        <w:t>IP Address and Domain Restrictions</w:t>
+      </w:r>
+      <w:r>
+        <w:t xml:space="preserve"> feature.</w:t>
+      </w:r>
+    </w:p>
+    <w:p>
+      <w:pPr>
+        <w:pStyle w:val="ListParagraph"/>
+        <w:rPr>
+          <w:b/>
+          <w:sz w:val="22"/>
+          <w:szCs w:val="22"/>
+        </w:rPr>
+      </w:pPr>
+      <w:r>
+        <w:rPr>
+          <w:noProof/>
+        </w:rPr>
+        <w:drawing>
+          <wp:inline distT="0" distB="0" distL="0" distR="0" wp14:anchorId="26957812" wp14:editId="4F2C18B0">
+            <wp:extent cx="2381250" cy="1476375"/>
+            <wp:effectExtent l="0" t="0" r="0" b="9525"/>
+            <wp:docPr id="2" name="Picture 2" descr="http://i3.iis.net/images/configreference/ipSecurity_step3-small.png?cdn_id=2015-07-21-001"/>
+            <wp:cNvGraphicFramePr>
+              <a:graphicFrameLocks xmlns:a="http://schemas.openxmlformats.org/drawingml/2006/main" noChangeAspect="1"/>
+            </wp:cNvGraphicFramePr>
+            <a:graphic xmlns:a="http://schemas.openxmlformats.org/drawingml/2006/main">
+              <a:graphicData uri="http://schemas.openxmlformats.org/drawingml/2006/picture">
+                <pic:pic xmlns:pic="http://schemas.openxmlformats.org/drawingml/2006/picture">
+                  <pic:nvPicPr>
+                    <pic:cNvPr id="0" name="Picture 1" descr="http://i3.iis.net/images/configreference/ipSecurity_step3-small.png?cdn_id=2015-07-21-001"/>
+                    <pic:cNvPicPr>
+                      <a:picLocks noChangeAspect="1" noChangeArrowheads="1"/>
+                    </pic:cNvPicPr>
+                  </pic:nvPicPr>
+                  <pic:blipFill>
+                    <a:blip r:embed="rId17">
+                      <a:extLst>
+                        <a:ext uri="{28A0092B-C50C-407E-A947-70E740481C1C}">
+                          <a14:useLocalDpi xmlns:a14="http://schemas.microsoft.com/office/drawing/2010/main" val="0"/>
+                        </a:ext>
+                      </a:extLst>
+                    </a:blip>
+                    <a:srcRect/>
+                    <a:stretch>
+                      <a:fillRect/>
+                    </a:stretch>
+                  </pic:blipFill>
+                  <pic:spPr bwMode="auto">
+                    <a:xfrm>
+                      <a:off x="0" y="0"/>
+                      <a:ext cx="2381250" cy="1476375"/>
+                    </a:xfrm>
+                    <a:prstGeom prst="rect">
+                      <a:avLst/>
+                    </a:prstGeom>
+                    <a:noFill/>
+                    <a:ln>
+                      <a:noFill/>
+                    </a:ln>
+                  </pic:spPr>
+                </pic:pic>
+              </a:graphicData>
+            </a:graphic>
+          </wp:inline>
+        </w:drawing>
+      </w:r>
+    </w:p>
+    <w:p>
+      <w:pPr>
+        <w:pStyle w:val="ListParagraph"/>
+        <w:numPr>
+          <w:ilvl w:val="0"/>
+          <w:numId w:val="27"/>
+        </w:numPr>
+        <w:rPr>
+          <w:b/>
+          <w:sz w:val="22"/>
+          <w:szCs w:val="22"/>
+        </w:rPr>
+      </w:pPr>
+      <w:r>
+        <w:t xml:space="preserve">In the </w:t>
+      </w:r>
+      <w:r>
+        <w:rPr>
+          <w:b/>
+        </w:rPr>
+        <w:t xml:space="preserve">IP Address and Domain Restrictions </w:t>
+      </w:r>
+      <w:r>
+        <w:t xml:space="preserve">feature, click </w:t>
+      </w:r>
+      <w:r>
+        <w:rPr>
+          <w:b/>
+        </w:rPr>
+        <w:t>Edit Feature Settings…</w:t>
+      </w:r>
+      <w:r>
+        <w:t xml:space="preserve"> in the </w:t>
+      </w:r>
+      <w:r>
+        <w:rPr>
+          <w:b/>
+        </w:rPr>
+        <w:t>Actions</w:t>
+      </w:r>
+      <w:r>
+        <w:t xml:space="preserve"> pane</w:t>
+      </w:r>
+      <w:r>
+        <w:t xml:space="preserve">. </w:t>
+      </w:r>
+      <w:r>
+        <w:t xml:space="preserve">Select </w:t>
+      </w:r>
+      <w:r>
+        <w:rPr>
+          <w:b/>
+        </w:rPr>
+        <w:t>Deny</w:t>
+      </w:r>
+      <w:r>
+        <w:t xml:space="preserve"> for </w:t>
+      </w:r>
+      <w:r>
+        <w:rPr>
+          <w:b/>
+        </w:rPr>
+        <w:t xml:space="preserve">Access for unspecified clients: </w:t>
+      </w:r>
+      <w:r>
+        <w:t>dropdown, click OK.</w:t>
+      </w:r>
+    </w:p>
+    <w:p>
+      <w:pPr>
+        <w:pStyle w:val="ListParagraph"/>
+        <w:rPr>
+          <w:b/>
+          <w:sz w:val="22"/>
+          <w:szCs w:val="22"/>
+        </w:rPr>
+      </w:pPr>
+    </w:p>
+    <w:p>
+      <w:pPr>
+        <w:pStyle w:val="ListParagraph"/>
+        <w:rPr>
+          <w:b/>
+          <w:sz w:val="22"/>
+          <w:szCs w:val="22"/>
+        </w:rPr>
+      </w:pPr>
+      <w:r>
+        <w:rPr>
+          <w:noProof/>
+        </w:rPr>
+        <w:lastRenderedPageBreak/>
+        <w:drawing>
+          <wp:inline distT="0" distB="0" distL="0" distR="0" wp14:anchorId="5BEF162A" wp14:editId="7E32221F">
+            <wp:extent cx="3486150" cy="2638425"/>
+            <wp:effectExtent l="0" t="0" r="0" b="9525"/>
+            <wp:docPr id="9" name="Picture 9"/>
+            <wp:cNvGraphicFramePr>
+              <a:graphicFrameLocks xmlns:a="http://schemas.openxmlformats.org/drawingml/2006/main" noChangeAspect="1"/>
+            </wp:cNvGraphicFramePr>
+            <a:graphic xmlns:a="http://schemas.openxmlformats.org/drawingml/2006/main">
+              <a:graphicData uri="http://schemas.openxmlformats.org/drawingml/2006/picture">
+                <pic:pic xmlns:pic="http://schemas.openxmlformats.org/drawingml/2006/picture">
+                  <pic:nvPicPr>
+                    <pic:cNvPr id="0" name=""/>
+                    <pic:cNvPicPr/>
+                  </pic:nvPicPr>
+                  <pic:blipFill>
+                    <a:blip r:embed="rId18"/>
+                    <a:stretch>
+                      <a:fillRect/>
+                    </a:stretch>
+                  </pic:blipFill>
+                  <pic:spPr>
+                    <a:xfrm>
+                      <a:off x="0" y="0"/>
+                      <a:ext cx="3486150" cy="2638425"/>
+                    </a:xfrm>
+                    <a:prstGeom prst="rect">
+                      <a:avLst/>
+                    </a:prstGeom>
+                  </pic:spPr>
+                </pic:pic>
+              </a:graphicData>
+            </a:graphic>
+          </wp:inline>
+        </w:drawing>
+      </w:r>
+    </w:p>
+    <w:p>
+      <w:pPr>
+        <w:pStyle w:val="ListParagraph"/>
+        <w:rPr>
+          <w:b/>
+          <w:sz w:val="22"/>
+          <w:szCs w:val="22"/>
+        </w:rPr>
+      </w:pPr>
+    </w:p>
+    <w:p>
+      <w:pPr>
+        <w:pStyle w:val="ListParagraph"/>
+        <w:numPr>
+          <w:ilvl w:val="0"/>
+          <w:numId w:val="27"/>
+        </w:numPr>
+        <w:rPr>
+          <w:b/>
+        </w:rPr>
+      </w:pPr>
+      <w:r>
+        <w:t>C</w:t>
+      </w:r>
+      <w:r>
+        <w:t xml:space="preserve">lick </w:t>
+      </w:r>
+      <w:r>
+        <w:rPr>
+          <w:b/>
+        </w:rPr>
+        <w:t>Add Allow Entry…</w:t>
+      </w:r>
+      <w:r>
+        <w:rPr>
+          <w:b/>
+        </w:rPr>
+        <w:t xml:space="preserve"> </w:t>
+      </w:r>
+      <w:r>
+        <w:t xml:space="preserve">in the </w:t>
+      </w:r>
+      <w:r>
+        <w:rPr>
+          <w:b/>
+        </w:rPr>
+        <w:t>Actions</w:t>
+      </w:r>
+      <w:r>
+        <w:t xml:space="preserve"> pane, enter the </w:t>
+      </w:r>
+      <w:r>
+        <w:rPr>
+          <w:b/>
+        </w:rPr>
+        <w:t>IP</w:t>
+      </w:r>
+      <w:r>
+        <w:t xml:space="preserve"> address that you wish to allow, and then click OK.</w:t>
+      </w:r>
+    </w:p>
+    <w:p>
+      <w:pPr>
+        <w:pStyle w:val="ListParagraph"/>
+        <w:rPr>
+          <w:b/>
+          <w:sz w:val="22"/>
+          <w:szCs w:val="22"/>
+        </w:rPr>
+      </w:pPr>
+      <w:r>
+        <w:rPr>
+          <w:b/>
+          <w:noProof/>
+          <w:sz w:val="22"/>
+          <w:szCs w:val="22"/>
+        </w:rPr>
+        <w:drawing>
+          <wp:inline distT="0" distB="0" distL="0" distR="0" wp14:anchorId="0ACA3397" wp14:editId="62848B02">
+            <wp:extent cx="1876425" cy="1885950"/>
+            <wp:effectExtent l="0" t="0" r="9525" b="0"/>
+            <wp:docPr id="3" name="Picture 3"/>
+            <wp:cNvGraphicFramePr>
+              <a:graphicFrameLocks xmlns:a="http://schemas.openxmlformats.org/drawingml/2006/main" noChangeAspect="1"/>
+            </wp:cNvGraphicFramePr>
+            <a:graphic xmlns:a="http://schemas.openxmlformats.org/drawingml/2006/main">
+              <a:graphicData uri="http://schemas.openxmlformats.org/drawingml/2006/picture">
+                <pic:pic xmlns:pic="http://schemas.openxmlformats.org/drawingml/2006/picture">
+                  <pic:nvPicPr>
+                    <pic:cNvPr id="0" name="Picture 3"/>
+                    <pic:cNvPicPr>
+                      <a:picLocks noChangeAspect="1" noChangeArrowheads="1"/>
+                    </pic:cNvPicPr>
+                  </pic:nvPicPr>
+                  <pic:blipFill>
+                    <a:blip r:embed="rId19">
+                      <a:extLst>
+                        <a:ext uri="{28A0092B-C50C-407E-A947-70E740481C1C}">
+                          <a14:useLocalDpi xmlns:a14="http://schemas.microsoft.com/office/drawing/2010/main" val="0"/>
+                        </a:ext>
+                      </a:extLst>
+                    </a:blip>
+                    <a:srcRect/>
+                    <a:stretch>
+                      <a:fillRect/>
+                    </a:stretch>
+                  </pic:blipFill>
+                  <pic:spPr bwMode="auto">
+                    <a:xfrm>
+                      <a:off x="0" y="0"/>
+                      <a:ext cx="1876425" cy="1885950"/>
+                    </a:xfrm>
+                    <a:prstGeom prst="rect">
+                      <a:avLst/>
+                    </a:prstGeom>
+                    <a:noFill/>
+                    <a:ln>
+                      <a:noFill/>
+                    </a:ln>
+                  </pic:spPr>
+                </pic:pic>
+              </a:graphicData>
+            </a:graphic>
+          </wp:inline>
+        </w:drawing>
+      </w:r>
+    </w:p>
+    <w:p>
+      <w:pPr>
+        <w:pStyle w:val="ListParagraph"/>
+        <w:rPr>
+          <w:b/>
+          <w:sz w:val="22"/>
+          <w:szCs w:val="22"/>
+        </w:rPr>
+      </w:pPr>
+    </w:p>
+    <w:p>
+      <w:pPr>
+        <w:pStyle w:val="ListParagraph"/>
+        <w:rPr>
+          <w:b/>
+          <w:sz w:val="22"/>
+          <w:szCs w:val="22"/>
+        </w:rPr>
+      </w:pPr>
+    </w:p>
+    <w:p>
+      <w:pPr>
+        <w:pStyle w:val="ListParagraph"/>
+        <w:rPr>
+          <w:b/>
+          <w:sz w:val="22"/>
+          <w:szCs w:val="22"/>
+        </w:rPr>
+      </w:pPr>
+    </w:p>
+    <w:p>
+      <w:pPr>
+        <w:pStyle w:val="ListParagraph"/>
+        <w:rPr>
+          <w:b/>
+          <w:sz w:val="22"/>
+          <w:szCs w:val="22"/>
+        </w:rPr>
+      </w:pPr>
+      <w:r>
+        <w:rPr>
+          <w:noProof/>
+        </w:rPr>
+        <w:lastRenderedPageBreak/>
+        <w:drawing>
+          <wp:inline distT="0" distB="0" distL="0" distR="0" wp14:anchorId="50C63C80" wp14:editId="600BE0C7">
+            <wp:extent cx="4267200" cy="3886200"/>
+            <wp:effectExtent l="0" t="0" r="0" b="0"/>
+            <wp:docPr id="15" name="Picture 15"/>
+            <wp:cNvGraphicFramePr>
+              <a:graphicFrameLocks xmlns:a="http://schemas.openxmlformats.org/drawingml/2006/main" noChangeAspect="1"/>
+            </wp:cNvGraphicFramePr>
+            <a:graphic xmlns:a="http://schemas.openxmlformats.org/drawingml/2006/main">
+              <a:graphicData uri="http://schemas.openxmlformats.org/drawingml/2006/picture">
+                <pic:pic xmlns:pic="http://schemas.openxmlformats.org/drawingml/2006/picture">
+                  <pic:nvPicPr>
+                    <pic:cNvPr id="0" name=""/>
+                    <pic:cNvPicPr/>
+                  </pic:nvPicPr>
+                  <pic:blipFill>
+                    <a:blip r:embed="rId20"/>
+                    <a:stretch>
+                      <a:fillRect/>
+                    </a:stretch>
+                  </pic:blipFill>
+                  <pic:spPr>
+                    <a:xfrm>
+                      <a:off x="0" y="0"/>
+                      <a:ext cx="4267200" cy="3886200"/>
+                    </a:xfrm>
+                    <a:prstGeom prst="rect">
+                      <a:avLst/>
+                    </a:prstGeom>
+                  </pic:spPr>
+                </pic:pic>
+              </a:graphicData>
+            </a:graphic>
+          </wp:inline>
+        </w:drawing>
+      </w:r>
+    </w:p>
+    <w:p>
+      <w:pPr>
+        <w:pStyle w:val="ListParagraph"/>
+        <w:rPr>
+          <w:b/>
+          <w:sz w:val="22"/>
+          <w:szCs w:val="22"/>
+        </w:rPr>
+      </w:pPr>
+    </w:p>
+    <w:p>
+      <w:pPr>
+        <w:pStyle w:val="ListParagraph"/>
+        <w:rPr>
+          <w:b/>
+          <w:sz w:val="22"/>
+          <w:szCs w:val="22"/>
+        </w:rPr>
+      </w:pPr>
+    </w:p>
+    <w:p>
+      <w:pPr>
+        <w:pStyle w:val="ListParagraph"/>
+        <w:rPr>
+          <w:b/>
+          <w:sz w:val="22"/>
+          <w:szCs w:val="22"/>
+        </w:rPr>
+      </w:pPr>
+    </w:p>
+    <w:p>
+      <w:pPr>
+        <w:rPr>
+          <w:b/>
+          <w:sz w:val="22"/>
+          <w:szCs w:val="22"/>
+          <w:u w:val="single"/>
+        </w:rPr>
+      </w:pPr>
+      <w:r>
+        <w:rPr>
+          <w:b/>
+          <w:sz w:val="22"/>
+          <w:szCs w:val="22"/>
+          <w:u w:val="single"/>
+        </w:rPr>
+        <w:t>How to remove IP restrictions</w:t>
+      </w:r>
+    </w:p>
+    <w:p>
+      <w:pPr>
+        <w:rPr>
+          <w:b/>
+          <w:sz w:val="22"/>
+          <w:szCs w:val="22"/>
+        </w:rPr>
+      </w:pPr>
+    </w:p>
+    <w:p>
+      <w:pPr>
+        <w:pStyle w:val="ListParagraph"/>
+        <w:numPr>
+          <w:ilvl w:val="0"/>
+          <w:numId w:val="30"/>
+        </w:numPr>
+        <w:rPr>
+          <w:b/>
+          <w:sz w:val="22"/>
+          <w:szCs w:val="22"/>
+        </w:rPr>
+      </w:pPr>
+      <w:r>
+        <w:t xml:space="preserve">In the </w:t>
+      </w:r>
+      <w:r>
+        <w:rPr>
+          <w:b/>
+        </w:rPr>
+        <w:t xml:space="preserve">IP Address and Domain Restrictions </w:t>
+      </w:r>
+      <w:r>
+        <w:t xml:space="preserve">feature, click </w:t>
+      </w:r>
+      <w:r>
+        <w:rPr>
+          <w:b/>
+        </w:rPr>
+        <w:t>Edit Feature Settings…</w:t>
+      </w:r>
+      <w:r>
+        <w:t xml:space="preserve"> in the </w:t>
+      </w:r>
+      <w:r>
+        <w:rPr>
+          <w:b/>
+        </w:rPr>
+        <w:t>Actions</w:t>
+      </w:r>
+      <w:r>
+        <w:t xml:space="preserve"> pane. </w:t>
+      </w:r>
+      <w:r>
+        <w:rPr>
+          <w:sz w:val="22"/>
+          <w:szCs w:val="22"/>
+        </w:rPr>
+        <w:t>S</w:t>
+      </w:r>
+      <w:r>
+        <w:rPr>
+          <w:sz w:val="22"/>
+          <w:szCs w:val="22"/>
+        </w:rPr>
+        <w:t xml:space="preserve">elect </w:t>
+      </w:r>
+      <w:r>
+        <w:rPr>
+          <w:b/>
+          <w:sz w:val="22"/>
+          <w:szCs w:val="22"/>
+        </w:rPr>
+        <w:t>Allow</w:t>
+      </w:r>
+      <w:r>
+        <w:rPr>
+          <w:sz w:val="22"/>
+          <w:szCs w:val="22"/>
+        </w:rPr>
+        <w:t xml:space="preserve"> for</w:t>
+      </w:r>
+      <w:r>
+        <w:rPr>
+          <w:sz w:val="22"/>
+          <w:szCs w:val="22"/>
+        </w:rPr>
+        <w:t xml:space="preserve"> </w:t>
+      </w:r>
+      <w:r>
+        <w:rPr>
+          <w:b/>
+          <w:sz w:val="22"/>
+          <w:szCs w:val="22"/>
+        </w:rPr>
+        <w:t>Access for unspecified clients:</w:t>
+      </w:r>
+      <w:r>
+        <w:rPr>
+          <w:b/>
+          <w:sz w:val="22"/>
+          <w:szCs w:val="22"/>
+        </w:rPr>
+        <w:t xml:space="preserve"> </w:t>
+      </w:r>
+      <w:r>
+        <w:rPr>
+          <w:sz w:val="22"/>
+          <w:szCs w:val="22"/>
+        </w:rPr>
+        <w:t>dropdown</w:t>
+      </w:r>
+      <w:r>
+        <w:rPr>
+          <w:sz w:val="22"/>
+          <w:szCs w:val="22"/>
+        </w:rPr>
+        <w:t>, click OK</w:t>
+      </w:r>
+      <w:r>
+        <w:rPr>
+          <w:sz w:val="22"/>
+          <w:szCs w:val="22"/>
+        </w:rPr>
+        <w:t>.</w:t>
+      </w:r>
+    </w:p>
+    <w:p>
+      <w:pPr>
+        <w:pStyle w:val="ListParagraph"/>
+        <w:rPr>
+          <w:b/>
+          <w:sz w:val="22"/>
+          <w:szCs w:val="22"/>
+        </w:rPr>
+      </w:pPr>
+      <w:r>
+        <w:rPr>
+          <w:noProof/>
+        </w:rPr>
+        <w:drawing>
+          <wp:inline distT="0" distB="0" distL="0" distR="0" wp14:anchorId="4FF70C8F" wp14:editId="53A99DF1">
+            <wp:extent cx="3486150" cy="2638425"/>
+            <wp:effectExtent l="0" t="0" r="0" b="9525"/>
+            <wp:docPr id="14" name="Picture 14"/>
+            <wp:cNvGraphicFramePr>
+              <a:graphicFrameLocks xmlns:a="http://schemas.openxmlformats.org/drawingml/2006/main" noChangeAspect="1"/>
+            </wp:cNvGraphicFramePr>
+            <a:graphic xmlns:a="http://schemas.openxmlformats.org/drawingml/2006/main">
+              <a:graphicData uri="http://schemas.openxmlformats.org/drawingml/2006/picture">
+                <pic:pic xmlns:pic="http://schemas.openxmlformats.org/drawingml/2006/picture">
+                  <pic:nvPicPr>
+                    <pic:cNvPr id="0" name=""/>
+                    <pic:cNvPicPr/>
+                  </pic:nvPicPr>
+                  <pic:blipFill>
+                    <a:blip r:embed="rId21"/>
+                    <a:stretch>
+                      <a:fillRect/>
+                    </a:stretch>
+                  </pic:blipFill>
+                  <pic:spPr>
+                    <a:xfrm>
+                      <a:off x="0" y="0"/>
+                      <a:ext cx="3486150" cy="2638425"/>
+                    </a:xfrm>
+                    <a:prstGeom prst="rect">
+                      <a:avLst/>
+                    </a:prstGeom>
+                  </pic:spPr>
+                </pic:pic>
+              </a:graphicData>
+            </a:graphic>
+          </wp:inline>
+        </w:drawing>
+      </w:r>
+    </w:p>
+    <w:p>
+      <w:pPr>
+        <w:pStyle w:val="ListParagraph"/>
+        <w:numPr>
+          <w:ilvl w:val="0"/>
+          <w:numId w:val="30"/>
+        </w:numPr>
+        <w:rPr>
+          <w:b/>
+        </w:rPr>
+      </w:pPr>
+      <w:r>
+        <w:lastRenderedPageBreak/>
+        <w:t xml:space="preserve">In the </w:t>
+      </w:r>
+      <w:r>
+        <w:rPr>
+          <w:b/>
+        </w:rPr>
+        <w:t xml:space="preserve">IP Address and Domain Restrictions </w:t>
+      </w:r>
+      <w:r>
+        <w:rPr>
+          <w:b/>
+        </w:rPr>
+        <w:t>feature</w:t>
+      </w:r>
+      <w:r>
+        <w:t xml:space="preserve">, </w:t>
+      </w:r>
+      <w:r>
+        <w:t xml:space="preserve">select the IP address added in step 6, and click </w:t>
+      </w:r>
+      <w:r>
+        <w:rPr>
+          <w:b/>
+        </w:rPr>
+        <w:t>Remove</w:t>
+      </w:r>
+      <w:r>
+        <w:t xml:space="preserve"> in the Actions pane.</w:t>
+      </w:r>
+    </w:p>
+    <w:p>
+      <w:pPr>
+        <w:pStyle w:val="ListParagraph"/>
+        <w:rPr>
+          <w:b/>
+        </w:rPr>
+      </w:pPr>
+      <w:r>
+        <w:rPr>
+          <w:b/>
+          <w:noProof/>
+        </w:rPr>
+        <w:drawing>
+          <wp:inline distT="0" distB="0" distL="0" distR="0" wp14:anchorId="5F56A46D" wp14:editId="19B7D617">
+            <wp:extent cx="5943600" cy="1619250"/>
+            <wp:effectExtent l="0" t="0" r="0" b="0"/>
+            <wp:docPr id="16" name="Picture 16"/>
+            <wp:cNvGraphicFramePr>
+              <a:graphicFrameLocks xmlns:a="http://schemas.openxmlformats.org/drawingml/2006/main" noChangeAspect="1"/>
+            </wp:cNvGraphicFramePr>
+            <a:graphic xmlns:a="http://schemas.openxmlformats.org/drawingml/2006/main">
+              <a:graphicData uri="http://schemas.openxmlformats.org/drawingml/2006/picture">
+                <pic:pic xmlns:pic="http://schemas.openxmlformats.org/drawingml/2006/picture">
+                  <pic:nvPicPr>
+                    <pic:cNvPr id="0" name="Picture 5"/>
+                    <pic:cNvPicPr>
+                      <a:picLocks noChangeAspect="1" noChangeArrowheads="1"/>
+                    </pic:cNvPicPr>
+                  </pic:nvPicPr>
+                  <pic:blipFill>
+                    <a:blip r:embed="rId22">
+                      <a:extLst>
+                        <a:ext uri="{28A0092B-C50C-407E-A947-70E740481C1C}">
+                          <a14:useLocalDpi xmlns:a14="http://schemas.microsoft.com/office/drawing/2010/main" val="0"/>
+                        </a:ext>
+                      </a:extLst>
+                    </a:blip>
+                    <a:srcRect/>
+                    <a:stretch>
+                      <a:fillRect/>
+                    </a:stretch>
+                  </pic:blipFill>
+                  <pic:spPr bwMode="auto">
+                    <a:xfrm>
+                      <a:off x="0" y="0"/>
+                      <a:ext cx="5943600" cy="1619250"/>
+                    </a:xfrm>
+                    <a:prstGeom prst="rect">
+                      <a:avLst/>
+                    </a:prstGeom>
+                    <a:noFill/>
+                    <a:ln>
+                      <a:noFill/>
+                    </a:ln>
+                  </pic:spPr>
+                </pic:pic>
+              </a:graphicData>
+            </a:graphic>
+          </wp:inline>
+        </w:drawing>
+      </w:r>
+    </w:p>
+    <w:p>
+      <w:pPr>
+        <w:rPr>
+          <w:b/>
+          <w:sz w:val="22"/>
+          <w:szCs w:val="22"/>
+        </w:rPr>
+      </w:pPr>
+    </w:p>
+    <w:p>
+      <w:pPr>
+        <w:rPr>
+          <w:b/>
+          <w:sz w:val="22"/>
+          <w:szCs w:val="22"/>
+        </w:rPr>
+      </w:pPr>
+    </w:p>
     <w:sectPr>
-      <w:footerReference w:type="default" r:id="rId16"/>
+      <w:footerReference w:type="default" r:id="rId23"/>
       <w:pgSz w:w="12240" w:h="15840"/>
       <w:pgMar w:top="720" w:right="1440" w:bottom="720" w:left="1440" w:header="720" w:footer="504" w:gutter="0"/>
       <w:pgNumType w:start="1"/>
@@ -2101,13 +3412,23 @@
         <w:szCs w:val="18"/>
       </w:rPr>
     </w:pPr>
+    <w:proofErr w:type="spellStart"/>
     <w:r>
       <w:rPr>
         <w:b/>
         <w:sz w:val="18"/>
         <w:szCs w:val="18"/>
       </w:rPr>
-      <w:t xml:space="preserve">Vangent, Inc. - Confidential </w:t>
+      <w:t>Vangent</w:t>
+    </w:r>
+    <w:proofErr w:type="spellEnd"/>
+    <w:r>
+      <w:rPr>
+        <w:b/>
+        <w:sz w:val="18"/>
+        <w:szCs w:val="18"/>
+      </w:rPr>
+      <w:t xml:space="preserve">, Inc. - Confidential </w:t>
     </w:r>
     <w:r>
       <w:rPr>
@@ -2543,7 +3864,7 @@
         <w:sz w:val="18"/>
         <w:szCs w:val="18"/>
       </w:rPr>
-      <w:t>2</w:t>
+      <w:t>3</w:t>
     </w:r>
     <w:r>
       <w:rPr>
@@ -3231,6 +4552,92 @@
     </w:lvl>
   </w:abstractNum>
   <w:abstractNum w:abstractNumId="3">
+    <w:nsid w:val="0D4962FB"/>
+    <w:multiLevelType w:val="hybridMultilevel"/>
+    <w:tmpl w:val="6CCE7D74"/>
+    <w:lvl w:ilvl="0" w:tplc="0409000F">
+      <w:start w:val="1"/>
+      <w:numFmt w:val="decimal"/>
+      <w:lvlText w:val="%1."/>
+      <w:lvlJc w:val="left"/>
+      <w:pPr>
+        <w:ind w:left="720" w:hanging="360"/>
+      </w:pPr>
+    </w:lvl>
+    <w:lvl w:ilvl="1" w:tplc="04090019">
+      <w:start w:val="1"/>
+      <w:numFmt w:val="lowerLetter"/>
+      <w:lvlText w:val="%2."/>
+      <w:lvlJc w:val="left"/>
+      <w:pPr>
+        <w:ind w:left="1440" w:hanging="360"/>
+      </w:pPr>
+    </w:lvl>
+    <w:lvl w:ilvl="2" w:tplc="0409001B" w:tentative="1">
+      <w:start w:val="1"/>
+      <w:numFmt w:val="lowerRoman"/>
+      <w:lvlText w:val="%3."/>
+      <w:lvlJc w:val="right"/>
+      <w:pPr>
+        <w:ind w:left="2160" w:hanging="180"/>
+      </w:pPr>
+    </w:lvl>
+    <w:lvl w:ilvl="3" w:tplc="0409000F" w:tentative="1">
+      <w:start w:val="1"/>
+      <w:numFmt w:val="decimal"/>
+      <w:lvlText w:val="%4."/>
+      <w:lvlJc w:val="left"/>
+      <w:pPr>
+        <w:ind w:left="2880" w:hanging="360"/>
+      </w:pPr>
+    </w:lvl>
+    <w:lvl w:ilvl="4" w:tplc="04090019" w:tentative="1">
+      <w:start w:val="1"/>
+      <w:numFmt w:val="lowerLetter"/>
+      <w:lvlText w:val="%5."/>
+      <w:lvlJc w:val="left"/>
+      <w:pPr>
+        <w:ind w:left="3600" w:hanging="360"/>
+      </w:pPr>
+    </w:lvl>
+    <w:lvl w:ilvl="5" w:tplc="0409001B" w:tentative="1">
+      <w:start w:val="1"/>
+      <w:numFmt w:val="lowerRoman"/>
+      <w:lvlText w:val="%6."/>
+      <w:lvlJc w:val="right"/>
+      <w:pPr>
+        <w:ind w:left="4320" w:hanging="180"/>
+      </w:pPr>
+    </w:lvl>
+    <w:lvl w:ilvl="6" w:tplc="0409000F" w:tentative="1">
+      <w:start w:val="1"/>
+      <w:numFmt w:val="decimal"/>
+      <w:lvlText w:val="%7."/>
+      <w:lvlJc w:val="left"/>
+      <w:pPr>
+        <w:ind w:left="5040" w:hanging="360"/>
+      </w:pPr>
+    </w:lvl>
+    <w:lvl w:ilvl="7" w:tplc="04090019" w:tentative="1">
+      <w:start w:val="1"/>
+      <w:numFmt w:val="lowerLetter"/>
+      <w:lvlText w:val="%8."/>
+      <w:lvlJc w:val="left"/>
+      <w:pPr>
+        <w:ind w:left="5760" w:hanging="360"/>
+      </w:pPr>
+    </w:lvl>
+    <w:lvl w:ilvl="8" w:tplc="0409001B" w:tentative="1">
+      <w:start w:val="1"/>
+      <w:numFmt w:val="lowerRoman"/>
+      <w:lvlText w:val="%9."/>
+      <w:lvlJc w:val="right"/>
+      <w:pPr>
+        <w:ind w:left="6480" w:hanging="180"/>
+      </w:pPr>
+    </w:lvl>
+  </w:abstractNum>
+  <w:abstractNum w:abstractNumId="4">
     <w:nsid w:val="0E56272D"/>
     <w:multiLevelType w:val="hybridMultilevel"/>
     <w:tmpl w:val="3FDEA3C2"/>
@@ -3370,7 +4777,7 @@
       </w:rPr>
     </w:lvl>
   </w:abstractNum>
-  <w:abstractNum w:abstractNumId="4">
+  <w:abstractNum w:abstractNumId="5">
     <w:nsid w:val="15BB5A2C"/>
     <w:multiLevelType w:val="hybridMultilevel"/>
     <w:tmpl w:val="CC44D380"/>
@@ -3486,7 +4893,7 @@
       </w:pPr>
     </w:lvl>
   </w:abstractNum>
-  <w:abstractNum w:abstractNumId="5">
+  <w:abstractNum w:abstractNumId="6">
     <w:nsid w:val="1C4F4B5C"/>
     <w:multiLevelType w:val="hybridMultilevel"/>
     <w:tmpl w:val="BCAEE17C"/>
@@ -3626,7 +5033,7 @@
       </w:rPr>
     </w:lvl>
   </w:abstractNum>
-  <w:abstractNum w:abstractNumId="6">
+  <w:abstractNum w:abstractNumId="7">
     <w:nsid w:val="1FBC212C"/>
     <w:multiLevelType w:val="hybridMultilevel"/>
     <w:tmpl w:val="F6B65944"/>
@@ -3766,7 +5173,7 @@
       </w:rPr>
     </w:lvl>
   </w:abstractNum>
-  <w:abstractNum w:abstractNumId="7">
+  <w:abstractNum w:abstractNumId="8">
     <w:nsid w:val="28114CCE"/>
     <w:multiLevelType w:val="hybridMultilevel"/>
     <w:tmpl w:val="87E25350"/>
@@ -3879,7 +5286,7 @@
       </w:rPr>
     </w:lvl>
   </w:abstractNum>
-  <w:abstractNum w:abstractNumId="8">
+  <w:abstractNum w:abstractNumId="9">
     <w:nsid w:val="2A8B5AB4"/>
     <w:multiLevelType w:val="hybridMultilevel"/>
     <w:tmpl w:val="E3802E46"/>
@@ -3992,7 +5399,7 @@
       </w:rPr>
     </w:lvl>
   </w:abstractNum>
-  <w:abstractNum w:abstractNumId="9">
+  <w:abstractNum w:abstractNumId="10">
     <w:nsid w:val="332B2E17"/>
     <w:multiLevelType w:val="hybridMultilevel"/>
     <w:tmpl w:val="ACA82A54"/>
@@ -4105,7 +5512,7 @@
       </w:rPr>
     </w:lvl>
   </w:abstractNum>
-  <w:abstractNum w:abstractNumId="10">
+  <w:abstractNum w:abstractNumId="11">
     <w:nsid w:val="33A33A7D"/>
     <w:multiLevelType w:val="hybridMultilevel"/>
     <w:tmpl w:val="356E29D0"/>
@@ -4218,7 +5625,7 @@
       </w:rPr>
     </w:lvl>
   </w:abstractNum>
-  <w:abstractNum w:abstractNumId="11">
+  <w:abstractNum w:abstractNumId="12">
     <w:nsid w:val="359A0A7E"/>
     <w:multiLevelType w:val="hybridMultilevel"/>
     <w:tmpl w:val="CA8E549C"/>
@@ -4334,7 +5741,7 @@
       </w:pPr>
     </w:lvl>
   </w:abstractNum>
-  <w:abstractNum w:abstractNumId="12">
+  <w:abstractNum w:abstractNumId="13">
     <w:nsid w:val="3A2A24D9"/>
     <w:multiLevelType w:val="hybridMultilevel"/>
     <w:tmpl w:val="424A97C0"/>
@@ -4447,7 +5854,7 @@
       </w:rPr>
     </w:lvl>
   </w:abstractNum>
-  <w:abstractNum w:abstractNumId="13">
+  <w:abstractNum w:abstractNumId="14">
     <w:nsid w:val="3D617946"/>
     <w:multiLevelType w:val="hybridMultilevel"/>
     <w:tmpl w:val="91FE3E64"/>
@@ -4560,7 +5967,7 @@
       </w:rPr>
     </w:lvl>
   </w:abstractNum>
-  <w:abstractNum w:abstractNumId="14">
+  <w:abstractNum w:abstractNumId="15">
     <w:nsid w:val="3E046CD6"/>
     <w:multiLevelType w:val="hybridMultilevel"/>
     <w:tmpl w:val="490838E6"/>
@@ -4700,7 +6107,120 @@
       </w:rPr>
     </w:lvl>
   </w:abstractNum>
-  <w:abstractNum w:abstractNumId="15">
+  <w:abstractNum w:abstractNumId="16">
+    <w:nsid w:val="4AB2551E"/>
+    <w:multiLevelType w:val="hybridMultilevel"/>
+    <w:tmpl w:val="4B8CB52A"/>
+    <w:lvl w:ilvl="0" w:tplc="0409000B">
+      <w:start w:val="1"/>
+      <w:numFmt w:val="bullet"/>
+      <w:lvlText w:val=""/>
+      <w:lvlJc w:val="left"/>
+      <w:pPr>
+        <w:ind w:left="1440" w:hanging="360"/>
+      </w:pPr>
+      <w:rPr>
+        <w:rFonts w:ascii="Wingdings" w:hAnsi="Wingdings" w:hint="default"/>
+      </w:rPr>
+    </w:lvl>
+    <w:lvl w:ilvl="1" w:tplc="04090003" w:tentative="1">
+      <w:start w:val="1"/>
+      <w:numFmt w:val="bullet"/>
+      <w:lvlText w:val="o"/>
+      <w:lvlJc w:val="left"/>
+      <w:pPr>
+        <w:ind w:left="2160" w:hanging="360"/>
+      </w:pPr>
+      <w:rPr>
+        <w:rFonts w:ascii="Courier New" w:hAnsi="Courier New" w:cs="Courier New" w:hint="default"/>
+      </w:rPr>
+    </w:lvl>
+    <w:lvl w:ilvl="2" w:tplc="04090005" w:tentative="1">
+      <w:start w:val="1"/>
+      <w:numFmt w:val="bullet"/>
+      <w:lvlText w:val=""/>
+      <w:lvlJc w:val="left"/>
+      <w:pPr>
+        <w:ind w:left="2880" w:hanging="360"/>
+      </w:pPr>
+      <w:rPr>
+        <w:rFonts w:ascii="Wingdings" w:hAnsi="Wingdings" w:hint="default"/>
+      </w:rPr>
+    </w:lvl>
+    <w:lvl w:ilvl="3" w:tplc="04090001" w:tentative="1">
+      <w:start w:val="1"/>
+      <w:numFmt w:val="bullet"/>
+      <w:lvlText w:val=""/>
+      <w:lvlJc w:val="left"/>
+      <w:pPr>
+        <w:ind w:left="3600" w:hanging="360"/>
+      </w:pPr>
+      <w:rPr>
+        <w:rFonts w:ascii="Symbol" w:hAnsi="Symbol" w:hint="default"/>
+      </w:rPr>
+    </w:lvl>
+    <w:lvl w:ilvl="4" w:tplc="04090003" w:tentative="1">
+      <w:start w:val="1"/>
+      <w:numFmt w:val="bullet"/>
+      <w:lvlText w:val="o"/>
+      <w:lvlJc w:val="left"/>
+      <w:pPr>
+        <w:ind w:left="4320" w:hanging="360"/>
+      </w:pPr>
+      <w:rPr>
+        <w:rFonts w:ascii="Courier New" w:hAnsi="Courier New" w:cs="Courier New" w:hint="default"/>
+      </w:rPr>
+    </w:lvl>
+    <w:lvl w:ilvl="5" w:tplc="04090005" w:tentative="1">
+      <w:start w:val="1"/>
+      <w:numFmt w:val="bullet"/>
+      <w:lvlText w:val=""/>
+      <w:lvlJc w:val="left"/>
+      <w:pPr>
+        <w:ind w:left="5040" w:hanging="360"/>
+      </w:pPr>
+      <w:rPr>
+        <w:rFonts w:ascii="Wingdings" w:hAnsi="Wingdings" w:hint="default"/>
+      </w:rPr>
+    </w:lvl>
+    <w:lvl w:ilvl="6" w:tplc="04090001" w:tentative="1">
+      <w:start w:val="1"/>
+      <w:numFmt w:val="bullet"/>
+      <w:lvlText w:val=""/>
+      <w:lvlJc w:val="left"/>
+      <w:pPr>
+        <w:ind w:left="5760" w:hanging="360"/>
+      </w:pPr>
+      <w:rPr>
+        <w:rFonts w:ascii="Symbol" w:hAnsi="Symbol" w:hint="default"/>
+      </w:rPr>
+    </w:lvl>
+    <w:lvl w:ilvl="7" w:tplc="04090003" w:tentative="1">
+      <w:start w:val="1"/>
+      <w:numFmt w:val="bullet"/>
+      <w:lvlText w:val="o"/>
+      <w:lvlJc w:val="left"/>
+      <w:pPr>
+        <w:ind w:left="6480" w:hanging="360"/>
+      </w:pPr>
+      <w:rPr>
+        <w:rFonts w:ascii="Courier New" w:hAnsi="Courier New" w:cs="Courier New" w:hint="default"/>
+      </w:rPr>
+    </w:lvl>
+    <w:lvl w:ilvl="8" w:tplc="04090005" w:tentative="1">
+      <w:start w:val="1"/>
+      <w:numFmt w:val="bullet"/>
+      <w:lvlText w:val=""/>
+      <w:lvlJc w:val="left"/>
+      <w:pPr>
+        <w:ind w:left="7200" w:hanging="360"/>
+      </w:pPr>
+      <w:rPr>
+        <w:rFonts w:ascii="Wingdings" w:hAnsi="Wingdings" w:hint="default"/>
+      </w:rPr>
+    </w:lvl>
+  </w:abstractNum>
+  <w:abstractNum w:abstractNumId="17">
     <w:nsid w:val="4C6E627E"/>
     <w:multiLevelType w:val="hybridMultilevel"/>
     <w:tmpl w:val="760E5DF8"/>
@@ -4813,7 +6333,206 @@
       </w:rPr>
     </w:lvl>
   </w:abstractNum>
-  <w:abstractNum w:abstractNumId="16">
+  <w:abstractNum w:abstractNumId="18">
+    <w:nsid w:val="577A2C79"/>
+    <w:multiLevelType w:val="hybridMultilevel"/>
+    <w:tmpl w:val="C9AA107C"/>
+    <w:lvl w:ilvl="0" w:tplc="0409000B">
+      <w:start w:val="1"/>
+      <w:numFmt w:val="bullet"/>
+      <w:lvlText w:val=""/>
+      <w:lvlJc w:val="left"/>
+      <w:pPr>
+        <w:ind w:left="1440" w:hanging="360"/>
+      </w:pPr>
+      <w:rPr>
+        <w:rFonts w:ascii="Wingdings" w:hAnsi="Wingdings" w:hint="default"/>
+      </w:rPr>
+    </w:lvl>
+    <w:lvl w:ilvl="1" w:tplc="04090003" w:tentative="1">
+      <w:start w:val="1"/>
+      <w:numFmt w:val="bullet"/>
+      <w:lvlText w:val="o"/>
+      <w:lvlJc w:val="left"/>
+      <w:pPr>
+        <w:ind w:left="2160" w:hanging="360"/>
+      </w:pPr>
+      <w:rPr>
+        <w:rFonts w:ascii="Courier New" w:hAnsi="Courier New" w:cs="Courier New" w:hint="default"/>
+      </w:rPr>
+    </w:lvl>
+    <w:lvl w:ilvl="2" w:tplc="04090005" w:tentative="1">
+      <w:start w:val="1"/>
+      <w:numFmt w:val="bullet"/>
+      <w:lvlText w:val=""/>
+      <w:lvlJc w:val="left"/>
+      <w:pPr>
+        <w:ind w:left="2880" w:hanging="360"/>
+      </w:pPr>
+      <w:rPr>
+        <w:rFonts w:ascii="Wingdings" w:hAnsi="Wingdings" w:hint="default"/>
+      </w:rPr>
+    </w:lvl>
+    <w:lvl w:ilvl="3" w:tplc="04090001" w:tentative="1">
+      <w:start w:val="1"/>
+      <w:numFmt w:val="bullet"/>
+      <w:lvlText w:val=""/>
+      <w:lvlJc w:val="left"/>
+      <w:pPr>
+        <w:ind w:left="3600" w:hanging="360"/>
+      </w:pPr>
+      <w:rPr>
+        <w:rFonts w:ascii="Symbol" w:hAnsi="Symbol" w:hint="default"/>
+      </w:rPr>
+    </w:lvl>
+    <w:lvl w:ilvl="4" w:tplc="04090003" w:tentative="1">
+      <w:start w:val="1"/>
+      <w:numFmt w:val="bullet"/>
+      <w:lvlText w:val="o"/>
+      <w:lvlJc w:val="left"/>
+      <w:pPr>
+        <w:ind w:left="4320" w:hanging="360"/>
+      </w:pPr>
+      <w:rPr>
+        <w:rFonts w:ascii="Courier New" w:hAnsi="Courier New" w:cs="Courier New" w:hint="default"/>
+      </w:rPr>
+    </w:lvl>
+    <w:lvl w:ilvl="5" w:tplc="04090005" w:tentative="1">
+      <w:start w:val="1"/>
+      <w:numFmt w:val="bullet"/>
+      <w:lvlText w:val=""/>
+      <w:lvlJc w:val="left"/>
+      <w:pPr>
+        <w:ind w:left="5040" w:hanging="360"/>
+      </w:pPr>
+      <w:rPr>
+        <w:rFonts w:ascii="Wingdings" w:hAnsi="Wingdings" w:hint="default"/>
+      </w:rPr>
+    </w:lvl>
+    <w:lvl w:ilvl="6" w:tplc="04090001" w:tentative="1">
+      <w:start w:val="1"/>
+      <w:numFmt w:val="bullet"/>
+      <w:lvlText w:val=""/>
+      <w:lvlJc w:val="left"/>
+      <w:pPr>
+        <w:ind w:left="5760" w:hanging="360"/>
+      </w:pPr>
+      <w:rPr>
+        <w:rFonts w:ascii="Symbol" w:hAnsi="Symbol" w:hint="default"/>
+      </w:rPr>
+    </w:lvl>
+    <w:lvl w:ilvl="7" w:tplc="04090003" w:tentative="1">
+      <w:start w:val="1"/>
+      <w:numFmt w:val="bullet"/>
+      <w:lvlText w:val="o"/>
+      <w:lvlJc w:val="left"/>
+      <w:pPr>
+        <w:ind w:left="6480" w:hanging="360"/>
+      </w:pPr>
+      <w:rPr>
+        <w:rFonts w:ascii="Courier New" w:hAnsi="Courier New" w:cs="Courier New" w:hint="default"/>
+      </w:rPr>
+    </w:lvl>
+    <w:lvl w:ilvl="8" w:tplc="04090005" w:tentative="1">
+      <w:start w:val="1"/>
+      <w:numFmt w:val="bullet"/>
+      <w:lvlText w:val=""/>
+      <w:lvlJc w:val="left"/>
+      <w:pPr>
+        <w:ind w:left="7200" w:hanging="360"/>
+      </w:pPr>
+      <w:rPr>
+        <w:rFonts w:ascii="Wingdings" w:hAnsi="Wingdings" w:hint="default"/>
+      </w:rPr>
+    </w:lvl>
+  </w:abstractNum>
+  <w:abstractNum w:abstractNumId="19">
+    <w:nsid w:val="580F7AB1"/>
+    <w:multiLevelType w:val="hybridMultilevel"/>
+    <w:tmpl w:val="6CCE7D74"/>
+    <w:lvl w:ilvl="0" w:tplc="0409000F">
+      <w:start w:val="1"/>
+      <w:numFmt w:val="decimal"/>
+      <w:lvlText w:val="%1."/>
+      <w:lvlJc w:val="left"/>
+      <w:pPr>
+        <w:ind w:left="720" w:hanging="360"/>
+      </w:pPr>
+    </w:lvl>
+    <w:lvl w:ilvl="1" w:tplc="04090019">
+      <w:start w:val="1"/>
+      <w:numFmt w:val="lowerLetter"/>
+      <w:lvlText w:val="%2."/>
+      <w:lvlJc w:val="left"/>
+      <w:pPr>
+        <w:ind w:left="1440" w:hanging="360"/>
+      </w:pPr>
+    </w:lvl>
+    <w:lvl w:ilvl="2" w:tplc="0409001B" w:tentative="1">
+      <w:start w:val="1"/>
+      <w:numFmt w:val="lowerRoman"/>
+      <w:lvlText w:val="%3."/>
+      <w:lvlJc w:val="right"/>
+      <w:pPr>
+        <w:ind w:left="2160" w:hanging="180"/>
+      </w:pPr>
+    </w:lvl>
+    <w:lvl w:ilvl="3" w:tplc="0409000F" w:tentative="1">
+      <w:start w:val="1"/>
+      <w:numFmt w:val="decimal"/>
+      <w:lvlText w:val="%4."/>
+      <w:lvlJc w:val="left"/>
+      <w:pPr>
+        <w:ind w:left="2880" w:hanging="360"/>
+      </w:pPr>
+    </w:lvl>
+    <w:lvl w:ilvl="4" w:tplc="04090019" w:tentative="1">
+      <w:start w:val="1"/>
+      <w:numFmt w:val="lowerLetter"/>
+      <w:lvlText w:val="%5."/>
+      <w:lvlJc w:val="left"/>
+      <w:pPr>
+        <w:ind w:left="3600" w:hanging="360"/>
+      </w:pPr>
+    </w:lvl>
+    <w:lvl w:ilvl="5" w:tplc="0409001B" w:tentative="1">
+      <w:start w:val="1"/>
+      <w:numFmt w:val="lowerRoman"/>
+      <w:lvlText w:val="%6."/>
+      <w:lvlJc w:val="right"/>
+      <w:pPr>
+        <w:ind w:left="4320" w:hanging="180"/>
+      </w:pPr>
+    </w:lvl>
+    <w:lvl w:ilvl="6" w:tplc="0409000F" w:tentative="1">
+      <w:start w:val="1"/>
+      <w:numFmt w:val="decimal"/>
+      <w:lvlText w:val="%7."/>
+      <w:lvlJc w:val="left"/>
+      <w:pPr>
+        <w:ind w:left="5040" w:hanging="360"/>
+      </w:pPr>
+    </w:lvl>
+    <w:lvl w:ilvl="7" w:tplc="04090019" w:tentative="1">
+      <w:start w:val="1"/>
+      <w:numFmt w:val="lowerLetter"/>
+      <w:lvlText w:val="%8."/>
+      <w:lvlJc w:val="left"/>
+      <w:pPr>
+        <w:ind w:left="5760" w:hanging="360"/>
+      </w:pPr>
+    </w:lvl>
+    <w:lvl w:ilvl="8" w:tplc="0409001B" w:tentative="1">
+      <w:start w:val="1"/>
+      <w:numFmt w:val="lowerRoman"/>
+      <w:lvlText w:val="%9."/>
+      <w:lvlJc w:val="right"/>
+      <w:pPr>
+        <w:ind w:left="6480" w:hanging="180"/>
+      </w:pPr>
+    </w:lvl>
+  </w:abstractNum>
+  <w:abstractNum w:abstractNumId="20">
     <w:nsid w:val="5E9C5BD9"/>
     <w:multiLevelType w:val="hybridMultilevel"/>
     <w:tmpl w:val="CEBA42DA"/>
@@ -4953,7 +6672,7 @@
       </w:rPr>
     </w:lvl>
   </w:abstractNum>
-  <w:abstractNum w:abstractNumId="17">
+  <w:abstractNum w:abstractNumId="21">
     <w:nsid w:val="606129D0"/>
     <w:multiLevelType w:val="hybridMultilevel"/>
     <w:tmpl w:val="7AB856A8"/>
@@ -5039,7 +6758,7 @@
       </w:pPr>
     </w:lvl>
   </w:abstractNum>
-  <w:abstractNum w:abstractNumId="18">
+  <w:abstractNum w:abstractNumId="22">
     <w:nsid w:val="67AC725B"/>
     <w:multiLevelType w:val="hybridMultilevel"/>
     <w:tmpl w:val="CA8E549C"/>
@@ -5155,7 +6874,7 @@
       </w:pPr>
     </w:lvl>
   </w:abstractNum>
-  <w:abstractNum w:abstractNumId="19">
+  <w:abstractNum w:abstractNumId="23">
     <w:nsid w:val="6AD259B8"/>
     <w:multiLevelType w:val="hybridMultilevel"/>
     <w:tmpl w:val="6D1EAD2C"/>
@@ -5295,10 +7014,10 @@
       </w:rPr>
     </w:lvl>
   </w:abstractNum>
-  <w:abstractNum w:abstractNumId="20">
+  <w:abstractNum w:abstractNumId="24">
     <w:nsid w:val="72E468BB"/>
     <w:multiLevelType w:val="hybridMultilevel"/>
-    <w:tmpl w:val="20C0B526"/>
+    <w:tmpl w:val="AC3ACDC2"/>
     <w:lvl w:ilvl="0" w:tplc="04090001">
       <w:start w:val="1"/>
       <w:numFmt w:val="bullet"/>
@@ -5408,7 +7127,7 @@
       </w:rPr>
     </w:lvl>
   </w:abstractNum>
-  <w:abstractNum w:abstractNumId="21">
+  <w:abstractNum w:abstractNumId="25">
     <w:nsid w:val="781C0CAE"/>
     <w:multiLevelType w:val="hybridMultilevel"/>
     <w:tmpl w:val="42F2CD5E"/>
@@ -5521,7 +7240,7 @@
       </w:rPr>
     </w:lvl>
   </w:abstractNum>
-  <w:abstractNum w:abstractNumId="22">
+  <w:abstractNum w:abstractNumId="26">
     <w:nsid w:val="79B73A11"/>
     <w:multiLevelType w:val="hybridMultilevel"/>
     <w:tmpl w:val="BC106C74"/>
@@ -5607,7 +7326,7 @@
       </w:pPr>
     </w:lvl>
   </w:abstractNum>
-  <w:abstractNum w:abstractNumId="23">
+  <w:abstractNum w:abstractNumId="27">
     <w:nsid w:val="7B372F32"/>
     <w:multiLevelType w:val="hybridMultilevel"/>
     <w:tmpl w:val="BE86A624"/>
@@ -5721,25 +7440,25 @@
     </w:lvl>
   </w:abstractNum>
   <w:num w:numId="1">
-    <w:abstractNumId w:val="3"/>
+    <w:abstractNumId w:val="4"/>
   </w:num>
   <w:num w:numId="2">
-    <w:abstractNumId w:val="6"/>
+    <w:abstractNumId w:val="7"/>
   </w:num>
   <w:num w:numId="3">
-    <w:abstractNumId w:val="19"/>
+    <w:abstractNumId w:val="23"/>
   </w:num>
   <w:num w:numId="4">
-    <w:abstractNumId w:val="16"/>
+    <w:abstractNumId w:val="20"/>
   </w:num>
   <w:num w:numId="5">
     <w:abstractNumId w:val="1"/>
   </w:num>
   <w:num w:numId="6">
-    <w:abstractNumId w:val="5"/>
+    <w:abstractNumId w:val="6"/>
   </w:num>
   <w:num w:numId="7">
-    <w:abstractNumId w:val="14"/>
+    <w:abstractNumId w:val="15"/>
   </w:num>
   <w:num w:numId="8">
     <w:abstractNumId w:val="0"/>
@@ -5751,52 +7470,64 @@
     <w:abstractNumId w:val="0"/>
   </w:num>
   <w:num w:numId="11">
-    <w:abstractNumId w:val="9"/>
+    <w:abstractNumId w:val="10"/>
   </w:num>
   <w:num w:numId="12">
-    <w:abstractNumId w:val="15"/>
+    <w:abstractNumId w:val="17"/>
   </w:num>
   <w:num w:numId="13">
-    <w:abstractNumId w:val="7"/>
+    <w:abstractNumId w:val="8"/>
   </w:num>
   <w:num w:numId="14">
-    <w:abstractNumId w:val="4"/>
+    <w:abstractNumId w:val="5"/>
   </w:num>
   <w:num w:numId="15">
-    <w:abstractNumId w:val="18"/>
+    <w:abstractNumId w:val="22"/>
   </w:num>
   <w:num w:numId="16">
-    <w:abstractNumId w:val="17"/>
+    <w:abstractNumId w:val="21"/>
   </w:num>
   <w:num w:numId="17">
-    <w:abstractNumId w:val="22"/>
+    <w:abstractNumId w:val="26"/>
   </w:num>
   <w:num w:numId="18">
+    <w:abstractNumId w:val="12"/>
+  </w:num>
+  <w:num w:numId="19">
+    <w:abstractNumId w:val="27"/>
+  </w:num>
+  <w:num w:numId="20">
     <w:abstractNumId w:val="11"/>
   </w:num>
-  <w:num w:numId="19">
-    <w:abstractNumId w:val="23"/>
-  </w:num>
-  <w:num w:numId="20">
-    <w:abstractNumId w:val="10"/>
-  </w:num>
   <w:num w:numId="21">
-    <w:abstractNumId w:val="12"/>
+    <w:abstractNumId w:val="13"/>
   </w:num>
   <w:num w:numId="22">
-    <w:abstractNumId w:val="20"/>
+    <w:abstractNumId w:val="24"/>
   </w:num>
   <w:num w:numId="23">
-    <w:abstractNumId w:val="8"/>
+    <w:abstractNumId w:val="9"/>
   </w:num>
   <w:num w:numId="24">
     <w:abstractNumId w:val="2"/>
   </w:num>
   <w:num w:numId="25">
-    <w:abstractNumId w:val="13"/>
+    <w:abstractNumId w:val="14"/>
   </w:num>
   <w:num w:numId="26">
-    <w:abstractNumId w:val="21"/>
+    <w:abstractNumId w:val="25"/>
+  </w:num>
+  <w:num w:numId="27">
+    <w:abstractNumId w:val="19"/>
+  </w:num>
+  <w:num w:numId="28">
+    <w:abstractNumId w:val="16"/>
+  </w:num>
+  <w:num w:numId="29">
+    <w:abstractNumId w:val="18"/>
+  </w:num>
+  <w:num w:numId="30">
+    <w:abstractNumId w:val="3"/>
   </w:num>
 </w:numbering>
 </file>
@@ -5828,7 +7559,7 @@
     <w:lsdException w:name="Title" w:qFormat="1"/>
     <w:lsdException w:name="Subtitle" w:qFormat="1"/>
     <w:lsdException w:name="Hyperlink" w:uiPriority="99"/>
-    <w:lsdException w:name="Strong" w:qFormat="1"/>
+    <w:lsdException w:name="Strong" w:uiPriority="22" w:qFormat="1"/>
     <w:lsdException w:name="Emphasis" w:qFormat="1"/>
     <w:lsdException w:name="Placeholder Text" w:semiHidden="1" w:uiPriority="99"/>
     <w:lsdException w:name="No Spacing" w:uiPriority="1" w:qFormat="1"/>
@@ -6717,6 +8448,17 @@
     <w:basedOn w:val="DefaultParagraphFont"/>
     <w:rsid w:val="008711AC"/>
   </w:style>
+  <w:style w:type="character" w:styleId="Strong">
+    <w:name w:val="Strong"/>
+    <w:basedOn w:val="DefaultParagraphFont"/>
+    <w:uiPriority w:val="22"/>
+    <w:qFormat/>
+    <w:rsid w:val="00E40261"/>
+    <w:rPr>
+      <w:b/>
+      <w:bCs/>
+    </w:rPr>
+  </w:style>
 </w:styles>
 </file>
 
@@ -6747,7 +8489,7 @@
     <w:lsdException w:name="Title" w:qFormat="1"/>
     <w:lsdException w:name="Subtitle" w:qFormat="1"/>
     <w:lsdException w:name="Hyperlink" w:uiPriority="99"/>
-    <w:lsdException w:name="Strong" w:qFormat="1"/>
+    <w:lsdException w:name="Strong" w:uiPriority="22" w:qFormat="1"/>
     <w:lsdException w:name="Emphasis" w:qFormat="1"/>
     <w:lsdException w:name="Placeholder Text" w:semiHidden="1" w:uiPriority="99"/>
     <w:lsdException w:name="No Spacing" w:uiPriority="1" w:qFormat="1"/>
@@ -7635,6 +9377,17 @@
     <w:name w:val="notebody"/>
     <w:basedOn w:val="DefaultParagraphFont"/>
     <w:rsid w:val="008711AC"/>
+  </w:style>
+  <w:style w:type="character" w:styleId="Strong">
+    <w:name w:val="Strong"/>
+    <w:basedOn w:val="DefaultParagraphFont"/>
+    <w:uiPriority w:val="22"/>
+    <w:qFormat/>
+    <w:rsid w:val="00E40261"/>
+    <w:rPr>
+      <w:b/>
+      <w:bCs/>
+    </w:rPr>
   </w:style>
 </w:styles>
 </file>
@@ -8124,7 +9877,7 @@
 </file>
 
 <file path=customXml/itemProps5.xml><?xml version="1.0" encoding="utf-8"?>
-<ds:datastoreItem xmlns:ds="http://schemas.openxmlformats.org/officeDocument/2006/customXml" ds:itemID="{FA8E1B49-0E78-4508-8644-5650176A3EA0}">
+<ds:datastoreItem xmlns:ds="http://schemas.openxmlformats.org/officeDocument/2006/customXml" ds:itemID="{B702EA2F-5957-40EA-BE98-1F507E5E6973}">
   <ds:schemaRefs>
     <ds:schemaRef ds:uri="http://schemas.openxmlformats.org/officeDocument/2006/bibliography"/>
   </ds:schemaRefs>

</xml_diff>

<commit_message>
TFS115 - ecl coaching notes overwritten TFS153 - ecl duplicate lanids all reviewing details TFS175 - ecl lcsat display assigned reviewer TFS363 - ecl duplicate form names TFS481 - ecl display reasons, sub-reasons values
git-tfs-id: [https://tfs.omnicloud.local/tfs/cco%20program/]$/eCoaching_V2;C32767
</commit_message>
<xml_diff>
--- a/Runbook/CCO_eCoaching_UI_Runbook.docx
+++ b/Runbook/CCO_eCoaching_UI_Runbook.docx
@@ -248,22 +248,21 @@
               <w:cnfStyle w:val="100000000000" w:firstRow="1" w:lastRow="0" w:firstColumn="0" w:lastColumn="0" w:oddVBand="0" w:evenVBand="0" w:oddHBand="0" w:evenHBand="0" w:firstRowFirstColumn="0" w:firstRowLastColumn="0" w:lastRowFirstColumn="0" w:lastRowLastColumn="0"/>
             </w:pPr>
             <w:r>
-              <w:t>TFS124 (</w:t>
-            </w:r>
-            <w:r>
-              <w:t>P14676</w:t>
-            </w:r>
-            <w:r>
-              <w:t>)</w:t>
-            </w:r>
-            <w:r>
-              <w:t xml:space="preserve"> </w:t>
-            </w:r>
-            <w:r>
-              <w:t>–</w:t>
-            </w:r>
-            <w:r>
-              <w:t xml:space="preserve"> Historical Dashboard Export to Excel;</w:t>
+              <w:t>T</w:t>
+            </w:r>
+            <w:r>
+              <w:t>FS</w:t>
+            </w:r>
+            <w:r>
+              <w:t xml:space="preserve">115 - </w:t>
+            </w:r>
+            <w:proofErr w:type="spellStart"/>
+            <w:r>
+              <w:t>ecl</w:t>
+            </w:r>
+            <w:proofErr w:type="spellEnd"/>
+            <w:r>
+              <w:t xml:space="preserve"> coaching notes overwritten</w:t>
             </w:r>
           </w:p>
           <w:p>
@@ -271,16 +270,23 @@
               <w:cnfStyle w:val="100000000000" w:firstRow="1" w:lastRow="0" w:firstColumn="0" w:lastColumn="0" w:oddVBand="0" w:evenVBand="0" w:oddHBand="0" w:evenHBand="0" w:firstRowFirstColumn="0" w:firstRowLastColumn="0" w:lastRowFirstColumn="0" w:lastRowLastColumn="0"/>
             </w:pPr>
             <w:r>
-              <w:t>TFS130 (</w:t>
-            </w:r>
-            <w:r>
-              <w:t>P14881</w:t>
-            </w:r>
-            <w:r>
-              <w:t>)</w:t>
-            </w:r>
-            <w:r>
-              <w:t xml:space="preserve"> – Authenticate only on page non post back;</w:t>
+              <w:t xml:space="preserve">TFS153 - </w:t>
+            </w:r>
+            <w:proofErr w:type="spellStart"/>
+            <w:r>
+              <w:t>ecl</w:t>
+            </w:r>
+            <w:proofErr w:type="spellEnd"/>
+            <w:r>
+              <w:t xml:space="preserve"> duplicate </w:t>
+            </w:r>
+            <w:proofErr w:type="spellStart"/>
+            <w:r>
+              <w:t>lanids</w:t>
+            </w:r>
+            <w:proofErr w:type="spellEnd"/>
+            <w:r>
+              <w:t xml:space="preserve"> all reviewing details</w:t>
             </w:r>
           </w:p>
           <w:p>
@@ -288,19 +294,23 @@
               <w:cnfStyle w:val="100000000000" w:firstRow="1" w:lastRow="0" w:firstColumn="0" w:lastColumn="0" w:oddVBand="0" w:evenVBand="0" w:oddHBand="0" w:evenHBand="0" w:firstRowFirstColumn="0" w:firstRowLastColumn="0" w:lastRowFirstColumn="0" w:lastRowLastColumn="0"/>
             </w:pPr>
             <w:r>
-              <w:t>TFS136</w:t>
-            </w:r>
-            <w:r>
-              <w:t xml:space="preserve"> (</w:t>
-            </w:r>
-            <w:r>
-              <w:t>P14893</w:t>
-            </w:r>
-            <w:r>
-              <w:t>)</w:t>
-            </w:r>
-            <w:r>
-              <w:t xml:space="preserve"> – Round 2 Performance improvements for Historical Dashboard;</w:t>
+              <w:t xml:space="preserve">TFS175 - </w:t>
+            </w:r>
+            <w:proofErr w:type="spellStart"/>
+            <w:r>
+              <w:t>ecl</w:t>
+            </w:r>
+            <w:proofErr w:type="spellEnd"/>
+            <w:r>
+              <w:t xml:space="preserve"> </w:t>
+            </w:r>
+            <w:proofErr w:type="spellStart"/>
+            <w:r>
+              <w:t>lcsat</w:t>
+            </w:r>
+            <w:proofErr w:type="spellEnd"/>
+            <w:r>
+              <w:t xml:space="preserve"> display assigned reviewer</w:t>
             </w:r>
           </w:p>
           <w:p>
@@ -308,19 +318,31 @@
               <w:cnfStyle w:val="100000000000" w:firstRow="1" w:lastRow="0" w:firstColumn="0" w:lastColumn="0" w:oddVBand="0" w:evenVBand="0" w:oddHBand="0" w:evenHBand="0" w:firstRowFirstColumn="0" w:firstRowLastColumn="0" w:lastRowFirstColumn="0" w:lastRowLastColumn="0"/>
             </w:pPr>
             <w:r>
-              <w:t>TFS144</w:t>
-            </w:r>
-            <w:r>
-              <w:t xml:space="preserve"> (</w:t>
-            </w:r>
-            <w:r>
-              <w:t>P14916</w:t>
-            </w:r>
-            <w:r>
-              <w:t>)</w:t>
-            </w:r>
-            <w:r>
-              <w:t xml:space="preserve"> – Additional HR access;</w:t>
+              <w:t xml:space="preserve">TFS363 - </w:t>
+            </w:r>
+            <w:proofErr w:type="spellStart"/>
+            <w:r>
+              <w:t>ecl</w:t>
+            </w:r>
+            <w:proofErr w:type="spellEnd"/>
+            <w:r>
+              <w:t xml:space="preserve"> duplicate form names</w:t>
+            </w:r>
+          </w:p>
+          <w:p>
+            <w:pPr>
+              <w:cnfStyle w:val="100000000000" w:firstRow="1" w:lastRow="0" w:firstColumn="0" w:lastColumn="0" w:oddVBand="0" w:evenVBand="0" w:oddHBand="0" w:evenHBand="0" w:firstRowFirstColumn="0" w:firstRowLastColumn="0" w:lastRowFirstColumn="0" w:lastRowLastColumn="0"/>
+            </w:pPr>
+            <w:r>
+              <w:t xml:space="preserve">TFS481 - </w:t>
+            </w:r>
+            <w:proofErr w:type="spellStart"/>
+            <w:r>
+              <w:t>ecl</w:t>
+            </w:r>
+            <w:proofErr w:type="spellEnd"/>
+            <w:r>
+              <w:t xml:space="preserve"> display reasons, sub-reasons values</w:t>
             </w:r>
           </w:p>
         </w:tc>
@@ -807,33 +829,71 @@
               <w:t>/2015</w:t>
             </w:r>
           </w:p>
+          <w:p>
+            <w:pPr>
+              <w:pStyle w:val="TableText"/>
+              <w:ind w:left="90"/>
+              <w:rPr>
+                <w:sz w:val="18"/>
+                <w:szCs w:val="18"/>
+              </w:rPr>
+            </w:pPr>
+          </w:p>
+          <w:p>
+            <w:pPr>
+              <w:pStyle w:val="TableText"/>
+              <w:ind w:left="90"/>
+              <w:rPr>
+                <w:sz w:val="18"/>
+                <w:szCs w:val="18"/>
+              </w:rPr>
+            </w:pPr>
+          </w:p>
+          <w:p>
+            <w:pPr>
+              <w:pStyle w:val="TableText"/>
+              <w:rPr>
+                <w:sz w:val="18"/>
+                <w:szCs w:val="18"/>
+              </w:rPr>
+            </w:pPr>
+          </w:p>
+          <w:p>
+            <w:pPr>
+              <w:pStyle w:val="TableText"/>
+              <w:ind w:left="90"/>
+              <w:rPr>
+                <w:sz w:val="18"/>
+                <w:szCs w:val="18"/>
+              </w:rPr>
+            </w:pPr>
+          </w:p>
         </w:tc>
         <w:tc>
           <w:tcPr>
             <w:tcW w:w="5310" w:type="dxa"/>
           </w:tcPr>
           <w:p>
+            <w:r>
+              <w:t>TFS124 (P14676) – Historical Dashboard Export to Excel;</w:t>
+            </w:r>
+          </w:p>
+          <w:p>
+            <w:r>
+              <w:t>TFS130 (P14881) – Authenticate only on page non post back;</w:t>
+            </w:r>
+          </w:p>
+          <w:p>
+            <w:r>
+              <w:t>TFS136 (P14893) – Round 2 Performance improvements for Historical Dashboard;</w:t>
+            </w:r>
+          </w:p>
+          <w:p>
             <w:pPr>
               <w:pStyle w:val="TableText"/>
-              <w:ind w:left="72"/>
-              <w:rPr>
-                <w:sz w:val="18"/>
-                <w:szCs w:val="18"/>
-              </w:rPr>
             </w:pPr>
             <w:r>
-              <w:rPr>
-                <w:sz w:val="18"/>
-                <w:szCs w:val="18"/>
-              </w:rPr>
-              <w:t xml:space="preserve">Initial </w:t>
-            </w:r>
-            <w:r>
-              <w:rPr>
-                <w:sz w:val="18"/>
-                <w:szCs w:val="18"/>
-              </w:rPr>
-              <w:t>Revision</w:t>
+              <w:t>TFS144 (P14916) – Additional HR access;</w:t>
             </w:r>
           </w:p>
         </w:tc>
@@ -860,9 +920,215 @@
           </w:p>
         </w:tc>
       </w:tr>
+      <w:tr>
+        <w:tc>
+          <w:tcPr>
+            <w:tcW w:w="1818" w:type="dxa"/>
+          </w:tcPr>
+          <w:p>
+            <w:pPr>
+              <w:pStyle w:val="TableText"/>
+              <w:ind w:left="90"/>
+              <w:rPr>
+                <w:sz w:val="18"/>
+                <w:szCs w:val="18"/>
+              </w:rPr>
+            </w:pPr>
+            <w:r>
+              <w:rPr>
+                <w:sz w:val="18"/>
+                <w:szCs w:val="18"/>
+              </w:rPr>
+              <w:t>8</w:t>
+            </w:r>
+            <w:r>
+              <w:rPr>
+                <w:sz w:val="18"/>
+                <w:szCs w:val="18"/>
+              </w:rPr>
+              <w:t>/</w:t>
+            </w:r>
+            <w:r>
+              <w:rPr>
+                <w:sz w:val="18"/>
+                <w:szCs w:val="18"/>
+              </w:rPr>
+              <w:t>20</w:t>
+            </w:r>
+            <w:r>
+              <w:rPr>
+                <w:sz w:val="18"/>
+                <w:szCs w:val="18"/>
+              </w:rPr>
+              <w:t>/2015</w:t>
+            </w:r>
+          </w:p>
+          <w:p>
+            <w:pPr>
+              <w:pStyle w:val="TableText"/>
+              <w:ind w:left="90"/>
+              <w:rPr>
+                <w:sz w:val="18"/>
+                <w:szCs w:val="18"/>
+              </w:rPr>
+            </w:pPr>
+          </w:p>
+          <w:p>
+            <w:pPr>
+              <w:pStyle w:val="TableText"/>
+              <w:ind w:left="90"/>
+              <w:rPr>
+                <w:sz w:val="18"/>
+                <w:szCs w:val="18"/>
+              </w:rPr>
+            </w:pPr>
+          </w:p>
+          <w:p>
+            <w:pPr>
+              <w:pStyle w:val="TableText"/>
+              <w:ind w:left="90"/>
+              <w:rPr>
+                <w:sz w:val="18"/>
+                <w:szCs w:val="18"/>
+              </w:rPr>
+            </w:pPr>
+          </w:p>
+          <w:p>
+            <w:pPr>
+              <w:pStyle w:val="TableText"/>
+              <w:ind w:left="90"/>
+              <w:rPr>
+                <w:sz w:val="18"/>
+                <w:szCs w:val="18"/>
+              </w:rPr>
+            </w:pPr>
+          </w:p>
+        </w:tc>
+        <w:tc>
+          <w:tcPr>
+            <w:tcW w:w="5310" w:type="dxa"/>
+          </w:tcPr>
+          <w:p>
+            <w:r>
+              <w:t>TFS</w:t>
+            </w:r>
+            <w:r>
+              <w:t xml:space="preserve">115 - </w:t>
+            </w:r>
+            <w:proofErr w:type="spellStart"/>
+            <w:r>
+              <w:t>ecl</w:t>
+            </w:r>
+            <w:proofErr w:type="spellEnd"/>
+            <w:r>
+              <w:t xml:space="preserve"> coaching notes overwritten</w:t>
+            </w:r>
+          </w:p>
+          <w:p>
+            <w:r>
+              <w:t>TFS</w:t>
+            </w:r>
+            <w:r>
+              <w:t xml:space="preserve">153 - </w:t>
+            </w:r>
+            <w:proofErr w:type="spellStart"/>
+            <w:r>
+              <w:t>ecl</w:t>
+            </w:r>
+            <w:proofErr w:type="spellEnd"/>
+            <w:r>
+              <w:t xml:space="preserve"> duplicate </w:t>
+            </w:r>
+            <w:proofErr w:type="spellStart"/>
+            <w:r>
+              <w:t>lanids</w:t>
+            </w:r>
+            <w:proofErr w:type="spellEnd"/>
+            <w:r>
+              <w:t xml:space="preserve"> all reviewing details</w:t>
+            </w:r>
+          </w:p>
+          <w:p>
+            <w:r>
+              <w:t>TFS</w:t>
+            </w:r>
+            <w:r>
+              <w:t xml:space="preserve">175 - </w:t>
+            </w:r>
+            <w:proofErr w:type="spellStart"/>
+            <w:r>
+              <w:t>ecl</w:t>
+            </w:r>
+            <w:proofErr w:type="spellEnd"/>
+            <w:r>
+              <w:t xml:space="preserve"> </w:t>
+            </w:r>
+            <w:proofErr w:type="spellStart"/>
+            <w:r>
+              <w:t>lcsat</w:t>
+            </w:r>
+            <w:proofErr w:type="spellEnd"/>
+            <w:r>
+              <w:t xml:space="preserve"> display assigned reviewer</w:t>
+            </w:r>
+          </w:p>
+          <w:p>
+            <w:r>
+              <w:t>TFS</w:t>
+            </w:r>
+            <w:r>
+              <w:t xml:space="preserve">363 - </w:t>
+            </w:r>
+            <w:proofErr w:type="spellStart"/>
+            <w:r>
+              <w:t>ecl</w:t>
+            </w:r>
+            <w:proofErr w:type="spellEnd"/>
+            <w:r>
+              <w:t xml:space="preserve"> duplicate form names</w:t>
+            </w:r>
+          </w:p>
+          <w:p>
+            <w:r>
+              <w:t>TFS</w:t>
+            </w:r>
+            <w:r>
+              <w:t xml:space="preserve">481 - </w:t>
+            </w:r>
+            <w:proofErr w:type="spellStart"/>
+            <w:r>
+              <w:t>ecl</w:t>
+            </w:r>
+            <w:proofErr w:type="spellEnd"/>
+            <w:r>
+              <w:t xml:space="preserve"> display reasons, sub-reasons values</w:t>
+            </w:r>
+          </w:p>
+        </w:tc>
+        <w:tc>
+          <w:tcPr>
+            <w:tcW w:w="2448" w:type="dxa"/>
+          </w:tcPr>
+          <w:p>
+            <w:pPr>
+              <w:pStyle w:val="TableText"/>
+              <w:ind w:left="162"/>
+              <w:rPr>
+                <w:sz w:val="18"/>
+                <w:szCs w:val="18"/>
+              </w:rPr>
+            </w:pPr>
+            <w:r>
+              <w:rPr>
+                <w:sz w:val="18"/>
+                <w:szCs w:val="18"/>
+              </w:rPr>
+              <w:t>Lili Huang</w:t>
+            </w:r>
+          </w:p>
+        </w:tc>
+      </w:tr>
     </w:tbl>
-    <w:p/>
-    <w:p/>
     <w:p/>
     <w:p/>
     <w:p/>
@@ -999,25 +1265,34 @@
               <w:t xml:space="preserve"> per </w:t>
             </w:r>
             <w:r>
-              <w:t>TFS 124</w:t>
+              <w:t xml:space="preserve">TFS </w:t>
+            </w:r>
+            <w:r>
+              <w:t>115</w:t>
             </w:r>
             <w:r>
               <w:t xml:space="preserve">, </w:t>
             </w:r>
             <w:r>
-              <w:t>130</w:t>
+              <w:t>153</w:t>
             </w:r>
             <w:r>
               <w:t xml:space="preserve">, </w:t>
             </w:r>
             <w:r>
-              <w:t>136</w:t>
+              <w:t>175</w:t>
             </w:r>
             <w:r>
               <w:t xml:space="preserve">, </w:t>
             </w:r>
             <w:r>
-              <w:t>and 144</w:t>
+              <w:t xml:space="preserve">363, </w:t>
+            </w:r>
+            <w:r>
+              <w:t xml:space="preserve">and </w:t>
+            </w:r>
+            <w:r>
+              <w:t>481</w:t>
             </w:r>
             <w:r>
               <w:t>.</w:t>
@@ -1050,12 +1325,6 @@
             <w:pPr>
               <w:pStyle w:val="SOPBodyText"/>
             </w:pPr>
-            <w:r>
-              <w:t>Initial Version</w:t>
-            </w:r>
-            <w:r>
-              <w:t>.</w:t>
-            </w:r>
           </w:p>
         </w:tc>
       </w:tr>
@@ -1364,11 +1633,10 @@
               <w:t xml:space="preserve"> for </w:t>
             </w:r>
             <w:r>
-              <w:t>TFS 124, 130, 136, and 144</w:t>
-            </w:r>
-            <w:r>
-              <w:t>.</w:t>
-            </w:r>
+              <w:t>TFS 115, 153, 175, 363, and 481.</w:t>
+            </w:r>
+            <w:bookmarkStart w:id="2" w:name="_GoBack"/>
+            <w:bookmarkEnd w:id="2"/>
           </w:p>
         </w:tc>
       </w:tr>
@@ -1565,7 +1833,40 @@
               <w:t>$/eCoaching_V2/UI Code</w:t>
             </w:r>
             <w:r>
-              <w:t>/eCoaching.zip (Changeset:32577)</w:t>
+              <w:t>/eCoaching</w:t>
+            </w:r>
+            <w:r>
+              <w:t>_publish</w:t>
+            </w:r>
+            <w:r>
+              <w:t>.zip (</w:t>
+            </w:r>
+            <w:proofErr w:type="spellStart"/>
+            <w:r>
+              <w:t>Changeset</w:t>
+            </w:r>
+            <w:proofErr w:type="spellEnd"/>
+            <w:r>
+              <w:t>:</w:t>
+            </w:r>
+            <w:r>
+              <w:rPr>
+                <w:rFonts w:ascii="Segoe UI" w:hAnsi="Segoe UI" w:cs="Segoe UI"/>
+                <w:sz w:val="18"/>
+                <w:szCs w:val="18"/>
+              </w:rPr>
+              <w:t xml:space="preserve"> </w:t>
+            </w:r>
+            <w:r>
+              <w:rPr>
+                <w:rFonts w:ascii="Segoe UI" w:hAnsi="Segoe UI" w:cs="Segoe UI"/>
+                <w:sz w:val="18"/>
+                <w:szCs w:val="18"/>
+              </w:rPr>
+              <w:t>32765</w:t>
+            </w:r>
+            <w:r>
+              <w:t>)</w:t>
             </w:r>
           </w:p>
           <w:p/>
@@ -2073,11 +2374,11 @@
             <w:pPr>
               <w:pStyle w:val="ProcessHeaders"/>
             </w:pPr>
-            <w:bookmarkStart w:id="2" w:name="_Toc425852930"/>
+            <w:bookmarkStart w:id="3" w:name="_Toc425852930"/>
             <w:r>
               <w:t>Important Notes</w:t>
             </w:r>
-            <w:bookmarkEnd w:id="2"/>
+            <w:bookmarkEnd w:id="3"/>
           </w:p>
         </w:tc>
       </w:tr>
@@ -2254,12 +2555,12 @@
       <w:pPr>
         <w:pStyle w:val="Heading1"/>
       </w:pPr>
-      <w:bookmarkStart w:id="3" w:name="_Toc425852931"/>
+      <w:bookmarkStart w:id="4" w:name="_Toc425852931"/>
       <w:r>
         <w:lastRenderedPageBreak/>
         <w:t>Appendix:</w:t>
       </w:r>
-      <w:bookmarkEnd w:id="3"/>
+      <w:bookmarkEnd w:id="4"/>
       <w:r>
         <w:t xml:space="preserve"> </w:t>
       </w:r>
@@ -2273,8 +2574,6 @@
           <w:u w:val="single"/>
         </w:rPr>
       </w:pPr>
-      <w:bookmarkStart w:id="4" w:name="_GoBack"/>
-      <w:bookmarkEnd w:id="4"/>
       <w:r>
         <w:rPr>
           <w:b/>
@@ -3864,7 +4163,7 @@
         <w:sz w:val="18"/>
         <w:szCs w:val="18"/>
       </w:rPr>
-      <w:t>3</w:t>
+      <w:t>1</w:t>
     </w:r>
     <w:r>
       <w:rPr>
@@ -9687,20 +9986,20 @@
 </file>
 
 <file path=customXml/item2.xml><?xml version="1.0" encoding="utf-8"?>
+<p:properties xmlns:p="http://schemas.microsoft.com/office/2006/metadata/properties" xmlns:xsi="http://www.w3.org/2001/XMLSchema-instance">
+  <documentManagement>
+    <_DCDateModified xmlns="http://schemas.microsoft.com/sharepoint/v3/fields" xsi:nil="true"/>
+  </documentManagement>
+</p:properties>
+</file>
+
+<file path=customXml/item3.xml><?xml version="1.0" encoding="utf-8"?>
 <?mso-contentType ?>
 <FormTemplates xmlns="http://schemas.microsoft.com/sharepoint/v3/contenttype/forms">
   <Display>DocumentLibraryForm</Display>
   <Edit>DocumentLibraryForm</Edit>
   <New>DocumentLibraryForm</New>
 </FormTemplates>
-</file>
-
-<file path=customXml/item3.xml><?xml version="1.0" encoding="utf-8"?>
-<p:properties xmlns:p="http://schemas.microsoft.com/office/2006/metadata/properties" xmlns:xsi="http://www.w3.org/2001/XMLSchema-instance">
-  <documentManagement>
-    <_DCDateModified xmlns="http://schemas.microsoft.com/sharepoint/v3/fields" xsi:nil="true"/>
-  </documentManagement>
-</p:properties>
 </file>
 
 <file path=customXml/item4.xml><?xml version="1.0" encoding="utf-8"?>
@@ -9842,18 +10141,18 @@
 </file>
 
 <file path=customXml/itemProps2.xml><?xml version="1.0" encoding="utf-8"?>
-<ds:datastoreItem xmlns:ds="http://schemas.openxmlformats.org/officeDocument/2006/customXml" ds:itemID="{6E0243D2-C2E7-4C17-98A3-48E63A4A14E3}">
+<ds:datastoreItem xmlns:ds="http://schemas.openxmlformats.org/officeDocument/2006/customXml" ds:itemID="{47853092-453F-4761-BB4F-9437077E6946}">
   <ds:schemaRefs>
-    <ds:schemaRef ds:uri="http://schemas.microsoft.com/sharepoint/v3/contenttype/forms"/>
+    <ds:schemaRef ds:uri="http://schemas.microsoft.com/office/2006/metadata/properties"/>
+    <ds:schemaRef ds:uri="http://schemas.microsoft.com/sharepoint/v3/fields"/>
   </ds:schemaRefs>
 </ds:datastoreItem>
 </file>
 
 <file path=customXml/itemProps3.xml><?xml version="1.0" encoding="utf-8"?>
-<ds:datastoreItem xmlns:ds="http://schemas.openxmlformats.org/officeDocument/2006/customXml" ds:itemID="{47853092-453F-4761-BB4F-9437077E6946}">
+<ds:datastoreItem xmlns:ds="http://schemas.openxmlformats.org/officeDocument/2006/customXml" ds:itemID="{6E0243D2-C2E7-4C17-98A3-48E63A4A14E3}">
   <ds:schemaRefs>
-    <ds:schemaRef ds:uri="http://schemas.microsoft.com/office/2006/metadata/properties"/>
-    <ds:schemaRef ds:uri="http://schemas.microsoft.com/sharepoint/v3/fields"/>
+    <ds:schemaRef ds:uri="http://schemas.microsoft.com/sharepoint/v3/contenttype/forms"/>
   </ds:schemaRefs>
 </ds:datastoreItem>
 </file>
@@ -9877,7 +10176,7 @@
 </file>
 
 <file path=customXml/itemProps5.xml><?xml version="1.0" encoding="utf-8"?>
-<ds:datastoreItem xmlns:ds="http://schemas.openxmlformats.org/officeDocument/2006/customXml" ds:itemID="{B702EA2F-5957-40EA-BE98-1F507E5E6973}">
+<ds:datastoreItem xmlns:ds="http://schemas.openxmlformats.org/officeDocument/2006/customXml" ds:itemID="{4FBAA38E-0A00-4F9C-B5C8-9EACE5E71049}">
   <ds:schemaRefs>
     <ds:schemaRef ds:uri="http://schemas.openxmlformats.org/officeDocument/2006/bibliography"/>
   </ds:schemaRefs>

</xml_diff>

<commit_message>
TFS 632 - Disable Historical Dashboard Extract to Excel for Supervisors; TFS 686 - Inappropirate ARC escalation feed;
git-tfs-id: [https://tfs.omnicloud.local/tfs/cco%20program/]$/eCoaching_V2;C33147
</commit_message>
<xml_diff>
--- a/Runbook/CCO_eCoaching_UI_Runbook.docx
+++ b/Runbook/CCO_eCoaching_UI_Runbook.docx
@@ -248,21 +248,7 @@
               <w:cnfStyle w:val="100000000000" w:firstRow="1" w:lastRow="0" w:firstColumn="0" w:lastColumn="0" w:oddVBand="0" w:evenVBand="0" w:oddHBand="0" w:evenHBand="0" w:firstRowFirstColumn="0" w:firstRowLastColumn="0" w:lastRowFirstColumn="0" w:lastRowLastColumn="0"/>
             </w:pPr>
             <w:r>
-              <w:t>T</w:t>
-            </w:r>
-            <w:r>
-              <w:t>FS</w:t>
-            </w:r>
-            <w:r>
-              <w:t xml:space="preserve">115 - </w:t>
-            </w:r>
-            <w:proofErr w:type="spellStart"/>
-            <w:r>
-              <w:t>ecl</w:t>
-            </w:r>
-            <w:proofErr w:type="spellEnd"/>
-            <w:r>
-              <w:t xml:space="preserve"> coaching notes overwritten</w:t>
+              <w:t>TFS 632 – Disable Historical Dashboard Extract to Excel for Supervisors;</w:t>
             </w:r>
           </w:p>
           <w:p>
@@ -270,79 +256,15 @@
               <w:cnfStyle w:val="100000000000" w:firstRow="1" w:lastRow="0" w:firstColumn="0" w:lastColumn="0" w:oddVBand="0" w:evenVBand="0" w:oddHBand="0" w:evenHBand="0" w:firstRowFirstColumn="0" w:firstRowLastColumn="0" w:lastRowFirstColumn="0" w:lastRowLastColumn="0"/>
             </w:pPr>
             <w:r>
-              <w:t xml:space="preserve">TFS153 - </w:t>
+              <w:t xml:space="preserve">TFS 686 – </w:t>
             </w:r>
             <w:proofErr w:type="spellStart"/>
             <w:r>
-              <w:t>ecl</w:t>
+              <w:t>Inappropirate</w:t>
             </w:r>
             <w:proofErr w:type="spellEnd"/>
             <w:r>
-              <w:t xml:space="preserve"> duplicate </w:t>
-            </w:r>
-            <w:proofErr w:type="spellStart"/>
-            <w:r>
-              <w:t>lanids</w:t>
-            </w:r>
-            <w:proofErr w:type="spellEnd"/>
-            <w:r>
-              <w:t xml:space="preserve"> all reviewing details</w:t>
-            </w:r>
-          </w:p>
-          <w:p>
-            <w:pPr>
-              <w:cnfStyle w:val="100000000000" w:firstRow="1" w:lastRow="0" w:firstColumn="0" w:lastColumn="0" w:oddVBand="0" w:evenVBand="0" w:oddHBand="0" w:evenHBand="0" w:firstRowFirstColumn="0" w:firstRowLastColumn="0" w:lastRowFirstColumn="0" w:lastRowLastColumn="0"/>
-            </w:pPr>
-            <w:r>
-              <w:t xml:space="preserve">TFS175 - </w:t>
-            </w:r>
-            <w:proofErr w:type="spellStart"/>
-            <w:r>
-              <w:t>ecl</w:t>
-            </w:r>
-            <w:proofErr w:type="spellEnd"/>
-            <w:r>
-              <w:t xml:space="preserve"> </w:t>
-            </w:r>
-            <w:proofErr w:type="spellStart"/>
-            <w:r>
-              <w:t>lcsat</w:t>
-            </w:r>
-            <w:proofErr w:type="spellEnd"/>
-            <w:r>
-              <w:t xml:space="preserve"> display assigned reviewer</w:t>
-            </w:r>
-          </w:p>
-          <w:p>
-            <w:pPr>
-              <w:cnfStyle w:val="100000000000" w:firstRow="1" w:lastRow="0" w:firstColumn="0" w:lastColumn="0" w:oddVBand="0" w:evenVBand="0" w:oddHBand="0" w:evenHBand="0" w:firstRowFirstColumn="0" w:firstRowLastColumn="0" w:lastRowFirstColumn="0" w:lastRowLastColumn="0"/>
-            </w:pPr>
-            <w:r>
-              <w:t xml:space="preserve">TFS363 - </w:t>
-            </w:r>
-            <w:proofErr w:type="spellStart"/>
-            <w:r>
-              <w:t>ecl</w:t>
-            </w:r>
-            <w:proofErr w:type="spellEnd"/>
-            <w:r>
-              <w:t xml:space="preserve"> duplicate form names</w:t>
-            </w:r>
-          </w:p>
-          <w:p>
-            <w:pPr>
-              <w:cnfStyle w:val="100000000000" w:firstRow="1" w:lastRow="0" w:firstColumn="0" w:lastColumn="0" w:oddVBand="0" w:evenVBand="0" w:oddHBand="0" w:evenHBand="0" w:firstRowFirstColumn="0" w:firstRowLastColumn="0" w:lastRowFirstColumn="0" w:lastRowLastColumn="0"/>
-            </w:pPr>
-            <w:r>
-              <w:t xml:space="preserve">TFS481 - </w:t>
-            </w:r>
-            <w:proofErr w:type="spellStart"/>
-            <w:r>
-              <w:t>ecl</w:t>
-            </w:r>
-            <w:proofErr w:type="spellEnd"/>
-            <w:r>
-              <w:t xml:space="preserve"> display reasons, sub-reasons values</w:t>
+              <w:t xml:space="preserve"> ARC escalation feed.</w:t>
             </w:r>
           </w:p>
         </w:tc>
@@ -939,28 +861,7 @@
                 <w:sz w:val="18"/>
                 <w:szCs w:val="18"/>
               </w:rPr>
-              <w:t>8</w:t>
-            </w:r>
-            <w:r>
-              <w:rPr>
-                <w:sz w:val="18"/>
-                <w:szCs w:val="18"/>
-              </w:rPr>
-              <w:t>/</w:t>
-            </w:r>
-            <w:r>
-              <w:rPr>
-                <w:sz w:val="18"/>
-                <w:szCs w:val="18"/>
-              </w:rPr>
-              <w:t>20</w:t>
-            </w:r>
-            <w:r>
-              <w:rPr>
-                <w:sz w:val="18"/>
-                <w:szCs w:val="18"/>
-              </w:rPr>
-              <w:t>/2015</w:t>
+              <w:t>8/20/2015</w:t>
             </w:r>
           </w:p>
           <w:p>
@@ -1026,10 +927,7 @@
           </w:p>
           <w:p>
             <w:r>
-              <w:t>TFS</w:t>
-            </w:r>
-            <w:r>
-              <w:t xml:space="preserve">153 - </w:t>
+              <w:t xml:space="preserve">TFS153 - </w:t>
             </w:r>
             <w:proofErr w:type="spellStart"/>
             <w:r>
@@ -1050,10 +948,7 @@
           </w:p>
           <w:p>
             <w:r>
-              <w:t>TFS</w:t>
-            </w:r>
-            <w:r>
-              <w:t xml:space="preserve">175 - </w:t>
+              <w:t xml:space="preserve">TFS175 - </w:t>
             </w:r>
             <w:proofErr w:type="spellStart"/>
             <w:r>
@@ -1074,10 +969,7 @@
           </w:p>
           <w:p>
             <w:r>
-              <w:t>TFS</w:t>
-            </w:r>
-            <w:r>
-              <w:t xml:space="preserve">363 - </w:t>
+              <w:t xml:space="preserve">TFS363 - </w:t>
             </w:r>
             <w:proofErr w:type="spellStart"/>
             <w:r>
@@ -1090,20 +982,158 @@
           </w:p>
           <w:p>
             <w:r>
+              <w:t xml:space="preserve">TFS481 - </w:t>
+            </w:r>
+            <w:proofErr w:type="spellStart"/>
+            <w:r>
+              <w:t>ecl</w:t>
+            </w:r>
+            <w:proofErr w:type="spellEnd"/>
+            <w:r>
+              <w:t xml:space="preserve"> display reasons, sub-reasons values</w:t>
+            </w:r>
+          </w:p>
+        </w:tc>
+        <w:tc>
+          <w:tcPr>
+            <w:tcW w:w="2448" w:type="dxa"/>
+          </w:tcPr>
+          <w:p>
+            <w:pPr>
+              <w:pStyle w:val="TableText"/>
+              <w:ind w:left="162"/>
+              <w:rPr>
+                <w:sz w:val="18"/>
+                <w:szCs w:val="18"/>
+              </w:rPr>
+            </w:pPr>
+            <w:r>
+              <w:rPr>
+                <w:sz w:val="18"/>
+                <w:szCs w:val="18"/>
+              </w:rPr>
+              <w:t>Lili Huang</w:t>
+            </w:r>
+          </w:p>
+        </w:tc>
+      </w:tr>
+      <w:tr>
+        <w:tc>
+          <w:tcPr>
+            <w:tcW w:w="1818" w:type="dxa"/>
+          </w:tcPr>
+          <w:p>
+            <w:pPr>
+              <w:pStyle w:val="TableText"/>
+              <w:ind w:left="90"/>
+              <w:rPr>
+                <w:sz w:val="18"/>
+                <w:szCs w:val="18"/>
+              </w:rPr>
+            </w:pPr>
+            <w:r>
+              <w:rPr>
+                <w:sz w:val="18"/>
+                <w:szCs w:val="18"/>
+              </w:rPr>
+              <w:t>9</w:t>
+            </w:r>
+            <w:r>
+              <w:rPr>
+                <w:sz w:val="18"/>
+                <w:szCs w:val="18"/>
+              </w:rPr>
+              <w:t>/30/</w:t>
+            </w:r>
+            <w:r>
+              <w:rPr>
+                <w:sz w:val="18"/>
+                <w:szCs w:val="18"/>
+              </w:rPr>
+              <w:t>/2015</w:t>
+            </w:r>
+          </w:p>
+          <w:p>
+            <w:pPr>
+              <w:pStyle w:val="TableText"/>
+              <w:ind w:left="90"/>
+              <w:rPr>
+                <w:sz w:val="18"/>
+                <w:szCs w:val="18"/>
+              </w:rPr>
+            </w:pPr>
+          </w:p>
+          <w:p>
+            <w:pPr>
+              <w:pStyle w:val="TableText"/>
+              <w:ind w:left="90"/>
+              <w:rPr>
+                <w:sz w:val="18"/>
+                <w:szCs w:val="18"/>
+              </w:rPr>
+            </w:pPr>
+          </w:p>
+          <w:p>
+            <w:pPr>
+              <w:pStyle w:val="TableText"/>
+              <w:ind w:left="90"/>
+              <w:rPr>
+                <w:sz w:val="18"/>
+                <w:szCs w:val="18"/>
+              </w:rPr>
+            </w:pPr>
+          </w:p>
+          <w:p>
+            <w:pPr>
+              <w:pStyle w:val="TableText"/>
+              <w:ind w:left="90"/>
+              <w:rPr>
+                <w:sz w:val="18"/>
+                <w:szCs w:val="18"/>
+              </w:rPr>
+            </w:pPr>
+          </w:p>
+          <w:p>
+            <w:pPr>
+              <w:pStyle w:val="TableText"/>
+              <w:ind w:left="90"/>
+              <w:rPr>
+                <w:sz w:val="18"/>
+                <w:szCs w:val="18"/>
+              </w:rPr>
+            </w:pPr>
+          </w:p>
+        </w:tc>
+        <w:tc>
+          <w:tcPr>
+            <w:tcW w:w="5310" w:type="dxa"/>
+          </w:tcPr>
+          <w:p>
+            <w:r>
               <w:t>TFS</w:t>
             </w:r>
             <w:r>
-              <w:t xml:space="preserve">481 - </w:t>
-            </w:r>
-            <w:proofErr w:type="spellStart"/>
-            <w:r>
-              <w:t>ecl</w:t>
-            </w:r>
-            <w:proofErr w:type="spellEnd"/>
-            <w:r>
-              <w:t xml:space="preserve"> display reasons, sub-reasons values</w:t>
+              <w:t>632</w:t>
+            </w:r>
+            <w:r>
+              <w:t xml:space="preserve"> </w:t>
+            </w:r>
+            <w:r>
+              <w:t>–</w:t>
+            </w:r>
+            <w:r>
+              <w:t xml:space="preserve"> </w:t>
+            </w:r>
+            <w:r>
+              <w:t>Disable Historical Dashboard Extract to Excel for Supervisors</w:t>
             </w:r>
           </w:p>
+          <w:p>
+            <w:r>
+              <w:t>TFS686 – Inappropriate ARC escalation feed</w:t>
+            </w:r>
+          </w:p>
+          <w:p/>
         </w:tc>
         <w:tc>
           <w:tcPr>
@@ -1268,31 +1298,16 @@
               <w:t xml:space="preserve">TFS </w:t>
             </w:r>
             <w:r>
-              <w:t>115</w:t>
-            </w:r>
-            <w:r>
-              <w:t xml:space="preserve">, </w:t>
-            </w:r>
-            <w:r>
-              <w:t>153</w:t>
-            </w:r>
-            <w:r>
-              <w:t xml:space="preserve">, </w:t>
-            </w:r>
-            <w:r>
-              <w:t>175</w:t>
-            </w:r>
-            <w:r>
-              <w:t xml:space="preserve">, </w:t>
-            </w:r>
-            <w:r>
-              <w:t xml:space="preserve">363, </w:t>
+              <w:t>632</w:t>
+            </w:r>
+            <w:r>
+              <w:t xml:space="preserve"> </w:t>
             </w:r>
             <w:r>
               <w:t xml:space="preserve">and </w:t>
             </w:r>
             <w:r>
-              <w:t>481</w:t>
+              <w:t>686</w:t>
             </w:r>
             <w:r>
               <w:t>.</w:t>
@@ -1633,10 +1648,20 @@
               <w:t xml:space="preserve"> for </w:t>
             </w:r>
             <w:r>
-              <w:t>TFS 115, 153, 175, 363, and 481.</w:t>
-            </w:r>
-            <w:bookmarkStart w:id="2" w:name="_GoBack"/>
-            <w:bookmarkEnd w:id="2"/>
+              <w:t xml:space="preserve">TFS </w:t>
+            </w:r>
+            <w:r>
+              <w:t>632 a</w:t>
+            </w:r>
+            <w:r>
+              <w:t xml:space="preserve">nd </w:t>
+            </w:r>
+            <w:r>
+              <w:t>686</w:t>
+            </w:r>
+            <w:r>
+              <w:t>.</w:t>
+            </w:r>
           </w:p>
         </w:tc>
       </w:tr>
@@ -1841,32 +1866,13 @@
             <w:r>
               <w:t>.zip (</w:t>
             </w:r>
-            <w:proofErr w:type="spellStart"/>
-            <w:r>
-              <w:t>Changeset</w:t>
-            </w:r>
-            <w:proofErr w:type="spellEnd"/>
-            <w:r>
-              <w:t>:</w:t>
-            </w:r>
-            <w:r>
-              <w:rPr>
-                <w:rFonts w:ascii="Segoe UI" w:hAnsi="Segoe UI" w:cs="Segoe UI"/>
-                <w:sz w:val="18"/>
-                <w:szCs w:val="18"/>
-              </w:rPr>
-              <w:t xml:space="preserve"> </w:t>
-            </w:r>
-            <w:r>
-              <w:rPr>
-                <w:rFonts w:ascii="Segoe UI" w:hAnsi="Segoe UI" w:cs="Segoe UI"/>
-                <w:sz w:val="18"/>
-                <w:szCs w:val="18"/>
-              </w:rPr>
-              <w:t>32765</w:t>
-            </w:r>
-            <w:r>
-              <w:t>)</w:t>
+            <w:r>
+              <w:t>C</w:t>
+            </w:r>
+            <w:bookmarkStart w:id="2" w:name="_GoBack"/>
+            <w:bookmarkEnd w:id="2"/>
+            <w:r>
+              <w:t>33146)</w:t>
             </w:r>
           </w:p>
           <w:p/>
@@ -1938,6 +1944,14 @@
             </w:pPr>
             <w:r>
               <w:t>Backup folder D:\inetpub\wwwroot\coach;</w:t>
+            </w:r>
+          </w:p>
+          <w:p>
+            <w:pPr>
+              <w:pStyle w:val="SOPBodyText"/>
+            </w:pPr>
+            <w:r>
+              <w:t>Delete all files under D:\inetpub\wwwroot\coach;</w:t>
             </w:r>
           </w:p>
           <w:p>
@@ -9986,20 +10000,20 @@
 </file>
 
 <file path=customXml/item2.xml><?xml version="1.0" encoding="utf-8"?>
-<p:properties xmlns:p="http://schemas.microsoft.com/office/2006/metadata/properties" xmlns:xsi="http://www.w3.org/2001/XMLSchema-instance">
-  <documentManagement>
-    <_DCDateModified xmlns="http://schemas.microsoft.com/sharepoint/v3/fields" xsi:nil="true"/>
-  </documentManagement>
-</p:properties>
-</file>
-
-<file path=customXml/item3.xml><?xml version="1.0" encoding="utf-8"?>
 <?mso-contentType ?>
 <FormTemplates xmlns="http://schemas.microsoft.com/sharepoint/v3/contenttype/forms">
   <Display>DocumentLibraryForm</Display>
   <Edit>DocumentLibraryForm</Edit>
   <New>DocumentLibraryForm</New>
 </FormTemplates>
+</file>
+
+<file path=customXml/item3.xml><?xml version="1.0" encoding="utf-8"?>
+<p:properties xmlns:p="http://schemas.microsoft.com/office/2006/metadata/properties" xmlns:xsi="http://www.w3.org/2001/XMLSchema-instance">
+  <documentManagement>
+    <_DCDateModified xmlns="http://schemas.microsoft.com/sharepoint/v3/fields" xsi:nil="true"/>
+  </documentManagement>
+</p:properties>
 </file>
 
 <file path=customXml/item4.xml><?xml version="1.0" encoding="utf-8"?>
@@ -10141,18 +10155,18 @@
 </file>
 
 <file path=customXml/itemProps2.xml><?xml version="1.0" encoding="utf-8"?>
-<ds:datastoreItem xmlns:ds="http://schemas.openxmlformats.org/officeDocument/2006/customXml" ds:itemID="{47853092-453F-4761-BB4F-9437077E6946}">
+<ds:datastoreItem xmlns:ds="http://schemas.openxmlformats.org/officeDocument/2006/customXml" ds:itemID="{6E0243D2-C2E7-4C17-98A3-48E63A4A14E3}">
   <ds:schemaRefs>
-    <ds:schemaRef ds:uri="http://schemas.microsoft.com/office/2006/metadata/properties"/>
-    <ds:schemaRef ds:uri="http://schemas.microsoft.com/sharepoint/v3/fields"/>
+    <ds:schemaRef ds:uri="http://schemas.microsoft.com/sharepoint/v3/contenttype/forms"/>
   </ds:schemaRefs>
 </ds:datastoreItem>
 </file>
 
 <file path=customXml/itemProps3.xml><?xml version="1.0" encoding="utf-8"?>
-<ds:datastoreItem xmlns:ds="http://schemas.openxmlformats.org/officeDocument/2006/customXml" ds:itemID="{6E0243D2-C2E7-4C17-98A3-48E63A4A14E3}">
+<ds:datastoreItem xmlns:ds="http://schemas.openxmlformats.org/officeDocument/2006/customXml" ds:itemID="{47853092-453F-4761-BB4F-9437077E6946}">
   <ds:schemaRefs>
-    <ds:schemaRef ds:uri="http://schemas.microsoft.com/sharepoint/v3/contenttype/forms"/>
+    <ds:schemaRef ds:uri="http://schemas.microsoft.com/office/2006/metadata/properties"/>
+    <ds:schemaRef ds:uri="http://schemas.microsoft.com/sharepoint/v3/fields"/>
   </ds:schemaRefs>
 </ds:datastoreItem>
 </file>
@@ -10176,7 +10190,7 @@
 </file>
 
 <file path=customXml/itemProps5.xml><?xml version="1.0" encoding="utf-8"?>
-<ds:datastoreItem xmlns:ds="http://schemas.openxmlformats.org/officeDocument/2006/customXml" ds:itemID="{4FBAA38E-0A00-4F9C-B5C8-9EACE5E71049}">
+<ds:datastoreItem xmlns:ds="http://schemas.openxmlformats.org/officeDocument/2006/customXml" ds:itemID="{3BFC161C-8BB3-463F-9C1D-9758726E5A75}">
   <ds:schemaRefs>
     <ds:schemaRef ds:uri="http://schemas.openxmlformats.org/officeDocument/2006/bibliography"/>
   </ds:schemaRefs>

</xml_diff>

<commit_message>
1089 - Open CSR Comments field.
git-tfs-id: [https://tfs.omnicloud.local/tfs/cco%20program/]$/eCoaching_V2;C33439
</commit_message>
<xml_diff>
--- a/Runbook/CCO_eCoaching_UI_Runbook.docx
+++ b/Runbook/CCO_eCoaching_UI_Runbook.docx
@@ -251,15 +251,13 @@
               <w:t xml:space="preserve">TFS </w:t>
             </w:r>
             <w:r>
-              <w:t xml:space="preserve">974 – Add Warning Section to All </w:t>
-            </w:r>
-            <w:proofErr w:type="spellStart"/>
-            <w:r>
-              <w:t>eCoaching</w:t>
-            </w:r>
-            <w:proofErr w:type="spellEnd"/>
-            <w:r>
-              <w:t xml:space="preserve"> Modules.</w:t>
+              <w:t xml:space="preserve">1088 </w:t>
+            </w:r>
+            <w:r>
+              <w:t xml:space="preserve">– </w:t>
+            </w:r>
+            <w:r>
+              <w:t>Open CSR Comments field.</w:t>
             </w:r>
           </w:p>
         </w:tc>
@@ -628,17 +626,25 @@
     <w:tbl>
       <w:tblPr>
         <w:tblW w:w="0" w:type="auto"/>
+        <w:tblBorders>
+          <w:top w:val="single" w:sz="4" w:space="0" w:color="auto"/>
+          <w:left w:val="single" w:sz="4" w:space="0" w:color="auto"/>
+          <w:bottom w:val="single" w:sz="4" w:space="0" w:color="auto"/>
+          <w:right w:val="single" w:sz="4" w:space="0" w:color="auto"/>
+          <w:insideH w:val="single" w:sz="4" w:space="0" w:color="auto"/>
+          <w:insideV w:val="single" w:sz="4" w:space="0" w:color="auto"/>
+        </w:tblBorders>
         <w:tblLook w:val="01E0" w:firstRow="1" w:lastRow="1" w:firstColumn="1" w:lastColumn="1" w:noHBand="0" w:noVBand="0"/>
       </w:tblPr>
       <w:tblGrid>
-        <w:gridCol w:w="1818"/>
-        <w:gridCol w:w="5310"/>
-        <w:gridCol w:w="2448"/>
+        <w:gridCol w:w="1188"/>
+        <w:gridCol w:w="6120"/>
+        <w:gridCol w:w="2268"/>
       </w:tblGrid>
       <w:tr>
         <w:tc>
           <w:tcPr>
-            <w:tcW w:w="1818" w:type="dxa"/>
+            <w:tcW w:w="1188" w:type="dxa"/>
           </w:tcPr>
           <w:p>
             <w:pPr>
@@ -660,7 +666,7 @@
         </w:tc>
         <w:tc>
           <w:tcPr>
-            <w:tcW w:w="5310" w:type="dxa"/>
+            <w:tcW w:w="6120" w:type="dxa"/>
           </w:tcPr>
           <w:p>
             <w:pPr>
@@ -682,7 +688,7 @@
         </w:tc>
         <w:tc>
           <w:tcPr>
-            <w:tcW w:w="2448" w:type="dxa"/>
+            <w:tcW w:w="2268" w:type="dxa"/>
           </w:tcPr>
           <w:p>
             <w:pPr>
@@ -706,7 +712,7 @@
       <w:tr>
         <w:tc>
           <w:tcPr>
-            <w:tcW w:w="1818" w:type="dxa"/>
+            <w:tcW w:w="1188" w:type="dxa"/>
           </w:tcPr>
           <w:p>
             <w:pPr>
@@ -746,6 +752,73 @@
               <w:t>/2015</w:t>
             </w:r>
           </w:p>
+        </w:tc>
+        <w:tc>
+          <w:tcPr>
+            <w:tcW w:w="6120" w:type="dxa"/>
+          </w:tcPr>
+          <w:p>
+            <w:pPr>
+              <w:spacing w:line="240" w:lineRule="exact"/>
+            </w:pPr>
+            <w:r>
+              <w:t>TFS124 (P14676) – Historical Dashboard Export to Excel;</w:t>
+            </w:r>
+          </w:p>
+          <w:p>
+            <w:pPr>
+              <w:spacing w:line="240" w:lineRule="exact"/>
+            </w:pPr>
+            <w:r>
+              <w:t>TFS130 (P14881) – Authenticate only on page non post back;</w:t>
+            </w:r>
+          </w:p>
+          <w:p>
+            <w:pPr>
+              <w:spacing w:line="240" w:lineRule="exact"/>
+            </w:pPr>
+            <w:r>
+              <w:t>TFS136 (P14893) – Round 2 Performance improvements for Historical Dashboard;</w:t>
+            </w:r>
+          </w:p>
+          <w:p>
+            <w:pPr>
+              <w:pStyle w:val="TableText"/>
+              <w:spacing w:line="240" w:lineRule="exact"/>
+            </w:pPr>
+            <w:r>
+              <w:t>TFS144 (P14916) – Additional HR access;</w:t>
+            </w:r>
+          </w:p>
+        </w:tc>
+        <w:tc>
+          <w:tcPr>
+            <w:tcW w:w="2268" w:type="dxa"/>
+          </w:tcPr>
+          <w:p>
+            <w:pPr>
+              <w:pStyle w:val="TableText"/>
+              <w:ind w:left="162"/>
+              <w:rPr>
+                <w:sz w:val="18"/>
+                <w:szCs w:val="18"/>
+              </w:rPr>
+            </w:pPr>
+            <w:r>
+              <w:rPr>
+                <w:sz w:val="18"/>
+                <w:szCs w:val="18"/>
+              </w:rPr>
+              <w:t>Lili Huang</w:t>
+            </w:r>
+          </w:p>
+        </w:tc>
+      </w:tr>
+      <w:tr>
+        <w:tc>
+          <w:tcPr>
+            <w:tcW w:w="1188" w:type="dxa"/>
+          </w:tcPr>
           <w:p>
             <w:pPr>
               <w:pStyle w:val="TableText"/>
@@ -755,25 +828,13 @@
                 <w:szCs w:val="18"/>
               </w:rPr>
             </w:pPr>
-          </w:p>
-          <w:p>
-            <w:pPr>
-              <w:pStyle w:val="TableText"/>
-              <w:ind w:left="90"/>
+            <w:r>
               <w:rPr>
                 <w:sz w:val="18"/>
                 <w:szCs w:val="18"/>
               </w:rPr>
-            </w:pPr>
-          </w:p>
-          <w:p>
-            <w:pPr>
-              <w:pStyle w:val="TableText"/>
-              <w:rPr>
-                <w:sz w:val="18"/>
-                <w:szCs w:val="18"/>
-              </w:rPr>
-            </w:pPr>
+              <w:t>8/20/2015</w:t>
+            </w:r>
           </w:p>
           <w:p>
             <w:pPr>
@@ -788,35 +849,96 @@
         </w:tc>
         <w:tc>
           <w:tcPr>
-            <w:tcW w:w="5310" w:type="dxa"/>
+            <w:tcW w:w="6120" w:type="dxa"/>
           </w:tcPr>
           <w:p>
             <w:r>
-              <w:t>TFS124 (P14676) – Historical Dashboard Export to Excel;</w:t>
+              <w:t>TFS</w:t>
+            </w:r>
+            <w:r>
+              <w:t xml:space="preserve">115 - </w:t>
+            </w:r>
+            <w:proofErr w:type="spellStart"/>
+            <w:r>
+              <w:t>ecl</w:t>
+            </w:r>
+            <w:proofErr w:type="spellEnd"/>
+            <w:r>
+              <w:t xml:space="preserve"> coaching notes overwritten</w:t>
             </w:r>
           </w:p>
           <w:p>
             <w:r>
-              <w:t>TFS130 (P14881) – Authenticate only on page non post back;</w:t>
+              <w:t xml:space="preserve">TFS153 - </w:t>
+            </w:r>
+            <w:proofErr w:type="spellStart"/>
+            <w:r>
+              <w:t>ecl</w:t>
+            </w:r>
+            <w:proofErr w:type="spellEnd"/>
+            <w:r>
+              <w:t xml:space="preserve"> duplicate </w:t>
+            </w:r>
+            <w:proofErr w:type="spellStart"/>
+            <w:r>
+              <w:t>lanids</w:t>
+            </w:r>
+            <w:proofErr w:type="spellEnd"/>
+            <w:r>
+              <w:t xml:space="preserve"> all reviewing details</w:t>
             </w:r>
           </w:p>
           <w:p>
             <w:r>
-              <w:t>TFS136 (P14893) – Round 2 Performance improvements for Historical Dashboard;</w:t>
+              <w:t xml:space="preserve">TFS175 - </w:t>
+            </w:r>
+            <w:proofErr w:type="spellStart"/>
+            <w:r>
+              <w:t>ecl</w:t>
+            </w:r>
+            <w:proofErr w:type="spellEnd"/>
+            <w:r>
+              <w:t xml:space="preserve"> </w:t>
+            </w:r>
+            <w:proofErr w:type="spellStart"/>
+            <w:r>
+              <w:t>lcsat</w:t>
+            </w:r>
+            <w:proofErr w:type="spellEnd"/>
+            <w:r>
+              <w:t xml:space="preserve"> display assigned reviewer</w:t>
             </w:r>
           </w:p>
           <w:p>
-            <w:pPr>
-              <w:pStyle w:val="TableText"/>
-            </w:pPr>
-            <w:r>
-              <w:t>TFS144 (P14916) – Additional HR access;</w:t>
+            <w:r>
+              <w:t xml:space="preserve">TFS363 - </w:t>
+            </w:r>
+            <w:proofErr w:type="spellStart"/>
+            <w:r>
+              <w:t>ecl</w:t>
+            </w:r>
+            <w:proofErr w:type="spellEnd"/>
+            <w:r>
+              <w:t xml:space="preserve"> duplicate form names</w:t>
+            </w:r>
+          </w:p>
+          <w:p>
+            <w:r>
+              <w:t xml:space="preserve">TFS481 - </w:t>
+            </w:r>
+            <w:proofErr w:type="spellStart"/>
+            <w:r>
+              <w:t>ecl</w:t>
+            </w:r>
+            <w:proofErr w:type="spellEnd"/>
+            <w:r>
+              <w:t xml:space="preserve"> display reasons, sub-reasons values</w:t>
             </w:r>
           </w:p>
         </w:tc>
         <w:tc>
           <w:tcPr>
-            <w:tcW w:w="2448" w:type="dxa"/>
+            <w:tcW w:w="2268" w:type="dxa"/>
           </w:tcPr>
           <w:p>
             <w:pPr>
@@ -840,7 +962,7 @@
       <w:tr>
         <w:tc>
           <w:tcPr>
-            <w:tcW w:w="1818" w:type="dxa"/>
+            <w:tcW w:w="1188" w:type="dxa"/>
           </w:tcPr>
           <w:p>
             <w:pPr>
@@ -856,142 +978,69 @@
                 <w:sz w:val="18"/>
                 <w:szCs w:val="18"/>
               </w:rPr>
-              <w:t>8/20/2015</w:t>
-            </w:r>
-          </w:p>
-          <w:p>
-            <w:pPr>
-              <w:pStyle w:val="TableText"/>
-              <w:ind w:left="90"/>
+              <w:t>9</w:t>
+            </w:r>
+            <w:r>
               <w:rPr>
                 <w:sz w:val="18"/>
                 <w:szCs w:val="18"/>
               </w:rPr>
-            </w:pPr>
-          </w:p>
-          <w:p>
-            <w:pPr>
-              <w:pStyle w:val="TableText"/>
-              <w:ind w:left="90"/>
+              <w:t>/30/</w:t>
+            </w:r>
+            <w:r>
               <w:rPr>
                 <w:sz w:val="18"/>
                 <w:szCs w:val="18"/>
               </w:rPr>
-            </w:pPr>
-          </w:p>
-          <w:p>
-            <w:pPr>
-              <w:pStyle w:val="TableText"/>
-              <w:ind w:left="90"/>
-              <w:rPr>
-                <w:sz w:val="18"/>
-                <w:szCs w:val="18"/>
-              </w:rPr>
-            </w:pPr>
-          </w:p>
-          <w:p>
-            <w:pPr>
-              <w:pStyle w:val="TableText"/>
-              <w:ind w:left="90"/>
-              <w:rPr>
-                <w:sz w:val="18"/>
-                <w:szCs w:val="18"/>
-              </w:rPr>
-            </w:pPr>
+              <w:t>/2015</w:t>
+            </w:r>
           </w:p>
         </w:tc>
         <w:tc>
           <w:tcPr>
-            <w:tcW w:w="5310" w:type="dxa"/>
+            <w:tcW w:w="6120" w:type="dxa"/>
           </w:tcPr>
           <w:p>
+            <w:pPr>
+              <w:spacing w:line="240" w:lineRule="exact"/>
+            </w:pPr>
             <w:r>
               <w:t>TFS</w:t>
             </w:r>
             <w:r>
-              <w:t xml:space="preserve">115 - </w:t>
-            </w:r>
-            <w:proofErr w:type="spellStart"/>
-            <w:r>
-              <w:t>ecl</w:t>
-            </w:r>
-            <w:proofErr w:type="spellEnd"/>
-            <w:r>
-              <w:t xml:space="preserve"> coaching notes overwritten</w:t>
+              <w:t>632</w:t>
+            </w:r>
+            <w:r>
+              <w:t xml:space="preserve"> </w:t>
+            </w:r>
+            <w:r>
+              <w:t>–</w:t>
+            </w:r>
+            <w:r>
+              <w:t xml:space="preserve"> </w:t>
+            </w:r>
+            <w:r>
+              <w:t xml:space="preserve">Disable Historical Dashboard Extract to Excel for </w:t>
+            </w:r>
+            <w:r>
+              <w:t>S</w:t>
+            </w:r>
+            <w:r>
+              <w:t>upervisors</w:t>
             </w:r>
           </w:p>
           <w:p>
-            <w:r>
-              <w:t xml:space="preserve">TFS153 - </w:t>
-            </w:r>
-            <w:proofErr w:type="spellStart"/>
-            <w:r>
-              <w:t>ecl</w:t>
-            </w:r>
-            <w:proofErr w:type="spellEnd"/>
-            <w:r>
-              <w:t xml:space="preserve"> duplicate </w:t>
-            </w:r>
-            <w:proofErr w:type="spellStart"/>
-            <w:r>
-              <w:t>lanids</w:t>
-            </w:r>
-            <w:proofErr w:type="spellEnd"/>
-            <w:r>
-              <w:t xml:space="preserve"> all reviewing details</w:t>
-            </w:r>
-          </w:p>
-          <w:p>
-            <w:r>
-              <w:t xml:space="preserve">TFS175 - </w:t>
-            </w:r>
-            <w:proofErr w:type="spellStart"/>
-            <w:r>
-              <w:t>ecl</w:t>
-            </w:r>
-            <w:proofErr w:type="spellEnd"/>
-            <w:r>
-              <w:t xml:space="preserve"> </w:t>
-            </w:r>
-            <w:proofErr w:type="spellStart"/>
-            <w:r>
-              <w:t>lcsat</w:t>
-            </w:r>
-            <w:proofErr w:type="spellEnd"/>
-            <w:r>
-              <w:t xml:space="preserve"> display assigned reviewer</w:t>
-            </w:r>
-          </w:p>
-          <w:p>
-            <w:r>
-              <w:t xml:space="preserve">TFS363 - </w:t>
-            </w:r>
-            <w:proofErr w:type="spellStart"/>
-            <w:r>
-              <w:t>ecl</w:t>
-            </w:r>
-            <w:proofErr w:type="spellEnd"/>
-            <w:r>
-              <w:t xml:space="preserve"> duplicate form names</w:t>
-            </w:r>
-          </w:p>
-          <w:p>
-            <w:r>
-              <w:t xml:space="preserve">TFS481 - </w:t>
-            </w:r>
-            <w:proofErr w:type="spellStart"/>
-            <w:r>
-              <w:t>ecl</w:t>
-            </w:r>
-            <w:proofErr w:type="spellEnd"/>
-            <w:r>
-              <w:t xml:space="preserve"> display reasons, sub-reasons values</w:t>
+            <w:pPr>
+              <w:spacing w:line="240" w:lineRule="exact"/>
+            </w:pPr>
+            <w:r>
+              <w:t>TFS686 – Inappropriate ARC escalation feed</w:t>
             </w:r>
           </w:p>
         </w:tc>
         <w:tc>
           <w:tcPr>
-            <w:tcW w:w="2448" w:type="dxa"/>
+            <w:tcW w:w="2268" w:type="dxa"/>
           </w:tcPr>
           <w:p>
             <w:pPr>
@@ -1015,7 +1064,7 @@
       <w:tr>
         <w:tc>
           <w:tcPr>
-            <w:tcW w:w="1818" w:type="dxa"/>
+            <w:tcW w:w="1188" w:type="dxa"/>
           </w:tcPr>
           <w:p>
             <w:pPr>
@@ -1031,129 +1080,34 @@
                 <w:sz w:val="18"/>
                 <w:szCs w:val="18"/>
               </w:rPr>
-              <w:t>9</w:t>
-            </w:r>
-            <w:r>
-              <w:rPr>
-                <w:sz w:val="18"/>
-                <w:szCs w:val="18"/>
-              </w:rPr>
-              <w:t>/30/</w:t>
-            </w:r>
-            <w:r>
-              <w:rPr>
-                <w:sz w:val="18"/>
-                <w:szCs w:val="18"/>
-              </w:rPr>
-              <w:t>/2015</w:t>
-            </w:r>
-          </w:p>
-          <w:p>
-            <w:pPr>
-              <w:pStyle w:val="TableText"/>
-              <w:ind w:left="90"/>
-              <w:rPr>
-                <w:sz w:val="18"/>
-                <w:szCs w:val="18"/>
-              </w:rPr>
-            </w:pPr>
-          </w:p>
-          <w:p>
-            <w:pPr>
-              <w:pStyle w:val="TableText"/>
-              <w:ind w:left="90"/>
-              <w:rPr>
-                <w:sz w:val="18"/>
-                <w:szCs w:val="18"/>
-              </w:rPr>
-            </w:pPr>
-          </w:p>
-          <w:p>
-            <w:pPr>
-              <w:pStyle w:val="TableText"/>
-              <w:ind w:left="90"/>
-              <w:rPr>
-                <w:sz w:val="18"/>
-                <w:szCs w:val="18"/>
-              </w:rPr>
-            </w:pPr>
-            <w:r>
-              <w:rPr>
-                <w:sz w:val="18"/>
-                <w:szCs w:val="18"/>
-              </w:rPr>
               <w:t>10/22/2015</w:t>
             </w:r>
-          </w:p>
-          <w:p>
-            <w:pPr>
-              <w:pStyle w:val="TableText"/>
-              <w:ind w:left="90"/>
-              <w:rPr>
-                <w:sz w:val="18"/>
-                <w:szCs w:val="18"/>
-              </w:rPr>
-            </w:pPr>
-          </w:p>
-          <w:p>
-            <w:pPr>
-              <w:pStyle w:val="TableText"/>
-              <w:ind w:left="90"/>
-              <w:rPr>
-                <w:sz w:val="18"/>
-                <w:szCs w:val="18"/>
-              </w:rPr>
-            </w:pPr>
           </w:p>
         </w:tc>
         <w:tc>
           <w:tcPr>
-            <w:tcW w:w="5310" w:type="dxa"/>
+            <w:tcW w:w="6120" w:type="dxa"/>
           </w:tcPr>
           <w:p>
-            <w:r>
-              <w:t>TFS</w:t>
-            </w:r>
-            <w:r>
-              <w:t>632</w:t>
-            </w:r>
-            <w:r>
-              <w:t xml:space="preserve"> </w:t>
-            </w:r>
-            <w:r>
-              <w:t>–</w:t>
-            </w:r>
-            <w:r>
-              <w:t xml:space="preserve"> </w:t>
-            </w:r>
-            <w:r>
-              <w:t>Disable Historical Dashboard Extract to Excel for Supervisors</w:t>
+            <w:pPr>
+              <w:spacing w:line="240" w:lineRule="exact"/>
+            </w:pPr>
+            <w:r>
+              <w:t xml:space="preserve">TFS974 – Add Warning Section to All </w:t>
+            </w:r>
+            <w:proofErr w:type="spellStart"/>
+            <w:r>
+              <w:t>eCoaching</w:t>
+            </w:r>
+            <w:proofErr w:type="spellEnd"/>
+            <w:r>
+              <w:t xml:space="preserve"> Modules</w:t>
             </w:r>
           </w:p>
-          <w:p>
-            <w:r>
-              <w:t>TFS686 – Inappropriate ARC escalation feed</w:t>
-            </w:r>
-          </w:p>
-          <w:p/>
-          <w:p>
-            <w:r>
-              <w:t xml:space="preserve">TFS974 – Add Warning Section to All </w:t>
-            </w:r>
-            <w:proofErr w:type="spellStart"/>
-            <w:r>
-              <w:t>eCoaching</w:t>
-            </w:r>
-            <w:proofErr w:type="spellEnd"/>
-            <w:r>
-              <w:t xml:space="preserve"> Modules</w:t>
-            </w:r>
-          </w:p>
-          <w:p/>
         </w:tc>
         <w:tc>
           <w:tcPr>
-            <w:tcW w:w="2448" w:type="dxa"/>
+            <w:tcW w:w="2268" w:type="dxa"/>
           </w:tcPr>
           <w:p>
             <w:pPr>
@@ -1172,48 +1126,12 @@
               <w:t>Lili Huang</w:t>
             </w:r>
           </w:p>
-          <w:p>
-            <w:pPr>
-              <w:pStyle w:val="TableText"/>
-              <w:ind w:left="162"/>
-              <w:rPr>
-                <w:sz w:val="18"/>
-                <w:szCs w:val="18"/>
-              </w:rPr>
-            </w:pPr>
-          </w:p>
-          <w:p>
-            <w:pPr>
-              <w:pStyle w:val="TableText"/>
-              <w:ind w:left="162"/>
-              <w:rPr>
-                <w:sz w:val="18"/>
-                <w:szCs w:val="18"/>
-              </w:rPr>
-            </w:pPr>
-          </w:p>
-          <w:p>
-            <w:pPr>
-              <w:pStyle w:val="TableText"/>
-              <w:rPr>
-                <w:sz w:val="18"/>
-                <w:szCs w:val="18"/>
-              </w:rPr>
-            </w:pPr>
-            <w:r>
-              <w:rPr>
-                <w:sz w:val="18"/>
-                <w:szCs w:val="18"/>
-              </w:rPr>
-              <w:t>Lili Huang</w:t>
-            </w:r>
-          </w:p>
         </w:tc>
       </w:tr>
       <w:tr>
         <w:tc>
           <w:tcPr>
-            <w:tcW w:w="1818" w:type="dxa"/>
+            <w:tcW w:w="1188" w:type="dxa"/>
           </w:tcPr>
           <w:p>
             <w:pPr>
@@ -1224,17 +1142,28 @@
                 <w:szCs w:val="18"/>
               </w:rPr>
             </w:pPr>
+            <w:r>
+              <w:rPr>
+                <w:sz w:val="18"/>
+                <w:szCs w:val="18"/>
+              </w:rPr>
+              <w:t>11/05/2015</w:t>
+            </w:r>
           </w:p>
         </w:tc>
         <w:tc>
           <w:tcPr>
-            <w:tcW w:w="5310" w:type="dxa"/>
+            <w:tcW w:w="6120" w:type="dxa"/>
           </w:tcPr>
-          <w:p/>
+          <w:p>
+            <w:r>
+              <w:t>TFS1088 – Open CSR Comments field</w:t>
+            </w:r>
+          </w:p>
         </w:tc>
         <w:tc>
           <w:tcPr>
-            <w:tcW w:w="2448" w:type="dxa"/>
+            <w:tcW w:w="2268" w:type="dxa"/>
           </w:tcPr>
           <w:p>
             <w:pPr>
@@ -1245,6 +1174,13 @@
                 <w:szCs w:val="18"/>
               </w:rPr>
             </w:pPr>
+            <w:r>
+              <w:rPr>
+                <w:sz w:val="18"/>
+                <w:szCs w:val="18"/>
+              </w:rPr>
+              <w:t>Lili Huang</w:t>
+            </w:r>
           </w:p>
         </w:tc>
       </w:tr>
@@ -1388,7 +1324,7 @@
               <w:t xml:space="preserve">TFS </w:t>
             </w:r>
             <w:r>
-              <w:t>974</w:t>
+              <w:t>1088</w:t>
             </w:r>
             <w:r>
               <w:t>.</w:t>
@@ -1732,7 +1668,7 @@
               <w:t xml:space="preserve">TFS </w:t>
             </w:r>
             <w:r>
-              <w:t>974</w:t>
+              <w:t>1088</w:t>
             </w:r>
             <w:r>
               <w:t>.</w:t>
@@ -1960,10 +1896,7 @@
               <w:t>.zip (</w:t>
             </w:r>
             <w:r>
-              <w:t>C33</w:t>
-            </w:r>
-            <w:r>
-              <w:t>361</w:t>
+              <w:t>C33438</w:t>
             </w:r>
             <w:r>
               <w:t>)</w:t>
@@ -2049,7 +1982,12 @@
               <w:pStyle w:val="SOPBodyText"/>
             </w:pPr>
             <w:r>
-              <w:t>Go to the IIS application server and filter access to prevent any user access except for the tester’s (Doug) IP address;</w:t>
+              <w:t xml:space="preserve">Go to the IIS application server and filter access to prevent any user access except for the tester’s </w:t>
+            </w:r>
+            <w:bookmarkStart w:id="2" w:name="_GoBack"/>
+            <w:bookmarkEnd w:id="2"/>
+            <w:r>
+              <w:t>IP address;</w:t>
             </w:r>
           </w:p>
           <w:p>
@@ -2214,8 +2152,6 @@
             <w:r>
               <w:t>web.config</w:t>
             </w:r>
-            <w:bookmarkStart w:id="2" w:name="_GoBack"/>
-            <w:bookmarkEnd w:id="2"/>
             <w:proofErr w:type="spellEnd"/>
           </w:p>
           <w:p>
@@ -4416,7 +4352,7 @@
         <w:sz w:val="18"/>
         <w:szCs w:val="18"/>
       </w:rPr>
-      <w:t>2</w:t>
+      <w:t>1</w:t>
     </w:r>
     <w:r>
       <w:rPr>
@@ -10239,20 +10175,20 @@
 </file>
 
 <file path=customXml/item2.xml><?xml version="1.0" encoding="utf-8"?>
-<p:properties xmlns:p="http://schemas.microsoft.com/office/2006/metadata/properties" xmlns:xsi="http://www.w3.org/2001/XMLSchema-instance">
-  <documentManagement>
-    <_DCDateModified xmlns="http://schemas.microsoft.com/sharepoint/v3/fields" xsi:nil="true"/>
-  </documentManagement>
-</p:properties>
-</file>
-
-<file path=customXml/item3.xml><?xml version="1.0" encoding="utf-8"?>
 <?mso-contentType ?>
 <FormTemplates xmlns="http://schemas.microsoft.com/sharepoint/v3/contenttype/forms">
   <Display>DocumentLibraryForm</Display>
   <Edit>DocumentLibraryForm</Edit>
   <New>DocumentLibraryForm</New>
 </FormTemplates>
+</file>
+
+<file path=customXml/item3.xml><?xml version="1.0" encoding="utf-8"?>
+<p:properties xmlns:p="http://schemas.microsoft.com/office/2006/metadata/properties" xmlns:xsi="http://www.w3.org/2001/XMLSchema-instance">
+  <documentManagement>
+    <_DCDateModified xmlns="http://schemas.microsoft.com/sharepoint/v3/fields" xsi:nil="true"/>
+  </documentManagement>
+</p:properties>
 </file>
 
 <file path=customXml/item4.xml><?xml version="1.0" encoding="utf-8"?>
@@ -10394,18 +10330,18 @@
 </file>
 
 <file path=customXml/itemProps2.xml><?xml version="1.0" encoding="utf-8"?>
-<ds:datastoreItem xmlns:ds="http://schemas.openxmlformats.org/officeDocument/2006/customXml" ds:itemID="{47853092-453F-4761-BB4F-9437077E6946}">
+<ds:datastoreItem xmlns:ds="http://schemas.openxmlformats.org/officeDocument/2006/customXml" ds:itemID="{6E0243D2-C2E7-4C17-98A3-48E63A4A14E3}">
   <ds:schemaRefs>
-    <ds:schemaRef ds:uri="http://schemas.microsoft.com/office/2006/metadata/properties"/>
-    <ds:schemaRef ds:uri="http://schemas.microsoft.com/sharepoint/v3/fields"/>
+    <ds:schemaRef ds:uri="http://schemas.microsoft.com/sharepoint/v3/contenttype/forms"/>
   </ds:schemaRefs>
 </ds:datastoreItem>
 </file>
 
 <file path=customXml/itemProps3.xml><?xml version="1.0" encoding="utf-8"?>
-<ds:datastoreItem xmlns:ds="http://schemas.openxmlformats.org/officeDocument/2006/customXml" ds:itemID="{6E0243D2-C2E7-4C17-98A3-48E63A4A14E3}">
+<ds:datastoreItem xmlns:ds="http://schemas.openxmlformats.org/officeDocument/2006/customXml" ds:itemID="{47853092-453F-4761-BB4F-9437077E6946}">
   <ds:schemaRefs>
-    <ds:schemaRef ds:uri="http://schemas.microsoft.com/sharepoint/v3/contenttype/forms"/>
+    <ds:schemaRef ds:uri="http://schemas.microsoft.com/office/2006/metadata/properties"/>
+    <ds:schemaRef ds:uri="http://schemas.microsoft.com/sharepoint/v3/fields"/>
   </ds:schemaRefs>
 </ds:datastoreItem>
 </file>
@@ -10429,7 +10365,7 @@
 </file>
 
 <file path=customXml/itemProps5.xml><?xml version="1.0" encoding="utf-8"?>
-<ds:datastoreItem xmlns:ds="http://schemas.openxmlformats.org/officeDocument/2006/customXml" ds:itemID="{71F8188D-1026-456F-9E1A-33F5FB08A23D}">
+<ds:datastoreItem xmlns:ds="http://schemas.openxmlformats.org/officeDocument/2006/customXml" ds:itemID="{696FE2FD-82FA-4F8B-A1D8-37FDF3A0735A}">
   <ds:schemaRefs>
     <ds:schemaRef ds:uri="http://schemas.openxmlformats.org/officeDocument/2006/bibliography"/>
   </ds:schemaRefs>

</xml_diff>

<commit_message>
1421 - Warning section display on My Dashboard.
git-tfs-id: [https://tfs.omnicloud.local/tfs/cco%20program/]$/eCoaching_V2;C33558
</commit_message>
<xml_diff>
--- a/Runbook/CCO_eCoaching_UI_Runbook.docx
+++ b/Runbook/CCO_eCoaching_UI_Runbook.docx
@@ -251,13 +251,19 @@
               <w:t xml:space="preserve">TFS </w:t>
             </w:r>
             <w:r>
-              <w:t xml:space="preserve">1088 </w:t>
+              <w:t>1421</w:t>
+            </w:r>
+            <w:r>
+              <w:t xml:space="preserve"> </w:t>
             </w:r>
             <w:r>
               <w:t xml:space="preserve">– </w:t>
             </w:r>
             <w:r>
-              <w:t>Open CSR Comments field.</w:t>
+              <w:t>Warning section display on My Dashboard</w:t>
+            </w:r>
+            <w:r>
+              <w:t>.</w:t>
             </w:r>
           </w:p>
         </w:tc>
@@ -1184,6 +1190,62 @@
           </w:p>
         </w:tc>
       </w:tr>
+      <w:tr>
+        <w:tc>
+          <w:tcPr>
+            <w:tcW w:w="1188" w:type="dxa"/>
+          </w:tcPr>
+          <w:p>
+            <w:pPr>
+              <w:pStyle w:val="TableText"/>
+              <w:ind w:left="90"/>
+              <w:rPr>
+                <w:sz w:val="18"/>
+                <w:szCs w:val="18"/>
+              </w:rPr>
+            </w:pPr>
+            <w:r>
+              <w:rPr>
+                <w:sz w:val="18"/>
+                <w:szCs w:val="18"/>
+              </w:rPr>
+              <w:t>12/10/2015</w:t>
+            </w:r>
+          </w:p>
+        </w:tc>
+        <w:tc>
+          <w:tcPr>
+            <w:tcW w:w="6120" w:type="dxa"/>
+          </w:tcPr>
+          <w:p>
+            <w:r>
+              <w:t>TFS 1421 – Warning section display on My Dashboard</w:t>
+            </w:r>
+          </w:p>
+        </w:tc>
+        <w:tc>
+          <w:tcPr>
+            <w:tcW w:w="2268" w:type="dxa"/>
+          </w:tcPr>
+          <w:p>
+            <w:pPr>
+              <w:pStyle w:val="TableText"/>
+              <w:ind w:left="162"/>
+              <w:rPr>
+                <w:sz w:val="18"/>
+                <w:szCs w:val="18"/>
+              </w:rPr>
+            </w:pPr>
+            <w:r>
+              <w:rPr>
+                <w:sz w:val="18"/>
+                <w:szCs w:val="18"/>
+              </w:rPr>
+              <w:t>Lili Huang</w:t>
+            </w:r>
+          </w:p>
+        </w:tc>
+      </w:tr>
     </w:tbl>
     <w:p/>
     <w:p/>
@@ -1324,7 +1386,7 @@
               <w:t xml:space="preserve">TFS </w:t>
             </w:r>
             <w:r>
-              <w:t>1088</w:t>
+              <w:t>1421</w:t>
             </w:r>
             <w:r>
               <w:t>.</w:t>
@@ -1668,7 +1730,7 @@
               <w:t xml:space="preserve">TFS </w:t>
             </w:r>
             <w:r>
-              <w:t>1088</w:t>
+              <w:t>1421</w:t>
             </w:r>
             <w:r>
               <w:t>.</w:t>
@@ -1896,7 +1958,7 @@
               <w:t>.zip (</w:t>
             </w:r>
             <w:r>
-              <w:t>C33438</w:t>
+              <w:t>C33557</w:t>
             </w:r>
             <w:r>
               <w:t>)</w:t>
@@ -1982,12 +2044,7 @@
               <w:pStyle w:val="SOPBodyText"/>
             </w:pPr>
             <w:r>
-              <w:t xml:space="preserve">Go to the IIS application server and filter access to prevent any user access except for the tester’s </w:t>
-            </w:r>
-            <w:bookmarkStart w:id="2" w:name="_GoBack"/>
-            <w:bookmarkEnd w:id="2"/>
-            <w:r>
-              <w:t>IP address;</w:t>
+              <w:t>Go to the IIS application server and filter access to prevent any user access except for the tester’s IP address;</w:t>
             </w:r>
           </w:p>
           <w:p>
@@ -2166,18 +2223,43 @@
                 <w:sz w:val="22"/>
                 <w:szCs w:val="22"/>
               </w:rPr>
-              <w:t>Unzip the file from Step 1 to folder D:\inetpub\wwwroot\coach</w:t>
-            </w:r>
+              <w:t>Unzip the file from Step 1 to folder D:\inetpub\w</w:t>
+            </w:r>
+            <w:bookmarkStart w:id="2" w:name="_GoBack"/>
             <w:r>
               <w:rPr>
                 <w:sz w:val="22"/>
                 <w:szCs w:val="22"/>
               </w:rPr>
-              <w:t xml:space="preserve">, do not overwrite </w:t>
+              <w:t>w</w:t>
+            </w:r>
+            <w:bookmarkEnd w:id="2"/>
+            <w:r>
+              <w:rPr>
+                <w:sz w:val="22"/>
+                <w:szCs w:val="22"/>
+              </w:rPr>
+              <w:t>wroot\coach</w:t>
+            </w:r>
+            <w:r>
+              <w:rPr>
+                <w:sz w:val="22"/>
+                <w:szCs w:val="22"/>
+              </w:rPr>
+              <w:t xml:space="preserve">, </w:t>
+            </w:r>
+            <w:r>
+              <w:rPr>
+                <w:b/>
+                <w:sz w:val="22"/>
+                <w:szCs w:val="22"/>
+              </w:rPr>
+              <w:t xml:space="preserve">do not overwrite </w:t>
             </w:r>
             <w:proofErr w:type="spellStart"/>
             <w:r>
               <w:rPr>
+                <w:b/>
                 <w:sz w:val="22"/>
                 <w:szCs w:val="22"/>
               </w:rPr>
@@ -4352,7 +4434,7 @@
         <w:sz w:val="18"/>
         <w:szCs w:val="18"/>
       </w:rPr>
-      <w:t>1</w:t>
+      <w:t>2</w:t>
     </w:r>
     <w:r>
       <w:rPr>
@@ -10175,20 +10257,20 @@
 </file>
 
 <file path=customXml/item2.xml><?xml version="1.0" encoding="utf-8"?>
+<p:properties xmlns:p="http://schemas.microsoft.com/office/2006/metadata/properties" xmlns:xsi="http://www.w3.org/2001/XMLSchema-instance">
+  <documentManagement>
+    <_DCDateModified xmlns="http://schemas.microsoft.com/sharepoint/v3/fields" xsi:nil="true"/>
+  </documentManagement>
+</p:properties>
+</file>
+
+<file path=customXml/item3.xml><?xml version="1.0" encoding="utf-8"?>
 <?mso-contentType ?>
 <FormTemplates xmlns="http://schemas.microsoft.com/sharepoint/v3/contenttype/forms">
   <Display>DocumentLibraryForm</Display>
   <Edit>DocumentLibraryForm</Edit>
   <New>DocumentLibraryForm</New>
 </FormTemplates>
-</file>
-
-<file path=customXml/item3.xml><?xml version="1.0" encoding="utf-8"?>
-<p:properties xmlns:p="http://schemas.microsoft.com/office/2006/metadata/properties" xmlns:xsi="http://www.w3.org/2001/XMLSchema-instance">
-  <documentManagement>
-    <_DCDateModified xmlns="http://schemas.microsoft.com/sharepoint/v3/fields" xsi:nil="true"/>
-  </documentManagement>
-</p:properties>
 </file>
 
 <file path=customXml/item4.xml><?xml version="1.0" encoding="utf-8"?>
@@ -10330,18 +10412,18 @@
 </file>
 
 <file path=customXml/itemProps2.xml><?xml version="1.0" encoding="utf-8"?>
-<ds:datastoreItem xmlns:ds="http://schemas.openxmlformats.org/officeDocument/2006/customXml" ds:itemID="{6E0243D2-C2E7-4C17-98A3-48E63A4A14E3}">
+<ds:datastoreItem xmlns:ds="http://schemas.openxmlformats.org/officeDocument/2006/customXml" ds:itemID="{47853092-453F-4761-BB4F-9437077E6946}">
   <ds:schemaRefs>
-    <ds:schemaRef ds:uri="http://schemas.microsoft.com/sharepoint/v3/contenttype/forms"/>
+    <ds:schemaRef ds:uri="http://schemas.microsoft.com/office/2006/metadata/properties"/>
+    <ds:schemaRef ds:uri="http://schemas.microsoft.com/sharepoint/v3/fields"/>
   </ds:schemaRefs>
 </ds:datastoreItem>
 </file>
 
 <file path=customXml/itemProps3.xml><?xml version="1.0" encoding="utf-8"?>
-<ds:datastoreItem xmlns:ds="http://schemas.openxmlformats.org/officeDocument/2006/customXml" ds:itemID="{47853092-453F-4761-BB4F-9437077E6946}">
+<ds:datastoreItem xmlns:ds="http://schemas.openxmlformats.org/officeDocument/2006/customXml" ds:itemID="{6E0243D2-C2E7-4C17-98A3-48E63A4A14E3}">
   <ds:schemaRefs>
-    <ds:schemaRef ds:uri="http://schemas.microsoft.com/office/2006/metadata/properties"/>
-    <ds:schemaRef ds:uri="http://schemas.microsoft.com/sharepoint/v3/fields"/>
+    <ds:schemaRef ds:uri="http://schemas.microsoft.com/sharepoint/v3/contenttype/forms"/>
   </ds:schemaRefs>
 </ds:datastoreItem>
 </file>
@@ -10365,7 +10447,7 @@
 </file>
 
 <file path=customXml/itemProps5.xml><?xml version="1.0" encoding="utf-8"?>
-<ds:datastoreItem xmlns:ds="http://schemas.openxmlformats.org/officeDocument/2006/customXml" ds:itemID="{696FE2FD-82FA-4F8B-A1D8-37FDF3A0735A}">
+<ds:datastoreItem xmlns:ds="http://schemas.openxmlformats.org/officeDocument/2006/customXml" ds:itemID="{6E364818-4E2D-43D2-BAD9-C9655EC9B470}">
   <ds:schemaRefs>
     <ds:schemaRef ds:uri="http://schemas.openxmlformats.org/officeDocument/2006/bibliography"/>
   </ds:schemaRefs>

</xml_diff>

<commit_message>
1472 (Parent 1423) - Add job code WHHR70
git-tfs-id: [https://tfs.omnicloud.local/tfs/cco%20program/]$/eCoaching_V2;C33573
</commit_message>
<xml_diff>
--- a/Runbook/CCO_eCoaching_UI_Runbook.docx
+++ b/Runbook/CCO_eCoaching_UI_Runbook.docx
@@ -251,7 +251,10 @@
               <w:t xml:space="preserve">TFS </w:t>
             </w:r>
             <w:r>
-              <w:t>1421</w:t>
+              <w:t>142</w:t>
+            </w:r>
+            <w:r>
+              <w:t>3</w:t>
             </w:r>
             <w:r>
               <w:t xml:space="preserve"> </w:t>
@@ -260,10 +263,7 @@
               <w:t xml:space="preserve">– </w:t>
             </w:r>
             <w:r>
-              <w:t>Warning section display on My Dashboard</w:t>
-            </w:r>
-            <w:r>
-              <w:t>.</w:t>
+              <w:t>Add job code WHHR70</w:t>
             </w:r>
           </w:p>
         </w:tc>
@@ -1246,6 +1246,62 @@
           </w:p>
         </w:tc>
       </w:tr>
+      <w:tr>
+        <w:tc>
+          <w:tcPr>
+            <w:tcW w:w="1188" w:type="dxa"/>
+          </w:tcPr>
+          <w:p>
+            <w:pPr>
+              <w:pStyle w:val="TableText"/>
+              <w:ind w:left="90"/>
+              <w:rPr>
+                <w:sz w:val="18"/>
+                <w:szCs w:val="18"/>
+              </w:rPr>
+            </w:pPr>
+            <w:r>
+              <w:rPr>
+                <w:sz w:val="18"/>
+                <w:szCs w:val="18"/>
+              </w:rPr>
+              <w:t>12/15/2015</w:t>
+            </w:r>
+          </w:p>
+        </w:tc>
+        <w:tc>
+          <w:tcPr>
+            <w:tcW w:w="6120" w:type="dxa"/>
+          </w:tcPr>
+          <w:p>
+            <w:r>
+              <w:t>TFS 1423 – Add job code WHHR70</w:t>
+            </w:r>
+          </w:p>
+        </w:tc>
+        <w:tc>
+          <w:tcPr>
+            <w:tcW w:w="2268" w:type="dxa"/>
+          </w:tcPr>
+          <w:p>
+            <w:pPr>
+              <w:pStyle w:val="TableText"/>
+              <w:ind w:left="162"/>
+              <w:rPr>
+                <w:sz w:val="18"/>
+                <w:szCs w:val="18"/>
+              </w:rPr>
+            </w:pPr>
+            <w:r>
+              <w:rPr>
+                <w:sz w:val="18"/>
+                <w:szCs w:val="18"/>
+              </w:rPr>
+              <w:t>Lili Huang</w:t>
+            </w:r>
+          </w:p>
+        </w:tc>
+      </w:tr>
     </w:tbl>
     <w:p/>
     <w:p/>
@@ -1386,7 +1442,7 @@
               <w:t xml:space="preserve">TFS </w:t>
             </w:r>
             <w:r>
-              <w:t>1421</w:t>
+              <w:t>1423</w:t>
             </w:r>
             <w:r>
               <w:t>.</w:t>
@@ -1730,7 +1786,7 @@
               <w:t xml:space="preserve">TFS </w:t>
             </w:r>
             <w:r>
-              <w:t>1421</w:t>
+              <w:t>1423</w:t>
             </w:r>
             <w:r>
               <w:t>.</w:t>
@@ -1957,9 +2013,14 @@
             <w:r>
               <w:t>.zip (</w:t>
             </w:r>
-            <w:r>
-              <w:t>C33557</w:t>
-            </w:r>
+            <w:bookmarkStart w:id="2" w:name="_GoBack"/>
+            <w:r>
+              <w:rPr>
+                <w:b/>
+              </w:rPr>
+              <w:t>C33572</w:t>
+            </w:r>
+            <w:bookmarkEnd w:id="2"/>
             <w:r>
               <w:t>)</w:t>
             </w:r>
@@ -2223,23 +2284,7 @@
                 <w:sz w:val="22"/>
                 <w:szCs w:val="22"/>
               </w:rPr>
-              <w:t>Unzip the file from Step 1 to folder D:\inetpub\w</w:t>
-            </w:r>
-            <w:bookmarkStart w:id="2" w:name="_GoBack"/>
-            <w:r>
-              <w:rPr>
-                <w:sz w:val="22"/>
-                <w:szCs w:val="22"/>
-              </w:rPr>
-              <w:t>w</w:t>
-            </w:r>
-            <w:bookmarkEnd w:id="2"/>
-            <w:r>
-              <w:rPr>
-                <w:sz w:val="22"/>
-                <w:szCs w:val="22"/>
-              </w:rPr>
-              <w:t>wroot\coach</w:t>
+              <w:t>Unzip the file from Step 1 to folder D:\inetpub\wwwroot\coach</w:t>
             </w:r>
             <w:r>
               <w:rPr>
@@ -4434,7 +4479,7 @@
         <w:sz w:val="18"/>
         <w:szCs w:val="18"/>
       </w:rPr>
-      <w:t>2</w:t>
+      <w:t>1</w:t>
     </w:r>
     <w:r>
       <w:rPr>
@@ -10257,20 +10302,20 @@
 </file>
 
 <file path=customXml/item2.xml><?xml version="1.0" encoding="utf-8"?>
-<p:properties xmlns:p="http://schemas.microsoft.com/office/2006/metadata/properties" xmlns:xsi="http://www.w3.org/2001/XMLSchema-instance">
-  <documentManagement>
-    <_DCDateModified xmlns="http://schemas.microsoft.com/sharepoint/v3/fields" xsi:nil="true"/>
-  </documentManagement>
-</p:properties>
-</file>
-
-<file path=customXml/item3.xml><?xml version="1.0" encoding="utf-8"?>
 <?mso-contentType ?>
 <FormTemplates xmlns="http://schemas.microsoft.com/sharepoint/v3/contenttype/forms">
   <Display>DocumentLibraryForm</Display>
   <Edit>DocumentLibraryForm</Edit>
   <New>DocumentLibraryForm</New>
 </FormTemplates>
+</file>
+
+<file path=customXml/item3.xml><?xml version="1.0" encoding="utf-8"?>
+<p:properties xmlns:p="http://schemas.microsoft.com/office/2006/metadata/properties" xmlns:xsi="http://www.w3.org/2001/XMLSchema-instance">
+  <documentManagement>
+    <_DCDateModified xmlns="http://schemas.microsoft.com/sharepoint/v3/fields" xsi:nil="true"/>
+  </documentManagement>
+</p:properties>
 </file>
 
 <file path=customXml/item4.xml><?xml version="1.0" encoding="utf-8"?>
@@ -10412,18 +10457,18 @@
 </file>
 
 <file path=customXml/itemProps2.xml><?xml version="1.0" encoding="utf-8"?>
-<ds:datastoreItem xmlns:ds="http://schemas.openxmlformats.org/officeDocument/2006/customXml" ds:itemID="{47853092-453F-4761-BB4F-9437077E6946}">
+<ds:datastoreItem xmlns:ds="http://schemas.openxmlformats.org/officeDocument/2006/customXml" ds:itemID="{6E0243D2-C2E7-4C17-98A3-48E63A4A14E3}">
   <ds:schemaRefs>
-    <ds:schemaRef ds:uri="http://schemas.microsoft.com/office/2006/metadata/properties"/>
-    <ds:schemaRef ds:uri="http://schemas.microsoft.com/sharepoint/v3/fields"/>
+    <ds:schemaRef ds:uri="http://schemas.microsoft.com/sharepoint/v3/contenttype/forms"/>
   </ds:schemaRefs>
 </ds:datastoreItem>
 </file>
 
 <file path=customXml/itemProps3.xml><?xml version="1.0" encoding="utf-8"?>
-<ds:datastoreItem xmlns:ds="http://schemas.openxmlformats.org/officeDocument/2006/customXml" ds:itemID="{6E0243D2-C2E7-4C17-98A3-48E63A4A14E3}">
+<ds:datastoreItem xmlns:ds="http://schemas.openxmlformats.org/officeDocument/2006/customXml" ds:itemID="{47853092-453F-4761-BB4F-9437077E6946}">
   <ds:schemaRefs>
-    <ds:schemaRef ds:uri="http://schemas.microsoft.com/sharepoint/v3/contenttype/forms"/>
+    <ds:schemaRef ds:uri="http://schemas.microsoft.com/office/2006/metadata/properties"/>
+    <ds:schemaRef ds:uri="http://schemas.microsoft.com/sharepoint/v3/fields"/>
   </ds:schemaRefs>
 </ds:datastoreItem>
 </file>
@@ -10447,7 +10492,7 @@
 </file>
 
 <file path=customXml/itemProps5.xml><?xml version="1.0" encoding="utf-8"?>
-<ds:datastoreItem xmlns:ds="http://schemas.openxmlformats.org/officeDocument/2006/customXml" ds:itemID="{6E364818-4E2D-43D2-BAD9-C9655EC9B470}">
+<ds:datastoreItem xmlns:ds="http://schemas.openxmlformats.org/officeDocument/2006/customXml" ds:itemID="{B5EECFC4-7B52-46A6-9AAB-343DACAA2345}">
   <ds:schemaRefs>
     <ds:schemaRef ds:uri="http://schemas.openxmlformats.org/officeDocument/2006/bibliography"/>
   </ds:schemaRefs>

</xml_diff>

<commit_message>
1991 - OMR Short Calls feed with Manager Review
git-tfs-id: [https://tfs.omnicloud.local/tfs/cco%20program/]$/eCoaching_V2;C33833
</commit_message>
<xml_diff>
--- a/Runbook/CCO_eCoaching_UI_Runbook.docx
+++ b/Runbook/CCO_eCoaching_UI_Runbook.docx
@@ -251,10 +251,7 @@
               <w:t xml:space="preserve">TFS </w:t>
             </w:r>
             <w:r>
-              <w:t>142</w:t>
-            </w:r>
-            <w:r>
-              <w:t>3</w:t>
+              <w:t>1991</w:t>
             </w:r>
             <w:r>
               <w:t xml:space="preserve"> </w:t>
@@ -263,7 +260,7 @@
               <w:t xml:space="preserve">– </w:t>
             </w:r>
             <w:r>
-              <w:t>Add job code WHHR70</w:t>
+              <w:t>OMR Short Calls feed with Manager Review</w:t>
             </w:r>
           </w:p>
         </w:tc>
@@ -1302,6 +1299,62 @@
           </w:p>
         </w:tc>
       </w:tr>
+      <w:tr>
+        <w:tc>
+          <w:tcPr>
+            <w:tcW w:w="1188" w:type="dxa"/>
+          </w:tcPr>
+          <w:p>
+            <w:pPr>
+              <w:pStyle w:val="TableText"/>
+              <w:ind w:left="90"/>
+              <w:rPr>
+                <w:sz w:val="18"/>
+                <w:szCs w:val="18"/>
+              </w:rPr>
+            </w:pPr>
+            <w:r>
+              <w:rPr>
+                <w:sz w:val="18"/>
+                <w:szCs w:val="18"/>
+              </w:rPr>
+              <w:t>02/17/2016</w:t>
+            </w:r>
+          </w:p>
+        </w:tc>
+        <w:tc>
+          <w:tcPr>
+            <w:tcW w:w="6120" w:type="dxa"/>
+          </w:tcPr>
+          <w:p>
+            <w:r>
+              <w:t>TFS 1991 – OMR Short Calls fee with Manager Review</w:t>
+            </w:r>
+          </w:p>
+        </w:tc>
+        <w:tc>
+          <w:tcPr>
+            <w:tcW w:w="2268" w:type="dxa"/>
+          </w:tcPr>
+          <w:p>
+            <w:pPr>
+              <w:pStyle w:val="TableText"/>
+              <w:ind w:left="162"/>
+              <w:rPr>
+                <w:sz w:val="18"/>
+                <w:szCs w:val="18"/>
+              </w:rPr>
+            </w:pPr>
+            <w:r>
+              <w:rPr>
+                <w:sz w:val="18"/>
+                <w:szCs w:val="18"/>
+              </w:rPr>
+              <w:t>Lili Huang</w:t>
+            </w:r>
+          </w:p>
+        </w:tc>
+      </w:tr>
     </w:tbl>
     <w:p/>
     <w:p/>
@@ -1442,7 +1495,7 @@
               <w:t xml:space="preserve">TFS </w:t>
             </w:r>
             <w:r>
-              <w:t>1423</w:t>
+              <w:t>1991</w:t>
             </w:r>
             <w:r>
               <w:t>.</w:t>
@@ -1786,7 +1839,7 @@
               <w:t xml:space="preserve">TFS </w:t>
             </w:r>
             <w:r>
-              <w:t>1423</w:t>
+              <w:t>1991</w:t>
             </w:r>
             <w:r>
               <w:t>.</w:t>
@@ -2013,14 +2066,18 @@
             <w:r>
               <w:t>.zip (</w:t>
             </w:r>
-            <w:bookmarkStart w:id="2" w:name="_GoBack"/>
             <w:r>
               <w:rPr>
                 <w:b/>
               </w:rPr>
-              <w:t>C33572</w:t>
-            </w:r>
-            <w:bookmarkEnd w:id="2"/>
+              <w:t>C33</w:t>
+            </w:r>
+            <w:r>
+              <w:rPr>
+                <w:b/>
+              </w:rPr>
+              <w:t>832</w:t>
+            </w:r>
             <w:r>
               <w:t>)</w:t>
             </w:r>
@@ -2107,6 +2164,8 @@
             <w:r>
               <w:t>Go to the IIS application server and filter access to prevent any user access except for the tester’s IP address;</w:t>
             </w:r>
+            <w:bookmarkStart w:id="2" w:name="_GoBack"/>
+            <w:bookmarkEnd w:id="2"/>
           </w:p>
           <w:p>
             <w:pPr>
@@ -4479,7 +4538,7 @@
         <w:sz w:val="18"/>
         <w:szCs w:val="18"/>
       </w:rPr>
-      <w:t>1</w:t>
+      <w:t>2</w:t>
     </w:r>
     <w:r>
       <w:rPr>
@@ -10302,20 +10361,20 @@
 </file>
 
 <file path=customXml/item2.xml><?xml version="1.0" encoding="utf-8"?>
+<p:properties xmlns:p="http://schemas.microsoft.com/office/2006/metadata/properties" xmlns:xsi="http://www.w3.org/2001/XMLSchema-instance">
+  <documentManagement>
+    <_DCDateModified xmlns="http://schemas.microsoft.com/sharepoint/v3/fields" xsi:nil="true"/>
+  </documentManagement>
+</p:properties>
+</file>
+
+<file path=customXml/item3.xml><?xml version="1.0" encoding="utf-8"?>
 <?mso-contentType ?>
 <FormTemplates xmlns="http://schemas.microsoft.com/sharepoint/v3/contenttype/forms">
   <Display>DocumentLibraryForm</Display>
   <Edit>DocumentLibraryForm</Edit>
   <New>DocumentLibraryForm</New>
 </FormTemplates>
-</file>
-
-<file path=customXml/item3.xml><?xml version="1.0" encoding="utf-8"?>
-<p:properties xmlns:p="http://schemas.microsoft.com/office/2006/metadata/properties" xmlns:xsi="http://www.w3.org/2001/XMLSchema-instance">
-  <documentManagement>
-    <_DCDateModified xmlns="http://schemas.microsoft.com/sharepoint/v3/fields" xsi:nil="true"/>
-  </documentManagement>
-</p:properties>
 </file>
 
 <file path=customXml/item4.xml><?xml version="1.0" encoding="utf-8"?>
@@ -10457,18 +10516,18 @@
 </file>
 
 <file path=customXml/itemProps2.xml><?xml version="1.0" encoding="utf-8"?>
-<ds:datastoreItem xmlns:ds="http://schemas.openxmlformats.org/officeDocument/2006/customXml" ds:itemID="{6E0243D2-C2E7-4C17-98A3-48E63A4A14E3}">
+<ds:datastoreItem xmlns:ds="http://schemas.openxmlformats.org/officeDocument/2006/customXml" ds:itemID="{47853092-453F-4761-BB4F-9437077E6946}">
   <ds:schemaRefs>
-    <ds:schemaRef ds:uri="http://schemas.microsoft.com/sharepoint/v3/contenttype/forms"/>
+    <ds:schemaRef ds:uri="http://schemas.microsoft.com/office/2006/metadata/properties"/>
+    <ds:schemaRef ds:uri="http://schemas.microsoft.com/sharepoint/v3/fields"/>
   </ds:schemaRefs>
 </ds:datastoreItem>
 </file>
 
 <file path=customXml/itemProps3.xml><?xml version="1.0" encoding="utf-8"?>
-<ds:datastoreItem xmlns:ds="http://schemas.openxmlformats.org/officeDocument/2006/customXml" ds:itemID="{47853092-453F-4761-BB4F-9437077E6946}">
+<ds:datastoreItem xmlns:ds="http://schemas.openxmlformats.org/officeDocument/2006/customXml" ds:itemID="{6E0243D2-C2E7-4C17-98A3-48E63A4A14E3}">
   <ds:schemaRefs>
-    <ds:schemaRef ds:uri="http://schemas.microsoft.com/office/2006/metadata/properties"/>
-    <ds:schemaRef ds:uri="http://schemas.microsoft.com/sharepoint/v3/fields"/>
+    <ds:schemaRef ds:uri="http://schemas.microsoft.com/sharepoint/v3/contenttype/forms"/>
   </ds:schemaRefs>
 </ds:datastoreItem>
 </file>
@@ -10492,7 +10551,7 @@
 </file>
 
 <file path=customXml/itemProps5.xml><?xml version="1.0" encoding="utf-8"?>
-<ds:datastoreItem xmlns:ds="http://schemas.openxmlformats.org/officeDocument/2006/customXml" ds:itemID="{B5EECFC4-7B52-46A6-9AAB-343DACAA2345}">
+<ds:datastoreItem xmlns:ds="http://schemas.openxmlformats.org/officeDocument/2006/customXml" ds:itemID="{1E7360AF-FCC4-4162-932F-587CEA6D8EEF}">
   <ds:schemaRefs>
     <ds:schemaRef ds:uri="http://schemas.openxmlformats.org/officeDocument/2006/bibliography"/>
   </ds:schemaRefs>

</xml_diff>

<commit_message>
1991 - OMR Short Calls; Updated zip changeset #.
git-tfs-id: [https://tfs.omnicloud.local/tfs/cco%20program/]$/eCoaching_V2;C33849
</commit_message>
<xml_diff>
--- a/Runbook/CCO_eCoaching_UI_Runbook.docx
+++ b/Runbook/CCO_eCoaching_UI_Runbook.docx
@@ -2076,8 +2076,16 @@
               <w:rPr>
                 <w:b/>
               </w:rPr>
-              <w:t>832</w:t>
-            </w:r>
+              <w:t>8</w:t>
+            </w:r>
+            <w:r>
+              <w:rPr>
+                <w:b/>
+              </w:rPr>
+              <w:t>48</w:t>
+            </w:r>
+            <w:bookmarkStart w:id="2" w:name="_GoBack"/>
+            <w:bookmarkEnd w:id="2"/>
             <w:r>
               <w:t>)</w:t>
             </w:r>
@@ -2164,8 +2172,6 @@
             <w:r>
               <w:t>Go to the IIS application server and filter access to prevent any user access except for the tester’s IP address;</w:t>
             </w:r>
-            <w:bookmarkStart w:id="2" w:name="_GoBack"/>
-            <w:bookmarkEnd w:id="2"/>
           </w:p>
           <w:p>
             <w:pPr>
@@ -4538,7 +4544,7 @@
         <w:sz w:val="18"/>
         <w:szCs w:val="18"/>
       </w:rPr>
-      <w:t>2</w:t>
+      <w:t>1</w:t>
     </w:r>
     <w:r>
       <w:rPr>
@@ -10361,20 +10367,20 @@
 </file>
 
 <file path=customXml/item2.xml><?xml version="1.0" encoding="utf-8"?>
-<p:properties xmlns:p="http://schemas.microsoft.com/office/2006/metadata/properties" xmlns:xsi="http://www.w3.org/2001/XMLSchema-instance">
-  <documentManagement>
-    <_DCDateModified xmlns="http://schemas.microsoft.com/sharepoint/v3/fields" xsi:nil="true"/>
-  </documentManagement>
-</p:properties>
-</file>
-
-<file path=customXml/item3.xml><?xml version="1.0" encoding="utf-8"?>
 <?mso-contentType ?>
 <FormTemplates xmlns="http://schemas.microsoft.com/sharepoint/v3/contenttype/forms">
   <Display>DocumentLibraryForm</Display>
   <Edit>DocumentLibraryForm</Edit>
   <New>DocumentLibraryForm</New>
 </FormTemplates>
+</file>
+
+<file path=customXml/item3.xml><?xml version="1.0" encoding="utf-8"?>
+<p:properties xmlns:p="http://schemas.microsoft.com/office/2006/metadata/properties" xmlns:xsi="http://www.w3.org/2001/XMLSchema-instance">
+  <documentManagement>
+    <_DCDateModified xmlns="http://schemas.microsoft.com/sharepoint/v3/fields" xsi:nil="true"/>
+  </documentManagement>
+</p:properties>
 </file>
 
 <file path=customXml/item4.xml><?xml version="1.0" encoding="utf-8"?>
@@ -10516,18 +10522,18 @@
 </file>
 
 <file path=customXml/itemProps2.xml><?xml version="1.0" encoding="utf-8"?>
-<ds:datastoreItem xmlns:ds="http://schemas.openxmlformats.org/officeDocument/2006/customXml" ds:itemID="{47853092-453F-4761-BB4F-9437077E6946}">
+<ds:datastoreItem xmlns:ds="http://schemas.openxmlformats.org/officeDocument/2006/customXml" ds:itemID="{6E0243D2-C2E7-4C17-98A3-48E63A4A14E3}">
   <ds:schemaRefs>
-    <ds:schemaRef ds:uri="http://schemas.microsoft.com/office/2006/metadata/properties"/>
-    <ds:schemaRef ds:uri="http://schemas.microsoft.com/sharepoint/v3/fields"/>
+    <ds:schemaRef ds:uri="http://schemas.microsoft.com/sharepoint/v3/contenttype/forms"/>
   </ds:schemaRefs>
 </ds:datastoreItem>
 </file>
 
 <file path=customXml/itemProps3.xml><?xml version="1.0" encoding="utf-8"?>
-<ds:datastoreItem xmlns:ds="http://schemas.openxmlformats.org/officeDocument/2006/customXml" ds:itemID="{6E0243D2-C2E7-4C17-98A3-48E63A4A14E3}">
+<ds:datastoreItem xmlns:ds="http://schemas.openxmlformats.org/officeDocument/2006/customXml" ds:itemID="{47853092-453F-4761-BB4F-9437077E6946}">
   <ds:schemaRefs>
-    <ds:schemaRef ds:uri="http://schemas.microsoft.com/sharepoint/v3/contenttype/forms"/>
+    <ds:schemaRef ds:uri="http://schemas.microsoft.com/office/2006/metadata/properties"/>
+    <ds:schemaRef ds:uri="http://schemas.microsoft.com/sharepoint/v3/fields"/>
   </ds:schemaRefs>
 </ds:datastoreItem>
 </file>
@@ -10551,7 +10557,7 @@
 </file>
 
 <file path=customXml/itemProps5.xml><?xml version="1.0" encoding="utf-8"?>
-<ds:datastoreItem xmlns:ds="http://schemas.openxmlformats.org/officeDocument/2006/customXml" ds:itemID="{1E7360AF-FCC4-4162-932F-587CEA6D8EEF}">
+<ds:datastoreItem xmlns:ds="http://schemas.openxmlformats.org/officeDocument/2006/customXml" ds:itemID="{01DDDA6A-21E2-469F-970E-33C22CBAA306}">
   <ds:schemaRefs>
     <ds:schemaRef ds:uri="http://schemas.openxmlformats.org/officeDocument/2006/bibliography"/>
   </ds:schemaRefs>

</xml_diff>

<commit_message>
1925 - LCS: allow hierarchy managers to review (read-only)
git-tfs-id: [https://tfs.omnicloud.local/tfs/cco%20program/]$/eCoaching_V2;C33858
</commit_message>
<xml_diff>
--- a/Runbook/CCO_eCoaching_UI_Runbook.docx
+++ b/Runbook/CCO_eCoaching_UI_Runbook.docx
@@ -172,15 +172,8 @@
       <w:pPr>
         <w:pStyle w:val="CoverPageTitles"/>
       </w:pPr>
-      <w:proofErr w:type="spellStart"/>
-      <w:proofErr w:type="gramStart"/>
-      <w:r>
-        <w:t>eCoaching</w:t>
-      </w:r>
-      <w:proofErr w:type="spellEnd"/>
-      <w:proofErr w:type="gramEnd"/>
-      <w:r>
-        <w:t xml:space="preserve"> Log Web</w:t>
+      <w:r>
+        <w:t>eCoaching Log Web</w:t>
       </w:r>
       <w:r>
         <w:t xml:space="preserve"> </w:t>
@@ -261,6 +254,14 @@
             </w:r>
             <w:r>
               <w:t>OMR Short Calls feed with Manager Review</w:t>
+            </w:r>
+          </w:p>
+          <w:p>
+            <w:pPr>
+              <w:cnfStyle w:val="100000000000" w:firstRow="1" w:lastRow="0" w:firstColumn="0" w:lastColumn="0" w:oddVBand="0" w:evenVBand="0" w:oddHBand="0" w:evenHBand="0" w:firstRowFirstColumn="0" w:firstRowLastColumn="0" w:lastRowFirstColumn="0" w:lastRowLastColumn="0"/>
+            </w:pPr>
+            <w:r>
+              <w:t>TFS 1925 – LCS: allow hierarchy managers to review (read-only)</w:t>
             </w:r>
           </w:p>
         </w:tc>
@@ -859,83 +860,27 @@
               <w:t>TFS</w:t>
             </w:r>
             <w:r>
-              <w:t xml:space="preserve">115 - </w:t>
-            </w:r>
-            <w:proofErr w:type="spellStart"/>
-            <w:r>
-              <w:t>ecl</w:t>
-            </w:r>
-            <w:proofErr w:type="spellEnd"/>
-            <w:r>
-              <w:t xml:space="preserve"> coaching notes overwritten</w:t>
-            </w:r>
-          </w:p>
-          <w:p>
-            <w:r>
-              <w:t xml:space="preserve">TFS153 - </w:t>
-            </w:r>
-            <w:proofErr w:type="spellStart"/>
-            <w:r>
-              <w:t>ecl</w:t>
-            </w:r>
-            <w:proofErr w:type="spellEnd"/>
-            <w:r>
-              <w:t xml:space="preserve"> duplicate </w:t>
-            </w:r>
-            <w:proofErr w:type="spellStart"/>
-            <w:r>
-              <w:t>lanids</w:t>
-            </w:r>
-            <w:proofErr w:type="spellEnd"/>
-            <w:r>
-              <w:t xml:space="preserve"> all reviewing details</w:t>
-            </w:r>
-          </w:p>
-          <w:p>
-            <w:r>
-              <w:t xml:space="preserve">TFS175 - </w:t>
-            </w:r>
-            <w:proofErr w:type="spellStart"/>
-            <w:r>
-              <w:t>ecl</w:t>
-            </w:r>
-            <w:proofErr w:type="spellEnd"/>
-            <w:r>
-              <w:t xml:space="preserve"> </w:t>
-            </w:r>
-            <w:proofErr w:type="spellStart"/>
-            <w:r>
-              <w:t>lcsat</w:t>
-            </w:r>
-            <w:proofErr w:type="spellEnd"/>
-            <w:r>
-              <w:t xml:space="preserve"> display assigned reviewer</w:t>
-            </w:r>
-          </w:p>
-          <w:p>
-            <w:r>
-              <w:t xml:space="preserve">TFS363 - </w:t>
-            </w:r>
-            <w:proofErr w:type="spellStart"/>
-            <w:r>
-              <w:t>ecl</w:t>
-            </w:r>
-            <w:proofErr w:type="spellEnd"/>
-            <w:r>
-              <w:t xml:space="preserve"> duplicate form names</w:t>
-            </w:r>
-          </w:p>
-          <w:p>
-            <w:r>
-              <w:t xml:space="preserve">TFS481 - </w:t>
-            </w:r>
-            <w:proofErr w:type="spellStart"/>
-            <w:r>
-              <w:t>ecl</w:t>
-            </w:r>
-            <w:proofErr w:type="spellEnd"/>
-            <w:r>
-              <w:t xml:space="preserve"> display reasons, sub-reasons values</w:t>
+              <w:t>115 - ecl coaching notes overwritten</w:t>
+            </w:r>
+          </w:p>
+          <w:p>
+            <w:r>
+              <w:t>TFS153 - ecl duplicate lanids all reviewing details</w:t>
+            </w:r>
+          </w:p>
+          <w:p>
+            <w:r>
+              <w:t>TFS175 - ecl lcsat display assigned reviewer</w:t>
+            </w:r>
+          </w:p>
+          <w:p>
+            <w:r>
+              <w:t>TFS363 - ecl duplicate form names</w:t>
+            </w:r>
+          </w:p>
+          <w:p>
+            <w:r>
+              <w:t>TFS481 - ecl display reasons, sub-reasons values</w:t>
             </w:r>
           </w:p>
         </w:tc>
@@ -1096,15 +1041,7 @@
               <w:spacing w:line="240" w:lineRule="exact"/>
             </w:pPr>
             <w:r>
-              <w:t xml:space="preserve">TFS974 – Add Warning Section to All </w:t>
-            </w:r>
-            <w:proofErr w:type="spellStart"/>
-            <w:r>
-              <w:t>eCoaching</w:t>
-            </w:r>
-            <w:proofErr w:type="spellEnd"/>
-            <w:r>
-              <w:t xml:space="preserve"> Modules</w:t>
+              <w:t>TFS974 – Add Warning Section to All eCoaching Modules</w:t>
             </w:r>
           </w:p>
         </w:tc>
@@ -1329,6 +1266,62 @@
           <w:p>
             <w:r>
               <w:t>TFS 1991 – OMR Short Calls fee with Manager Review</w:t>
+            </w:r>
+          </w:p>
+        </w:tc>
+        <w:tc>
+          <w:tcPr>
+            <w:tcW w:w="2268" w:type="dxa"/>
+          </w:tcPr>
+          <w:p>
+            <w:pPr>
+              <w:pStyle w:val="TableText"/>
+              <w:ind w:left="162"/>
+              <w:rPr>
+                <w:sz w:val="18"/>
+                <w:szCs w:val="18"/>
+              </w:rPr>
+            </w:pPr>
+            <w:r>
+              <w:rPr>
+                <w:sz w:val="18"/>
+                <w:szCs w:val="18"/>
+              </w:rPr>
+              <w:t>Lili Huang</w:t>
+            </w:r>
+          </w:p>
+        </w:tc>
+      </w:tr>
+      <w:tr>
+        <w:tc>
+          <w:tcPr>
+            <w:tcW w:w="1188" w:type="dxa"/>
+          </w:tcPr>
+          <w:p>
+            <w:pPr>
+              <w:pStyle w:val="TableText"/>
+              <w:ind w:left="90"/>
+              <w:rPr>
+                <w:sz w:val="18"/>
+                <w:szCs w:val="18"/>
+              </w:rPr>
+            </w:pPr>
+            <w:r>
+              <w:rPr>
+                <w:sz w:val="18"/>
+                <w:szCs w:val="18"/>
+              </w:rPr>
+              <w:t>02/22/2016</w:t>
+            </w:r>
+          </w:p>
+        </w:tc>
+        <w:tc>
+          <w:tcPr>
+            <w:tcW w:w="6120" w:type="dxa"/>
+          </w:tcPr>
+          <w:p>
+            <w:r>
+              <w:t>TFS 1925 – LCS: allow hierarchy managers to review (read-only)</w:t>
             </w:r>
           </w:p>
         </w:tc>
@@ -1474,13 +1467,8 @@
             <w:r>
               <w:t xml:space="preserve">changes for </w:t>
             </w:r>
-            <w:proofErr w:type="spellStart"/>
-            <w:r>
-              <w:t>eCoaching</w:t>
-            </w:r>
-            <w:proofErr w:type="spellEnd"/>
-            <w:r>
-              <w:t xml:space="preserve"> Log</w:t>
+            <w:r>
+              <w:t>eCoaching Log</w:t>
             </w:r>
             <w:r>
               <w:t xml:space="preserve"> </w:t>
@@ -1815,13 +1803,8 @@
             <w:r>
               <w:t xml:space="preserve"> </w:t>
             </w:r>
-            <w:proofErr w:type="spellStart"/>
-            <w:r>
-              <w:t>eCoaching</w:t>
-            </w:r>
-            <w:proofErr w:type="spellEnd"/>
-            <w:r>
-              <w:t xml:space="preserve"> Log</w:t>
+            <w:r>
+              <w:t>eCoaching Log</w:t>
             </w:r>
             <w:r>
               <w:t xml:space="preserve"> </w:t>
@@ -1841,6 +1824,11 @@
             <w:r>
               <w:t>1991</w:t>
             </w:r>
+            <w:r>
+              <w:t xml:space="preserve"> and 1925</w:t>
+            </w:r>
+            <w:bookmarkStart w:id="2" w:name="_GoBack"/>
+            <w:bookmarkEnd w:id="2"/>
             <w:r>
               <w:t>.</w:t>
             </w:r>
@@ -2082,10 +2070,8 @@
               <w:rPr>
                 <w:b/>
               </w:rPr>
-              <w:t>48</w:t>
-            </w:r>
-            <w:bookmarkStart w:id="2" w:name="_GoBack"/>
-            <w:bookmarkEnd w:id="2"/>
+              <w:t>57</w:t>
+            </w:r>
             <w:r>
               <w:t>)</w:t>
             </w:r>
@@ -2208,25 +2194,7 @@
                 <w:sz w:val="22"/>
                 <w:szCs w:val="22"/>
               </w:rPr>
-              <w:t xml:space="preserve">How to add IP restrictions to deny access to </w:t>
-            </w:r>
-            <w:proofErr w:type="spellStart"/>
-            <w:r>
-              <w:rPr>
-                <w:i/>
-                <w:sz w:val="22"/>
-                <w:szCs w:val="22"/>
-              </w:rPr>
-              <w:t>eCoaching</w:t>
-            </w:r>
-            <w:proofErr w:type="spellEnd"/>
-            <w:r>
-              <w:rPr>
-                <w:i/>
-                <w:sz w:val="22"/>
-                <w:szCs w:val="22"/>
-              </w:rPr>
-              <w:t xml:space="preserve"> site</w:t>
+              <w:t>How to add IP restrictions to deny access to eCoaching site</w:t>
             </w:r>
             <w:r>
               <w:rPr>
@@ -2331,11 +2299,9 @@
                 <w:numId w:val="22"/>
               </w:numPr>
             </w:pPr>
-            <w:proofErr w:type="spellStart"/>
             <w:r>
               <w:t>web.config</w:t>
             </w:r>
-            <w:proofErr w:type="spellEnd"/>
           </w:p>
           <w:p>
             <w:pPr>
@@ -2364,18 +2330,8 @@
                 <w:sz w:val="22"/>
                 <w:szCs w:val="22"/>
               </w:rPr>
-              <w:t xml:space="preserve">do not overwrite </w:t>
-            </w:r>
-            <w:proofErr w:type="spellStart"/>
-            <w:r>
-              <w:rPr>
-                <w:b/>
-                <w:sz w:val="22"/>
-                <w:szCs w:val="22"/>
-              </w:rPr>
-              <w:t>web.config</w:t>
-            </w:r>
-            <w:proofErr w:type="spellEnd"/>
+              <w:t>do not overwrite web.config</w:t>
+            </w:r>
             <w:r>
               <w:rPr>
                 <w:sz w:val="22"/>
@@ -2998,27 +2954,7 @@
           <w:szCs w:val="22"/>
           <w:u w:val="single"/>
         </w:rPr>
-        <w:t xml:space="preserve">to deny access to </w:t>
-      </w:r>
-      <w:proofErr w:type="spellStart"/>
-      <w:r>
-        <w:rPr>
-          <w:b/>
-          <w:sz w:val="22"/>
-          <w:szCs w:val="22"/>
-          <w:u w:val="single"/>
-        </w:rPr>
-        <w:t>eCoaching</w:t>
-      </w:r>
-      <w:proofErr w:type="spellEnd"/>
-      <w:r>
-        <w:rPr>
-          <w:b/>
-          <w:sz w:val="22"/>
-          <w:szCs w:val="22"/>
-          <w:u w:val="single"/>
-        </w:rPr>
-        <w:t xml:space="preserve"> site</w:t>
+        <w:t>to deny access to eCoaching site</w:t>
       </w:r>
     </w:p>
     <w:p>
@@ -3146,15 +3082,7 @@
         <w:t>Connections</w:t>
       </w:r>
       <w:r>
-        <w:t xml:space="preserve"> pane, expand the server </w:t>
-      </w:r>
-      <w:proofErr w:type="gramStart"/>
-      <w:r>
-        <w:t>name,</w:t>
-      </w:r>
-      <w:proofErr w:type="gramEnd"/>
-      <w:r>
-        <w:t xml:space="preserve"> expand </w:t>
+        <w:t xml:space="preserve"> pane, expand the server name, expand </w:t>
       </w:r>
       <w:r>
         <w:rPr>
@@ -4092,23 +4020,13 @@
         <w:szCs w:val="18"/>
       </w:rPr>
     </w:pPr>
-    <w:proofErr w:type="spellStart"/>
     <w:r>
       <w:rPr>
         <w:b/>
         <w:sz w:val="18"/>
         <w:szCs w:val="18"/>
       </w:rPr>
-      <w:t>Vangent</w:t>
-    </w:r>
-    <w:proofErr w:type="spellEnd"/>
-    <w:r>
-      <w:rPr>
-        <w:b/>
-        <w:sz w:val="18"/>
-        <w:szCs w:val="18"/>
-      </w:rPr>
-      <w:t xml:space="preserve">, Inc. - Confidential </w:t>
+      <w:t xml:space="preserve">Vangent, Inc. - Confidential </w:t>
     </w:r>
     <w:r>
       <w:rPr>
@@ -10367,20 +10285,20 @@
 </file>
 
 <file path=customXml/item2.xml><?xml version="1.0" encoding="utf-8"?>
+<p:properties xmlns:p="http://schemas.microsoft.com/office/2006/metadata/properties" xmlns:xsi="http://www.w3.org/2001/XMLSchema-instance">
+  <documentManagement>
+    <_DCDateModified xmlns="http://schemas.microsoft.com/sharepoint/v3/fields" xsi:nil="true"/>
+  </documentManagement>
+</p:properties>
+</file>
+
+<file path=customXml/item3.xml><?xml version="1.0" encoding="utf-8"?>
 <?mso-contentType ?>
 <FormTemplates xmlns="http://schemas.microsoft.com/sharepoint/v3/contenttype/forms">
   <Display>DocumentLibraryForm</Display>
   <Edit>DocumentLibraryForm</Edit>
   <New>DocumentLibraryForm</New>
 </FormTemplates>
-</file>
-
-<file path=customXml/item3.xml><?xml version="1.0" encoding="utf-8"?>
-<p:properties xmlns:p="http://schemas.microsoft.com/office/2006/metadata/properties" xmlns:xsi="http://www.w3.org/2001/XMLSchema-instance">
-  <documentManagement>
-    <_DCDateModified xmlns="http://schemas.microsoft.com/sharepoint/v3/fields" xsi:nil="true"/>
-  </documentManagement>
-</p:properties>
 </file>
 
 <file path=customXml/item4.xml><?xml version="1.0" encoding="utf-8"?>
@@ -10522,18 +10440,18 @@
 </file>
 
 <file path=customXml/itemProps2.xml><?xml version="1.0" encoding="utf-8"?>
-<ds:datastoreItem xmlns:ds="http://schemas.openxmlformats.org/officeDocument/2006/customXml" ds:itemID="{6E0243D2-C2E7-4C17-98A3-48E63A4A14E3}">
+<ds:datastoreItem xmlns:ds="http://schemas.openxmlformats.org/officeDocument/2006/customXml" ds:itemID="{47853092-453F-4761-BB4F-9437077E6946}">
   <ds:schemaRefs>
-    <ds:schemaRef ds:uri="http://schemas.microsoft.com/sharepoint/v3/contenttype/forms"/>
+    <ds:schemaRef ds:uri="http://schemas.microsoft.com/office/2006/metadata/properties"/>
+    <ds:schemaRef ds:uri="http://schemas.microsoft.com/sharepoint/v3/fields"/>
   </ds:schemaRefs>
 </ds:datastoreItem>
 </file>
 
 <file path=customXml/itemProps3.xml><?xml version="1.0" encoding="utf-8"?>
-<ds:datastoreItem xmlns:ds="http://schemas.openxmlformats.org/officeDocument/2006/customXml" ds:itemID="{47853092-453F-4761-BB4F-9437077E6946}">
+<ds:datastoreItem xmlns:ds="http://schemas.openxmlformats.org/officeDocument/2006/customXml" ds:itemID="{6E0243D2-C2E7-4C17-98A3-48E63A4A14E3}">
   <ds:schemaRefs>
-    <ds:schemaRef ds:uri="http://schemas.microsoft.com/office/2006/metadata/properties"/>
-    <ds:schemaRef ds:uri="http://schemas.microsoft.com/sharepoint/v3/fields"/>
+    <ds:schemaRef ds:uri="http://schemas.microsoft.com/sharepoint/v3/contenttype/forms"/>
   </ds:schemaRefs>
 </ds:datastoreItem>
 </file>
@@ -10557,7 +10475,7 @@
 </file>
 
 <file path=customXml/itemProps5.xml><?xml version="1.0" encoding="utf-8"?>
-<ds:datastoreItem xmlns:ds="http://schemas.openxmlformats.org/officeDocument/2006/customXml" ds:itemID="{01DDDA6A-21E2-469F-970E-33C22CBAA306}">
+<ds:datastoreItem xmlns:ds="http://schemas.openxmlformats.org/officeDocument/2006/customXml" ds:itemID="{949E2FF2-9639-41BD-8BD5-F29DCEB68D8F}">
   <ds:schemaRefs>
     <ds:schemaRef ds:uri="http://schemas.openxmlformats.org/officeDocument/2006/bibliography"/>
   </ds:schemaRefs>

</xml_diff>

<commit_message>
1925 - Fixed the issue below: When user is both hierarchy manager and log manager, the user will be able to submit the review form.
git-tfs-id: [https://tfs.omnicloud.local/tfs/cco%20program/]$/eCoaching_V2;C33865
</commit_message>
<xml_diff>
--- a/Runbook/CCO_eCoaching_UI_Runbook.docx
+++ b/Runbook/CCO_eCoaching_UI_Runbook.docx
@@ -172,8 +172,15 @@
       <w:pPr>
         <w:pStyle w:val="CoverPageTitles"/>
       </w:pPr>
-      <w:r>
-        <w:t>eCoaching Log Web</w:t>
+      <w:proofErr w:type="spellStart"/>
+      <w:proofErr w:type="gramStart"/>
+      <w:r>
+        <w:t>eCoaching</w:t>
+      </w:r>
+      <w:proofErr w:type="spellEnd"/>
+      <w:proofErr w:type="gramEnd"/>
+      <w:r>
+        <w:t xml:space="preserve"> Log Web</w:t>
       </w:r>
       <w:r>
         <w:t xml:space="preserve"> </w:t>
@@ -860,27 +867,83 @@
               <w:t>TFS</w:t>
             </w:r>
             <w:r>
-              <w:t>115 - ecl coaching notes overwritten</w:t>
+              <w:t xml:space="preserve">115 - </w:t>
+            </w:r>
+            <w:proofErr w:type="spellStart"/>
+            <w:r>
+              <w:t>ecl</w:t>
+            </w:r>
+            <w:proofErr w:type="spellEnd"/>
+            <w:r>
+              <w:t xml:space="preserve"> coaching notes overwritten</w:t>
             </w:r>
           </w:p>
           <w:p>
             <w:r>
-              <w:t>TFS153 - ecl duplicate lanids all reviewing details</w:t>
+              <w:t xml:space="preserve">TFS153 - </w:t>
+            </w:r>
+            <w:proofErr w:type="spellStart"/>
+            <w:r>
+              <w:t>ecl</w:t>
+            </w:r>
+            <w:proofErr w:type="spellEnd"/>
+            <w:r>
+              <w:t xml:space="preserve"> duplicate </w:t>
+            </w:r>
+            <w:proofErr w:type="spellStart"/>
+            <w:r>
+              <w:t>lanids</w:t>
+            </w:r>
+            <w:proofErr w:type="spellEnd"/>
+            <w:r>
+              <w:t xml:space="preserve"> all reviewing details</w:t>
             </w:r>
           </w:p>
           <w:p>
             <w:r>
-              <w:t>TFS175 - ecl lcsat display assigned reviewer</w:t>
+              <w:t xml:space="preserve">TFS175 - </w:t>
+            </w:r>
+            <w:proofErr w:type="spellStart"/>
+            <w:r>
+              <w:t>ecl</w:t>
+            </w:r>
+            <w:proofErr w:type="spellEnd"/>
+            <w:r>
+              <w:t xml:space="preserve"> </w:t>
+            </w:r>
+            <w:proofErr w:type="spellStart"/>
+            <w:r>
+              <w:t>lcsat</w:t>
+            </w:r>
+            <w:proofErr w:type="spellEnd"/>
+            <w:r>
+              <w:t xml:space="preserve"> display assigned reviewer</w:t>
             </w:r>
           </w:p>
           <w:p>
             <w:r>
-              <w:t>TFS363 - ecl duplicate form names</w:t>
+              <w:t xml:space="preserve">TFS363 - </w:t>
+            </w:r>
+            <w:proofErr w:type="spellStart"/>
+            <w:r>
+              <w:t>ecl</w:t>
+            </w:r>
+            <w:proofErr w:type="spellEnd"/>
+            <w:r>
+              <w:t xml:space="preserve"> duplicate form names</w:t>
             </w:r>
           </w:p>
           <w:p>
             <w:r>
-              <w:t>TFS481 - ecl display reasons, sub-reasons values</w:t>
+              <w:t xml:space="preserve">TFS481 - </w:t>
+            </w:r>
+            <w:proofErr w:type="spellStart"/>
+            <w:r>
+              <w:t>ecl</w:t>
+            </w:r>
+            <w:proofErr w:type="spellEnd"/>
+            <w:r>
+              <w:t xml:space="preserve"> display reasons, sub-reasons values</w:t>
             </w:r>
           </w:p>
         </w:tc>
@@ -1041,7 +1104,15 @@
               <w:spacing w:line="240" w:lineRule="exact"/>
             </w:pPr>
             <w:r>
-              <w:t>TFS974 – Add Warning Section to All eCoaching Modules</w:t>
+              <w:t xml:space="preserve">TFS974 – Add Warning Section to All </w:t>
+            </w:r>
+            <w:proofErr w:type="spellStart"/>
+            <w:r>
+              <w:t>eCoaching</w:t>
+            </w:r>
+            <w:proofErr w:type="spellEnd"/>
+            <w:r>
+              <w:t xml:space="preserve"> Modules</w:t>
             </w:r>
           </w:p>
         </w:tc>
@@ -1467,8 +1538,13 @@
             <w:r>
               <w:t xml:space="preserve">changes for </w:t>
             </w:r>
-            <w:r>
-              <w:t>eCoaching Log</w:t>
+            <w:proofErr w:type="spellStart"/>
+            <w:r>
+              <w:t>eCoaching</w:t>
+            </w:r>
+            <w:proofErr w:type="spellEnd"/>
+            <w:r>
+              <w:t xml:space="preserve"> Log</w:t>
             </w:r>
             <w:r>
               <w:t xml:space="preserve"> </w:t>
@@ -1803,8 +1879,13 @@
             <w:r>
               <w:t xml:space="preserve"> </w:t>
             </w:r>
-            <w:r>
-              <w:t>eCoaching Log</w:t>
+            <w:proofErr w:type="spellStart"/>
+            <w:r>
+              <w:t>eCoaching</w:t>
+            </w:r>
+            <w:proofErr w:type="spellEnd"/>
+            <w:r>
+              <w:t xml:space="preserve"> Log</w:t>
             </w:r>
             <w:r>
               <w:t xml:space="preserve"> </w:t>
@@ -1827,8 +1908,6 @@
             <w:r>
               <w:t xml:space="preserve"> and 1925</w:t>
             </w:r>
-            <w:bookmarkStart w:id="2" w:name="_GoBack"/>
-            <w:bookmarkEnd w:id="2"/>
             <w:r>
               <w:t>.</w:t>
             </w:r>
@@ -2070,8 +2149,10 @@
               <w:rPr>
                 <w:b/>
               </w:rPr>
-              <w:t>57</w:t>
-            </w:r>
+              <w:t>62</w:t>
+            </w:r>
+            <w:bookmarkStart w:id="2" w:name="_GoBack"/>
+            <w:bookmarkEnd w:id="2"/>
             <w:r>
               <w:t>)</w:t>
             </w:r>
@@ -2194,7 +2275,25 @@
                 <w:sz w:val="22"/>
                 <w:szCs w:val="22"/>
               </w:rPr>
-              <w:t>How to add IP restrictions to deny access to eCoaching site</w:t>
+              <w:t xml:space="preserve">How to add IP restrictions to deny access to </w:t>
+            </w:r>
+            <w:proofErr w:type="spellStart"/>
+            <w:r>
+              <w:rPr>
+                <w:i/>
+                <w:sz w:val="22"/>
+                <w:szCs w:val="22"/>
+              </w:rPr>
+              <w:t>eCoaching</w:t>
+            </w:r>
+            <w:proofErr w:type="spellEnd"/>
+            <w:r>
+              <w:rPr>
+                <w:i/>
+                <w:sz w:val="22"/>
+                <w:szCs w:val="22"/>
+              </w:rPr>
+              <w:t xml:space="preserve"> site</w:t>
             </w:r>
             <w:r>
               <w:rPr>
@@ -2299,9 +2398,11 @@
                 <w:numId w:val="22"/>
               </w:numPr>
             </w:pPr>
+            <w:proofErr w:type="spellStart"/>
             <w:r>
               <w:t>web.config</w:t>
             </w:r>
+            <w:proofErr w:type="spellEnd"/>
           </w:p>
           <w:p>
             <w:pPr>
@@ -2330,8 +2431,18 @@
                 <w:sz w:val="22"/>
                 <w:szCs w:val="22"/>
               </w:rPr>
-              <w:t>do not overwrite web.config</w:t>
-            </w:r>
+              <w:t xml:space="preserve">do not overwrite </w:t>
+            </w:r>
+            <w:proofErr w:type="spellStart"/>
+            <w:r>
+              <w:rPr>
+                <w:b/>
+                <w:sz w:val="22"/>
+                <w:szCs w:val="22"/>
+              </w:rPr>
+              <w:t>web.config</w:t>
+            </w:r>
+            <w:proofErr w:type="spellEnd"/>
             <w:r>
               <w:rPr>
                 <w:sz w:val="22"/>
@@ -2954,7 +3065,27 @@
           <w:szCs w:val="22"/>
           <w:u w:val="single"/>
         </w:rPr>
-        <w:t>to deny access to eCoaching site</w:t>
+        <w:t xml:space="preserve">to deny access to </w:t>
+      </w:r>
+      <w:proofErr w:type="spellStart"/>
+      <w:r>
+        <w:rPr>
+          <w:b/>
+          <w:sz w:val="22"/>
+          <w:szCs w:val="22"/>
+          <w:u w:val="single"/>
+        </w:rPr>
+        <w:t>eCoaching</w:t>
+      </w:r>
+      <w:proofErr w:type="spellEnd"/>
+      <w:r>
+        <w:rPr>
+          <w:b/>
+          <w:sz w:val="22"/>
+          <w:szCs w:val="22"/>
+          <w:u w:val="single"/>
+        </w:rPr>
+        <w:t xml:space="preserve"> site</w:t>
       </w:r>
     </w:p>
     <w:p>
@@ -3082,7 +3213,15 @@
         <w:t>Connections</w:t>
       </w:r>
       <w:r>
-        <w:t xml:space="preserve"> pane, expand the server name, expand </w:t>
+        <w:t xml:space="preserve"> pane, expand the server </w:t>
+      </w:r>
+      <w:proofErr w:type="gramStart"/>
+      <w:r>
+        <w:t>name,</w:t>
+      </w:r>
+      <w:proofErr w:type="gramEnd"/>
+      <w:r>
+        <w:t xml:space="preserve"> expand </w:t>
       </w:r>
       <w:r>
         <w:rPr>
@@ -4020,13 +4159,23 @@
         <w:szCs w:val="18"/>
       </w:rPr>
     </w:pPr>
+    <w:proofErr w:type="spellStart"/>
     <w:r>
       <w:rPr>
         <w:b/>
         <w:sz w:val="18"/>
         <w:szCs w:val="18"/>
       </w:rPr>
-      <w:t xml:space="preserve">Vangent, Inc. - Confidential </w:t>
+      <w:t>Vangent</w:t>
+    </w:r>
+    <w:proofErr w:type="spellEnd"/>
+    <w:r>
+      <w:rPr>
+        <w:b/>
+        <w:sz w:val="18"/>
+        <w:szCs w:val="18"/>
+      </w:rPr>
+      <w:t xml:space="preserve">, Inc. - Confidential </w:t>
     </w:r>
     <w:r>
       <w:rPr>
@@ -10285,20 +10434,20 @@
 </file>
 
 <file path=customXml/item2.xml><?xml version="1.0" encoding="utf-8"?>
-<p:properties xmlns:p="http://schemas.microsoft.com/office/2006/metadata/properties" xmlns:xsi="http://www.w3.org/2001/XMLSchema-instance">
-  <documentManagement>
-    <_DCDateModified xmlns="http://schemas.microsoft.com/sharepoint/v3/fields" xsi:nil="true"/>
-  </documentManagement>
-</p:properties>
-</file>
-
-<file path=customXml/item3.xml><?xml version="1.0" encoding="utf-8"?>
 <?mso-contentType ?>
 <FormTemplates xmlns="http://schemas.microsoft.com/sharepoint/v3/contenttype/forms">
   <Display>DocumentLibraryForm</Display>
   <Edit>DocumentLibraryForm</Edit>
   <New>DocumentLibraryForm</New>
 </FormTemplates>
+</file>
+
+<file path=customXml/item3.xml><?xml version="1.0" encoding="utf-8"?>
+<p:properties xmlns:p="http://schemas.microsoft.com/office/2006/metadata/properties" xmlns:xsi="http://www.w3.org/2001/XMLSchema-instance">
+  <documentManagement>
+    <_DCDateModified xmlns="http://schemas.microsoft.com/sharepoint/v3/fields" xsi:nil="true"/>
+  </documentManagement>
+</p:properties>
 </file>
 
 <file path=customXml/item4.xml><?xml version="1.0" encoding="utf-8"?>
@@ -10440,18 +10589,18 @@
 </file>
 
 <file path=customXml/itemProps2.xml><?xml version="1.0" encoding="utf-8"?>
-<ds:datastoreItem xmlns:ds="http://schemas.openxmlformats.org/officeDocument/2006/customXml" ds:itemID="{47853092-453F-4761-BB4F-9437077E6946}">
+<ds:datastoreItem xmlns:ds="http://schemas.openxmlformats.org/officeDocument/2006/customXml" ds:itemID="{6E0243D2-C2E7-4C17-98A3-48E63A4A14E3}">
   <ds:schemaRefs>
-    <ds:schemaRef ds:uri="http://schemas.microsoft.com/office/2006/metadata/properties"/>
-    <ds:schemaRef ds:uri="http://schemas.microsoft.com/sharepoint/v3/fields"/>
+    <ds:schemaRef ds:uri="http://schemas.microsoft.com/sharepoint/v3/contenttype/forms"/>
   </ds:schemaRefs>
 </ds:datastoreItem>
 </file>
 
 <file path=customXml/itemProps3.xml><?xml version="1.0" encoding="utf-8"?>
-<ds:datastoreItem xmlns:ds="http://schemas.openxmlformats.org/officeDocument/2006/customXml" ds:itemID="{6E0243D2-C2E7-4C17-98A3-48E63A4A14E3}">
+<ds:datastoreItem xmlns:ds="http://schemas.openxmlformats.org/officeDocument/2006/customXml" ds:itemID="{47853092-453F-4761-BB4F-9437077E6946}">
   <ds:schemaRefs>
-    <ds:schemaRef ds:uri="http://schemas.microsoft.com/sharepoint/v3/contenttype/forms"/>
+    <ds:schemaRef ds:uri="http://schemas.microsoft.com/office/2006/metadata/properties"/>
+    <ds:schemaRef ds:uri="http://schemas.microsoft.com/sharepoint/v3/fields"/>
   </ds:schemaRefs>
 </ds:datastoreItem>
 </file>
@@ -10475,7 +10624,7 @@
 </file>
 
 <file path=customXml/itemProps5.xml><?xml version="1.0" encoding="utf-8"?>
-<ds:datastoreItem xmlns:ds="http://schemas.openxmlformats.org/officeDocument/2006/customXml" ds:itemID="{949E2FF2-9639-41BD-8BD5-F29DCEB68D8F}">
+<ds:datastoreItem xmlns:ds="http://schemas.openxmlformats.org/officeDocument/2006/customXml" ds:itemID="{ECA08D07-1AC2-471E-8121-41E8CFCB57E0}">
   <ds:schemaRefs>
     <ds:schemaRef ds:uri="http://schemas.openxmlformats.org/officeDocument/2006/bibliography"/>
   </ds:schemaRefs>

</xml_diff>

<commit_message>
1881 - Add Short Duration Reporting records (OMR SDR) to eCoaching.
git-tfs-id: [https://tfs.omnicloud.local/tfs/cco%20program/]$/eCoaching_V2;C33972
</commit_message>
<xml_diff>
--- a/Runbook/CCO_eCoaching_UI_Runbook.docx
+++ b/Runbook/CCO_eCoaching_UI_Runbook.docx
@@ -251,24 +251,21 @@
               <w:t xml:space="preserve">TFS </w:t>
             </w:r>
             <w:r>
-              <w:t>1991</w:t>
-            </w:r>
-            <w:r>
-              <w:t xml:space="preserve"> </w:t>
-            </w:r>
-            <w:r>
-              <w:t xml:space="preserve">– </w:t>
-            </w:r>
-            <w:r>
-              <w:t>OMR Short Calls feed with Manager Review</w:t>
-            </w:r>
-          </w:p>
-          <w:p>
-            <w:pPr>
-              <w:cnfStyle w:val="100000000000" w:firstRow="1" w:lastRow="0" w:firstColumn="0" w:lastColumn="0" w:oddVBand="0" w:evenVBand="0" w:oddHBand="0" w:evenHBand="0" w:firstRowFirstColumn="0" w:firstRowLastColumn="0" w:lastRowFirstColumn="0" w:lastRowLastColumn="0"/>
-            </w:pPr>
-            <w:r>
-              <w:t>TFS 1925 – LCS: allow hierarchy managers to review (read-only)</w:t>
+              <w:t xml:space="preserve">1881 – Add Short Duration Reporting </w:t>
+            </w:r>
+            <w:r>
+              <w:t xml:space="preserve">(OMR SDR) </w:t>
+            </w:r>
+            <w:r>
+              <w:t xml:space="preserve">records to </w:t>
+            </w:r>
+            <w:proofErr w:type="spellStart"/>
+            <w:r>
+              <w:t>eCoaching</w:t>
+            </w:r>
+            <w:proofErr w:type="spellEnd"/>
+            <w:r>
+              <w:t>.</w:t>
             </w:r>
           </w:p>
         </w:tc>
@@ -1419,6 +1416,67 @@
           </w:p>
         </w:tc>
       </w:tr>
+      <w:tr>
+        <w:tc>
+          <w:tcPr>
+            <w:tcW w:w="1188" w:type="dxa"/>
+          </w:tcPr>
+          <w:p>
+            <w:pPr>
+              <w:pStyle w:val="TableText"/>
+              <w:ind w:left="90"/>
+              <w:rPr>
+                <w:sz w:val="18"/>
+                <w:szCs w:val="18"/>
+              </w:rPr>
+            </w:pPr>
+            <w:r>
+              <w:rPr>
+                <w:sz w:val="18"/>
+                <w:szCs w:val="18"/>
+              </w:rPr>
+              <w:t>03/04/2016</w:t>
+            </w:r>
+          </w:p>
+        </w:tc>
+        <w:tc>
+          <w:tcPr>
+            <w:tcW w:w="6120" w:type="dxa"/>
+          </w:tcPr>
+          <w:p>
+            <w:r>
+              <w:t xml:space="preserve">TFS 1881 – Add Short Duration Reporting (OMR SDR) records to </w:t>
+            </w:r>
+            <w:proofErr w:type="spellStart"/>
+            <w:r>
+              <w:t>eCoaching</w:t>
+            </w:r>
+            <w:proofErr w:type="spellEnd"/>
+          </w:p>
+        </w:tc>
+        <w:tc>
+          <w:tcPr>
+            <w:tcW w:w="2268" w:type="dxa"/>
+          </w:tcPr>
+          <w:p>
+            <w:pPr>
+              <w:pStyle w:val="TableText"/>
+              <w:ind w:left="162"/>
+              <w:rPr>
+                <w:sz w:val="18"/>
+                <w:szCs w:val="18"/>
+              </w:rPr>
+            </w:pPr>
+            <w:r>
+              <w:rPr>
+                <w:sz w:val="18"/>
+                <w:szCs w:val="18"/>
+              </w:rPr>
+              <w:t>Lili Huang</w:t>
+            </w:r>
+          </w:p>
+        </w:tc>
+      </w:tr>
     </w:tbl>
     <w:p/>
     <w:p/>
@@ -1903,10 +1961,7 @@
               <w:t xml:space="preserve">TFS </w:t>
             </w:r>
             <w:r>
-              <w:t>1991</w:t>
-            </w:r>
-            <w:r>
-              <w:t xml:space="preserve"> and 1925</w:t>
+              <w:t>1881</w:t>
             </w:r>
             <w:r>
               <w:t>.</w:t>
@@ -2143,13 +2198,7 @@
               <w:rPr>
                 <w:b/>
               </w:rPr>
-              <w:t>8</w:t>
-            </w:r>
-            <w:r>
-              <w:rPr>
-                <w:b/>
-              </w:rPr>
-              <w:t>62</w:t>
+              <w:t>971</w:t>
             </w:r>
             <w:bookmarkStart w:id="2" w:name="_GoBack"/>
             <w:bookmarkEnd w:id="2"/>
@@ -4390,7 +4439,7 @@
         <w:sz w:val="18"/>
         <w:szCs w:val="18"/>
       </w:rPr>
-      <w:t>i</w:t>
+      <w:t>ii</w:t>
     </w:r>
     <w:r>
       <w:rPr>
@@ -10434,20 +10483,20 @@
 </file>
 
 <file path=customXml/item2.xml><?xml version="1.0" encoding="utf-8"?>
+<p:properties xmlns:p="http://schemas.microsoft.com/office/2006/metadata/properties" xmlns:xsi="http://www.w3.org/2001/XMLSchema-instance">
+  <documentManagement>
+    <_DCDateModified xmlns="http://schemas.microsoft.com/sharepoint/v3/fields" xsi:nil="true"/>
+  </documentManagement>
+</p:properties>
+</file>
+
+<file path=customXml/item3.xml><?xml version="1.0" encoding="utf-8"?>
 <?mso-contentType ?>
 <FormTemplates xmlns="http://schemas.microsoft.com/sharepoint/v3/contenttype/forms">
   <Display>DocumentLibraryForm</Display>
   <Edit>DocumentLibraryForm</Edit>
   <New>DocumentLibraryForm</New>
 </FormTemplates>
-</file>
-
-<file path=customXml/item3.xml><?xml version="1.0" encoding="utf-8"?>
-<p:properties xmlns:p="http://schemas.microsoft.com/office/2006/metadata/properties" xmlns:xsi="http://www.w3.org/2001/XMLSchema-instance">
-  <documentManagement>
-    <_DCDateModified xmlns="http://schemas.microsoft.com/sharepoint/v3/fields" xsi:nil="true"/>
-  </documentManagement>
-</p:properties>
 </file>
 
 <file path=customXml/item4.xml><?xml version="1.0" encoding="utf-8"?>
@@ -10589,18 +10638,18 @@
 </file>
 
 <file path=customXml/itemProps2.xml><?xml version="1.0" encoding="utf-8"?>
-<ds:datastoreItem xmlns:ds="http://schemas.openxmlformats.org/officeDocument/2006/customXml" ds:itemID="{6E0243D2-C2E7-4C17-98A3-48E63A4A14E3}">
+<ds:datastoreItem xmlns:ds="http://schemas.openxmlformats.org/officeDocument/2006/customXml" ds:itemID="{47853092-453F-4761-BB4F-9437077E6946}">
   <ds:schemaRefs>
-    <ds:schemaRef ds:uri="http://schemas.microsoft.com/sharepoint/v3/contenttype/forms"/>
+    <ds:schemaRef ds:uri="http://schemas.microsoft.com/office/2006/metadata/properties"/>
+    <ds:schemaRef ds:uri="http://schemas.microsoft.com/sharepoint/v3/fields"/>
   </ds:schemaRefs>
 </ds:datastoreItem>
 </file>
 
 <file path=customXml/itemProps3.xml><?xml version="1.0" encoding="utf-8"?>
-<ds:datastoreItem xmlns:ds="http://schemas.openxmlformats.org/officeDocument/2006/customXml" ds:itemID="{47853092-453F-4761-BB4F-9437077E6946}">
+<ds:datastoreItem xmlns:ds="http://schemas.openxmlformats.org/officeDocument/2006/customXml" ds:itemID="{6E0243D2-C2E7-4C17-98A3-48E63A4A14E3}">
   <ds:schemaRefs>
-    <ds:schemaRef ds:uri="http://schemas.microsoft.com/office/2006/metadata/properties"/>
-    <ds:schemaRef ds:uri="http://schemas.microsoft.com/sharepoint/v3/fields"/>
+    <ds:schemaRef ds:uri="http://schemas.microsoft.com/sharepoint/v3/contenttype/forms"/>
   </ds:schemaRefs>
 </ds:datastoreItem>
 </file>
@@ -10624,7 +10673,7 @@
 </file>
 
 <file path=customXml/itemProps5.xml><?xml version="1.0" encoding="utf-8"?>
-<ds:datastoreItem xmlns:ds="http://schemas.openxmlformats.org/officeDocument/2006/customXml" ds:itemID="{ECA08D07-1AC2-471E-8121-41E8CFCB57E0}">
+<ds:datastoreItem xmlns:ds="http://schemas.openxmlformats.org/officeDocument/2006/customXml" ds:itemID="{F5C3BAD3-B3FE-44EB-9B33-6FF238405C63}">
   <ds:schemaRefs>
     <ds:schemaRef ds:uri="http://schemas.openxmlformats.org/officeDocument/2006/bibliography"/>
   </ds:schemaRefs>

</xml_diff>

<commit_message>
1881 - Updated zip file to 33975
git-tfs-id: [https://tfs.omnicloud.local/tfs/cco%20program/]$/eCoaching_V2;C33976
</commit_message>
<xml_diff>
--- a/Runbook/CCO_eCoaching_UI_Runbook.docx
+++ b/Runbook/CCO_eCoaching_UI_Runbook.docx
@@ -2198,7 +2198,13 @@
               <w:rPr>
                 <w:b/>
               </w:rPr>
-              <w:t>971</w:t>
+              <w:t>97</w:t>
+            </w:r>
+            <w:r>
+              <w:rPr>
+                <w:b/>
+              </w:rPr>
+              <w:t>5</w:t>
             </w:r>
             <w:bookmarkStart w:id="2" w:name="_GoBack"/>
             <w:bookmarkEnd w:id="2"/>
@@ -10483,20 +10489,20 @@
 </file>
 
 <file path=customXml/item2.xml><?xml version="1.0" encoding="utf-8"?>
-<p:properties xmlns:p="http://schemas.microsoft.com/office/2006/metadata/properties" xmlns:xsi="http://www.w3.org/2001/XMLSchema-instance">
-  <documentManagement>
-    <_DCDateModified xmlns="http://schemas.microsoft.com/sharepoint/v3/fields" xsi:nil="true"/>
-  </documentManagement>
-</p:properties>
-</file>
-
-<file path=customXml/item3.xml><?xml version="1.0" encoding="utf-8"?>
 <?mso-contentType ?>
 <FormTemplates xmlns="http://schemas.microsoft.com/sharepoint/v3/contenttype/forms">
   <Display>DocumentLibraryForm</Display>
   <Edit>DocumentLibraryForm</Edit>
   <New>DocumentLibraryForm</New>
 </FormTemplates>
+</file>
+
+<file path=customXml/item3.xml><?xml version="1.0" encoding="utf-8"?>
+<p:properties xmlns:p="http://schemas.microsoft.com/office/2006/metadata/properties" xmlns:xsi="http://www.w3.org/2001/XMLSchema-instance">
+  <documentManagement>
+    <_DCDateModified xmlns="http://schemas.microsoft.com/sharepoint/v3/fields" xsi:nil="true"/>
+  </documentManagement>
+</p:properties>
 </file>
 
 <file path=customXml/item4.xml><?xml version="1.0" encoding="utf-8"?>
@@ -10638,18 +10644,18 @@
 </file>
 
 <file path=customXml/itemProps2.xml><?xml version="1.0" encoding="utf-8"?>
-<ds:datastoreItem xmlns:ds="http://schemas.openxmlformats.org/officeDocument/2006/customXml" ds:itemID="{47853092-453F-4761-BB4F-9437077E6946}">
+<ds:datastoreItem xmlns:ds="http://schemas.openxmlformats.org/officeDocument/2006/customXml" ds:itemID="{6E0243D2-C2E7-4C17-98A3-48E63A4A14E3}">
   <ds:schemaRefs>
-    <ds:schemaRef ds:uri="http://schemas.microsoft.com/office/2006/metadata/properties"/>
-    <ds:schemaRef ds:uri="http://schemas.microsoft.com/sharepoint/v3/fields"/>
+    <ds:schemaRef ds:uri="http://schemas.microsoft.com/sharepoint/v3/contenttype/forms"/>
   </ds:schemaRefs>
 </ds:datastoreItem>
 </file>
 
 <file path=customXml/itemProps3.xml><?xml version="1.0" encoding="utf-8"?>
-<ds:datastoreItem xmlns:ds="http://schemas.openxmlformats.org/officeDocument/2006/customXml" ds:itemID="{6E0243D2-C2E7-4C17-98A3-48E63A4A14E3}">
+<ds:datastoreItem xmlns:ds="http://schemas.openxmlformats.org/officeDocument/2006/customXml" ds:itemID="{47853092-453F-4761-BB4F-9437077E6946}">
   <ds:schemaRefs>
-    <ds:schemaRef ds:uri="http://schemas.microsoft.com/sharepoint/v3/contenttype/forms"/>
+    <ds:schemaRef ds:uri="http://schemas.microsoft.com/office/2006/metadata/properties"/>
+    <ds:schemaRef ds:uri="http://schemas.microsoft.com/sharepoint/v3/fields"/>
   </ds:schemaRefs>
 </ds:datastoreItem>
 </file>
@@ -10673,7 +10679,7 @@
 </file>
 
 <file path=customXml/itemProps5.xml><?xml version="1.0" encoding="utf-8"?>
-<ds:datastoreItem xmlns:ds="http://schemas.openxmlformats.org/officeDocument/2006/customXml" ds:itemID="{F5C3BAD3-B3FE-44EB-9B33-6FF238405C63}">
+<ds:datastoreItem xmlns:ds="http://schemas.openxmlformats.org/officeDocument/2006/customXml" ds:itemID="{C30DE865-C523-4EE0-AAE1-F5BC158CCFE8}">
   <ds:schemaRefs>
     <ds:schemaRef ds:uri="http://schemas.openxmlformats.org/officeDocument/2006/bibliography"/>
   </ds:schemaRefs>

</xml_diff>

<commit_message>
2196 - CSR Comments not appearing in completed logs from IQS.
git-tfs-id: [https://tfs.omnicloud.local/tfs/cco%20program/]$/eCoaching_V2;C34007
</commit_message>
<xml_diff>
--- a/Runbook/CCO_eCoaching_UI_Runbook.docx
+++ b/Runbook/CCO_eCoaching_UI_Runbook.docx
@@ -251,19 +251,14 @@
               <w:t xml:space="preserve">TFS </w:t>
             </w:r>
             <w:r>
-              <w:t xml:space="preserve">1881 – Add Short Duration Reporting </w:t>
-            </w:r>
-            <w:r>
-              <w:t xml:space="preserve">(OMR SDR) </w:t>
-            </w:r>
-            <w:r>
-              <w:t xml:space="preserve">records to </w:t>
-            </w:r>
-            <w:proofErr w:type="spellStart"/>
-            <w:r>
-              <w:t>eCoaching</w:t>
-            </w:r>
-            <w:proofErr w:type="spellEnd"/>
+              <w:t>2196</w:t>
+            </w:r>
+            <w:r>
+              <w:t xml:space="preserve"> – </w:t>
+            </w:r>
+            <w:r>
+              <w:t>CSR Comments not appearing in completed logs from IQS</w:t>
+            </w:r>
             <w:r>
               <w:t>.</w:t>
             </w:r>
@@ -1477,6 +1472,63 @@
           </w:p>
         </w:tc>
       </w:tr>
+      <w:tr>
+        <w:tc>
+          <w:tcPr>
+            <w:tcW w:w="1188" w:type="dxa"/>
+          </w:tcPr>
+          <w:p>
+            <w:pPr>
+              <w:pStyle w:val="TableText"/>
+              <w:ind w:left="90"/>
+              <w:rPr>
+                <w:sz w:val="18"/>
+                <w:szCs w:val="18"/>
+              </w:rPr>
+            </w:pPr>
+            <w:r>
+              <w:rPr>
+                <w:sz w:val="18"/>
+                <w:szCs w:val="18"/>
+              </w:rPr>
+              <w:lastRenderedPageBreak/>
+              <w:t>03/09/2016</w:t>
+            </w:r>
+          </w:p>
+        </w:tc>
+        <w:tc>
+          <w:tcPr>
+            <w:tcW w:w="6120" w:type="dxa"/>
+          </w:tcPr>
+          <w:p>
+            <w:r>
+              <w:t>TFS 2196 – CSR Comments not appearing in completed logs from IQS</w:t>
+            </w:r>
+          </w:p>
+        </w:tc>
+        <w:tc>
+          <w:tcPr>
+            <w:tcW w:w="2268" w:type="dxa"/>
+          </w:tcPr>
+          <w:p>
+            <w:pPr>
+              <w:pStyle w:val="TableText"/>
+              <w:ind w:left="162"/>
+              <w:rPr>
+                <w:sz w:val="18"/>
+                <w:szCs w:val="18"/>
+              </w:rPr>
+            </w:pPr>
+            <w:r>
+              <w:rPr>
+                <w:sz w:val="18"/>
+                <w:szCs w:val="18"/>
+              </w:rPr>
+              <w:t>Lili Huang</w:t>
+            </w:r>
+          </w:p>
+        </w:tc>
+      </w:tr>
     </w:tbl>
     <w:p/>
     <w:p/>
@@ -1617,7 +1669,7 @@
               <w:t xml:space="preserve">TFS </w:t>
             </w:r>
             <w:r>
-              <w:t>1991</w:t>
+              <w:t>2196</w:t>
             </w:r>
             <w:r>
               <w:t>.</w:t>
@@ -1961,7 +2013,7 @@
               <w:t xml:space="preserve">TFS </w:t>
             </w:r>
             <w:r>
-              <w:t>1881</w:t>
+              <w:t>2196</w:t>
             </w:r>
             <w:r>
               <w:t>.</w:t>
@@ -2192,19 +2244,13 @@
               <w:rPr>
                 <w:b/>
               </w:rPr>
-              <w:t>C33</w:t>
+              <w:t>C</w:t>
             </w:r>
             <w:r>
               <w:rPr>
                 <w:b/>
               </w:rPr>
-              <w:t>97</w:t>
-            </w:r>
-            <w:r>
-              <w:rPr>
-                <w:b/>
-              </w:rPr>
-              <w:t>5</w:t>
+              <w:t>34006</w:t>
             </w:r>
             <w:bookmarkStart w:id="2" w:name="_GoBack"/>
             <w:bookmarkEnd w:id="2"/>
@@ -10489,20 +10535,20 @@
 </file>
 
 <file path=customXml/item2.xml><?xml version="1.0" encoding="utf-8"?>
+<p:properties xmlns:p="http://schemas.microsoft.com/office/2006/metadata/properties" xmlns:xsi="http://www.w3.org/2001/XMLSchema-instance">
+  <documentManagement>
+    <_DCDateModified xmlns="http://schemas.microsoft.com/sharepoint/v3/fields" xsi:nil="true"/>
+  </documentManagement>
+</p:properties>
+</file>
+
+<file path=customXml/item3.xml><?xml version="1.0" encoding="utf-8"?>
 <?mso-contentType ?>
 <FormTemplates xmlns="http://schemas.microsoft.com/sharepoint/v3/contenttype/forms">
   <Display>DocumentLibraryForm</Display>
   <Edit>DocumentLibraryForm</Edit>
   <New>DocumentLibraryForm</New>
 </FormTemplates>
-</file>
-
-<file path=customXml/item3.xml><?xml version="1.0" encoding="utf-8"?>
-<p:properties xmlns:p="http://schemas.microsoft.com/office/2006/metadata/properties" xmlns:xsi="http://www.w3.org/2001/XMLSchema-instance">
-  <documentManagement>
-    <_DCDateModified xmlns="http://schemas.microsoft.com/sharepoint/v3/fields" xsi:nil="true"/>
-  </documentManagement>
-</p:properties>
 </file>
 
 <file path=customXml/item4.xml><?xml version="1.0" encoding="utf-8"?>
@@ -10644,18 +10690,18 @@
 </file>
 
 <file path=customXml/itemProps2.xml><?xml version="1.0" encoding="utf-8"?>
-<ds:datastoreItem xmlns:ds="http://schemas.openxmlformats.org/officeDocument/2006/customXml" ds:itemID="{6E0243D2-C2E7-4C17-98A3-48E63A4A14E3}">
+<ds:datastoreItem xmlns:ds="http://schemas.openxmlformats.org/officeDocument/2006/customXml" ds:itemID="{47853092-453F-4761-BB4F-9437077E6946}">
   <ds:schemaRefs>
-    <ds:schemaRef ds:uri="http://schemas.microsoft.com/sharepoint/v3/contenttype/forms"/>
+    <ds:schemaRef ds:uri="http://schemas.microsoft.com/office/2006/metadata/properties"/>
+    <ds:schemaRef ds:uri="http://schemas.microsoft.com/sharepoint/v3/fields"/>
   </ds:schemaRefs>
 </ds:datastoreItem>
 </file>
 
 <file path=customXml/itemProps3.xml><?xml version="1.0" encoding="utf-8"?>
-<ds:datastoreItem xmlns:ds="http://schemas.openxmlformats.org/officeDocument/2006/customXml" ds:itemID="{47853092-453F-4761-BB4F-9437077E6946}">
+<ds:datastoreItem xmlns:ds="http://schemas.openxmlformats.org/officeDocument/2006/customXml" ds:itemID="{6E0243D2-C2E7-4C17-98A3-48E63A4A14E3}">
   <ds:schemaRefs>
-    <ds:schemaRef ds:uri="http://schemas.microsoft.com/office/2006/metadata/properties"/>
-    <ds:schemaRef ds:uri="http://schemas.microsoft.com/sharepoint/v3/fields"/>
+    <ds:schemaRef ds:uri="http://schemas.microsoft.com/sharepoint/v3/contenttype/forms"/>
   </ds:schemaRefs>
 </ds:datastoreItem>
 </file>
@@ -10679,7 +10725,7 @@
 </file>
 
 <file path=customXml/itemProps5.xml><?xml version="1.0" encoding="utf-8"?>
-<ds:datastoreItem xmlns:ds="http://schemas.openxmlformats.org/officeDocument/2006/customXml" ds:itemID="{C30DE865-C523-4EE0-AAE1-F5BC158CCFE8}">
+<ds:datastoreItem xmlns:ds="http://schemas.openxmlformats.org/officeDocument/2006/customXml" ds:itemID="{C4BD5072-968E-4F9E-92FC-987D932CA09A}">
   <ds:schemaRefs>
     <ds:schemaRef ds:uri="http://schemas.openxmlformats.org/officeDocument/2006/bibliography"/>
   </ds:schemaRefs>

</xml_diff>

<commit_message>
1881, 2196, 2301, and 2308.
git-tfs-id: [https://tfs.omnicloud.local/tfs/cco%20program/]$/eCoaching_V2;C34086
</commit_message>
<xml_diff>
--- a/Runbook/CCO_eCoaching_UI_Runbook.docx
+++ b/Runbook/CCO_eCoaching_UI_Runbook.docx
@@ -248,19 +248,93 @@
               <w:cnfStyle w:val="100000000000" w:firstRow="1" w:lastRow="0" w:firstColumn="0" w:lastColumn="0" w:oddVBand="0" w:evenVBand="0" w:oddHBand="0" w:evenHBand="0" w:firstRowFirstColumn="0" w:firstRowLastColumn="0" w:lastRowFirstColumn="0" w:lastRowLastColumn="0"/>
             </w:pPr>
             <w:r>
-              <w:t xml:space="preserve">TFS </w:t>
-            </w:r>
-            <w:r>
+              <w:rPr>
+                <w:b/>
+              </w:rPr>
+              <w:t>1881</w:t>
+            </w:r>
+            <w:r>
+              <w:t xml:space="preserve"> – Add Short Duration Reporting (Training SDR) records to </w:t>
+            </w:r>
+            <w:proofErr w:type="spellStart"/>
+            <w:r>
+              <w:t>eCoaching</w:t>
+            </w:r>
+            <w:proofErr w:type="spellEnd"/>
+            <w:r>
+              <w:t>;</w:t>
+            </w:r>
+          </w:p>
+          <w:p>
+            <w:pPr>
+              <w:cnfStyle w:val="100000000000" w:firstRow="1" w:lastRow="0" w:firstColumn="0" w:lastColumn="0" w:oddVBand="0" w:evenVBand="0" w:oddHBand="0" w:evenHBand="0" w:firstRowFirstColumn="0" w:firstRowLastColumn="0" w:lastRowFirstColumn="0" w:lastRowLastColumn="0"/>
+            </w:pPr>
+          </w:p>
+          <w:p>
+            <w:pPr>
+              <w:cnfStyle w:val="100000000000" w:firstRow="1" w:lastRow="0" w:firstColumn="0" w:lastColumn="0" w:oddVBand="0" w:evenVBand="0" w:oddHBand="0" w:evenHBand="0" w:firstRowFirstColumn="0" w:firstRowLastColumn="0" w:lastRowFirstColumn="0" w:lastRowLastColumn="0"/>
+            </w:pPr>
+            <w:r>
+              <w:rPr>
+                <w:b/>
+              </w:rPr>
               <w:t>2196</w:t>
             </w:r>
             <w:r>
-              <w:t xml:space="preserve"> – </w:t>
-            </w:r>
-            <w:r>
-              <w:t>CSR Comments not appearing in completed logs from IQS</w:t>
-            </w:r>
-            <w:r>
-              <w:t>.</w:t>
+              <w:t xml:space="preserve"> – CSR Comments not appearing in completed logs from IQS</w:t>
+            </w:r>
+            <w:r>
+              <w:t>;</w:t>
+            </w:r>
+          </w:p>
+          <w:p>
+            <w:pPr>
+              <w:cnfStyle w:val="100000000000" w:firstRow="1" w:lastRow="0" w:firstColumn="0" w:lastColumn="0" w:oddVBand="0" w:evenVBand="0" w:oddHBand="0" w:evenHBand="0" w:firstRowFirstColumn="0" w:firstRowLastColumn="0" w:lastRowFirstColumn="0" w:lastRowLastColumn="0"/>
+            </w:pPr>
+          </w:p>
+          <w:p>
+            <w:pPr>
+              <w:cnfStyle w:val="100000000000" w:firstRow="1" w:lastRow="0" w:firstColumn="0" w:lastColumn="0" w:oddVBand="0" w:evenVBand="0" w:oddHBand="0" w:evenHBand="0" w:firstRowFirstColumn="0" w:firstRowLastColumn="0" w:lastRowFirstColumn="0" w:lastRowLastColumn="0"/>
+            </w:pPr>
+            <w:r>
+              <w:rPr>
+                <w:b/>
+              </w:rPr>
+              <w:t>2301</w:t>
+            </w:r>
+            <w:r>
+              <w:t xml:space="preserve"> – Update Survey text;</w:t>
+            </w:r>
+          </w:p>
+          <w:p>
+            <w:pPr>
+              <w:cnfStyle w:val="100000000000" w:firstRow="1" w:lastRow="0" w:firstColumn="0" w:lastColumn="0" w:oddVBand="0" w:evenVBand="0" w:oddHBand="0" w:evenHBand="0" w:firstRowFirstColumn="0" w:firstRowLastColumn="0" w:lastRowFirstColumn="0" w:lastRowLastColumn="0"/>
+            </w:pPr>
+          </w:p>
+          <w:p>
+            <w:pPr>
+              <w:cnfStyle w:val="100000000000" w:firstRow="1" w:lastRow="0" w:firstColumn="0" w:lastColumn="0" w:oddVBand="0" w:evenVBand="0" w:oddHBand="0" w:evenHBand="0" w:firstRowFirstColumn="0" w:firstRowLastColumn="0" w:lastRowFirstColumn="0" w:lastRowLastColumn="0"/>
+            </w:pPr>
+            <w:r>
+              <w:rPr>
+                <w:b/>
+              </w:rPr>
+              <w:t>230</w:t>
+            </w:r>
+            <w:r>
+              <w:rPr>
+                <w:b/>
+              </w:rPr>
+              <w:t>8</w:t>
+            </w:r>
+            <w:r>
+              <w:t xml:space="preserve"> –</w:t>
+            </w:r>
+            <w:r>
+              <w:t xml:space="preserve"> </w:t>
+            </w:r>
+            <w:r>
+              <w:t>Added Overdue Training.</w:t>
             </w:r>
           </w:p>
         </w:tc>
@@ -1440,7 +1514,13 @@
           </w:tcPr>
           <w:p>
             <w:r>
-              <w:t xml:space="preserve">TFS 1881 – Add Short Duration Reporting (OMR SDR) records to </w:t>
+              <w:t>TFS 1881 – Add Short Duration Reporting (</w:t>
+            </w:r>
+            <w:r>
+              <w:t>Training</w:t>
+            </w:r>
+            <w:r>
+              <w:t xml:space="preserve"> SDR) records to </w:t>
             </w:r>
             <w:proofErr w:type="spellStart"/>
             <w:r>
@@ -1504,6 +1584,120 @@
             <w:r>
               <w:t>TFS 2196 – CSR Comments not appearing in completed logs from IQS</w:t>
             </w:r>
+          </w:p>
+        </w:tc>
+        <w:tc>
+          <w:tcPr>
+            <w:tcW w:w="2268" w:type="dxa"/>
+          </w:tcPr>
+          <w:p>
+            <w:pPr>
+              <w:pStyle w:val="TableText"/>
+              <w:ind w:left="162"/>
+              <w:rPr>
+                <w:sz w:val="18"/>
+                <w:szCs w:val="18"/>
+              </w:rPr>
+            </w:pPr>
+            <w:r>
+              <w:rPr>
+                <w:sz w:val="18"/>
+                <w:szCs w:val="18"/>
+              </w:rPr>
+              <w:t>Lili Huang</w:t>
+            </w:r>
+          </w:p>
+        </w:tc>
+      </w:tr>
+      <w:tr>
+        <w:tc>
+          <w:tcPr>
+            <w:tcW w:w="1188" w:type="dxa"/>
+          </w:tcPr>
+          <w:p>
+            <w:pPr>
+              <w:pStyle w:val="TableText"/>
+              <w:ind w:left="90"/>
+              <w:rPr>
+                <w:sz w:val="18"/>
+                <w:szCs w:val="18"/>
+              </w:rPr>
+            </w:pPr>
+            <w:r>
+              <w:rPr>
+                <w:sz w:val="18"/>
+                <w:szCs w:val="18"/>
+              </w:rPr>
+              <w:t>03/22/2016</w:t>
+            </w:r>
+          </w:p>
+        </w:tc>
+        <w:tc>
+          <w:tcPr>
+            <w:tcW w:w="6120" w:type="dxa"/>
+          </w:tcPr>
+          <w:p>
+            <w:r>
+              <w:t>TFS 2301 – Update Survey text.</w:t>
+            </w:r>
+          </w:p>
+        </w:tc>
+        <w:tc>
+          <w:tcPr>
+            <w:tcW w:w="2268" w:type="dxa"/>
+          </w:tcPr>
+          <w:p>
+            <w:pPr>
+              <w:pStyle w:val="TableText"/>
+              <w:ind w:left="162"/>
+              <w:rPr>
+                <w:sz w:val="18"/>
+                <w:szCs w:val="18"/>
+              </w:rPr>
+            </w:pPr>
+            <w:r>
+              <w:rPr>
+                <w:sz w:val="18"/>
+                <w:szCs w:val="18"/>
+              </w:rPr>
+              <w:t>Lili Huang</w:t>
+            </w:r>
+          </w:p>
+        </w:tc>
+      </w:tr>
+      <w:tr>
+        <w:tc>
+          <w:tcPr>
+            <w:tcW w:w="1188" w:type="dxa"/>
+          </w:tcPr>
+          <w:p>
+            <w:pPr>
+              <w:pStyle w:val="TableText"/>
+              <w:ind w:left="90"/>
+              <w:rPr>
+                <w:sz w:val="18"/>
+                <w:szCs w:val="18"/>
+              </w:rPr>
+            </w:pPr>
+            <w:r>
+              <w:rPr>
+                <w:sz w:val="18"/>
+                <w:szCs w:val="18"/>
+              </w:rPr>
+              <w:t>03/24/2016</w:t>
+            </w:r>
+          </w:p>
+        </w:tc>
+        <w:tc>
+          <w:tcPr>
+            <w:tcW w:w="6120" w:type="dxa"/>
+          </w:tcPr>
+          <w:p>
+            <w:r>
+              <w:t>TFS 2308 – Added Overdue Training.</w:t>
+            </w:r>
+            <w:bookmarkStart w:id="0" w:name="_GoBack"/>
+            <w:bookmarkEnd w:id="0"/>
           </w:p>
         </w:tc>
         <w:tc>
@@ -1573,11 +1767,11 @@
             <w:pPr>
               <w:pStyle w:val="ProcessHeaders"/>
             </w:pPr>
-            <w:bookmarkStart w:id="0" w:name="_Toc425852928"/>
+            <w:bookmarkStart w:id="1" w:name="_Toc425852928"/>
             <w:r>
               <w:t>Overview</w:t>
             </w:r>
-            <w:bookmarkEnd w:id="0"/>
+            <w:bookmarkEnd w:id="1"/>
           </w:p>
         </w:tc>
       </w:tr>
@@ -1669,7 +1863,10 @@
               <w:t xml:space="preserve">TFS </w:t>
             </w:r>
             <w:r>
-              <w:t>2196</w:t>
+              <w:t xml:space="preserve">1881, 2196, 2301, and </w:t>
+            </w:r>
+            <w:r>
+              <w:t>2308</w:t>
             </w:r>
             <w:r>
               <w:t>.</w:t>
@@ -1925,11 +2122,11 @@
             <w:pPr>
               <w:pStyle w:val="ProcessHeaders"/>
             </w:pPr>
-            <w:bookmarkStart w:id="1" w:name="_Toc425852929"/>
+            <w:bookmarkStart w:id="2" w:name="_Toc425852929"/>
             <w:r>
               <w:t>Implementation Steps</w:t>
             </w:r>
-            <w:bookmarkEnd w:id="1"/>
+            <w:bookmarkEnd w:id="2"/>
           </w:p>
         </w:tc>
       </w:tr>
@@ -2013,7 +2210,7 @@
               <w:t xml:space="preserve">TFS </w:t>
             </w:r>
             <w:r>
-              <w:t>2196</w:t>
+              <w:t>1881, 2196, 2301, and 2308</w:t>
             </w:r>
             <w:r>
               <w:t>.</w:t>
@@ -2244,16 +2441,20 @@
               <w:rPr>
                 <w:b/>
               </w:rPr>
-              <w:t>C</w:t>
+              <w:t>C340</w:t>
             </w:r>
             <w:r>
               <w:rPr>
                 <w:b/>
               </w:rPr>
-              <w:t>34006</w:t>
-            </w:r>
-            <w:bookmarkStart w:id="2" w:name="_GoBack"/>
-            <w:bookmarkEnd w:id="2"/>
+              <w:t>8</w:t>
+            </w:r>
+            <w:r>
+              <w:rPr>
+                <w:b/>
+              </w:rPr>
+              <w:t>5</w:t>
+            </w:r>
             <w:r>
               <w:t>)</w:t>
             </w:r>
@@ -10725,7 +10926,7 @@
 </file>
 
 <file path=customXml/itemProps5.xml><?xml version="1.0" encoding="utf-8"?>
-<ds:datastoreItem xmlns:ds="http://schemas.openxmlformats.org/officeDocument/2006/customXml" ds:itemID="{C4BD5072-968E-4F9E-92FC-987D932CA09A}">
+<ds:datastoreItem xmlns:ds="http://schemas.openxmlformats.org/officeDocument/2006/customXml" ds:itemID="{EA7A9FCB-4EBE-43AA-AA3A-2578EB2A5BFA}">
   <ds:schemaRefs>
     <ds:schemaRef ds:uri="http://schemas.openxmlformats.org/officeDocument/2006/bibliography"/>
   </ds:schemaRefs>

</xml_diff>

<commit_message>
2308 - Updated overdue training text.
git-tfs-id: [https://tfs.omnicloud.local/tfs/cco%20program/]$/eCoaching_V2;C34091
</commit_message>
<xml_diff>
--- a/Runbook/CCO_eCoaching_UI_Runbook.docx
+++ b/Runbook/CCO_eCoaching_UI_Runbook.docx
@@ -281,10 +281,7 @@
               <w:t>2196</w:t>
             </w:r>
             <w:r>
-              <w:t xml:space="preserve"> – CSR Comments not appearing in completed logs from IQS</w:t>
-            </w:r>
-            <w:r>
-              <w:t>;</w:t>
+              <w:t xml:space="preserve"> – CSR Comments not appearing in completed logs from IQS;</w:t>
             </w:r>
           </w:p>
           <w:p>
@@ -1696,8 +1693,6 @@
             <w:r>
               <w:t>TFS 2308 – Added Overdue Training.</w:t>
             </w:r>
-            <w:bookmarkStart w:id="0" w:name="_GoBack"/>
-            <w:bookmarkEnd w:id="0"/>
           </w:p>
         </w:tc>
         <w:tc>
@@ -1767,11 +1762,11 @@
             <w:pPr>
               <w:pStyle w:val="ProcessHeaders"/>
             </w:pPr>
-            <w:bookmarkStart w:id="1" w:name="_Toc425852928"/>
+            <w:bookmarkStart w:id="0" w:name="_Toc425852928"/>
             <w:r>
               <w:t>Overview</w:t>
             </w:r>
-            <w:bookmarkEnd w:id="1"/>
+            <w:bookmarkEnd w:id="0"/>
           </w:p>
         </w:tc>
       </w:tr>
@@ -2122,11 +2117,11 @@
             <w:pPr>
               <w:pStyle w:val="ProcessHeaders"/>
             </w:pPr>
-            <w:bookmarkStart w:id="2" w:name="_Toc425852929"/>
+            <w:bookmarkStart w:id="1" w:name="_Toc425852929"/>
             <w:r>
               <w:t>Implementation Steps</w:t>
             </w:r>
-            <w:bookmarkEnd w:id="2"/>
+            <w:bookmarkEnd w:id="1"/>
           </w:p>
         </w:tc>
       </w:tr>
@@ -2447,14 +2442,10 @@
               <w:rPr>
                 <w:b/>
               </w:rPr>
-              <w:t>8</w:t>
-            </w:r>
-            <w:r>
-              <w:rPr>
-                <w:b/>
-              </w:rPr>
-              <w:t>5</w:t>
-            </w:r>
+              <w:t>90</w:t>
+            </w:r>
+            <w:bookmarkStart w:id="2" w:name="_GoBack"/>
+            <w:bookmarkEnd w:id="2"/>
             <w:r>
               <w:t>)</w:t>
             </w:r>
@@ -10736,20 +10727,20 @@
 </file>
 
 <file path=customXml/item2.xml><?xml version="1.0" encoding="utf-8"?>
-<p:properties xmlns:p="http://schemas.microsoft.com/office/2006/metadata/properties" xmlns:xsi="http://www.w3.org/2001/XMLSchema-instance">
-  <documentManagement>
-    <_DCDateModified xmlns="http://schemas.microsoft.com/sharepoint/v3/fields" xsi:nil="true"/>
-  </documentManagement>
-</p:properties>
-</file>
-
-<file path=customXml/item3.xml><?xml version="1.0" encoding="utf-8"?>
 <?mso-contentType ?>
 <FormTemplates xmlns="http://schemas.microsoft.com/sharepoint/v3/contenttype/forms">
   <Display>DocumentLibraryForm</Display>
   <Edit>DocumentLibraryForm</Edit>
   <New>DocumentLibraryForm</New>
 </FormTemplates>
+</file>
+
+<file path=customXml/item3.xml><?xml version="1.0" encoding="utf-8"?>
+<p:properties xmlns:p="http://schemas.microsoft.com/office/2006/metadata/properties" xmlns:xsi="http://www.w3.org/2001/XMLSchema-instance">
+  <documentManagement>
+    <_DCDateModified xmlns="http://schemas.microsoft.com/sharepoint/v3/fields" xsi:nil="true"/>
+  </documentManagement>
+</p:properties>
 </file>
 
 <file path=customXml/item4.xml><?xml version="1.0" encoding="utf-8"?>
@@ -10891,18 +10882,18 @@
 </file>
 
 <file path=customXml/itemProps2.xml><?xml version="1.0" encoding="utf-8"?>
-<ds:datastoreItem xmlns:ds="http://schemas.openxmlformats.org/officeDocument/2006/customXml" ds:itemID="{47853092-453F-4761-BB4F-9437077E6946}">
+<ds:datastoreItem xmlns:ds="http://schemas.openxmlformats.org/officeDocument/2006/customXml" ds:itemID="{6E0243D2-C2E7-4C17-98A3-48E63A4A14E3}">
   <ds:schemaRefs>
-    <ds:schemaRef ds:uri="http://schemas.microsoft.com/office/2006/metadata/properties"/>
-    <ds:schemaRef ds:uri="http://schemas.microsoft.com/sharepoint/v3/fields"/>
+    <ds:schemaRef ds:uri="http://schemas.microsoft.com/sharepoint/v3/contenttype/forms"/>
   </ds:schemaRefs>
 </ds:datastoreItem>
 </file>
 
 <file path=customXml/itemProps3.xml><?xml version="1.0" encoding="utf-8"?>
-<ds:datastoreItem xmlns:ds="http://schemas.openxmlformats.org/officeDocument/2006/customXml" ds:itemID="{6E0243D2-C2E7-4C17-98A3-48E63A4A14E3}">
+<ds:datastoreItem xmlns:ds="http://schemas.openxmlformats.org/officeDocument/2006/customXml" ds:itemID="{47853092-453F-4761-BB4F-9437077E6946}">
   <ds:schemaRefs>
-    <ds:schemaRef ds:uri="http://schemas.microsoft.com/sharepoint/v3/contenttype/forms"/>
+    <ds:schemaRef ds:uri="http://schemas.microsoft.com/office/2006/metadata/properties"/>
+    <ds:schemaRef ds:uri="http://schemas.microsoft.com/sharepoint/v3/fields"/>
   </ds:schemaRefs>
 </ds:datastoreItem>
 </file>
@@ -10926,7 +10917,7 @@
 </file>
 
 <file path=customXml/itemProps5.xml><?xml version="1.0" encoding="utf-8"?>
-<ds:datastoreItem xmlns:ds="http://schemas.openxmlformats.org/officeDocument/2006/customXml" ds:itemID="{EA7A9FCB-4EBE-43AA-AA3A-2578EB2A5BFA}">
+<ds:datastoreItem xmlns:ds="http://schemas.openxmlformats.org/officeDocument/2006/customXml" ds:itemID="{E249BE99-C933-42F1-92B2-C32E1918F92F}">
   <ds:schemaRefs>
     <ds:schemaRef ds:uri="http://schemas.openxmlformats.org/officeDocument/2006/bibliography"/>
   </ds:schemaRefs>

</xml_diff>

<commit_message>
2429 - Unknown user should not be able to access; 2432 - Separate solution for HR access;
git-tfs-id: [https://tfs.omnicloud.local/tfs/cco%20program/]$/eCoaching_V2;C34161
</commit_message>
<xml_diff>
--- a/Runbook/CCO_eCoaching_UI_Runbook.docx
+++ b/Runbook/CCO_eCoaching_UI_Runbook.docx
@@ -172,15 +172,8 @@
       <w:pPr>
         <w:pStyle w:val="CoverPageTitles"/>
       </w:pPr>
-      <w:proofErr w:type="spellStart"/>
-      <w:proofErr w:type="gramStart"/>
       <w:r>
-        <w:t>eCoaching</w:t>
-      </w:r>
-      <w:proofErr w:type="spellEnd"/>
-      <w:proofErr w:type="gramEnd"/>
-      <w:r>
-        <w:t xml:space="preserve"> Log Web</w:t>
+        <w:t>eCoaching Log Web</w:t>
       </w:r>
       <w:r>
         <w:t xml:space="preserve"> </w:t>
@@ -246,92 +239,26 @@
           <w:p>
             <w:pPr>
               <w:cnfStyle w:val="100000000000" w:firstRow="1" w:lastRow="0" w:firstColumn="0" w:lastColumn="0" w:oddVBand="0" w:evenVBand="0" w:oddHBand="0" w:evenHBand="0" w:firstRowFirstColumn="0" w:firstRowLastColumn="0" w:lastRowFirstColumn="0" w:lastRowLastColumn="0"/>
+              <w:rPr>
+                <w:b/>
+              </w:rPr>
             </w:pPr>
             <w:r>
               <w:rPr>
                 <w:b/>
               </w:rPr>
-              <w:t>1881</w:t>
-            </w:r>
-            <w:r>
-              <w:t xml:space="preserve"> – Add Short Duration Reporting (Training SDR) records to </w:t>
-            </w:r>
-            <w:proofErr w:type="spellStart"/>
-            <w:r>
-              <w:t>eCoaching</w:t>
-            </w:r>
-            <w:proofErr w:type="spellEnd"/>
-            <w:r>
-              <w:t>;</w:t>
+              <w:t>2429 - Unknown user should not be able to access;</w:t>
             </w:r>
           </w:p>
           <w:p>
             <w:pPr>
               <w:cnfStyle w:val="100000000000" w:firstRow="1" w:lastRow="0" w:firstColumn="0" w:lastColumn="0" w:oddVBand="0" w:evenVBand="0" w:oddHBand="0" w:evenHBand="0" w:firstRowFirstColumn="0" w:firstRowLastColumn="0" w:lastRowFirstColumn="0" w:lastRowLastColumn="0"/>
             </w:pPr>
-          </w:p>
-          <w:p>
-            <w:pPr>
-              <w:cnfStyle w:val="100000000000" w:firstRow="1" w:lastRow="0" w:firstColumn="0" w:lastColumn="0" w:oddVBand="0" w:evenVBand="0" w:oddHBand="0" w:evenHBand="0" w:firstRowFirstColumn="0" w:firstRowLastColumn="0" w:lastRowFirstColumn="0" w:lastRowLastColumn="0"/>
-            </w:pPr>
             <w:r>
               <w:rPr>
                 <w:b/>
               </w:rPr>
-              <w:t>2196</w:t>
-            </w:r>
-            <w:r>
-              <w:t xml:space="preserve"> – CSR Comments not appearing in completed logs from IQS;</w:t>
-            </w:r>
-          </w:p>
-          <w:p>
-            <w:pPr>
-              <w:cnfStyle w:val="100000000000" w:firstRow="1" w:lastRow="0" w:firstColumn="0" w:lastColumn="0" w:oddVBand="0" w:evenVBand="0" w:oddHBand="0" w:evenHBand="0" w:firstRowFirstColumn="0" w:firstRowLastColumn="0" w:lastRowFirstColumn="0" w:lastRowLastColumn="0"/>
-            </w:pPr>
-          </w:p>
-          <w:p>
-            <w:pPr>
-              <w:cnfStyle w:val="100000000000" w:firstRow="1" w:lastRow="0" w:firstColumn="0" w:lastColumn="0" w:oddVBand="0" w:evenVBand="0" w:oddHBand="0" w:evenHBand="0" w:firstRowFirstColumn="0" w:firstRowLastColumn="0" w:lastRowFirstColumn="0" w:lastRowLastColumn="0"/>
-            </w:pPr>
-            <w:r>
-              <w:rPr>
-                <w:b/>
-              </w:rPr>
-              <w:t>2301</w:t>
-            </w:r>
-            <w:r>
-              <w:t xml:space="preserve"> – Update Survey text;</w:t>
-            </w:r>
-          </w:p>
-          <w:p>
-            <w:pPr>
-              <w:cnfStyle w:val="100000000000" w:firstRow="1" w:lastRow="0" w:firstColumn="0" w:lastColumn="0" w:oddVBand="0" w:evenVBand="0" w:oddHBand="0" w:evenHBand="0" w:firstRowFirstColumn="0" w:firstRowLastColumn="0" w:lastRowFirstColumn="0" w:lastRowLastColumn="0"/>
-            </w:pPr>
-          </w:p>
-          <w:p>
-            <w:pPr>
-              <w:cnfStyle w:val="100000000000" w:firstRow="1" w:lastRow="0" w:firstColumn="0" w:lastColumn="0" w:oddVBand="0" w:evenVBand="0" w:oddHBand="0" w:evenHBand="0" w:firstRowFirstColumn="0" w:firstRowLastColumn="0" w:lastRowFirstColumn="0" w:lastRowLastColumn="0"/>
-            </w:pPr>
-            <w:r>
-              <w:rPr>
-                <w:b/>
-              </w:rPr>
-              <w:t>230</w:t>
-            </w:r>
-            <w:r>
-              <w:rPr>
-                <w:b/>
-              </w:rPr>
-              <w:t>8</w:t>
-            </w:r>
-            <w:r>
-              <w:t xml:space="preserve"> –</w:t>
-            </w:r>
-            <w:r>
-              <w:t xml:space="preserve"> </w:t>
-            </w:r>
-            <w:r>
-              <w:t>Added Overdue Training.</w:t>
+              <w:t>2432 - Separate solution for HR access;</w:t>
             </w:r>
           </w:p>
         </w:tc>
@@ -930,83 +857,27 @@
               <w:t>TFS</w:t>
             </w:r>
             <w:r>
-              <w:t xml:space="preserve">115 - </w:t>
-            </w:r>
-            <w:proofErr w:type="spellStart"/>
-            <w:r>
-              <w:t>ecl</w:t>
-            </w:r>
-            <w:proofErr w:type="spellEnd"/>
-            <w:r>
-              <w:t xml:space="preserve"> coaching notes overwritten</w:t>
-            </w:r>
-          </w:p>
-          <w:p>
-            <w:r>
-              <w:t xml:space="preserve">TFS153 - </w:t>
-            </w:r>
-            <w:proofErr w:type="spellStart"/>
-            <w:r>
-              <w:t>ecl</w:t>
-            </w:r>
-            <w:proofErr w:type="spellEnd"/>
-            <w:r>
-              <w:t xml:space="preserve"> duplicate </w:t>
-            </w:r>
-            <w:proofErr w:type="spellStart"/>
-            <w:r>
-              <w:t>lanids</w:t>
-            </w:r>
-            <w:proofErr w:type="spellEnd"/>
-            <w:r>
-              <w:t xml:space="preserve"> all reviewing details</w:t>
-            </w:r>
-          </w:p>
-          <w:p>
-            <w:r>
-              <w:t xml:space="preserve">TFS175 - </w:t>
-            </w:r>
-            <w:proofErr w:type="spellStart"/>
-            <w:r>
-              <w:t>ecl</w:t>
-            </w:r>
-            <w:proofErr w:type="spellEnd"/>
-            <w:r>
-              <w:t xml:space="preserve"> </w:t>
-            </w:r>
-            <w:proofErr w:type="spellStart"/>
-            <w:r>
-              <w:t>lcsat</w:t>
-            </w:r>
-            <w:proofErr w:type="spellEnd"/>
-            <w:r>
-              <w:t xml:space="preserve"> display assigned reviewer</w:t>
-            </w:r>
-          </w:p>
-          <w:p>
-            <w:r>
-              <w:t xml:space="preserve">TFS363 - </w:t>
-            </w:r>
-            <w:proofErr w:type="spellStart"/>
-            <w:r>
-              <w:t>ecl</w:t>
-            </w:r>
-            <w:proofErr w:type="spellEnd"/>
-            <w:r>
-              <w:t xml:space="preserve"> duplicate form names</w:t>
-            </w:r>
-          </w:p>
-          <w:p>
-            <w:r>
-              <w:t xml:space="preserve">TFS481 - </w:t>
-            </w:r>
-            <w:proofErr w:type="spellStart"/>
-            <w:r>
-              <w:t>ecl</w:t>
-            </w:r>
-            <w:proofErr w:type="spellEnd"/>
-            <w:r>
-              <w:t xml:space="preserve"> display reasons, sub-reasons values</w:t>
+              <w:t>115 - ecl coaching notes overwritten</w:t>
+            </w:r>
+          </w:p>
+          <w:p>
+            <w:r>
+              <w:t>TFS153 - ecl duplicate lanids all reviewing details</w:t>
+            </w:r>
+          </w:p>
+          <w:p>
+            <w:r>
+              <w:t>TFS175 - ecl lcsat display assigned reviewer</w:t>
+            </w:r>
+          </w:p>
+          <w:p>
+            <w:r>
+              <w:t>TFS363 - ecl duplicate form names</w:t>
+            </w:r>
+          </w:p>
+          <w:p>
+            <w:r>
+              <w:t>TFS481 - ecl display reasons, sub-reasons values</w:t>
             </w:r>
           </w:p>
         </w:tc>
@@ -1167,15 +1038,7 @@
               <w:spacing w:line="240" w:lineRule="exact"/>
             </w:pPr>
             <w:r>
-              <w:t xml:space="preserve">TFS974 – Add Warning Section to All </w:t>
-            </w:r>
-            <w:proofErr w:type="spellStart"/>
-            <w:r>
-              <w:t>eCoaching</w:t>
-            </w:r>
-            <w:proofErr w:type="spellEnd"/>
-            <w:r>
-              <w:t xml:space="preserve"> Modules</w:t>
+              <w:t>TFS974 – Add Warning Section to All eCoaching Modules</w:t>
             </w:r>
           </w:p>
         </w:tc>
@@ -1517,13 +1380,8 @@
               <w:t>Training</w:t>
             </w:r>
             <w:r>
-              <w:t xml:space="preserve"> SDR) records to </w:t>
-            </w:r>
-            <w:proofErr w:type="spellStart"/>
-            <w:r>
-              <w:t>eCoaching</w:t>
-            </w:r>
-            <w:proofErr w:type="spellEnd"/>
+              <w:t xml:space="preserve"> SDR) records to eCoaching</w:t>
+            </w:r>
           </w:p>
         </w:tc>
         <w:tc>
@@ -1692,6 +1550,73 @@
           <w:p>
             <w:r>
               <w:t>TFS 2308 – Added Overdue Training.</w:t>
+            </w:r>
+          </w:p>
+        </w:tc>
+        <w:tc>
+          <w:tcPr>
+            <w:tcW w:w="2268" w:type="dxa"/>
+          </w:tcPr>
+          <w:p>
+            <w:pPr>
+              <w:pStyle w:val="TableText"/>
+              <w:ind w:left="162"/>
+              <w:rPr>
+                <w:sz w:val="18"/>
+                <w:szCs w:val="18"/>
+              </w:rPr>
+            </w:pPr>
+            <w:r>
+              <w:rPr>
+                <w:sz w:val="18"/>
+                <w:szCs w:val="18"/>
+              </w:rPr>
+              <w:t>Lili Huang</w:t>
+            </w:r>
+          </w:p>
+        </w:tc>
+      </w:tr>
+      <w:tr>
+        <w:tc>
+          <w:tcPr>
+            <w:tcW w:w="1188" w:type="dxa"/>
+          </w:tcPr>
+          <w:p>
+            <w:pPr>
+              <w:pStyle w:val="TableText"/>
+              <w:ind w:left="90"/>
+              <w:rPr>
+                <w:sz w:val="18"/>
+                <w:szCs w:val="18"/>
+              </w:rPr>
+            </w:pPr>
+            <w:r>
+              <w:rPr>
+                <w:sz w:val="18"/>
+                <w:szCs w:val="18"/>
+              </w:rPr>
+              <w:t>04/08/2016</w:t>
+            </w:r>
+          </w:p>
+        </w:tc>
+        <w:tc>
+          <w:tcPr>
+            <w:tcW w:w="6120" w:type="dxa"/>
+          </w:tcPr>
+          <w:p>
+            <w:r>
+              <w:t xml:space="preserve">TFS </w:t>
+            </w:r>
+            <w:r>
+              <w:t>2429 - Unknown user should not be able to access;</w:t>
+            </w:r>
+          </w:p>
+          <w:p>
+            <w:r>
+              <w:t xml:space="preserve">TFS </w:t>
+            </w:r>
+            <w:r>
+              <w:t>2432 - Separate solution for HR access;</w:t>
             </w:r>
           </w:p>
         </w:tc>
@@ -1837,13 +1762,8 @@
             <w:r>
               <w:t xml:space="preserve">changes for </w:t>
             </w:r>
-            <w:proofErr w:type="spellStart"/>
-            <w:r>
-              <w:t>eCoaching</w:t>
-            </w:r>
-            <w:proofErr w:type="spellEnd"/>
-            <w:r>
-              <w:t xml:space="preserve"> Log</w:t>
+            <w:r>
+              <w:t>eCoaching Log</w:t>
             </w:r>
             <w:r>
               <w:t xml:space="preserve"> </w:t>
@@ -1855,13 +1775,16 @@
               <w:t xml:space="preserve"> per </w:t>
             </w:r>
             <w:r>
-              <w:t xml:space="preserve">TFS </w:t>
-            </w:r>
-            <w:r>
-              <w:t xml:space="preserve">1881, 2196, 2301, and </w:t>
-            </w:r>
-            <w:r>
-              <w:t>2308</w:t>
+              <w:t>TFS</w:t>
+            </w:r>
+            <w:r>
+              <w:t xml:space="preserve"> 2429</w:t>
+            </w:r>
+            <w:r>
+              <w:t xml:space="preserve"> and </w:t>
+            </w:r>
+            <w:r>
+              <w:t>2432</w:t>
             </w:r>
             <w:r>
               <w:t>.</w:t>
@@ -2181,13 +2104,8 @@
             <w:r>
               <w:t xml:space="preserve"> </w:t>
             </w:r>
-            <w:proofErr w:type="spellStart"/>
-            <w:r>
-              <w:t>eCoaching</w:t>
-            </w:r>
-            <w:proofErr w:type="spellEnd"/>
-            <w:r>
-              <w:t xml:space="preserve"> Log</w:t>
+            <w:r>
+              <w:t>eCoaching Log</w:t>
             </w:r>
             <w:r>
               <w:t xml:space="preserve"> </w:t>
@@ -2205,7 +2123,7 @@
               <w:t xml:space="preserve">TFS </w:t>
             </w:r>
             <w:r>
-              <w:t>1881, 2196, 2301, and 2308</w:t>
+              <w:t>2429 and 2432</w:t>
             </w:r>
             <w:r>
               <w:t>.</w:t>
@@ -2436,13 +2354,7 @@
               <w:rPr>
                 <w:b/>
               </w:rPr>
-              <w:t>C340</w:t>
-            </w:r>
-            <w:r>
-              <w:rPr>
-                <w:b/>
-              </w:rPr>
-              <w:t>90</w:t>
+              <w:t>C34160</w:t>
             </w:r>
             <w:bookmarkStart w:id="2" w:name="_GoBack"/>
             <w:bookmarkEnd w:id="2"/>
@@ -2568,25 +2480,7 @@
                 <w:sz w:val="22"/>
                 <w:szCs w:val="22"/>
               </w:rPr>
-              <w:t xml:space="preserve">How to add IP restrictions to deny access to </w:t>
-            </w:r>
-            <w:proofErr w:type="spellStart"/>
-            <w:r>
-              <w:rPr>
-                <w:i/>
-                <w:sz w:val="22"/>
-                <w:szCs w:val="22"/>
-              </w:rPr>
-              <w:t>eCoaching</w:t>
-            </w:r>
-            <w:proofErr w:type="spellEnd"/>
-            <w:r>
-              <w:rPr>
-                <w:i/>
-                <w:sz w:val="22"/>
-                <w:szCs w:val="22"/>
-              </w:rPr>
-              <w:t xml:space="preserve"> site</w:t>
+              <w:t>How to add IP restrictions to deny access to eCoaching site</w:t>
             </w:r>
             <w:r>
               <w:rPr>
@@ -2691,11 +2585,9 @@
                 <w:numId w:val="22"/>
               </w:numPr>
             </w:pPr>
-            <w:proofErr w:type="spellStart"/>
             <w:r>
               <w:t>web.config</w:t>
             </w:r>
-            <w:proofErr w:type="spellEnd"/>
           </w:p>
           <w:p>
             <w:pPr>
@@ -2724,18 +2616,8 @@
                 <w:sz w:val="22"/>
                 <w:szCs w:val="22"/>
               </w:rPr>
-              <w:t xml:space="preserve">do not overwrite </w:t>
-            </w:r>
-            <w:proofErr w:type="spellStart"/>
-            <w:r>
-              <w:rPr>
-                <w:b/>
-                <w:sz w:val="22"/>
-                <w:szCs w:val="22"/>
-              </w:rPr>
-              <w:t>web.config</w:t>
-            </w:r>
-            <w:proofErr w:type="spellEnd"/>
+              <w:t>do not overwrite web.config</w:t>
+            </w:r>
             <w:r>
               <w:rPr>
                 <w:sz w:val="22"/>
@@ -3358,27 +3240,7 @@
           <w:szCs w:val="22"/>
           <w:u w:val="single"/>
         </w:rPr>
-        <w:t xml:space="preserve">to deny access to </w:t>
-      </w:r>
-      <w:proofErr w:type="spellStart"/>
-      <w:r>
-        <w:rPr>
-          <w:b/>
-          <w:sz w:val="22"/>
-          <w:szCs w:val="22"/>
-          <w:u w:val="single"/>
-        </w:rPr>
-        <w:t>eCoaching</w:t>
-      </w:r>
-      <w:proofErr w:type="spellEnd"/>
-      <w:r>
-        <w:rPr>
-          <w:b/>
-          <w:sz w:val="22"/>
-          <w:szCs w:val="22"/>
-          <w:u w:val="single"/>
-        </w:rPr>
-        <w:t xml:space="preserve"> site</w:t>
+        <w:t>to deny access to eCoaching site</w:t>
       </w:r>
     </w:p>
     <w:p>
@@ -3506,15 +3368,7 @@
         <w:t>Connections</w:t>
       </w:r>
       <w:r>
-        <w:t xml:space="preserve"> pane, expand the server </w:t>
-      </w:r>
-      <w:proofErr w:type="gramStart"/>
-      <w:r>
-        <w:t>name,</w:t>
-      </w:r>
-      <w:proofErr w:type="gramEnd"/>
-      <w:r>
-        <w:t xml:space="preserve"> expand </w:t>
+        <w:t xml:space="preserve"> pane, expand the server name, expand </w:t>
       </w:r>
       <w:r>
         <w:rPr>
@@ -4452,23 +4306,13 @@
         <w:szCs w:val="18"/>
       </w:rPr>
     </w:pPr>
-    <w:proofErr w:type="spellStart"/>
     <w:r>
       <w:rPr>
         <w:b/>
         <w:sz w:val="18"/>
         <w:szCs w:val="18"/>
       </w:rPr>
-      <w:t>Vangent</w:t>
-    </w:r>
-    <w:proofErr w:type="spellEnd"/>
-    <w:r>
-      <w:rPr>
-        <w:b/>
-        <w:sz w:val="18"/>
-        <w:szCs w:val="18"/>
-      </w:rPr>
-      <w:t xml:space="preserve">, Inc. - Confidential </w:t>
+      <w:t xml:space="preserve">Vangent, Inc. - Confidential </w:t>
     </w:r>
     <w:r>
       <w:rPr>
@@ -10727,20 +10571,20 @@
 </file>
 
 <file path=customXml/item2.xml><?xml version="1.0" encoding="utf-8"?>
+<p:properties xmlns:p="http://schemas.microsoft.com/office/2006/metadata/properties" xmlns:xsi="http://www.w3.org/2001/XMLSchema-instance">
+  <documentManagement>
+    <_DCDateModified xmlns="http://schemas.microsoft.com/sharepoint/v3/fields" xsi:nil="true"/>
+  </documentManagement>
+</p:properties>
+</file>
+
+<file path=customXml/item3.xml><?xml version="1.0" encoding="utf-8"?>
 <?mso-contentType ?>
 <FormTemplates xmlns="http://schemas.microsoft.com/sharepoint/v3/contenttype/forms">
   <Display>DocumentLibraryForm</Display>
   <Edit>DocumentLibraryForm</Edit>
   <New>DocumentLibraryForm</New>
 </FormTemplates>
-</file>
-
-<file path=customXml/item3.xml><?xml version="1.0" encoding="utf-8"?>
-<p:properties xmlns:p="http://schemas.microsoft.com/office/2006/metadata/properties" xmlns:xsi="http://www.w3.org/2001/XMLSchema-instance">
-  <documentManagement>
-    <_DCDateModified xmlns="http://schemas.microsoft.com/sharepoint/v3/fields" xsi:nil="true"/>
-  </documentManagement>
-</p:properties>
 </file>
 
 <file path=customXml/item4.xml><?xml version="1.0" encoding="utf-8"?>
@@ -10882,18 +10726,18 @@
 </file>
 
 <file path=customXml/itemProps2.xml><?xml version="1.0" encoding="utf-8"?>
-<ds:datastoreItem xmlns:ds="http://schemas.openxmlformats.org/officeDocument/2006/customXml" ds:itemID="{6E0243D2-C2E7-4C17-98A3-48E63A4A14E3}">
+<ds:datastoreItem xmlns:ds="http://schemas.openxmlformats.org/officeDocument/2006/customXml" ds:itemID="{47853092-453F-4761-BB4F-9437077E6946}">
   <ds:schemaRefs>
-    <ds:schemaRef ds:uri="http://schemas.microsoft.com/sharepoint/v3/contenttype/forms"/>
+    <ds:schemaRef ds:uri="http://schemas.microsoft.com/office/2006/metadata/properties"/>
+    <ds:schemaRef ds:uri="http://schemas.microsoft.com/sharepoint/v3/fields"/>
   </ds:schemaRefs>
 </ds:datastoreItem>
 </file>
 
 <file path=customXml/itemProps3.xml><?xml version="1.0" encoding="utf-8"?>
-<ds:datastoreItem xmlns:ds="http://schemas.openxmlformats.org/officeDocument/2006/customXml" ds:itemID="{47853092-453F-4761-BB4F-9437077E6946}">
+<ds:datastoreItem xmlns:ds="http://schemas.openxmlformats.org/officeDocument/2006/customXml" ds:itemID="{6E0243D2-C2E7-4C17-98A3-48E63A4A14E3}">
   <ds:schemaRefs>
-    <ds:schemaRef ds:uri="http://schemas.microsoft.com/office/2006/metadata/properties"/>
-    <ds:schemaRef ds:uri="http://schemas.microsoft.com/sharepoint/v3/fields"/>
+    <ds:schemaRef ds:uri="http://schemas.microsoft.com/sharepoint/v3/contenttype/forms"/>
   </ds:schemaRefs>
 </ds:datastoreItem>
 </file>
@@ -10917,7 +10761,7 @@
 </file>
 
 <file path=customXml/itemProps5.xml><?xml version="1.0" encoding="utf-8"?>
-<ds:datastoreItem xmlns:ds="http://schemas.openxmlformats.org/officeDocument/2006/customXml" ds:itemID="{E249BE99-C933-42F1-92B2-C32E1918F92F}">
+<ds:datastoreItem xmlns:ds="http://schemas.openxmlformats.org/officeDocument/2006/customXml" ds:itemID="{D006289B-43D4-4BF8-A5AD-8DD9BD37F997}">
   <ds:schemaRefs>
     <ds:schemaRef ds:uri="http://schemas.openxmlformats.org/officeDocument/2006/bibliography"/>
   </ds:schemaRefs>

</xml_diff>

<commit_message>
TFS 2429 - Unknown users should not be able to have access. TFS2432 - Separate solution for HR access to Historical Dashboard.
git-tfs-id: [https://tfs.omnicloud.local/tfs/cco%20program/]$/eCoaching_V2;C34443
</commit_message>
<xml_diff>
--- a/Runbook/CCO_eCoaching_UI_Runbook.docx
+++ b/Runbook/CCO_eCoaching_UI_Runbook.docx
@@ -1643,6 +1643,73 @@
           </w:p>
         </w:tc>
       </w:tr>
+      <w:tr>
+        <w:tc>
+          <w:tcPr>
+            <w:tcW w:w="1188" w:type="dxa"/>
+          </w:tcPr>
+          <w:p>
+            <w:pPr>
+              <w:pStyle w:val="TableText"/>
+              <w:ind w:left="90"/>
+              <w:rPr>
+                <w:sz w:val="18"/>
+                <w:szCs w:val="18"/>
+              </w:rPr>
+            </w:pPr>
+            <w:r>
+              <w:rPr>
+                <w:sz w:val="18"/>
+                <w:szCs w:val="18"/>
+              </w:rPr>
+              <w:t>06/06/2016</w:t>
+            </w:r>
+          </w:p>
+        </w:tc>
+        <w:tc>
+          <w:tcPr>
+            <w:tcW w:w="6120" w:type="dxa"/>
+          </w:tcPr>
+          <w:p>
+            <w:r>
+              <w:t xml:space="preserve">TFS </w:t>
+            </w:r>
+            <w:r>
+              <w:t>2429 - Unknown user should not be able to access;</w:t>
+            </w:r>
+          </w:p>
+          <w:p>
+            <w:r>
+              <w:t xml:space="preserve">TFS </w:t>
+            </w:r>
+            <w:r>
+              <w:t>2432 - Separate solution for HR access;</w:t>
+            </w:r>
+          </w:p>
+        </w:tc>
+        <w:tc>
+          <w:tcPr>
+            <w:tcW w:w="2268" w:type="dxa"/>
+          </w:tcPr>
+          <w:p>
+            <w:pPr>
+              <w:pStyle w:val="TableText"/>
+              <w:ind w:left="162"/>
+              <w:rPr>
+                <w:sz w:val="18"/>
+                <w:szCs w:val="18"/>
+              </w:rPr>
+            </w:pPr>
+            <w:r>
+              <w:rPr>
+                <w:sz w:val="18"/>
+                <w:szCs w:val="18"/>
+              </w:rPr>
+              <w:t>Lili Huang</w:t>
+            </w:r>
+          </w:p>
+        </w:tc>
+      </w:tr>
     </w:tbl>
     <w:p/>
     <w:p/>
@@ -2354,7 +2421,13 @@
               <w:rPr>
                 <w:b/>
               </w:rPr>
-              <w:t>C34160</w:t>
+              <w:t>C34</w:t>
+            </w:r>
+            <w:r>
+              <w:rPr>
+                <w:b/>
+              </w:rPr>
+              <w:t>442</w:t>
             </w:r>
             <w:bookmarkStart w:id="2" w:name="_GoBack"/>
             <w:bookmarkEnd w:id="2"/>
@@ -10571,20 +10644,20 @@
 </file>
 
 <file path=customXml/item2.xml><?xml version="1.0" encoding="utf-8"?>
-<p:properties xmlns:p="http://schemas.microsoft.com/office/2006/metadata/properties" xmlns:xsi="http://www.w3.org/2001/XMLSchema-instance">
-  <documentManagement>
-    <_DCDateModified xmlns="http://schemas.microsoft.com/sharepoint/v3/fields" xsi:nil="true"/>
-  </documentManagement>
-</p:properties>
-</file>
-
-<file path=customXml/item3.xml><?xml version="1.0" encoding="utf-8"?>
 <?mso-contentType ?>
 <FormTemplates xmlns="http://schemas.microsoft.com/sharepoint/v3/contenttype/forms">
   <Display>DocumentLibraryForm</Display>
   <Edit>DocumentLibraryForm</Edit>
   <New>DocumentLibraryForm</New>
 </FormTemplates>
+</file>
+
+<file path=customXml/item3.xml><?xml version="1.0" encoding="utf-8"?>
+<p:properties xmlns:p="http://schemas.microsoft.com/office/2006/metadata/properties" xmlns:xsi="http://www.w3.org/2001/XMLSchema-instance">
+  <documentManagement>
+    <_DCDateModified xmlns="http://schemas.microsoft.com/sharepoint/v3/fields" xsi:nil="true"/>
+  </documentManagement>
+</p:properties>
 </file>
 
 <file path=customXml/item4.xml><?xml version="1.0" encoding="utf-8"?>
@@ -10726,18 +10799,18 @@
 </file>
 
 <file path=customXml/itemProps2.xml><?xml version="1.0" encoding="utf-8"?>
-<ds:datastoreItem xmlns:ds="http://schemas.openxmlformats.org/officeDocument/2006/customXml" ds:itemID="{47853092-453F-4761-BB4F-9437077E6946}">
+<ds:datastoreItem xmlns:ds="http://schemas.openxmlformats.org/officeDocument/2006/customXml" ds:itemID="{6E0243D2-C2E7-4C17-98A3-48E63A4A14E3}">
   <ds:schemaRefs>
-    <ds:schemaRef ds:uri="http://schemas.microsoft.com/office/2006/metadata/properties"/>
-    <ds:schemaRef ds:uri="http://schemas.microsoft.com/sharepoint/v3/fields"/>
+    <ds:schemaRef ds:uri="http://schemas.microsoft.com/sharepoint/v3/contenttype/forms"/>
   </ds:schemaRefs>
 </ds:datastoreItem>
 </file>
 
 <file path=customXml/itemProps3.xml><?xml version="1.0" encoding="utf-8"?>
-<ds:datastoreItem xmlns:ds="http://schemas.openxmlformats.org/officeDocument/2006/customXml" ds:itemID="{6E0243D2-C2E7-4C17-98A3-48E63A4A14E3}">
+<ds:datastoreItem xmlns:ds="http://schemas.openxmlformats.org/officeDocument/2006/customXml" ds:itemID="{47853092-453F-4761-BB4F-9437077E6946}">
   <ds:schemaRefs>
-    <ds:schemaRef ds:uri="http://schemas.microsoft.com/sharepoint/v3/contenttype/forms"/>
+    <ds:schemaRef ds:uri="http://schemas.microsoft.com/office/2006/metadata/properties"/>
+    <ds:schemaRef ds:uri="http://schemas.microsoft.com/sharepoint/v3/fields"/>
   </ds:schemaRefs>
 </ds:datastoreItem>
 </file>
@@ -10761,7 +10834,7 @@
 </file>
 
 <file path=customXml/itemProps5.xml><?xml version="1.0" encoding="utf-8"?>
-<ds:datastoreItem xmlns:ds="http://schemas.openxmlformats.org/officeDocument/2006/customXml" ds:itemID="{D006289B-43D4-4BF8-A5AD-8DD9BD37F997}">
+<ds:datastoreItem xmlns:ds="http://schemas.openxmlformats.org/officeDocument/2006/customXml" ds:itemID="{9B5D35E7-E7BE-4727-ABEB-BC77FE49884F}">
   <ds:schemaRefs>
     <ds:schemaRef ds:uri="http://schemas.openxmlformats.org/officeDocument/2006/bibliography"/>
   </ds:schemaRefs>

</xml_diff>

<commit_message>
2907 - eCL survey can be completed after being inactivated.
git-tfs-id: [https://tfs.omnicloud.local/tfs/cco%20program/]$/eCoaching_V2;C34466
</commit_message>
<xml_diff>
--- a/Runbook/CCO_eCoaching_UI_Runbook.docx
+++ b/Runbook/CCO_eCoaching_UI_Runbook.docx
@@ -253,12 +253,44 @@
           <w:p>
             <w:pPr>
               <w:cnfStyle w:val="100000000000" w:firstRow="1" w:lastRow="0" w:firstColumn="0" w:lastColumn="0" w:oddVBand="0" w:evenVBand="0" w:oddHBand="0" w:evenHBand="0" w:firstRowFirstColumn="0" w:firstRowLastColumn="0" w:lastRowFirstColumn="0" w:lastRowLastColumn="0"/>
-            </w:pPr>
-            <w:r>
               <w:rPr>
                 <w:b/>
               </w:rPr>
+            </w:pPr>
+            <w:r>
+              <w:rPr>
+                <w:b/>
+              </w:rPr>
               <w:t>2432 - Separate solution for HR access;</w:t>
+            </w:r>
+          </w:p>
+          <w:p>
+            <w:pPr>
+              <w:cnfStyle w:val="100000000000" w:firstRow="1" w:lastRow="0" w:firstColumn="0" w:lastColumn="0" w:oddVBand="0" w:evenVBand="0" w:oddHBand="0" w:evenHBand="0" w:firstRowFirstColumn="0" w:firstRowLastColumn="0" w:lastRowFirstColumn="0" w:lastRowLastColumn="0"/>
+            </w:pPr>
+            <w:r>
+              <w:rPr>
+                <w:b/>
+              </w:rPr>
+              <w:t xml:space="preserve">2907 - </w:t>
+            </w:r>
+            <w:r>
+              <w:rPr>
+                <w:b/>
+              </w:rPr>
+              <w:t>S</w:t>
+            </w:r>
+            <w:r>
+              <w:rPr>
+                <w:b/>
+              </w:rPr>
+              <w:t>urvey can be completed after being inactivate</w:t>
+            </w:r>
+            <w:r>
+              <w:rPr>
+                <w:b/>
+              </w:rPr>
+              <w:t>.</w:t>
             </w:r>
           </w:p>
         </w:tc>
@@ -1710,6 +1742,65 @@
           </w:p>
         </w:tc>
       </w:tr>
+      <w:tr>
+        <w:tc>
+          <w:tcPr>
+            <w:tcW w:w="1188" w:type="dxa"/>
+          </w:tcPr>
+          <w:p>
+            <w:pPr>
+              <w:pStyle w:val="TableText"/>
+              <w:ind w:left="90"/>
+              <w:rPr>
+                <w:sz w:val="18"/>
+                <w:szCs w:val="18"/>
+              </w:rPr>
+            </w:pPr>
+            <w:r>
+              <w:rPr>
+                <w:sz w:val="18"/>
+                <w:szCs w:val="18"/>
+              </w:rPr>
+              <w:t>06/08/2016</w:t>
+            </w:r>
+          </w:p>
+        </w:tc>
+        <w:tc>
+          <w:tcPr>
+            <w:tcW w:w="6120" w:type="dxa"/>
+          </w:tcPr>
+          <w:p>
+            <w:r>
+              <w:t xml:space="preserve">TFS 2907 - </w:t>
+            </w:r>
+            <w:r>
+              <w:t>eCL survey can be completed after being inactivated</w:t>
+            </w:r>
+          </w:p>
+        </w:tc>
+        <w:tc>
+          <w:tcPr>
+            <w:tcW w:w="2268" w:type="dxa"/>
+          </w:tcPr>
+          <w:p>
+            <w:pPr>
+              <w:pStyle w:val="TableText"/>
+              <w:ind w:left="162"/>
+              <w:rPr>
+                <w:sz w:val="18"/>
+                <w:szCs w:val="18"/>
+              </w:rPr>
+            </w:pPr>
+            <w:r>
+              <w:rPr>
+                <w:sz w:val="18"/>
+                <w:szCs w:val="18"/>
+              </w:rPr>
+              <w:t>Lili Huang</w:t>
+            </w:r>
+          </w:p>
+        </w:tc>
+      </w:tr>
     </w:tbl>
     <w:p/>
     <w:p/>
@@ -1848,10 +1939,16 @@
               <w:t xml:space="preserve"> 2429</w:t>
             </w:r>
             <w:r>
-              <w:t xml:space="preserve"> and </w:t>
+              <w:t xml:space="preserve">, </w:t>
             </w:r>
             <w:r>
               <w:t>2432</w:t>
+            </w:r>
+            <w:r>
+              <w:t>,</w:t>
+            </w:r>
+            <w:r>
+              <w:t xml:space="preserve"> and 2907</w:t>
             </w:r>
             <w:r>
               <w:t>.</w:t>
@@ -2190,7 +2287,13 @@
               <w:t xml:space="preserve">TFS </w:t>
             </w:r>
             <w:r>
-              <w:t>2429 and 2432</w:t>
+              <w:t>2429, 2</w:t>
+            </w:r>
+            <w:r>
+              <w:t>432</w:t>
+            </w:r>
+            <w:r>
+              <w:t>, and 2907</w:t>
             </w:r>
             <w:r>
               <w:t>.</w:t>
@@ -2427,7 +2530,13 @@
               <w:rPr>
                 <w:b/>
               </w:rPr>
-              <w:t>442</w:t>
+              <w:t>44</w:t>
+            </w:r>
+            <w:r>
+              <w:rPr>
+                <w:b/>
+              </w:rPr>
+              <w:t>5</w:t>
             </w:r>
             <w:bookmarkStart w:id="2" w:name="_GoBack"/>
             <w:bookmarkEnd w:id="2"/>
@@ -10644,20 +10753,20 @@
 </file>
 
 <file path=customXml/item2.xml><?xml version="1.0" encoding="utf-8"?>
+<p:properties xmlns:p="http://schemas.microsoft.com/office/2006/metadata/properties" xmlns:xsi="http://www.w3.org/2001/XMLSchema-instance">
+  <documentManagement>
+    <_DCDateModified xmlns="http://schemas.microsoft.com/sharepoint/v3/fields" xsi:nil="true"/>
+  </documentManagement>
+</p:properties>
+</file>
+
+<file path=customXml/item3.xml><?xml version="1.0" encoding="utf-8"?>
 <?mso-contentType ?>
 <FormTemplates xmlns="http://schemas.microsoft.com/sharepoint/v3/contenttype/forms">
   <Display>DocumentLibraryForm</Display>
   <Edit>DocumentLibraryForm</Edit>
   <New>DocumentLibraryForm</New>
 </FormTemplates>
-</file>
-
-<file path=customXml/item3.xml><?xml version="1.0" encoding="utf-8"?>
-<p:properties xmlns:p="http://schemas.microsoft.com/office/2006/metadata/properties" xmlns:xsi="http://www.w3.org/2001/XMLSchema-instance">
-  <documentManagement>
-    <_DCDateModified xmlns="http://schemas.microsoft.com/sharepoint/v3/fields" xsi:nil="true"/>
-  </documentManagement>
-</p:properties>
 </file>
 
 <file path=customXml/item4.xml><?xml version="1.0" encoding="utf-8"?>
@@ -10799,18 +10908,18 @@
 </file>
 
 <file path=customXml/itemProps2.xml><?xml version="1.0" encoding="utf-8"?>
-<ds:datastoreItem xmlns:ds="http://schemas.openxmlformats.org/officeDocument/2006/customXml" ds:itemID="{6E0243D2-C2E7-4C17-98A3-48E63A4A14E3}">
+<ds:datastoreItem xmlns:ds="http://schemas.openxmlformats.org/officeDocument/2006/customXml" ds:itemID="{47853092-453F-4761-BB4F-9437077E6946}">
   <ds:schemaRefs>
-    <ds:schemaRef ds:uri="http://schemas.microsoft.com/sharepoint/v3/contenttype/forms"/>
+    <ds:schemaRef ds:uri="http://schemas.microsoft.com/office/2006/metadata/properties"/>
+    <ds:schemaRef ds:uri="http://schemas.microsoft.com/sharepoint/v3/fields"/>
   </ds:schemaRefs>
 </ds:datastoreItem>
 </file>
 
 <file path=customXml/itemProps3.xml><?xml version="1.0" encoding="utf-8"?>
-<ds:datastoreItem xmlns:ds="http://schemas.openxmlformats.org/officeDocument/2006/customXml" ds:itemID="{47853092-453F-4761-BB4F-9437077E6946}">
+<ds:datastoreItem xmlns:ds="http://schemas.openxmlformats.org/officeDocument/2006/customXml" ds:itemID="{6E0243D2-C2E7-4C17-98A3-48E63A4A14E3}">
   <ds:schemaRefs>
-    <ds:schemaRef ds:uri="http://schemas.microsoft.com/office/2006/metadata/properties"/>
-    <ds:schemaRef ds:uri="http://schemas.microsoft.com/sharepoint/v3/fields"/>
+    <ds:schemaRef ds:uri="http://schemas.microsoft.com/sharepoint/v3/contenttype/forms"/>
   </ds:schemaRefs>
 </ds:datastoreItem>
 </file>
@@ -10834,7 +10943,7 @@
 </file>
 
 <file path=customXml/itemProps5.xml><?xml version="1.0" encoding="utf-8"?>
-<ds:datastoreItem xmlns:ds="http://schemas.openxmlformats.org/officeDocument/2006/customXml" ds:itemID="{9B5D35E7-E7BE-4727-ABEB-BC77FE49884F}">
+<ds:datastoreItem xmlns:ds="http://schemas.openxmlformats.org/officeDocument/2006/customXml" ds:itemID="{04B485D5-3FE2-4E67-8BBA-0343971B1EF3}">
   <ds:schemaRefs>
     <ds:schemaRef ds:uri="http://schemas.openxmlformats.org/officeDocument/2006/bibliography"/>
   </ds:schemaRefs>

</xml_diff>

<commit_message>
TFS 2429 - Unknown users should not be able to have access. TFS2432 - Separate solution for HR access to Historical Dashboard. TFS2907 - eCL survey can be completed after being inactivated .
Updated zip changeset to 34465.

git-tfs-id: [https://tfs.omnicloud.local/tfs/cco%20program/]$/eCoaching_V2;C34487
</commit_message>
<xml_diff>
--- a/Runbook/CCO_eCoaching_UI_Runbook.docx
+++ b/Runbook/CCO_eCoaching_UI_Runbook.docx
@@ -172,8 +172,15 @@
       <w:pPr>
         <w:pStyle w:val="CoverPageTitles"/>
       </w:pPr>
+      <w:proofErr w:type="spellStart"/>
+      <w:proofErr w:type="gramStart"/>
       <w:r>
-        <w:t>eCoaching Log Web</w:t>
+        <w:t>eCoaching</w:t>
+      </w:r>
+      <w:proofErr w:type="spellEnd"/>
+      <w:proofErr w:type="gramEnd"/>
+      <w:r>
+        <w:t xml:space="preserve"> Log Web</w:t>
       </w:r>
       <w:r>
         <w:t xml:space="preserve"> </w:t>
@@ -889,27 +896,83 @@
               <w:t>TFS</w:t>
             </w:r>
             <w:r>
-              <w:t>115 - ecl coaching notes overwritten</w:t>
-            </w:r>
-          </w:p>
-          <w:p>
-            <w:r>
-              <w:t>TFS153 - ecl duplicate lanids all reviewing details</w:t>
-            </w:r>
-          </w:p>
-          <w:p>
-            <w:r>
-              <w:t>TFS175 - ecl lcsat display assigned reviewer</w:t>
-            </w:r>
-          </w:p>
-          <w:p>
-            <w:r>
-              <w:t>TFS363 - ecl duplicate form names</w:t>
-            </w:r>
-          </w:p>
-          <w:p>
-            <w:r>
-              <w:t>TFS481 - ecl display reasons, sub-reasons values</w:t>
+              <w:t xml:space="preserve">115 - </w:t>
+            </w:r>
+            <w:proofErr w:type="spellStart"/>
+            <w:r>
+              <w:t>ecl</w:t>
+            </w:r>
+            <w:proofErr w:type="spellEnd"/>
+            <w:r>
+              <w:t xml:space="preserve"> coaching notes overwritten</w:t>
+            </w:r>
+          </w:p>
+          <w:p>
+            <w:r>
+              <w:t xml:space="preserve">TFS153 - </w:t>
+            </w:r>
+            <w:proofErr w:type="spellStart"/>
+            <w:r>
+              <w:t>ecl</w:t>
+            </w:r>
+            <w:proofErr w:type="spellEnd"/>
+            <w:r>
+              <w:t xml:space="preserve"> duplicate </w:t>
+            </w:r>
+            <w:proofErr w:type="spellStart"/>
+            <w:r>
+              <w:t>lanids</w:t>
+            </w:r>
+            <w:proofErr w:type="spellEnd"/>
+            <w:r>
+              <w:t xml:space="preserve"> all reviewing details</w:t>
+            </w:r>
+          </w:p>
+          <w:p>
+            <w:r>
+              <w:t xml:space="preserve">TFS175 - </w:t>
+            </w:r>
+            <w:proofErr w:type="spellStart"/>
+            <w:r>
+              <w:t>ecl</w:t>
+            </w:r>
+            <w:proofErr w:type="spellEnd"/>
+            <w:r>
+              <w:t xml:space="preserve"> </w:t>
+            </w:r>
+            <w:proofErr w:type="spellStart"/>
+            <w:r>
+              <w:t>lcsat</w:t>
+            </w:r>
+            <w:proofErr w:type="spellEnd"/>
+            <w:r>
+              <w:t xml:space="preserve"> display assigned reviewer</w:t>
+            </w:r>
+          </w:p>
+          <w:p>
+            <w:r>
+              <w:t xml:space="preserve">TFS363 - </w:t>
+            </w:r>
+            <w:proofErr w:type="spellStart"/>
+            <w:r>
+              <w:t>ecl</w:t>
+            </w:r>
+            <w:proofErr w:type="spellEnd"/>
+            <w:r>
+              <w:t xml:space="preserve"> duplicate form names</w:t>
+            </w:r>
+          </w:p>
+          <w:p>
+            <w:r>
+              <w:t xml:space="preserve">TFS481 - </w:t>
+            </w:r>
+            <w:proofErr w:type="spellStart"/>
+            <w:r>
+              <w:t>ecl</w:t>
+            </w:r>
+            <w:proofErr w:type="spellEnd"/>
+            <w:r>
+              <w:t xml:space="preserve"> display reasons, sub-reasons values</w:t>
             </w:r>
           </w:p>
         </w:tc>
@@ -1070,7 +1133,15 @@
               <w:spacing w:line="240" w:lineRule="exact"/>
             </w:pPr>
             <w:r>
-              <w:t>TFS974 – Add Warning Section to All eCoaching Modules</w:t>
+              <w:t xml:space="preserve">TFS974 – Add Warning Section to All </w:t>
+            </w:r>
+            <w:proofErr w:type="spellStart"/>
+            <w:r>
+              <w:t>eCoaching</w:t>
+            </w:r>
+            <w:proofErr w:type="spellEnd"/>
+            <w:r>
+              <w:t xml:space="preserve"> Modules</w:t>
             </w:r>
           </w:p>
         </w:tc>
@@ -1412,8 +1483,13 @@
               <w:t>Training</w:t>
             </w:r>
             <w:r>
-              <w:t xml:space="preserve"> SDR) records to eCoaching</w:t>
-            </w:r>
+              <w:t xml:space="preserve"> SDR) records to </w:t>
+            </w:r>
+            <w:proofErr w:type="spellStart"/>
+            <w:r>
+              <w:t>eCoaching</w:t>
+            </w:r>
+            <w:proofErr w:type="spellEnd"/>
           </w:p>
         </w:tc>
         <w:tc>
@@ -1773,8 +1849,13 @@
             <w:r>
               <w:t xml:space="preserve">TFS 2907 - </w:t>
             </w:r>
-            <w:r>
-              <w:t>eCL survey can be completed after being inactivated</w:t>
+            <w:proofErr w:type="spellStart"/>
+            <w:r>
+              <w:t>eCL</w:t>
+            </w:r>
+            <w:proofErr w:type="spellEnd"/>
+            <w:r>
+              <w:t xml:space="preserve"> survey can be completed after being inactivated</w:t>
             </w:r>
           </w:p>
         </w:tc>
@@ -1920,8 +2001,13 @@
             <w:r>
               <w:t xml:space="preserve">changes for </w:t>
             </w:r>
-            <w:r>
-              <w:t>eCoaching Log</w:t>
+            <w:proofErr w:type="spellStart"/>
+            <w:r>
+              <w:t>eCoaching</w:t>
+            </w:r>
+            <w:proofErr w:type="spellEnd"/>
+            <w:r>
+              <w:t xml:space="preserve"> Log</w:t>
             </w:r>
             <w:r>
               <w:t xml:space="preserve"> </w:t>
@@ -2268,8 +2354,13 @@
             <w:r>
               <w:t xml:space="preserve"> </w:t>
             </w:r>
-            <w:r>
-              <w:t>eCoaching Log</w:t>
+            <w:proofErr w:type="spellStart"/>
+            <w:r>
+              <w:t>eCoaching</w:t>
+            </w:r>
+            <w:proofErr w:type="spellEnd"/>
+            <w:r>
+              <w:t xml:space="preserve"> Log</w:t>
             </w:r>
             <w:r>
               <w:t xml:space="preserve"> </w:t>
@@ -2530,16 +2621,22 @@
               <w:rPr>
                 <w:b/>
               </w:rPr>
-              <w:t>44</w:t>
+              <w:t>4</w:t>
             </w:r>
             <w:r>
               <w:rPr>
                 <w:b/>
               </w:rPr>
-              <w:t>5</w:t>
+              <w:t>6</w:t>
             </w:r>
             <w:bookmarkStart w:id="2" w:name="_GoBack"/>
             <w:bookmarkEnd w:id="2"/>
+            <w:r>
+              <w:rPr>
+                <w:b/>
+              </w:rPr>
+              <w:t>5</w:t>
+            </w:r>
             <w:r>
               <w:t>)</w:t>
             </w:r>
@@ -2662,7 +2759,25 @@
                 <w:sz w:val="22"/>
                 <w:szCs w:val="22"/>
               </w:rPr>
-              <w:t>How to add IP restrictions to deny access to eCoaching site</w:t>
+              <w:t xml:space="preserve">How to add IP restrictions to deny access to </w:t>
+            </w:r>
+            <w:proofErr w:type="spellStart"/>
+            <w:r>
+              <w:rPr>
+                <w:i/>
+                <w:sz w:val="22"/>
+                <w:szCs w:val="22"/>
+              </w:rPr>
+              <w:t>eCoaching</w:t>
+            </w:r>
+            <w:proofErr w:type="spellEnd"/>
+            <w:r>
+              <w:rPr>
+                <w:i/>
+                <w:sz w:val="22"/>
+                <w:szCs w:val="22"/>
+              </w:rPr>
+              <w:t xml:space="preserve"> site</w:t>
             </w:r>
             <w:r>
               <w:rPr>
@@ -2767,9 +2882,11 @@
                 <w:numId w:val="22"/>
               </w:numPr>
             </w:pPr>
+            <w:proofErr w:type="spellStart"/>
             <w:r>
               <w:t>web.config</w:t>
             </w:r>
+            <w:proofErr w:type="spellEnd"/>
           </w:p>
           <w:p>
             <w:pPr>
@@ -2798,8 +2915,18 @@
                 <w:sz w:val="22"/>
                 <w:szCs w:val="22"/>
               </w:rPr>
-              <w:t>do not overwrite web.config</w:t>
-            </w:r>
+              <w:t xml:space="preserve">do not overwrite </w:t>
+            </w:r>
+            <w:proofErr w:type="spellStart"/>
+            <w:r>
+              <w:rPr>
+                <w:b/>
+                <w:sz w:val="22"/>
+                <w:szCs w:val="22"/>
+              </w:rPr>
+              <w:t>web.config</w:t>
+            </w:r>
+            <w:proofErr w:type="spellEnd"/>
             <w:r>
               <w:rPr>
                 <w:sz w:val="22"/>
@@ -3422,7 +3549,27 @@
           <w:szCs w:val="22"/>
           <w:u w:val="single"/>
         </w:rPr>
-        <w:t>to deny access to eCoaching site</w:t>
+        <w:t xml:space="preserve">to deny access to </w:t>
+      </w:r>
+      <w:proofErr w:type="spellStart"/>
+      <w:r>
+        <w:rPr>
+          <w:b/>
+          <w:sz w:val="22"/>
+          <w:szCs w:val="22"/>
+          <w:u w:val="single"/>
+        </w:rPr>
+        <w:t>eCoaching</w:t>
+      </w:r>
+      <w:proofErr w:type="spellEnd"/>
+      <w:r>
+        <w:rPr>
+          <w:b/>
+          <w:sz w:val="22"/>
+          <w:szCs w:val="22"/>
+          <w:u w:val="single"/>
+        </w:rPr>
+        <w:t xml:space="preserve"> site</w:t>
       </w:r>
     </w:p>
     <w:p>
@@ -3550,7 +3697,15 @@
         <w:t>Connections</w:t>
       </w:r>
       <w:r>
-        <w:t xml:space="preserve"> pane, expand the server name, expand </w:t>
+        <w:t xml:space="preserve"> pane, expand the server </w:t>
+      </w:r>
+      <w:proofErr w:type="gramStart"/>
+      <w:r>
+        <w:t>name,</w:t>
+      </w:r>
+      <w:proofErr w:type="gramEnd"/>
+      <w:r>
+        <w:t xml:space="preserve"> expand </w:t>
       </w:r>
       <w:r>
         <w:rPr>
@@ -4488,13 +4643,23 @@
         <w:szCs w:val="18"/>
       </w:rPr>
     </w:pPr>
+    <w:proofErr w:type="spellStart"/>
     <w:r>
       <w:rPr>
         <w:b/>
         <w:sz w:val="18"/>
         <w:szCs w:val="18"/>
       </w:rPr>
-      <w:t xml:space="preserve">Vangent, Inc. - Confidential </w:t>
+      <w:t>Vangent</w:t>
+    </w:r>
+    <w:proofErr w:type="spellEnd"/>
+    <w:r>
+      <w:rPr>
+        <w:b/>
+        <w:sz w:val="18"/>
+        <w:szCs w:val="18"/>
+      </w:rPr>
+      <w:t xml:space="preserve">, Inc. - Confidential </w:t>
     </w:r>
     <w:r>
       <w:rPr>
@@ -10753,20 +10918,20 @@
 </file>
 
 <file path=customXml/item2.xml><?xml version="1.0" encoding="utf-8"?>
-<p:properties xmlns:p="http://schemas.microsoft.com/office/2006/metadata/properties" xmlns:xsi="http://www.w3.org/2001/XMLSchema-instance">
-  <documentManagement>
-    <_DCDateModified xmlns="http://schemas.microsoft.com/sharepoint/v3/fields" xsi:nil="true"/>
-  </documentManagement>
-</p:properties>
-</file>
-
-<file path=customXml/item3.xml><?xml version="1.0" encoding="utf-8"?>
 <?mso-contentType ?>
 <FormTemplates xmlns="http://schemas.microsoft.com/sharepoint/v3/contenttype/forms">
   <Display>DocumentLibraryForm</Display>
   <Edit>DocumentLibraryForm</Edit>
   <New>DocumentLibraryForm</New>
 </FormTemplates>
+</file>
+
+<file path=customXml/item3.xml><?xml version="1.0" encoding="utf-8"?>
+<p:properties xmlns:p="http://schemas.microsoft.com/office/2006/metadata/properties" xmlns:xsi="http://www.w3.org/2001/XMLSchema-instance">
+  <documentManagement>
+    <_DCDateModified xmlns="http://schemas.microsoft.com/sharepoint/v3/fields" xsi:nil="true"/>
+  </documentManagement>
+</p:properties>
 </file>
 
 <file path=customXml/item4.xml><?xml version="1.0" encoding="utf-8"?>
@@ -10908,18 +11073,18 @@
 </file>
 
 <file path=customXml/itemProps2.xml><?xml version="1.0" encoding="utf-8"?>
-<ds:datastoreItem xmlns:ds="http://schemas.openxmlformats.org/officeDocument/2006/customXml" ds:itemID="{47853092-453F-4761-BB4F-9437077E6946}">
+<ds:datastoreItem xmlns:ds="http://schemas.openxmlformats.org/officeDocument/2006/customXml" ds:itemID="{6E0243D2-C2E7-4C17-98A3-48E63A4A14E3}">
   <ds:schemaRefs>
-    <ds:schemaRef ds:uri="http://schemas.microsoft.com/office/2006/metadata/properties"/>
-    <ds:schemaRef ds:uri="http://schemas.microsoft.com/sharepoint/v3/fields"/>
+    <ds:schemaRef ds:uri="http://schemas.microsoft.com/sharepoint/v3/contenttype/forms"/>
   </ds:schemaRefs>
 </ds:datastoreItem>
 </file>
 
 <file path=customXml/itemProps3.xml><?xml version="1.0" encoding="utf-8"?>
-<ds:datastoreItem xmlns:ds="http://schemas.openxmlformats.org/officeDocument/2006/customXml" ds:itemID="{6E0243D2-C2E7-4C17-98A3-48E63A4A14E3}">
+<ds:datastoreItem xmlns:ds="http://schemas.openxmlformats.org/officeDocument/2006/customXml" ds:itemID="{47853092-453F-4761-BB4F-9437077E6946}">
   <ds:schemaRefs>
-    <ds:schemaRef ds:uri="http://schemas.microsoft.com/sharepoint/v3/contenttype/forms"/>
+    <ds:schemaRef ds:uri="http://schemas.microsoft.com/office/2006/metadata/properties"/>
+    <ds:schemaRef ds:uri="http://schemas.microsoft.com/sharepoint/v3/fields"/>
   </ds:schemaRefs>
 </ds:datastoreItem>
 </file>
@@ -10943,7 +11108,7 @@
 </file>
 
 <file path=customXml/itemProps5.xml><?xml version="1.0" encoding="utf-8"?>
-<ds:datastoreItem xmlns:ds="http://schemas.openxmlformats.org/officeDocument/2006/customXml" ds:itemID="{04B485D5-3FE2-4E67-8BBA-0343971B1EF3}">
+<ds:datastoreItem xmlns:ds="http://schemas.openxmlformats.org/officeDocument/2006/customXml" ds:itemID="{75E2B661-38C7-4D15-BE9C-3799680F35BE}">
   <ds:schemaRefs>
     <ds:schemaRef ds:uri="http://schemas.openxmlformats.org/officeDocument/2006/bibliography"/>
   </ds:schemaRefs>

</xml_diff>

<commit_message>
2826 - CTC data feed.
git-tfs-id: [https://tfs.omnicloud.local/tfs/cco%20program/]$/eCoaching_V2;C34649
</commit_message>
<xml_diff>
--- a/Runbook/CCO_eCoaching_UI_Runbook.docx
+++ b/Runbook/CCO_eCoaching_UI_Runbook.docx
@@ -172,15 +172,8 @@
       <w:pPr>
         <w:pStyle w:val="CoverPageTitles"/>
       </w:pPr>
-      <w:proofErr w:type="spellStart"/>
-      <w:proofErr w:type="gramStart"/>
       <w:r>
-        <w:t>eCoaching</w:t>
-      </w:r>
-      <w:proofErr w:type="spellEnd"/>
-      <w:proofErr w:type="gramEnd"/>
-      <w:r>
-        <w:t xml:space="preserve"> Log Web</w:t>
+        <w:t>eCoaching Log Web</w:t>
       </w:r>
       <w:r>
         <w:t xml:space="preserve"> </w:t>
@@ -246,58 +239,36 @@
           <w:p>
             <w:pPr>
               <w:cnfStyle w:val="100000000000" w:firstRow="1" w:lastRow="0" w:firstColumn="0" w:lastColumn="0" w:oddVBand="0" w:evenVBand="0" w:oddHBand="0" w:evenHBand="0" w:firstRowFirstColumn="0" w:firstRowLastColumn="0" w:lastRowFirstColumn="0" w:lastRowLastColumn="0"/>
+            </w:pPr>
+            <w:r>
               <w:rPr>
                 <w:b/>
               </w:rPr>
-            </w:pPr>
+              <w:t>2826</w:t>
+            </w:r>
             <w:r>
               <w:rPr>
                 <w:b/>
               </w:rPr>
-              <w:t>2429 - Unknown user should not be able to access;</w:t>
-            </w:r>
-          </w:p>
-          <w:p>
-            <w:pPr>
-              <w:cnfStyle w:val="100000000000" w:firstRow="1" w:lastRow="0" w:firstColumn="0" w:lastColumn="0" w:oddVBand="0" w:evenVBand="0" w:oddHBand="0" w:evenHBand="0" w:firstRowFirstColumn="0" w:firstRowLastColumn="0" w:lastRowFirstColumn="0" w:lastRowLastColumn="0"/>
+              <w:t xml:space="preserve"> </w:t>
+            </w:r>
+            <w:r>
               <w:rPr>
                 <w:b/>
               </w:rPr>
-            </w:pPr>
+              <w:t>–</w:t>
+            </w:r>
             <w:r>
               <w:rPr>
                 <w:b/>
               </w:rPr>
-              <w:t>2432 - Separate solution for HR access;</w:t>
-            </w:r>
-          </w:p>
-          <w:p>
-            <w:pPr>
-              <w:cnfStyle w:val="100000000000" w:firstRow="1" w:lastRow="0" w:firstColumn="0" w:lastColumn="0" w:oddVBand="0" w:evenVBand="0" w:oddHBand="0" w:evenHBand="0" w:firstRowFirstColumn="0" w:firstRowLastColumn="0" w:lastRowFirstColumn="0" w:lastRowLastColumn="0"/>
-            </w:pPr>
+              <w:t xml:space="preserve"> </w:t>
+            </w:r>
             <w:r>
               <w:rPr>
                 <w:b/>
               </w:rPr>
-              <w:t xml:space="preserve">2907 - </w:t>
-            </w:r>
-            <w:r>
-              <w:rPr>
-                <w:b/>
-              </w:rPr>
-              <w:t>S</w:t>
-            </w:r>
-            <w:r>
-              <w:rPr>
-                <w:b/>
-              </w:rPr>
-              <w:t>urvey can be completed after being inactivate</w:t>
-            </w:r>
-            <w:r>
-              <w:rPr>
-                <w:b/>
-              </w:rPr>
-              <w:t>.</w:t>
+              <w:t>CTC data feed.</w:t>
             </w:r>
           </w:p>
         </w:tc>
@@ -896,83 +867,27 @@
               <w:t>TFS</w:t>
             </w:r>
             <w:r>
-              <w:t xml:space="preserve">115 - </w:t>
-            </w:r>
-            <w:proofErr w:type="spellStart"/>
-            <w:r>
-              <w:t>ecl</w:t>
-            </w:r>
-            <w:proofErr w:type="spellEnd"/>
-            <w:r>
-              <w:t xml:space="preserve"> coaching notes overwritten</w:t>
-            </w:r>
-          </w:p>
-          <w:p>
-            <w:r>
-              <w:t xml:space="preserve">TFS153 - </w:t>
-            </w:r>
-            <w:proofErr w:type="spellStart"/>
-            <w:r>
-              <w:t>ecl</w:t>
-            </w:r>
-            <w:proofErr w:type="spellEnd"/>
-            <w:r>
-              <w:t xml:space="preserve"> duplicate </w:t>
-            </w:r>
-            <w:proofErr w:type="spellStart"/>
-            <w:r>
-              <w:t>lanids</w:t>
-            </w:r>
-            <w:proofErr w:type="spellEnd"/>
-            <w:r>
-              <w:t xml:space="preserve"> all reviewing details</w:t>
-            </w:r>
-          </w:p>
-          <w:p>
-            <w:r>
-              <w:t xml:space="preserve">TFS175 - </w:t>
-            </w:r>
-            <w:proofErr w:type="spellStart"/>
-            <w:r>
-              <w:t>ecl</w:t>
-            </w:r>
-            <w:proofErr w:type="spellEnd"/>
-            <w:r>
-              <w:t xml:space="preserve"> </w:t>
-            </w:r>
-            <w:proofErr w:type="spellStart"/>
-            <w:r>
-              <w:t>lcsat</w:t>
-            </w:r>
-            <w:proofErr w:type="spellEnd"/>
-            <w:r>
-              <w:t xml:space="preserve"> display assigned reviewer</w:t>
-            </w:r>
-          </w:p>
-          <w:p>
-            <w:r>
-              <w:t xml:space="preserve">TFS363 - </w:t>
-            </w:r>
-            <w:proofErr w:type="spellStart"/>
-            <w:r>
-              <w:t>ecl</w:t>
-            </w:r>
-            <w:proofErr w:type="spellEnd"/>
-            <w:r>
-              <w:t xml:space="preserve"> duplicate form names</w:t>
-            </w:r>
-          </w:p>
-          <w:p>
-            <w:r>
-              <w:t xml:space="preserve">TFS481 - </w:t>
-            </w:r>
-            <w:proofErr w:type="spellStart"/>
-            <w:r>
-              <w:t>ecl</w:t>
-            </w:r>
-            <w:proofErr w:type="spellEnd"/>
-            <w:r>
-              <w:t xml:space="preserve"> display reasons, sub-reasons values</w:t>
+              <w:t>115 - ecl coaching notes overwritten</w:t>
+            </w:r>
+          </w:p>
+          <w:p>
+            <w:r>
+              <w:t>TFS153 - ecl duplicate lanids all reviewing details</w:t>
+            </w:r>
+          </w:p>
+          <w:p>
+            <w:r>
+              <w:t>TFS175 - ecl lcsat display assigned reviewer</w:t>
+            </w:r>
+          </w:p>
+          <w:p>
+            <w:r>
+              <w:t>TFS363 - ecl duplicate form names</w:t>
+            </w:r>
+          </w:p>
+          <w:p>
+            <w:r>
+              <w:t>TFS481 - ecl display reasons, sub-reasons values</w:t>
             </w:r>
           </w:p>
         </w:tc>
@@ -1133,15 +1048,7 @@
               <w:spacing w:line="240" w:lineRule="exact"/>
             </w:pPr>
             <w:r>
-              <w:t xml:space="preserve">TFS974 – Add Warning Section to All </w:t>
-            </w:r>
-            <w:proofErr w:type="spellStart"/>
-            <w:r>
-              <w:t>eCoaching</w:t>
-            </w:r>
-            <w:proofErr w:type="spellEnd"/>
-            <w:r>
-              <w:t xml:space="preserve"> Modules</w:t>
+              <w:t>TFS974 – Add Warning Section to All eCoaching Modules</w:t>
             </w:r>
           </w:p>
         </w:tc>
@@ -1483,13 +1390,8 @@
               <w:t>Training</w:t>
             </w:r>
             <w:r>
-              <w:t xml:space="preserve"> SDR) records to </w:t>
-            </w:r>
-            <w:proofErr w:type="spellStart"/>
-            <w:r>
-              <w:t>eCoaching</w:t>
-            </w:r>
-            <w:proofErr w:type="spellEnd"/>
+              <w:t xml:space="preserve"> SDR) records to eCoaching</w:t>
+            </w:r>
           </w:p>
         </w:tc>
         <w:tc>
@@ -1849,13 +1751,64 @@
             <w:r>
               <w:t xml:space="preserve">TFS 2907 - </w:t>
             </w:r>
-            <w:proofErr w:type="spellStart"/>
-            <w:r>
-              <w:t>eCL</w:t>
-            </w:r>
-            <w:proofErr w:type="spellEnd"/>
-            <w:r>
-              <w:t xml:space="preserve"> survey can be completed after being inactivated</w:t>
+            <w:r>
+              <w:t>eCL survey can be completed after being inactivated</w:t>
+            </w:r>
+          </w:p>
+        </w:tc>
+        <w:tc>
+          <w:tcPr>
+            <w:tcW w:w="2268" w:type="dxa"/>
+          </w:tcPr>
+          <w:p>
+            <w:pPr>
+              <w:pStyle w:val="TableText"/>
+              <w:ind w:left="162"/>
+              <w:rPr>
+                <w:sz w:val="18"/>
+                <w:szCs w:val="18"/>
+              </w:rPr>
+            </w:pPr>
+            <w:r>
+              <w:rPr>
+                <w:sz w:val="18"/>
+                <w:szCs w:val="18"/>
+              </w:rPr>
+              <w:t>Lili Huang</w:t>
+            </w:r>
+          </w:p>
+        </w:tc>
+      </w:tr>
+      <w:tr>
+        <w:tc>
+          <w:tcPr>
+            <w:tcW w:w="1188" w:type="dxa"/>
+          </w:tcPr>
+          <w:p>
+            <w:pPr>
+              <w:pStyle w:val="TableText"/>
+              <w:ind w:left="90"/>
+              <w:rPr>
+                <w:sz w:val="18"/>
+                <w:szCs w:val="18"/>
+              </w:rPr>
+            </w:pPr>
+            <w:r>
+              <w:rPr>
+                <w:sz w:val="18"/>
+                <w:szCs w:val="18"/>
+              </w:rPr>
+              <w:t>06/29/2016</w:t>
+            </w:r>
+          </w:p>
+        </w:tc>
+        <w:tc>
+          <w:tcPr>
+            <w:tcW w:w="6120" w:type="dxa"/>
+          </w:tcPr>
+          <w:p>
+            <w:r>
+              <w:t>TFS 2826 – CTC data feed</w:t>
             </w:r>
           </w:p>
         </w:tc>
@@ -2001,13 +1954,8 @@
             <w:r>
               <w:t xml:space="preserve">changes for </w:t>
             </w:r>
-            <w:proofErr w:type="spellStart"/>
-            <w:r>
-              <w:t>eCoaching</w:t>
-            </w:r>
-            <w:proofErr w:type="spellEnd"/>
-            <w:r>
-              <w:t xml:space="preserve"> Log</w:t>
+            <w:r>
+              <w:t>eCoaching Log</w:t>
             </w:r>
             <w:r>
               <w:t xml:space="preserve"> </w:t>
@@ -2022,20 +1970,13 @@
               <w:t>TFS</w:t>
             </w:r>
             <w:r>
-              <w:t xml:space="preserve"> 2429</w:t>
-            </w:r>
-            <w:r>
-              <w:t xml:space="preserve">, </w:t>
-            </w:r>
-            <w:r>
-              <w:t>2432</w:t>
-            </w:r>
-            <w:r>
-              <w:t>,</w:t>
-            </w:r>
-            <w:r>
-              <w:t xml:space="preserve"> and 2907</w:t>
-            </w:r>
+              <w:t xml:space="preserve"> </w:t>
+            </w:r>
+            <w:r>
+              <w:t>2826</w:t>
+            </w:r>
+            <w:bookmarkStart w:id="1" w:name="_GoBack"/>
+            <w:bookmarkEnd w:id="1"/>
             <w:r>
               <w:t>.</w:t>
             </w:r>
@@ -2290,11 +2231,11 @@
             <w:pPr>
               <w:pStyle w:val="ProcessHeaders"/>
             </w:pPr>
-            <w:bookmarkStart w:id="1" w:name="_Toc425852929"/>
+            <w:bookmarkStart w:id="2" w:name="_Toc425852929"/>
             <w:r>
               <w:t>Implementation Steps</w:t>
             </w:r>
-            <w:bookmarkEnd w:id="1"/>
+            <w:bookmarkEnd w:id="2"/>
           </w:p>
         </w:tc>
       </w:tr>
@@ -2354,13 +2295,8 @@
             <w:r>
               <w:t xml:space="preserve"> </w:t>
             </w:r>
-            <w:proofErr w:type="spellStart"/>
-            <w:r>
-              <w:t>eCoaching</w:t>
-            </w:r>
-            <w:proofErr w:type="spellEnd"/>
-            <w:r>
-              <w:t xml:space="preserve"> Log</w:t>
+            <w:r>
+              <w:t>eCoaching Log</w:t>
             </w:r>
             <w:r>
               <w:t xml:space="preserve"> </w:t>
@@ -2378,13 +2314,7 @@
               <w:t xml:space="preserve">TFS </w:t>
             </w:r>
             <w:r>
-              <w:t>2429, 2</w:t>
-            </w:r>
-            <w:r>
-              <w:t>432</w:t>
-            </w:r>
-            <w:r>
-              <w:t>, and 2907</w:t>
+              <w:t>2826</w:t>
             </w:r>
             <w:r>
               <w:t>.</w:t>
@@ -2621,21 +2551,7 @@
               <w:rPr>
                 <w:b/>
               </w:rPr>
-              <w:t>4</w:t>
-            </w:r>
-            <w:r>
-              <w:rPr>
-                <w:b/>
-              </w:rPr>
-              <w:t>6</w:t>
-            </w:r>
-            <w:bookmarkStart w:id="2" w:name="_GoBack"/>
-            <w:bookmarkEnd w:id="2"/>
-            <w:r>
-              <w:rPr>
-                <w:b/>
-              </w:rPr>
-              <w:t>5</w:t>
+              <w:t>648</w:t>
             </w:r>
             <w:r>
               <w:t>)</w:t>
@@ -2759,25 +2675,7 @@
                 <w:sz w:val="22"/>
                 <w:szCs w:val="22"/>
               </w:rPr>
-              <w:t xml:space="preserve">How to add IP restrictions to deny access to </w:t>
-            </w:r>
-            <w:proofErr w:type="spellStart"/>
-            <w:r>
-              <w:rPr>
-                <w:i/>
-                <w:sz w:val="22"/>
-                <w:szCs w:val="22"/>
-              </w:rPr>
-              <w:t>eCoaching</w:t>
-            </w:r>
-            <w:proofErr w:type="spellEnd"/>
-            <w:r>
-              <w:rPr>
-                <w:i/>
-                <w:sz w:val="22"/>
-                <w:szCs w:val="22"/>
-              </w:rPr>
-              <w:t xml:space="preserve"> site</w:t>
+              <w:t>How to add IP restrictions to deny access to eCoaching site</w:t>
             </w:r>
             <w:r>
               <w:rPr>
@@ -2882,11 +2780,9 @@
                 <w:numId w:val="22"/>
               </w:numPr>
             </w:pPr>
-            <w:proofErr w:type="spellStart"/>
             <w:r>
               <w:t>web.config</w:t>
             </w:r>
-            <w:proofErr w:type="spellEnd"/>
           </w:p>
           <w:p>
             <w:pPr>
@@ -2915,18 +2811,8 @@
                 <w:sz w:val="22"/>
                 <w:szCs w:val="22"/>
               </w:rPr>
-              <w:t xml:space="preserve">do not overwrite </w:t>
-            </w:r>
-            <w:proofErr w:type="spellStart"/>
-            <w:r>
-              <w:rPr>
-                <w:b/>
-                <w:sz w:val="22"/>
-                <w:szCs w:val="22"/>
-              </w:rPr>
-              <w:t>web.config</w:t>
-            </w:r>
-            <w:proofErr w:type="spellEnd"/>
+              <w:t>do not overwrite web.config</w:t>
+            </w:r>
             <w:r>
               <w:rPr>
                 <w:sz w:val="22"/>
@@ -3549,27 +3435,7 @@
           <w:szCs w:val="22"/>
           <w:u w:val="single"/>
         </w:rPr>
-        <w:t xml:space="preserve">to deny access to </w:t>
-      </w:r>
-      <w:proofErr w:type="spellStart"/>
-      <w:r>
-        <w:rPr>
-          <w:b/>
-          <w:sz w:val="22"/>
-          <w:szCs w:val="22"/>
-          <w:u w:val="single"/>
-        </w:rPr>
-        <w:t>eCoaching</w:t>
-      </w:r>
-      <w:proofErr w:type="spellEnd"/>
-      <w:r>
-        <w:rPr>
-          <w:b/>
-          <w:sz w:val="22"/>
-          <w:szCs w:val="22"/>
-          <w:u w:val="single"/>
-        </w:rPr>
-        <w:t xml:space="preserve"> site</w:t>
+        <w:t>to deny access to eCoaching site</w:t>
       </w:r>
     </w:p>
     <w:p>
@@ -3697,15 +3563,7 @@
         <w:t>Connections</w:t>
       </w:r>
       <w:r>
-        <w:t xml:space="preserve"> pane, expand the server </w:t>
-      </w:r>
-      <w:proofErr w:type="gramStart"/>
-      <w:r>
-        <w:t>name,</w:t>
-      </w:r>
-      <w:proofErr w:type="gramEnd"/>
-      <w:r>
-        <w:t xml:space="preserve"> expand </w:t>
+        <w:t xml:space="preserve"> pane, expand the server name, expand </w:t>
       </w:r>
       <w:r>
         <w:rPr>
@@ -4643,23 +4501,13 @@
         <w:szCs w:val="18"/>
       </w:rPr>
     </w:pPr>
-    <w:proofErr w:type="spellStart"/>
     <w:r>
       <w:rPr>
         <w:b/>
         <w:sz w:val="18"/>
         <w:szCs w:val="18"/>
       </w:rPr>
-      <w:t>Vangent</w:t>
-    </w:r>
-    <w:proofErr w:type="spellEnd"/>
-    <w:r>
-      <w:rPr>
-        <w:b/>
-        <w:sz w:val="18"/>
-        <w:szCs w:val="18"/>
-      </w:rPr>
-      <w:t xml:space="preserve">, Inc. - Confidential </w:t>
+      <w:t xml:space="preserve">Vangent, Inc. - Confidential </w:t>
     </w:r>
     <w:r>
       <w:rPr>
@@ -10918,20 +10766,20 @@
 </file>
 
 <file path=customXml/item2.xml><?xml version="1.0" encoding="utf-8"?>
+<p:properties xmlns:p="http://schemas.microsoft.com/office/2006/metadata/properties" xmlns:xsi="http://www.w3.org/2001/XMLSchema-instance">
+  <documentManagement>
+    <_DCDateModified xmlns="http://schemas.microsoft.com/sharepoint/v3/fields" xsi:nil="true"/>
+  </documentManagement>
+</p:properties>
+</file>
+
+<file path=customXml/item3.xml><?xml version="1.0" encoding="utf-8"?>
 <?mso-contentType ?>
 <FormTemplates xmlns="http://schemas.microsoft.com/sharepoint/v3/contenttype/forms">
   <Display>DocumentLibraryForm</Display>
   <Edit>DocumentLibraryForm</Edit>
   <New>DocumentLibraryForm</New>
 </FormTemplates>
-</file>
-
-<file path=customXml/item3.xml><?xml version="1.0" encoding="utf-8"?>
-<p:properties xmlns:p="http://schemas.microsoft.com/office/2006/metadata/properties" xmlns:xsi="http://www.w3.org/2001/XMLSchema-instance">
-  <documentManagement>
-    <_DCDateModified xmlns="http://schemas.microsoft.com/sharepoint/v3/fields" xsi:nil="true"/>
-  </documentManagement>
-</p:properties>
 </file>
 
 <file path=customXml/item4.xml><?xml version="1.0" encoding="utf-8"?>
@@ -11073,18 +10921,18 @@
 </file>
 
 <file path=customXml/itemProps2.xml><?xml version="1.0" encoding="utf-8"?>
-<ds:datastoreItem xmlns:ds="http://schemas.openxmlformats.org/officeDocument/2006/customXml" ds:itemID="{6E0243D2-C2E7-4C17-98A3-48E63A4A14E3}">
+<ds:datastoreItem xmlns:ds="http://schemas.openxmlformats.org/officeDocument/2006/customXml" ds:itemID="{47853092-453F-4761-BB4F-9437077E6946}">
   <ds:schemaRefs>
-    <ds:schemaRef ds:uri="http://schemas.microsoft.com/sharepoint/v3/contenttype/forms"/>
+    <ds:schemaRef ds:uri="http://schemas.microsoft.com/office/2006/metadata/properties"/>
+    <ds:schemaRef ds:uri="http://schemas.microsoft.com/sharepoint/v3/fields"/>
   </ds:schemaRefs>
 </ds:datastoreItem>
 </file>
 
 <file path=customXml/itemProps3.xml><?xml version="1.0" encoding="utf-8"?>
-<ds:datastoreItem xmlns:ds="http://schemas.openxmlformats.org/officeDocument/2006/customXml" ds:itemID="{47853092-453F-4761-BB4F-9437077E6946}">
+<ds:datastoreItem xmlns:ds="http://schemas.openxmlformats.org/officeDocument/2006/customXml" ds:itemID="{6E0243D2-C2E7-4C17-98A3-48E63A4A14E3}">
   <ds:schemaRefs>
-    <ds:schemaRef ds:uri="http://schemas.microsoft.com/office/2006/metadata/properties"/>
-    <ds:schemaRef ds:uri="http://schemas.microsoft.com/sharepoint/v3/fields"/>
+    <ds:schemaRef ds:uri="http://schemas.microsoft.com/sharepoint/v3/contenttype/forms"/>
   </ds:schemaRefs>
 </ds:datastoreItem>
 </file>
@@ -11108,7 +10956,7 @@
 </file>
 
 <file path=customXml/itemProps5.xml><?xml version="1.0" encoding="utf-8"?>
-<ds:datastoreItem xmlns:ds="http://schemas.openxmlformats.org/officeDocument/2006/customXml" ds:itemID="{75E2B661-38C7-4D15-BE9C-3799680F35BE}">
+<ds:datastoreItem xmlns:ds="http://schemas.openxmlformats.org/officeDocument/2006/customXml" ds:itemID="{F97C9903-877D-4BA5-A443-57CF5EBC36AA}">
   <ds:schemaRefs>
     <ds:schemaRef ds:uri="http://schemas.openxmlformats.org/officeDocument/2006/bibliography"/>
   </ds:schemaRefs>

</xml_diff>

<commit_message>
3252 - HFC (High CSAT 5) data feed.
git-tfs-id: [https://tfs.omnicloud.local/tfs/cco%20program/]$/eCoaching_V2;C34772
</commit_message>
<xml_diff>
--- a/Runbook/CCO_eCoaching_UI_Runbook.docx
+++ b/Runbook/CCO_eCoaching_UI_Runbook.docx
@@ -251,7 +251,7 @@
               <w:rPr>
                 <w:b/>
               </w:rPr>
-              <w:t>2826</w:t>
+              <w:t>3252</w:t>
             </w:r>
             <w:r>
               <w:rPr>
@@ -269,13 +269,13 @@
               <w:rPr>
                 <w:b/>
               </w:rPr>
-              <w:t xml:space="preserve"> </w:t>
+              <w:t>HFC (High CSAT 5)</w:t>
             </w:r>
             <w:r>
               <w:rPr>
                 <w:b/>
               </w:rPr>
-              <w:t>CTC data feed.</w:t>
+              <w:t xml:space="preserve"> data feed.</w:t>
             </w:r>
           </w:p>
         </w:tc>
@@ -1916,6 +1916,62 @@
           </w:p>
         </w:tc>
       </w:tr>
+      <w:tr>
+        <w:tc>
+          <w:tcPr>
+            <w:tcW w:w="1188" w:type="dxa"/>
+          </w:tcPr>
+          <w:p>
+            <w:pPr>
+              <w:pStyle w:val="TableText"/>
+              <w:ind w:left="90"/>
+              <w:rPr>
+                <w:sz w:val="18"/>
+                <w:szCs w:val="18"/>
+              </w:rPr>
+            </w:pPr>
+            <w:r>
+              <w:rPr>
+                <w:sz w:val="18"/>
+                <w:szCs w:val="18"/>
+              </w:rPr>
+              <w:t>07/25/2016</w:t>
+            </w:r>
+          </w:p>
+        </w:tc>
+        <w:tc>
+          <w:tcPr>
+            <w:tcW w:w="6120" w:type="dxa"/>
+          </w:tcPr>
+          <w:p>
+            <w:r>
+              <w:t>TFS 3252 – HFC (High CSAT 5) data feed</w:t>
+            </w:r>
+          </w:p>
+        </w:tc>
+        <w:tc>
+          <w:tcPr>
+            <w:tcW w:w="2268" w:type="dxa"/>
+          </w:tcPr>
+          <w:p>
+            <w:pPr>
+              <w:pStyle w:val="TableText"/>
+              <w:ind w:left="162"/>
+              <w:rPr>
+                <w:sz w:val="18"/>
+                <w:szCs w:val="18"/>
+              </w:rPr>
+            </w:pPr>
+            <w:r>
+              <w:rPr>
+                <w:sz w:val="18"/>
+                <w:szCs w:val="18"/>
+              </w:rPr>
+              <w:t>Lili Huang</w:t>
+            </w:r>
+          </w:p>
+        </w:tc>
+      </w:tr>
     </w:tbl>
     <w:p/>
     <w:p/>
@@ -2059,7 +2115,7 @@
               <w:t xml:space="preserve"> </w:t>
             </w:r>
             <w:r>
-              <w:t>2826</w:t>
+              <w:t>3252</w:t>
             </w:r>
             <w:r>
               <w:t>.</w:t>
@@ -2403,7 +2459,7 @@
               <w:t xml:space="preserve">TFS </w:t>
             </w:r>
             <w:r>
-              <w:t>2826</w:t>
+              <w:t>3252</w:t>
             </w:r>
             <w:r>
               <w:t>.</w:t>
@@ -2640,13 +2696,7 @@
               <w:rPr>
                 <w:b/>
               </w:rPr>
-              <w:t>6</w:t>
-            </w:r>
-            <w:r>
-              <w:rPr>
-                <w:b/>
-              </w:rPr>
-              <w:t>57</w:t>
+              <w:t>770</w:t>
             </w:r>
             <w:bookmarkStart w:id="2" w:name="_GoBack"/>
             <w:bookmarkEnd w:id="2"/>
@@ -10931,20 +10981,20 @@
 </file>
 
 <file path=customXml/item2.xml><?xml version="1.0" encoding="utf-8"?>
+<p:properties xmlns:p="http://schemas.microsoft.com/office/2006/metadata/properties" xmlns:xsi="http://www.w3.org/2001/XMLSchema-instance">
+  <documentManagement>
+    <_DCDateModified xmlns="http://schemas.microsoft.com/sharepoint/v3/fields" xsi:nil="true"/>
+  </documentManagement>
+</p:properties>
+</file>
+
+<file path=customXml/item3.xml><?xml version="1.0" encoding="utf-8"?>
 <?mso-contentType ?>
 <FormTemplates xmlns="http://schemas.microsoft.com/sharepoint/v3/contenttype/forms">
   <Display>DocumentLibraryForm</Display>
   <Edit>DocumentLibraryForm</Edit>
   <New>DocumentLibraryForm</New>
 </FormTemplates>
-</file>
-
-<file path=customXml/item3.xml><?xml version="1.0" encoding="utf-8"?>
-<p:properties xmlns:p="http://schemas.microsoft.com/office/2006/metadata/properties" xmlns:xsi="http://www.w3.org/2001/XMLSchema-instance">
-  <documentManagement>
-    <_DCDateModified xmlns="http://schemas.microsoft.com/sharepoint/v3/fields" xsi:nil="true"/>
-  </documentManagement>
-</p:properties>
 </file>
 
 <file path=customXml/item4.xml><?xml version="1.0" encoding="utf-8"?>
@@ -11086,18 +11136,18 @@
 </file>
 
 <file path=customXml/itemProps2.xml><?xml version="1.0" encoding="utf-8"?>
-<ds:datastoreItem xmlns:ds="http://schemas.openxmlformats.org/officeDocument/2006/customXml" ds:itemID="{6E0243D2-C2E7-4C17-98A3-48E63A4A14E3}">
+<ds:datastoreItem xmlns:ds="http://schemas.openxmlformats.org/officeDocument/2006/customXml" ds:itemID="{47853092-453F-4761-BB4F-9437077E6946}">
   <ds:schemaRefs>
-    <ds:schemaRef ds:uri="http://schemas.microsoft.com/sharepoint/v3/contenttype/forms"/>
+    <ds:schemaRef ds:uri="http://schemas.microsoft.com/office/2006/metadata/properties"/>
+    <ds:schemaRef ds:uri="http://schemas.microsoft.com/sharepoint/v3/fields"/>
   </ds:schemaRefs>
 </ds:datastoreItem>
 </file>
 
 <file path=customXml/itemProps3.xml><?xml version="1.0" encoding="utf-8"?>
-<ds:datastoreItem xmlns:ds="http://schemas.openxmlformats.org/officeDocument/2006/customXml" ds:itemID="{47853092-453F-4761-BB4F-9437077E6946}">
+<ds:datastoreItem xmlns:ds="http://schemas.openxmlformats.org/officeDocument/2006/customXml" ds:itemID="{6E0243D2-C2E7-4C17-98A3-48E63A4A14E3}">
   <ds:schemaRefs>
-    <ds:schemaRef ds:uri="http://schemas.microsoft.com/office/2006/metadata/properties"/>
-    <ds:schemaRef ds:uri="http://schemas.microsoft.com/sharepoint/v3/fields"/>
+    <ds:schemaRef ds:uri="http://schemas.microsoft.com/sharepoint/v3/contenttype/forms"/>
   </ds:schemaRefs>
 </ds:datastoreItem>
 </file>
@@ -11121,7 +11171,7 @@
 </file>
 
 <file path=customXml/itemProps5.xml><?xml version="1.0" encoding="utf-8"?>
-<ds:datastoreItem xmlns:ds="http://schemas.openxmlformats.org/officeDocument/2006/customXml" ds:itemID="{8524B396-2758-457A-AA03-B5F2C5FDDFB7}">
+<ds:datastoreItem xmlns:ds="http://schemas.openxmlformats.org/officeDocument/2006/customXml" ds:itemID="{F384B5E9-3C81-4262-A26D-81142CA13A94}">
   <ds:schemaRefs>
     <ds:schemaRef ds:uri="http://schemas.openxmlformats.org/officeDocument/2006/bibliography"/>
   </ds:schemaRefs>

</xml_diff>

<commit_message>
3622 - "My Dashboard" over 100 db connections within 1 db session.
git-tfs-id: [https://tfs.omnicloud.local/tfs/cco%20program/]$/eCoaching_V2;C35014
</commit_message>
<xml_diff>
--- a/Runbook/CCO_eCoaching_UI_Runbook.docx
+++ b/Runbook/CCO_eCoaching_UI_Runbook.docx
@@ -1,6 +1,6 @@
 
 <file path=word/document.xml><?xml version="1.0" encoding="utf-8"?>
-<w:document xmlns:wpc="http://schemas.microsoft.com/office/word/2010/wordprocessingCanvas" xmlns:mc="http://schemas.openxmlformats.org/markup-compatibility/2006" xmlns:o="urn:schemas-microsoft-com:office:office" xmlns:r="http://schemas.openxmlformats.org/officeDocument/2006/relationships" xmlns:m="http://schemas.openxmlformats.org/officeDocument/2006/math" xmlns:v="urn:schemas-microsoft-com:vml" xmlns:wp14="http://schemas.microsoft.com/office/word/2010/wordprocessingDrawing" xmlns:wp="http://schemas.openxmlformats.org/drawingml/2006/wordprocessingDrawing" xmlns:w10="urn:schemas-microsoft-com:office:word" xmlns:w="http://schemas.openxmlformats.org/wordprocessingml/2006/main" xmlns:w14="http://schemas.microsoft.com/office/word/2010/wordml" xmlns:wpg="http://schemas.microsoft.com/office/word/2010/wordprocessingGroup" xmlns:wpi="http://schemas.microsoft.com/office/word/2010/wordprocessingInk" xmlns:wne="http://schemas.microsoft.com/office/word/2006/wordml" xmlns:wps="http://schemas.microsoft.com/office/word/2010/wordprocessingShape" mc:Ignorable="w14 wp14">
+<w:document xmlns:wpc="http://schemas.microsoft.com/office/word/2010/wordprocessingCanvas" xmlns:mc="http://schemas.openxmlformats.org/markup-compatibility/2006" xmlns:o="urn:schemas-microsoft-com:office:office" xmlns:r="http://schemas.openxmlformats.org/officeDocument/2006/relationships" xmlns:m="http://schemas.openxmlformats.org/officeDocument/2006/math" xmlns:v="urn:schemas-microsoft-com:vml" xmlns:wp14="http://schemas.microsoft.com/office/word/2010/wordprocessingDrawing" xmlns:wp="http://schemas.openxmlformats.org/drawingml/2006/wordprocessingDrawing" xmlns:w10="urn:schemas-microsoft-com:office:word" xmlns:w="http://schemas.openxmlformats.org/wordprocessingml/2006/main" xmlns:w14="http://schemas.microsoft.com/office/word/2010/wordml" xmlns:w15="http://schemas.microsoft.com/office/word/2012/wordml" xmlns:wpg="http://schemas.microsoft.com/office/word/2010/wordprocessingGroup" xmlns:wpi="http://schemas.microsoft.com/office/word/2010/wordprocessingInk" xmlns:wne="http://schemas.microsoft.com/office/word/2006/wordml" xmlns:wps="http://schemas.microsoft.com/office/word/2010/wordprocessingShape" mc:Ignorable="w14 w15 wp14">
   <w:body>
     <w:p>
       <w:pPr>
@@ -125,7 +125,7 @@
           </mc:Choice>
           <mc:Fallback>
             <w:pict>
-              <v:shapetype id="_x0000_t202" coordsize="21600,21600" o:spt="202" path="m,l,21600r21600,l21600,xe">
+              <v:shapetype w14:anchorId="6B5B89AC" id="_x0000_t202" coordsize="21600,21600" o:spt="202" path="m,l,21600r21600,l21600,xe">
                 <v:stroke joinstyle="miter"/>
                 <v:path gradientshapeok="t" o:connecttype="rect"/>
               </v:shapetype>
@@ -251,7 +251,7 @@
               <w:rPr>
                 <w:b/>
               </w:rPr>
-              <w:t>3252</w:t>
+              <w:t>3622</w:t>
             </w:r>
             <w:r>
               <w:rPr>
@@ -269,13 +269,41 @@
               <w:rPr>
                 <w:b/>
               </w:rPr>
-              <w:t>HFC (High CSAT 5)</w:t>
-            </w:r>
+              <w:t xml:space="preserve"> “My Dashboard” over 100 </w:t>
+            </w:r>
+            <w:proofErr w:type="spellStart"/>
             <w:r>
               <w:rPr>
                 <w:b/>
               </w:rPr>
-              <w:t xml:space="preserve"> data feed.</w:t>
+              <w:t>db</w:t>
+            </w:r>
+            <w:proofErr w:type="spellEnd"/>
+            <w:r>
+              <w:rPr>
+                <w:b/>
+              </w:rPr>
+              <w:t xml:space="preserve"> connections within 1 </w:t>
+            </w:r>
+            <w:proofErr w:type="spellStart"/>
+            <w:r>
+              <w:rPr>
+                <w:b/>
+              </w:rPr>
+              <w:t>db</w:t>
+            </w:r>
+            <w:proofErr w:type="spellEnd"/>
+            <w:r>
+              <w:rPr>
+                <w:b/>
+              </w:rPr>
+              <w:t xml:space="preserve"> session</w:t>
+            </w:r>
+            <w:r>
+              <w:rPr>
+                <w:b/>
+              </w:rPr>
+              <w:t>.</w:t>
             </w:r>
           </w:p>
         </w:tc>
@@ -290,8 +318,8 @@
     <w:p>
       <w:pPr>
         <w:sectPr>
-          <w:headerReference w:type="default" r:id="rId13"/>
-          <w:footerReference w:type="default" r:id="rId14"/>
+          <w:headerReference w:type="default" r:id="rId12"/>
+          <w:footerReference w:type="default" r:id="rId13"/>
           <w:type w:val="oddPage"/>
           <w:pgSz w:w="12240" w:h="15840"/>
           <w:pgMar w:top="720" w:right="1440" w:bottom="720" w:left="1440" w:header="720" w:footer="504" w:gutter="0"/>
@@ -1972,6 +2000,78 @@
           </w:p>
         </w:tc>
       </w:tr>
+      <w:tr>
+        <w:tc>
+          <w:tcPr>
+            <w:tcW w:w="1188" w:type="dxa"/>
+          </w:tcPr>
+          <w:p>
+            <w:pPr>
+              <w:pStyle w:val="TableText"/>
+              <w:ind w:left="90"/>
+              <w:rPr>
+                <w:sz w:val="18"/>
+                <w:szCs w:val="18"/>
+              </w:rPr>
+            </w:pPr>
+            <w:r>
+              <w:rPr>
+                <w:sz w:val="18"/>
+                <w:szCs w:val="18"/>
+              </w:rPr>
+              <w:t>08/24/2016</w:t>
+            </w:r>
+          </w:p>
+        </w:tc>
+        <w:tc>
+          <w:tcPr>
+            <w:tcW w:w="6120" w:type="dxa"/>
+          </w:tcPr>
+          <w:p>
+            <w:r>
+              <w:t xml:space="preserve">TFS 3622 – “My Dashboard” over 100 </w:t>
+            </w:r>
+            <w:proofErr w:type="spellStart"/>
+            <w:r>
+              <w:t>db</w:t>
+            </w:r>
+            <w:proofErr w:type="spellEnd"/>
+            <w:r>
+              <w:t xml:space="preserve"> connections within 1 </w:t>
+            </w:r>
+            <w:proofErr w:type="spellStart"/>
+            <w:r>
+              <w:t>db</w:t>
+            </w:r>
+            <w:proofErr w:type="spellEnd"/>
+            <w:r>
+              <w:t xml:space="preserve"> session</w:t>
+            </w:r>
+          </w:p>
+        </w:tc>
+        <w:tc>
+          <w:tcPr>
+            <w:tcW w:w="2268" w:type="dxa"/>
+          </w:tcPr>
+          <w:p>
+            <w:pPr>
+              <w:pStyle w:val="TableText"/>
+              <w:ind w:left="162"/>
+              <w:rPr>
+                <w:sz w:val="18"/>
+                <w:szCs w:val="18"/>
+              </w:rPr>
+            </w:pPr>
+            <w:r>
+              <w:rPr>
+                <w:sz w:val="18"/>
+                <w:szCs w:val="18"/>
+              </w:rPr>
+              <w:t>Lili Huang</w:t>
+            </w:r>
+          </w:p>
+        </w:tc>
+      </w:tr>
     </w:tbl>
     <w:p/>
     <w:p/>
@@ -1979,7 +2079,7 @@
     <w:p>
       <w:pPr>
         <w:sectPr>
-          <w:footerReference w:type="default" r:id="rId15"/>
+          <w:footerReference w:type="default" r:id="rId14"/>
           <w:pgSz w:w="12240" w:h="15840"/>
           <w:pgMar w:top="720" w:right="1440" w:bottom="720" w:left="1440" w:header="720" w:footer="504" w:gutter="0"/>
           <w:pgNumType w:fmt="lowerRoman" w:start="1"/>
@@ -2115,7 +2215,7 @@
               <w:t xml:space="preserve"> </w:t>
             </w:r>
             <w:r>
-              <w:t>3252</w:t>
+              <w:t>3622</w:t>
             </w:r>
             <w:r>
               <w:t>.</w:t>
@@ -2459,7 +2559,7 @@
               <w:t xml:space="preserve">TFS </w:t>
             </w:r>
             <w:r>
-              <w:t>3252</w:t>
+              <w:t>3622</w:t>
             </w:r>
             <w:r>
               <w:t>.</w:t>
@@ -2686,19 +2786,19 @@
             <w:r>
               <w:t>.zip (</w:t>
             </w:r>
+            <w:bookmarkStart w:id="2" w:name="_GoBack"/>
             <w:r>
               <w:rPr>
                 <w:b/>
               </w:rPr>
-              <w:t>C34</w:t>
+              <w:t>C</w:t>
             </w:r>
             <w:r>
               <w:rPr>
                 <w:b/>
               </w:rPr>
-              <w:t>770</w:t>
-            </w:r>
-            <w:bookmarkStart w:id="2" w:name="_GoBack"/>
+              <w:t>35012</w:t>
+            </w:r>
             <w:bookmarkEnd w:id="2"/>
             <w:r>
               <w:t>)</w:t>
@@ -3760,15 +3860,7 @@
         <w:t>Connections</w:t>
       </w:r>
       <w:r>
-        <w:t xml:space="preserve"> pane, expand the server </w:t>
-      </w:r>
-      <w:proofErr w:type="gramStart"/>
-      <w:r>
-        <w:t>name,</w:t>
-      </w:r>
-      <w:proofErr w:type="gramEnd"/>
-      <w:r>
-        <w:t xml:space="preserve"> expand </w:t>
+        <w:t xml:space="preserve"> pane, expand the server name, expand </w:t>
       </w:r>
       <w:r>
         <w:rPr>
@@ -3832,7 +3924,7 @@
                     </pic:cNvPicPr>
                   </pic:nvPicPr>
                   <pic:blipFill>
-                    <a:blip r:embed="rId16">
+                    <a:blip r:embed="rId15">
                       <a:extLst>
                         <a:ext uri="{28A0092B-C50C-407E-A947-70E740481C1C}">
                           <a14:useLocalDpi xmlns:a14="http://schemas.microsoft.com/office/drawing/2010/main" val="0"/>
@@ -3940,7 +4032,7 @@
                     </pic:cNvPicPr>
                   </pic:nvPicPr>
                   <pic:blipFill>
-                    <a:blip r:embed="rId17">
+                    <a:blip r:embed="rId16">
                       <a:extLst>
                         <a:ext uri="{28A0092B-C50C-407E-A947-70E740481C1C}">
                           <a14:useLocalDpi xmlns:a14="http://schemas.microsoft.com/office/drawing/2010/main" val="0"/>
@@ -4080,7 +4172,7 @@
                     <pic:cNvPicPr/>
                   </pic:nvPicPr>
                   <pic:blipFill>
-                    <a:blip r:embed="rId18"/>
+                    <a:blip r:embed="rId17"/>
                     <a:stretch>
                       <a:fillRect/>
                     </a:stretch>
@@ -4196,7 +4288,7 @@
                     </pic:cNvPicPr>
                   </pic:nvPicPr>
                   <pic:blipFill>
-                    <a:blip r:embed="rId19">
+                    <a:blip r:embed="rId18">
                       <a:extLst>
                         <a:ext uri="{28A0092B-C50C-407E-A947-70E740481C1C}">
                           <a14:useLocalDpi xmlns:a14="http://schemas.microsoft.com/office/drawing/2010/main" val="0"/>
@@ -4288,7 +4380,7 @@
                     <pic:cNvPicPr/>
                   </pic:nvPicPr>
                   <pic:blipFill>
-                    <a:blip r:embed="rId20"/>
+                    <a:blip r:embed="rId19"/>
                     <a:stretch>
                       <a:fillRect/>
                     </a:stretch>
@@ -4513,7 +4605,7 @@
                     <pic:cNvPicPr/>
                   </pic:nvPicPr>
                   <pic:blipFill>
-                    <a:blip r:embed="rId21"/>
+                    <a:blip r:embed="rId20"/>
                     <a:stretch>
                       <a:fillRect/>
                     </a:stretch>
@@ -4607,7 +4699,7 @@
                     </pic:cNvPicPr>
                   </pic:nvPicPr>
                   <pic:blipFill>
-                    <a:blip r:embed="rId22">
+                    <a:blip r:embed="rId21">
                       <a:extLst>
                         <a:ext uri="{28A0092B-C50C-407E-A947-70E740481C1C}">
                           <a14:useLocalDpi xmlns:a14="http://schemas.microsoft.com/office/drawing/2010/main" val="0"/>
@@ -4658,7 +4750,7 @@
       </w:pPr>
     </w:p>
     <w:sectPr>
-      <w:footerReference w:type="default" r:id="rId23"/>
+      <w:footerReference w:type="default" r:id="rId22"/>
       <w:pgSz w:w="12240" w:h="15840"/>
       <w:pgMar w:top="720" w:right="1440" w:bottom="720" w:left="1440" w:header="720" w:footer="504" w:gutter="0"/>
       <w:pgNumType w:start="1"/>
@@ -4669,7 +4761,7 @@
 </file>
 
 <file path=word/endnotes.xml><?xml version="1.0" encoding="utf-8"?>
-<w:endnotes xmlns:wpc="http://schemas.microsoft.com/office/word/2010/wordprocessingCanvas" xmlns:mc="http://schemas.openxmlformats.org/markup-compatibility/2006" xmlns:o="urn:schemas-microsoft-com:office:office" xmlns:r="http://schemas.openxmlformats.org/officeDocument/2006/relationships" xmlns:m="http://schemas.openxmlformats.org/officeDocument/2006/math" xmlns:v="urn:schemas-microsoft-com:vml" xmlns:wp14="http://schemas.microsoft.com/office/word/2010/wordprocessingDrawing" xmlns:wp="http://schemas.openxmlformats.org/drawingml/2006/wordprocessingDrawing" xmlns:w10="urn:schemas-microsoft-com:office:word" xmlns:w="http://schemas.openxmlformats.org/wordprocessingml/2006/main" xmlns:w14="http://schemas.microsoft.com/office/word/2010/wordml" xmlns:wpg="http://schemas.microsoft.com/office/word/2010/wordprocessingGroup" xmlns:wpi="http://schemas.microsoft.com/office/word/2010/wordprocessingInk" xmlns:wne="http://schemas.microsoft.com/office/word/2006/wordml" xmlns:wps="http://schemas.microsoft.com/office/word/2010/wordprocessingShape" mc:Ignorable="w14 wp14">
+<w:endnotes xmlns:wpc="http://schemas.microsoft.com/office/word/2010/wordprocessingCanvas" xmlns:mc="http://schemas.openxmlformats.org/markup-compatibility/2006" xmlns:o="urn:schemas-microsoft-com:office:office" xmlns:r="http://schemas.openxmlformats.org/officeDocument/2006/relationships" xmlns:m="http://schemas.openxmlformats.org/officeDocument/2006/math" xmlns:v="urn:schemas-microsoft-com:vml" xmlns:wp14="http://schemas.microsoft.com/office/word/2010/wordprocessingDrawing" xmlns:wp="http://schemas.openxmlformats.org/drawingml/2006/wordprocessingDrawing" xmlns:w10="urn:schemas-microsoft-com:office:word" xmlns:w="http://schemas.openxmlformats.org/wordprocessingml/2006/main" xmlns:w14="http://schemas.microsoft.com/office/word/2010/wordml" xmlns:w15="http://schemas.microsoft.com/office/word/2012/wordml" xmlns:wpg="http://schemas.microsoft.com/office/word/2010/wordprocessingGroup" xmlns:wpi="http://schemas.microsoft.com/office/word/2010/wordprocessingInk" xmlns:wne="http://schemas.microsoft.com/office/word/2006/wordml" xmlns:wps="http://schemas.microsoft.com/office/word/2010/wordprocessingShape" mc:Ignorable="w14 w15 wp14">
   <w:endnote w:type="separator" w:id="-1">
     <w:p>
       <w:r>
@@ -4688,7 +4780,7 @@
 </file>
 
 <file path=word/footer1.xml><?xml version="1.0" encoding="utf-8"?>
-<w:ftr xmlns:wpc="http://schemas.microsoft.com/office/word/2010/wordprocessingCanvas" xmlns:mc="http://schemas.openxmlformats.org/markup-compatibility/2006" xmlns:o="urn:schemas-microsoft-com:office:office" xmlns:r="http://schemas.openxmlformats.org/officeDocument/2006/relationships" xmlns:m="http://schemas.openxmlformats.org/officeDocument/2006/math" xmlns:v="urn:schemas-microsoft-com:vml" xmlns:wp14="http://schemas.microsoft.com/office/word/2010/wordprocessingDrawing" xmlns:wp="http://schemas.openxmlformats.org/drawingml/2006/wordprocessingDrawing" xmlns:w10="urn:schemas-microsoft-com:office:word" xmlns:w="http://schemas.openxmlformats.org/wordprocessingml/2006/main" xmlns:w14="http://schemas.microsoft.com/office/word/2010/wordml" xmlns:wpg="http://schemas.microsoft.com/office/word/2010/wordprocessingGroup" xmlns:wpi="http://schemas.microsoft.com/office/word/2010/wordprocessingInk" xmlns:wne="http://schemas.microsoft.com/office/word/2006/wordml" xmlns:wps="http://schemas.microsoft.com/office/word/2010/wordprocessingShape" mc:Ignorable="w14 wp14">
+<w:ftr xmlns:wpc="http://schemas.microsoft.com/office/word/2010/wordprocessingCanvas" xmlns:mc="http://schemas.openxmlformats.org/markup-compatibility/2006" xmlns:o="urn:schemas-microsoft-com:office:office" xmlns:r="http://schemas.openxmlformats.org/officeDocument/2006/relationships" xmlns:m="http://schemas.openxmlformats.org/officeDocument/2006/math" xmlns:v="urn:schemas-microsoft-com:vml" xmlns:wp14="http://schemas.microsoft.com/office/word/2010/wordprocessingDrawing" xmlns:wp="http://schemas.openxmlformats.org/drawingml/2006/wordprocessingDrawing" xmlns:w10="urn:schemas-microsoft-com:office:word" xmlns:w="http://schemas.openxmlformats.org/wordprocessingml/2006/main" xmlns:w14="http://schemas.microsoft.com/office/word/2010/wordml" xmlns:w15="http://schemas.microsoft.com/office/word/2012/wordml" xmlns:wpg="http://schemas.microsoft.com/office/word/2010/wordprocessingGroup" xmlns:wpi="http://schemas.microsoft.com/office/word/2010/wordprocessingInk" xmlns:wne="http://schemas.microsoft.com/office/word/2006/wordml" xmlns:wps="http://schemas.microsoft.com/office/word/2010/wordprocessingShape" mc:Ignorable="w14 w15 wp14">
   <w:p>
     <w:pPr>
       <w:pStyle w:val="Footer"/>
@@ -4826,7 +4918,7 @@
 </file>
 
 <file path=word/footer2.xml><?xml version="1.0" encoding="utf-8"?>
-<w:ftr xmlns:wpc="http://schemas.microsoft.com/office/word/2010/wordprocessingCanvas" xmlns:mc="http://schemas.openxmlformats.org/markup-compatibility/2006" xmlns:o="urn:schemas-microsoft-com:office:office" xmlns:r="http://schemas.openxmlformats.org/officeDocument/2006/relationships" xmlns:m="http://schemas.openxmlformats.org/officeDocument/2006/math" xmlns:v="urn:schemas-microsoft-com:vml" xmlns:wp14="http://schemas.microsoft.com/office/word/2010/wordprocessingDrawing" xmlns:wp="http://schemas.openxmlformats.org/drawingml/2006/wordprocessingDrawing" xmlns:w10="urn:schemas-microsoft-com:office:word" xmlns:w="http://schemas.openxmlformats.org/wordprocessingml/2006/main" xmlns:w14="http://schemas.microsoft.com/office/word/2010/wordml" xmlns:wpg="http://schemas.microsoft.com/office/word/2010/wordprocessingGroup" xmlns:wpi="http://schemas.microsoft.com/office/word/2010/wordprocessingInk" xmlns:wne="http://schemas.microsoft.com/office/word/2006/wordml" xmlns:wps="http://schemas.microsoft.com/office/word/2010/wordprocessingShape" mc:Ignorable="w14 wp14">
+<w:ftr xmlns:wpc="http://schemas.microsoft.com/office/word/2010/wordprocessingCanvas" xmlns:mc="http://schemas.openxmlformats.org/markup-compatibility/2006" xmlns:o="urn:schemas-microsoft-com:office:office" xmlns:r="http://schemas.openxmlformats.org/officeDocument/2006/relationships" xmlns:m="http://schemas.openxmlformats.org/officeDocument/2006/math" xmlns:v="urn:schemas-microsoft-com:vml" xmlns:wp14="http://schemas.microsoft.com/office/word/2010/wordprocessingDrawing" xmlns:wp="http://schemas.openxmlformats.org/drawingml/2006/wordprocessingDrawing" xmlns:w10="urn:schemas-microsoft-com:office:word" xmlns:w="http://schemas.openxmlformats.org/wordprocessingml/2006/main" xmlns:w14="http://schemas.microsoft.com/office/word/2010/wordml" xmlns:w15="http://schemas.microsoft.com/office/word/2012/wordml" xmlns:wpg="http://schemas.microsoft.com/office/word/2010/wordprocessingGroup" xmlns:wpi="http://schemas.microsoft.com/office/word/2010/wordprocessingInk" xmlns:wne="http://schemas.microsoft.com/office/word/2006/wordml" xmlns:wps="http://schemas.microsoft.com/office/word/2010/wordprocessingShape" mc:Ignorable="w14 w15 wp14">
   <w:p>
     <w:pPr>
       <w:pStyle w:val="Footer"/>
@@ -5058,7 +5150,7 @@
 </file>
 
 <file path=word/footer3.xml><?xml version="1.0" encoding="utf-8"?>
-<w:ftr xmlns:wpc="http://schemas.microsoft.com/office/word/2010/wordprocessingCanvas" xmlns:mc="http://schemas.openxmlformats.org/markup-compatibility/2006" xmlns:o="urn:schemas-microsoft-com:office:office" xmlns:r="http://schemas.openxmlformats.org/officeDocument/2006/relationships" xmlns:m="http://schemas.openxmlformats.org/officeDocument/2006/math" xmlns:v="urn:schemas-microsoft-com:vml" xmlns:wp14="http://schemas.microsoft.com/office/word/2010/wordprocessingDrawing" xmlns:wp="http://schemas.openxmlformats.org/drawingml/2006/wordprocessingDrawing" xmlns:w10="urn:schemas-microsoft-com:office:word" xmlns:w="http://schemas.openxmlformats.org/wordprocessingml/2006/main" xmlns:w14="http://schemas.microsoft.com/office/word/2010/wordml" xmlns:wpg="http://schemas.microsoft.com/office/word/2010/wordprocessingGroup" xmlns:wpi="http://schemas.microsoft.com/office/word/2010/wordprocessingInk" xmlns:wne="http://schemas.microsoft.com/office/word/2006/wordml" xmlns:wps="http://schemas.microsoft.com/office/word/2010/wordprocessingShape" mc:Ignorable="w14 wp14">
+<w:ftr xmlns:wpc="http://schemas.microsoft.com/office/word/2010/wordprocessingCanvas" xmlns:mc="http://schemas.openxmlformats.org/markup-compatibility/2006" xmlns:o="urn:schemas-microsoft-com:office:office" xmlns:r="http://schemas.openxmlformats.org/officeDocument/2006/relationships" xmlns:m="http://schemas.openxmlformats.org/officeDocument/2006/math" xmlns:v="urn:schemas-microsoft-com:vml" xmlns:wp14="http://schemas.microsoft.com/office/word/2010/wordprocessingDrawing" xmlns:wp="http://schemas.openxmlformats.org/drawingml/2006/wordprocessingDrawing" xmlns:w10="urn:schemas-microsoft-com:office:word" xmlns:w="http://schemas.openxmlformats.org/wordprocessingml/2006/main" xmlns:w14="http://schemas.microsoft.com/office/word/2010/wordml" xmlns:w15="http://schemas.microsoft.com/office/word/2012/wordml" xmlns:wpg="http://schemas.microsoft.com/office/word/2010/wordprocessingGroup" xmlns:wpi="http://schemas.microsoft.com/office/word/2010/wordprocessingInk" xmlns:wne="http://schemas.microsoft.com/office/word/2006/wordml" xmlns:wps="http://schemas.microsoft.com/office/word/2010/wordprocessingShape" mc:Ignorable="w14 w15 wp14">
   <w:p>
     <w:pPr>
       <w:pStyle w:val="Footer"/>
@@ -5158,7 +5250,7 @@
         <w:sz w:val="18"/>
         <w:szCs w:val="18"/>
       </w:rPr>
-      <w:t>1</w:t>
+      <w:t>6</w:t>
     </w:r>
     <w:r>
       <w:rPr>
@@ -5278,7 +5370,7 @@
 </file>
 
 <file path=word/footnotes.xml><?xml version="1.0" encoding="utf-8"?>
-<w:footnotes xmlns:wpc="http://schemas.microsoft.com/office/word/2010/wordprocessingCanvas" xmlns:mc="http://schemas.openxmlformats.org/markup-compatibility/2006" xmlns:o="urn:schemas-microsoft-com:office:office" xmlns:r="http://schemas.openxmlformats.org/officeDocument/2006/relationships" xmlns:m="http://schemas.openxmlformats.org/officeDocument/2006/math" xmlns:v="urn:schemas-microsoft-com:vml" xmlns:wp14="http://schemas.microsoft.com/office/word/2010/wordprocessingDrawing" xmlns:wp="http://schemas.openxmlformats.org/drawingml/2006/wordprocessingDrawing" xmlns:w10="urn:schemas-microsoft-com:office:word" xmlns:w="http://schemas.openxmlformats.org/wordprocessingml/2006/main" xmlns:w14="http://schemas.microsoft.com/office/word/2010/wordml" xmlns:wpg="http://schemas.microsoft.com/office/word/2010/wordprocessingGroup" xmlns:wpi="http://schemas.microsoft.com/office/word/2010/wordprocessingInk" xmlns:wne="http://schemas.microsoft.com/office/word/2006/wordml" xmlns:wps="http://schemas.microsoft.com/office/word/2010/wordprocessingShape" mc:Ignorable="w14 wp14">
+<w:footnotes xmlns:wpc="http://schemas.microsoft.com/office/word/2010/wordprocessingCanvas" xmlns:mc="http://schemas.openxmlformats.org/markup-compatibility/2006" xmlns:o="urn:schemas-microsoft-com:office:office" xmlns:r="http://schemas.openxmlformats.org/officeDocument/2006/relationships" xmlns:m="http://schemas.openxmlformats.org/officeDocument/2006/math" xmlns:v="urn:schemas-microsoft-com:vml" xmlns:wp14="http://schemas.microsoft.com/office/word/2010/wordprocessingDrawing" xmlns:wp="http://schemas.openxmlformats.org/drawingml/2006/wordprocessingDrawing" xmlns:w10="urn:schemas-microsoft-com:office:word" xmlns:w="http://schemas.openxmlformats.org/wordprocessingml/2006/main" xmlns:w14="http://schemas.microsoft.com/office/word/2010/wordml" xmlns:w15="http://schemas.microsoft.com/office/word/2012/wordml" xmlns:wpg="http://schemas.microsoft.com/office/word/2010/wordprocessingGroup" xmlns:wpi="http://schemas.microsoft.com/office/word/2010/wordprocessingInk" xmlns:wne="http://schemas.microsoft.com/office/word/2006/wordml" xmlns:wps="http://schemas.microsoft.com/office/word/2010/wordprocessingShape" mc:Ignorable="w14 w15 wp14">
   <w:footnote w:type="separator" w:id="-1">
     <w:p>
       <w:r>
@@ -5297,7 +5389,7 @@
 </file>
 
 <file path=word/header1.xml><?xml version="1.0" encoding="utf-8"?>
-<w:hdr xmlns:wpc="http://schemas.microsoft.com/office/word/2010/wordprocessingCanvas" xmlns:mc="http://schemas.openxmlformats.org/markup-compatibility/2006" xmlns:o="urn:schemas-microsoft-com:office:office" xmlns:r="http://schemas.openxmlformats.org/officeDocument/2006/relationships" xmlns:m="http://schemas.openxmlformats.org/officeDocument/2006/math" xmlns:v="urn:schemas-microsoft-com:vml" xmlns:wp14="http://schemas.microsoft.com/office/word/2010/wordprocessingDrawing" xmlns:wp="http://schemas.openxmlformats.org/drawingml/2006/wordprocessingDrawing" xmlns:w10="urn:schemas-microsoft-com:office:word" xmlns:w="http://schemas.openxmlformats.org/wordprocessingml/2006/main" xmlns:w14="http://schemas.microsoft.com/office/word/2010/wordml" xmlns:wpg="http://schemas.microsoft.com/office/word/2010/wordprocessingGroup" xmlns:wpi="http://schemas.microsoft.com/office/word/2010/wordprocessingInk" xmlns:wne="http://schemas.microsoft.com/office/word/2006/wordml" xmlns:wps="http://schemas.microsoft.com/office/word/2010/wordprocessingShape" mc:Ignorable="w14 wp14">
+<w:hdr xmlns:wpc="http://schemas.microsoft.com/office/word/2010/wordprocessingCanvas" xmlns:mc="http://schemas.openxmlformats.org/markup-compatibility/2006" xmlns:o="urn:schemas-microsoft-com:office:office" xmlns:r="http://schemas.openxmlformats.org/officeDocument/2006/relationships" xmlns:m="http://schemas.openxmlformats.org/officeDocument/2006/math" xmlns:v="urn:schemas-microsoft-com:vml" xmlns:wp14="http://schemas.microsoft.com/office/word/2010/wordprocessingDrawing" xmlns:wp="http://schemas.openxmlformats.org/drawingml/2006/wordprocessingDrawing" xmlns:w10="urn:schemas-microsoft-com:office:word" xmlns:w="http://schemas.openxmlformats.org/wordprocessingml/2006/main" xmlns:w14="http://schemas.microsoft.com/office/word/2010/wordml" xmlns:w15="http://schemas.microsoft.com/office/word/2012/wordml" xmlns:wpg="http://schemas.microsoft.com/office/word/2010/wordprocessingGroup" xmlns:wpi="http://schemas.microsoft.com/office/word/2010/wordprocessingInk" xmlns:wne="http://schemas.microsoft.com/office/word/2006/wordml" xmlns:wps="http://schemas.microsoft.com/office/word/2010/wordprocessingShape" mc:Ignorable="w14 w15 wp14">
   <w:p>
     <w:pPr>
       <w:pStyle w:val="headingstuff"/>
@@ -5506,7 +5598,7 @@
         </mc:Choice>
         <mc:Fallback>
           <w:pict>
-            <v:line id="Line 7" o:spid="_x0000_s1026" style="position:absolute;z-index:251656704;visibility:visible;mso-wrap-style:square;mso-width-percent:0;mso-height-percent:0;mso-wrap-distance-left:9pt;mso-wrap-distance-top:-3e-5mm;mso-wrap-distance-right:9pt;mso-wrap-distance-bottom:-3e-5mm;mso-position-horizontal:absolute;mso-position-horizontal-relative:text;mso-position-vertical:absolute;mso-position-vertical-relative:text;mso-width-percent:0;mso-height-percent:0;mso-width-relative:page;mso-height-relative:page" from="-2.25pt,12.9pt" to="465.75pt,12.9pt" o:gfxdata="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" strokecolor="#5b7d96" strokeweight="2.25pt"/>
+            <v:line w14:anchorId="2316FC6C" id="Line 7" o:spid="_x0000_s1026" style="position:absolute;z-index:251656704;visibility:visible;mso-wrap-style:square;mso-width-percent:0;mso-height-percent:0;mso-wrap-distance-left:9pt;mso-wrap-distance-top:-3e-5mm;mso-wrap-distance-right:9pt;mso-wrap-distance-bottom:-3e-5mm;mso-position-horizontal:absolute;mso-position-horizontal-relative:text;mso-position-vertical:absolute;mso-position-vertical-relative:text;mso-width-percent:0;mso-height-percent:0;mso-width-relative:page;mso-height-relative:page" from="-2.25pt,12.9pt" to="465.75pt,12.9pt" o:gfxdata="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" strokecolor="#5b7d96" strokeweight="2.25pt"/>
           </w:pict>
         </mc:Fallback>
       </mc:AlternateContent>
@@ -5566,8 +5658,8 @@
 </file>
 
 <file path=word/numbering.xml><?xml version="1.0" encoding="utf-8"?>
-<w:numbering xmlns:wpc="http://schemas.microsoft.com/office/word/2010/wordprocessingCanvas" xmlns:mc="http://schemas.openxmlformats.org/markup-compatibility/2006" xmlns:o="urn:schemas-microsoft-com:office:office" xmlns:r="http://schemas.openxmlformats.org/officeDocument/2006/relationships" xmlns:m="http://schemas.openxmlformats.org/officeDocument/2006/math" xmlns:v="urn:schemas-microsoft-com:vml" xmlns:wp14="http://schemas.microsoft.com/office/word/2010/wordprocessingDrawing" xmlns:wp="http://schemas.openxmlformats.org/drawingml/2006/wordprocessingDrawing" xmlns:w10="urn:schemas-microsoft-com:office:word" xmlns:w="http://schemas.openxmlformats.org/wordprocessingml/2006/main" xmlns:w14="http://schemas.microsoft.com/office/word/2010/wordml" xmlns:wpg="http://schemas.microsoft.com/office/word/2010/wordprocessingGroup" xmlns:wpi="http://schemas.microsoft.com/office/word/2010/wordprocessingInk" xmlns:wne="http://schemas.microsoft.com/office/word/2006/wordml" xmlns:wps="http://schemas.microsoft.com/office/word/2010/wordprocessingShape" mc:Ignorable="w14 wp14">
-  <w:abstractNum w:abstractNumId="0">
+<w:numbering xmlns:wpc="http://schemas.microsoft.com/office/word/2010/wordprocessingCanvas" xmlns:mc="http://schemas.openxmlformats.org/markup-compatibility/2006" xmlns:o="urn:schemas-microsoft-com:office:office" xmlns:r="http://schemas.openxmlformats.org/officeDocument/2006/relationships" xmlns:m="http://schemas.openxmlformats.org/officeDocument/2006/math" xmlns:v="urn:schemas-microsoft-com:vml" xmlns:wp14="http://schemas.microsoft.com/office/word/2010/wordprocessingDrawing" xmlns:wp="http://schemas.openxmlformats.org/drawingml/2006/wordprocessingDrawing" xmlns:w10="urn:schemas-microsoft-com:office:word" xmlns:w="http://schemas.openxmlformats.org/wordprocessingml/2006/main" xmlns:w14="http://schemas.microsoft.com/office/word/2010/wordml" xmlns:w15="http://schemas.microsoft.com/office/word/2012/wordml" xmlns:wpg="http://schemas.microsoft.com/office/word/2010/wordprocessingGroup" xmlns:wpi="http://schemas.microsoft.com/office/word/2010/wordprocessingInk" xmlns:wne="http://schemas.microsoft.com/office/word/2006/wordml" xmlns:wps="http://schemas.microsoft.com/office/word/2010/wordprocessingShape" mc:Ignorable="w14 w15 wp14">
+  <w:abstractNum w:abstractNumId="0" w15:restartNumberingAfterBreak="0">
     <w:nsid w:val="FFFFFF89"/>
     <w:multiLevelType w:val="singleLevel"/>
     <w:tmpl w:val="794A8AB0"/>
@@ -5592,7 +5684,7 @@
       </w:rPr>
     </w:lvl>
   </w:abstractNum>
-  <w:abstractNum w:abstractNumId="1">
+  <w:abstractNum w:abstractNumId="1" w15:restartNumberingAfterBreak="0">
     <w:nsid w:val="004572D1"/>
     <w:multiLevelType w:val="hybridMultilevel"/>
     <w:tmpl w:val="21ECB182"/>
@@ -5732,7 +5824,7 @@
       </w:rPr>
     </w:lvl>
   </w:abstractNum>
-  <w:abstractNum w:abstractNumId="2">
+  <w:abstractNum w:abstractNumId="2" w15:restartNumberingAfterBreak="0">
     <w:nsid w:val="010431AD"/>
     <w:multiLevelType w:val="hybridMultilevel"/>
     <w:tmpl w:val="FE4C42A2"/>
@@ -5845,7 +5937,7 @@
       </w:rPr>
     </w:lvl>
   </w:abstractNum>
-  <w:abstractNum w:abstractNumId="3">
+  <w:abstractNum w:abstractNumId="3" w15:restartNumberingAfterBreak="0">
     <w:nsid w:val="0D4962FB"/>
     <w:multiLevelType w:val="hybridMultilevel"/>
     <w:tmpl w:val="6CCE7D74"/>
@@ -5931,7 +6023,7 @@
       </w:pPr>
     </w:lvl>
   </w:abstractNum>
-  <w:abstractNum w:abstractNumId="4">
+  <w:abstractNum w:abstractNumId="4" w15:restartNumberingAfterBreak="0">
     <w:nsid w:val="0E56272D"/>
     <w:multiLevelType w:val="hybridMultilevel"/>
     <w:tmpl w:val="3FDEA3C2"/>
@@ -6071,7 +6163,7 @@
       </w:rPr>
     </w:lvl>
   </w:abstractNum>
-  <w:abstractNum w:abstractNumId="5">
+  <w:abstractNum w:abstractNumId="5" w15:restartNumberingAfterBreak="0">
     <w:nsid w:val="15BB5A2C"/>
     <w:multiLevelType w:val="hybridMultilevel"/>
     <w:tmpl w:val="CC44D380"/>
@@ -6187,7 +6279,7 @@
       </w:pPr>
     </w:lvl>
   </w:abstractNum>
-  <w:abstractNum w:abstractNumId="6">
+  <w:abstractNum w:abstractNumId="6" w15:restartNumberingAfterBreak="0">
     <w:nsid w:val="1C4F4B5C"/>
     <w:multiLevelType w:val="hybridMultilevel"/>
     <w:tmpl w:val="BCAEE17C"/>
@@ -6327,7 +6419,7 @@
       </w:rPr>
     </w:lvl>
   </w:abstractNum>
-  <w:abstractNum w:abstractNumId="7">
+  <w:abstractNum w:abstractNumId="7" w15:restartNumberingAfterBreak="0">
     <w:nsid w:val="1FBC212C"/>
     <w:multiLevelType w:val="hybridMultilevel"/>
     <w:tmpl w:val="F6B65944"/>
@@ -6467,7 +6559,7 @@
       </w:rPr>
     </w:lvl>
   </w:abstractNum>
-  <w:abstractNum w:abstractNumId="8">
+  <w:abstractNum w:abstractNumId="8" w15:restartNumberingAfterBreak="0">
     <w:nsid w:val="28114CCE"/>
     <w:multiLevelType w:val="hybridMultilevel"/>
     <w:tmpl w:val="87E25350"/>
@@ -6580,7 +6672,7 @@
       </w:rPr>
     </w:lvl>
   </w:abstractNum>
-  <w:abstractNum w:abstractNumId="9">
+  <w:abstractNum w:abstractNumId="9" w15:restartNumberingAfterBreak="0">
     <w:nsid w:val="2A8B5AB4"/>
     <w:multiLevelType w:val="hybridMultilevel"/>
     <w:tmpl w:val="E3802E46"/>
@@ -6693,7 +6785,7 @@
       </w:rPr>
     </w:lvl>
   </w:abstractNum>
-  <w:abstractNum w:abstractNumId="10">
+  <w:abstractNum w:abstractNumId="10" w15:restartNumberingAfterBreak="0">
     <w:nsid w:val="332B2E17"/>
     <w:multiLevelType w:val="hybridMultilevel"/>
     <w:tmpl w:val="ACA82A54"/>
@@ -6806,7 +6898,7 @@
       </w:rPr>
     </w:lvl>
   </w:abstractNum>
-  <w:abstractNum w:abstractNumId="11">
+  <w:abstractNum w:abstractNumId="11" w15:restartNumberingAfterBreak="0">
     <w:nsid w:val="33A33A7D"/>
     <w:multiLevelType w:val="hybridMultilevel"/>
     <w:tmpl w:val="356E29D0"/>
@@ -6919,7 +7011,7 @@
       </w:rPr>
     </w:lvl>
   </w:abstractNum>
-  <w:abstractNum w:abstractNumId="12">
+  <w:abstractNum w:abstractNumId="12" w15:restartNumberingAfterBreak="0">
     <w:nsid w:val="359A0A7E"/>
     <w:multiLevelType w:val="hybridMultilevel"/>
     <w:tmpl w:val="CA8E549C"/>
@@ -7035,7 +7127,7 @@
       </w:pPr>
     </w:lvl>
   </w:abstractNum>
-  <w:abstractNum w:abstractNumId="13">
+  <w:abstractNum w:abstractNumId="13" w15:restartNumberingAfterBreak="0">
     <w:nsid w:val="3A2A24D9"/>
     <w:multiLevelType w:val="hybridMultilevel"/>
     <w:tmpl w:val="424A97C0"/>
@@ -7148,7 +7240,7 @@
       </w:rPr>
     </w:lvl>
   </w:abstractNum>
-  <w:abstractNum w:abstractNumId="14">
+  <w:abstractNum w:abstractNumId="14" w15:restartNumberingAfterBreak="0">
     <w:nsid w:val="3D617946"/>
     <w:multiLevelType w:val="hybridMultilevel"/>
     <w:tmpl w:val="91FE3E64"/>
@@ -7261,7 +7353,7 @@
       </w:rPr>
     </w:lvl>
   </w:abstractNum>
-  <w:abstractNum w:abstractNumId="15">
+  <w:abstractNum w:abstractNumId="15" w15:restartNumberingAfterBreak="0">
     <w:nsid w:val="3E046CD6"/>
     <w:multiLevelType w:val="hybridMultilevel"/>
     <w:tmpl w:val="490838E6"/>
@@ -7401,7 +7493,7 @@
       </w:rPr>
     </w:lvl>
   </w:abstractNum>
-  <w:abstractNum w:abstractNumId="16">
+  <w:abstractNum w:abstractNumId="16" w15:restartNumberingAfterBreak="0">
     <w:nsid w:val="4AB2551E"/>
     <w:multiLevelType w:val="hybridMultilevel"/>
     <w:tmpl w:val="4B8CB52A"/>
@@ -7514,7 +7606,7 @@
       </w:rPr>
     </w:lvl>
   </w:abstractNum>
-  <w:abstractNum w:abstractNumId="17">
+  <w:abstractNum w:abstractNumId="17" w15:restartNumberingAfterBreak="0">
     <w:nsid w:val="4C6E627E"/>
     <w:multiLevelType w:val="hybridMultilevel"/>
     <w:tmpl w:val="760E5DF8"/>
@@ -7627,7 +7719,7 @@
       </w:rPr>
     </w:lvl>
   </w:abstractNum>
-  <w:abstractNum w:abstractNumId="18">
+  <w:abstractNum w:abstractNumId="18" w15:restartNumberingAfterBreak="0">
     <w:nsid w:val="577A2C79"/>
     <w:multiLevelType w:val="hybridMultilevel"/>
     <w:tmpl w:val="C9AA107C"/>
@@ -7740,7 +7832,7 @@
       </w:rPr>
     </w:lvl>
   </w:abstractNum>
-  <w:abstractNum w:abstractNumId="19">
+  <w:abstractNum w:abstractNumId="19" w15:restartNumberingAfterBreak="0">
     <w:nsid w:val="580F7AB1"/>
     <w:multiLevelType w:val="hybridMultilevel"/>
     <w:tmpl w:val="6CCE7D74"/>
@@ -7826,7 +7918,7 @@
       </w:pPr>
     </w:lvl>
   </w:abstractNum>
-  <w:abstractNum w:abstractNumId="20">
+  <w:abstractNum w:abstractNumId="20" w15:restartNumberingAfterBreak="0">
     <w:nsid w:val="5E9C5BD9"/>
     <w:multiLevelType w:val="hybridMultilevel"/>
     <w:tmpl w:val="CEBA42DA"/>
@@ -7966,7 +8058,7 @@
       </w:rPr>
     </w:lvl>
   </w:abstractNum>
-  <w:abstractNum w:abstractNumId="21">
+  <w:abstractNum w:abstractNumId="21" w15:restartNumberingAfterBreak="0">
     <w:nsid w:val="606129D0"/>
     <w:multiLevelType w:val="hybridMultilevel"/>
     <w:tmpl w:val="7AB856A8"/>
@@ -8052,7 +8144,7 @@
       </w:pPr>
     </w:lvl>
   </w:abstractNum>
-  <w:abstractNum w:abstractNumId="22">
+  <w:abstractNum w:abstractNumId="22" w15:restartNumberingAfterBreak="0">
     <w:nsid w:val="67AC725B"/>
     <w:multiLevelType w:val="hybridMultilevel"/>
     <w:tmpl w:val="CA8E549C"/>
@@ -8168,7 +8260,7 @@
       </w:pPr>
     </w:lvl>
   </w:abstractNum>
-  <w:abstractNum w:abstractNumId="23">
+  <w:abstractNum w:abstractNumId="23" w15:restartNumberingAfterBreak="0">
     <w:nsid w:val="6AD259B8"/>
     <w:multiLevelType w:val="hybridMultilevel"/>
     <w:tmpl w:val="6D1EAD2C"/>
@@ -8308,7 +8400,7 @@
       </w:rPr>
     </w:lvl>
   </w:abstractNum>
-  <w:abstractNum w:abstractNumId="24">
+  <w:abstractNum w:abstractNumId="24" w15:restartNumberingAfterBreak="0">
     <w:nsid w:val="72E468BB"/>
     <w:multiLevelType w:val="hybridMultilevel"/>
     <w:tmpl w:val="D7B830A8"/>
@@ -8421,7 +8513,7 @@
       </w:rPr>
     </w:lvl>
   </w:abstractNum>
-  <w:abstractNum w:abstractNumId="25">
+  <w:abstractNum w:abstractNumId="25" w15:restartNumberingAfterBreak="0">
     <w:nsid w:val="781C0CAE"/>
     <w:multiLevelType w:val="hybridMultilevel"/>
     <w:tmpl w:val="42F2CD5E"/>
@@ -8534,7 +8626,7 @@
       </w:rPr>
     </w:lvl>
   </w:abstractNum>
-  <w:abstractNum w:abstractNumId="26">
+  <w:abstractNum w:abstractNumId="26" w15:restartNumberingAfterBreak="0">
     <w:nsid w:val="79B73A11"/>
     <w:multiLevelType w:val="hybridMultilevel"/>
     <w:tmpl w:val="BC106C74"/>
@@ -8620,7 +8712,7 @@
       </w:pPr>
     </w:lvl>
   </w:abstractNum>
-  <w:abstractNum w:abstractNumId="27">
+  <w:abstractNum w:abstractNumId="27" w15:restartNumberingAfterBreak="0">
     <w:nsid w:val="7B372F32"/>
     <w:multiLevelType w:val="hybridMultilevel"/>
     <w:tmpl w:val="BE86A624"/>
@@ -8827,7 +8919,7 @@
 </file>
 
 <file path=word/styles.xml><?xml version="1.0" encoding="utf-8"?>
-<w:styles xmlns:mc="http://schemas.openxmlformats.org/markup-compatibility/2006" xmlns:r="http://schemas.openxmlformats.org/officeDocument/2006/relationships" xmlns:w="http://schemas.openxmlformats.org/wordprocessingml/2006/main" xmlns:w14="http://schemas.microsoft.com/office/word/2010/wordml" mc:Ignorable="w14">
+<w:styles xmlns:mc="http://schemas.openxmlformats.org/markup-compatibility/2006" xmlns:r="http://schemas.openxmlformats.org/officeDocument/2006/relationships" xmlns:w="http://schemas.openxmlformats.org/wordprocessingml/2006/main" xmlns:w14="http://schemas.microsoft.com/office/word/2010/wordml" xmlns:w15="http://schemas.microsoft.com/office/word/2012/wordml" mc:Ignorable="w14 w15">
   <w:docDefaults>
     <w:rPrDefault>
       <w:rPr>
@@ -8837,7 +8929,7 @@
     </w:rPrDefault>
     <w:pPrDefault/>
   </w:docDefaults>
-  <w:latentStyles w:defLockedState="0" w:defUIPriority="0" w:defSemiHidden="0" w:defUnhideWhenUsed="0" w:defQFormat="0" w:count="267">
+  <w:latentStyles w:defLockedState="0" w:defUIPriority="0" w:defSemiHidden="0" w:defUnhideWhenUsed="0" w:defQFormat="0" w:count="371">
     <w:lsdException w:name="Normal" w:qFormat="1"/>
     <w:lsdException w:name="heading 1" w:qFormat="1"/>
     <w:lsdException w:name="heading 2" w:qFormat="1"/>
@@ -8845,16 +8937,148 @@
     <w:lsdException w:name="heading 4" w:qFormat="1"/>
     <w:lsdException w:name="heading 5" w:qFormat="1"/>
     <w:lsdException w:name="heading 6" w:qFormat="1"/>
-    <w:lsdException w:name="heading 7" w:qFormat="1"/>
+    <w:lsdException w:name="heading 7" w:semiHidden="1" w:unhideWhenUsed="1" w:qFormat="1"/>
     <w:lsdException w:name="heading 8" w:semiHidden="1" w:unhideWhenUsed="1" w:qFormat="1"/>
     <w:lsdException w:name="heading 9" w:semiHidden="1" w:unhideWhenUsed="1" w:qFormat="1"/>
-    <w:lsdException w:name="toc 1" w:uiPriority="39"/>
+    <w:lsdException w:name="index 1" w:semiHidden="1" w:unhideWhenUsed="1"/>
+    <w:lsdException w:name="index 2" w:semiHidden="1" w:unhideWhenUsed="1"/>
+    <w:lsdException w:name="index 3" w:semiHidden="1" w:unhideWhenUsed="1"/>
+    <w:lsdException w:name="index 4" w:semiHidden="1" w:unhideWhenUsed="1"/>
+    <w:lsdException w:name="index 5" w:semiHidden="1" w:unhideWhenUsed="1"/>
+    <w:lsdException w:name="index 6" w:semiHidden="1" w:unhideWhenUsed="1"/>
+    <w:lsdException w:name="index 7" w:semiHidden="1" w:unhideWhenUsed="1"/>
+    <w:lsdException w:name="index 8" w:semiHidden="1" w:unhideWhenUsed="1"/>
+    <w:lsdException w:name="index 9" w:semiHidden="1" w:unhideWhenUsed="1"/>
+    <w:lsdException w:name="toc 1" w:semiHidden="1" w:uiPriority="39" w:unhideWhenUsed="1"/>
+    <w:lsdException w:name="toc 2" w:semiHidden="1" w:unhideWhenUsed="1"/>
+    <w:lsdException w:name="toc 3" w:semiHidden="1" w:unhideWhenUsed="1"/>
+    <w:lsdException w:name="toc 4" w:semiHidden="1" w:unhideWhenUsed="1"/>
+    <w:lsdException w:name="toc 5" w:semiHidden="1" w:unhideWhenUsed="1"/>
+    <w:lsdException w:name="toc 6" w:semiHidden="1" w:unhideWhenUsed="1"/>
+    <w:lsdException w:name="toc 7" w:semiHidden="1" w:unhideWhenUsed="1"/>
+    <w:lsdException w:name="toc 8" w:semiHidden="1" w:unhideWhenUsed="1"/>
+    <w:lsdException w:name="toc 9" w:semiHidden="1" w:unhideWhenUsed="1"/>
+    <w:lsdException w:name="Normal Indent" w:semiHidden="1" w:unhideWhenUsed="1"/>
+    <w:lsdException w:name="footnote text" w:semiHidden="1" w:unhideWhenUsed="1"/>
+    <w:lsdException w:name="annotation text" w:semiHidden="1" w:unhideWhenUsed="1"/>
+    <w:lsdException w:name="header" w:semiHidden="1" w:unhideWhenUsed="1"/>
+    <w:lsdException w:name="footer" w:semiHidden="1" w:unhideWhenUsed="1"/>
+    <w:lsdException w:name="index heading" w:semiHidden="1" w:unhideWhenUsed="1"/>
     <w:lsdException w:name="caption" w:semiHidden="1" w:unhideWhenUsed="1" w:qFormat="1"/>
+    <w:lsdException w:name="table of figures" w:semiHidden="1" w:unhideWhenUsed="1"/>
+    <w:lsdException w:name="envelope address" w:semiHidden="1" w:unhideWhenUsed="1"/>
+    <w:lsdException w:name="envelope return" w:semiHidden="1" w:unhideWhenUsed="1"/>
+    <w:lsdException w:name="footnote reference" w:semiHidden="1" w:unhideWhenUsed="1"/>
+    <w:lsdException w:name="annotation reference" w:semiHidden="1" w:unhideWhenUsed="1"/>
+    <w:lsdException w:name="line number" w:semiHidden="1" w:unhideWhenUsed="1"/>
+    <w:lsdException w:name="page number" w:semiHidden="1" w:unhideWhenUsed="1"/>
+    <w:lsdException w:name="endnote reference" w:semiHidden="1" w:unhideWhenUsed="1"/>
+    <w:lsdException w:name="endnote text" w:semiHidden="1" w:unhideWhenUsed="1"/>
+    <w:lsdException w:name="table of authorities" w:semiHidden="1" w:unhideWhenUsed="1"/>
+    <w:lsdException w:name="macro" w:semiHidden="1" w:unhideWhenUsed="1"/>
+    <w:lsdException w:name="toa heading" w:semiHidden="1" w:unhideWhenUsed="1"/>
+    <w:lsdException w:name="List" w:semiHidden="1" w:unhideWhenUsed="1"/>
+    <w:lsdException w:name="List Bullet" w:semiHidden="1" w:unhideWhenUsed="1"/>
+    <w:lsdException w:name="List 2" w:semiHidden="1" w:unhideWhenUsed="1"/>
+    <w:lsdException w:name="List 3" w:semiHidden="1" w:unhideWhenUsed="1"/>
+    <w:lsdException w:name="List Bullet 2" w:semiHidden="1" w:unhideWhenUsed="1"/>
+    <w:lsdException w:name="List Bullet 3" w:semiHidden="1" w:unhideWhenUsed="1"/>
+    <w:lsdException w:name="List Bullet 4" w:semiHidden="1" w:unhideWhenUsed="1"/>
+    <w:lsdException w:name="List Bullet 5" w:semiHidden="1" w:unhideWhenUsed="1"/>
+    <w:lsdException w:name="List Number 2" w:semiHidden="1" w:unhideWhenUsed="1"/>
+    <w:lsdException w:name="List Number 3" w:semiHidden="1" w:unhideWhenUsed="1"/>
+    <w:lsdException w:name="List Number 4" w:semiHidden="1" w:unhideWhenUsed="1"/>
+    <w:lsdException w:name="List Number 5" w:semiHidden="1" w:unhideWhenUsed="1"/>
     <w:lsdException w:name="Title" w:qFormat="1"/>
+    <w:lsdException w:name="Closing" w:semiHidden="1" w:unhideWhenUsed="1"/>
+    <w:lsdException w:name="Signature" w:semiHidden="1" w:unhideWhenUsed="1"/>
+    <w:lsdException w:name="Default Paragraph Font" w:semiHidden="1" w:unhideWhenUsed="1"/>
+    <w:lsdException w:name="Body Text" w:semiHidden="1" w:unhideWhenUsed="1"/>
+    <w:lsdException w:name="Body Text Indent" w:semiHidden="1" w:unhideWhenUsed="1"/>
+    <w:lsdException w:name="List Continue" w:semiHidden="1" w:unhideWhenUsed="1"/>
+    <w:lsdException w:name="List Continue 2" w:semiHidden="1" w:unhideWhenUsed="1"/>
+    <w:lsdException w:name="List Continue 3" w:semiHidden="1" w:unhideWhenUsed="1"/>
+    <w:lsdException w:name="List Continue 4" w:semiHidden="1" w:unhideWhenUsed="1"/>
+    <w:lsdException w:name="List Continue 5" w:semiHidden="1" w:unhideWhenUsed="1"/>
+    <w:lsdException w:name="Message Header" w:semiHidden="1" w:unhideWhenUsed="1"/>
     <w:lsdException w:name="Subtitle" w:qFormat="1"/>
-    <w:lsdException w:name="Hyperlink" w:uiPriority="99"/>
+    <w:lsdException w:name="Body Text First Indent 2" w:semiHidden="1" w:unhideWhenUsed="1"/>
+    <w:lsdException w:name="Note Heading" w:semiHidden="1" w:unhideWhenUsed="1"/>
+    <w:lsdException w:name="Body Text 2" w:semiHidden="1" w:unhideWhenUsed="1"/>
+    <w:lsdException w:name="Body Text 3" w:semiHidden="1" w:unhideWhenUsed="1"/>
+    <w:lsdException w:name="Body Text Indent 2" w:semiHidden="1" w:unhideWhenUsed="1"/>
+    <w:lsdException w:name="Body Text Indent 3" w:semiHidden="1" w:unhideWhenUsed="1"/>
+    <w:lsdException w:name="Block Text" w:semiHidden="1" w:unhideWhenUsed="1"/>
+    <w:lsdException w:name="Hyperlink" w:semiHidden="1" w:uiPriority="99" w:unhideWhenUsed="1"/>
+    <w:lsdException w:name="FollowedHyperlink" w:semiHidden="1" w:unhideWhenUsed="1"/>
     <w:lsdException w:name="Strong" w:uiPriority="22" w:qFormat="1"/>
     <w:lsdException w:name="Emphasis" w:qFormat="1"/>
+    <w:lsdException w:name="Document Map" w:semiHidden="1" w:unhideWhenUsed="1"/>
+    <w:lsdException w:name="Plain Text" w:semiHidden="1" w:unhideWhenUsed="1"/>
+    <w:lsdException w:name="E-mail Signature" w:semiHidden="1" w:unhideWhenUsed="1"/>
+    <w:lsdException w:name="HTML Top of Form" w:semiHidden="1" w:unhideWhenUsed="1"/>
+    <w:lsdException w:name="HTML Bottom of Form" w:semiHidden="1" w:unhideWhenUsed="1"/>
+    <w:lsdException w:name="Normal (Web)" w:semiHidden="1" w:unhideWhenUsed="1"/>
+    <w:lsdException w:name="HTML Acronym" w:semiHidden="1" w:unhideWhenUsed="1"/>
+    <w:lsdException w:name="HTML Address" w:semiHidden="1" w:unhideWhenUsed="1"/>
+    <w:lsdException w:name="HTML Cite" w:semiHidden="1" w:unhideWhenUsed="1"/>
+    <w:lsdException w:name="HTML Code" w:semiHidden="1" w:unhideWhenUsed="1"/>
+    <w:lsdException w:name="HTML Definition" w:semiHidden="1" w:unhideWhenUsed="1"/>
+    <w:lsdException w:name="HTML Keyboard" w:semiHidden="1" w:unhideWhenUsed="1"/>
+    <w:lsdException w:name="HTML Preformatted" w:semiHidden="1" w:unhideWhenUsed="1"/>
+    <w:lsdException w:name="HTML Sample" w:semiHidden="1" w:unhideWhenUsed="1"/>
+    <w:lsdException w:name="HTML Typewriter" w:semiHidden="1" w:unhideWhenUsed="1"/>
+    <w:lsdException w:name="HTML Variable" w:semiHidden="1" w:unhideWhenUsed="1"/>
+    <w:lsdException w:name="Normal Table" w:semiHidden="1" w:unhideWhenUsed="1"/>
+    <w:lsdException w:name="annotation subject" w:semiHidden="1" w:unhideWhenUsed="1"/>
+    <w:lsdException w:name="No List" w:semiHidden="1" w:unhideWhenUsed="1"/>
+    <w:lsdException w:name="Outline List 1" w:semiHidden="1" w:unhideWhenUsed="1"/>
+    <w:lsdException w:name="Outline List 2" w:semiHidden="1" w:unhideWhenUsed="1"/>
+    <w:lsdException w:name="Outline List 3" w:semiHidden="1" w:unhideWhenUsed="1"/>
+    <w:lsdException w:name="Table Simple 1" w:semiHidden="1" w:unhideWhenUsed="1"/>
+    <w:lsdException w:name="Table Simple 2" w:semiHidden="1" w:unhideWhenUsed="1"/>
+    <w:lsdException w:name="Table Simple 3" w:semiHidden="1" w:unhideWhenUsed="1"/>
+    <w:lsdException w:name="Table Classic 1" w:semiHidden="1" w:unhideWhenUsed="1"/>
+    <w:lsdException w:name="Table Classic 2" w:semiHidden="1" w:unhideWhenUsed="1"/>
+    <w:lsdException w:name="Table Classic 3" w:semiHidden="1" w:unhideWhenUsed="1"/>
+    <w:lsdException w:name="Table Classic 4" w:semiHidden="1" w:unhideWhenUsed="1"/>
+    <w:lsdException w:name="Table Colorful 1" w:semiHidden="1" w:unhideWhenUsed="1"/>
+    <w:lsdException w:name="Table Colorful 2" w:semiHidden="1" w:unhideWhenUsed="1"/>
+    <w:lsdException w:name="Table Colorful 3" w:semiHidden="1" w:unhideWhenUsed="1"/>
+    <w:lsdException w:name="Table Columns 1" w:semiHidden="1" w:unhideWhenUsed="1"/>
+    <w:lsdException w:name="Table Columns 2" w:semiHidden="1" w:unhideWhenUsed="1"/>
+    <w:lsdException w:name="Table Columns 3" w:semiHidden="1" w:unhideWhenUsed="1"/>
+    <w:lsdException w:name="Table Columns 4" w:semiHidden="1" w:unhideWhenUsed="1"/>
+    <w:lsdException w:name="Table Columns 5" w:semiHidden="1" w:unhideWhenUsed="1"/>
+    <w:lsdException w:name="Table Grid 1" w:semiHidden="1" w:unhideWhenUsed="1"/>
+    <w:lsdException w:name="Table Grid 2" w:semiHidden="1" w:unhideWhenUsed="1"/>
+    <w:lsdException w:name="Table Grid 3" w:semiHidden="1" w:unhideWhenUsed="1"/>
+    <w:lsdException w:name="Table Grid 4" w:semiHidden="1" w:unhideWhenUsed="1"/>
+    <w:lsdException w:name="Table Grid 5" w:semiHidden="1" w:unhideWhenUsed="1"/>
+    <w:lsdException w:name="Table Grid 6" w:semiHidden="1" w:unhideWhenUsed="1"/>
+    <w:lsdException w:name="Table Grid 7" w:semiHidden="1" w:unhideWhenUsed="1"/>
+    <w:lsdException w:name="Table Grid 8" w:semiHidden="1" w:unhideWhenUsed="1"/>
+    <w:lsdException w:name="Table List 1" w:semiHidden="1" w:unhideWhenUsed="1"/>
+    <w:lsdException w:name="Table List 2" w:semiHidden="1" w:unhideWhenUsed="1"/>
+    <w:lsdException w:name="Table List 3" w:semiHidden="1" w:unhideWhenUsed="1"/>
+    <w:lsdException w:name="Table List 4" w:semiHidden="1" w:unhideWhenUsed="1"/>
+    <w:lsdException w:name="Table List 5" w:semiHidden="1" w:unhideWhenUsed="1"/>
+    <w:lsdException w:name="Table List 6" w:semiHidden="1" w:unhideWhenUsed="1"/>
+    <w:lsdException w:name="Table List 7" w:semiHidden="1" w:unhideWhenUsed="1"/>
+    <w:lsdException w:name="Table List 8" w:semiHidden="1" w:unhideWhenUsed="1"/>
+    <w:lsdException w:name="Table 3D effects 1" w:semiHidden="1" w:unhideWhenUsed="1"/>
+    <w:lsdException w:name="Table 3D effects 2" w:semiHidden="1" w:unhideWhenUsed="1"/>
+    <w:lsdException w:name="Table 3D effects 3" w:semiHidden="1" w:unhideWhenUsed="1"/>
+    <w:lsdException w:name="Table Contemporary" w:semiHidden="1" w:unhideWhenUsed="1"/>
+    <w:lsdException w:name="Table Elegant" w:semiHidden="1" w:unhideWhenUsed="1"/>
+    <w:lsdException w:name="Table Professional" w:semiHidden="1" w:unhideWhenUsed="1"/>
+    <w:lsdException w:name="Table Subtle 1" w:semiHidden="1" w:unhideWhenUsed="1"/>
+    <w:lsdException w:name="Table Subtle 2" w:semiHidden="1" w:unhideWhenUsed="1"/>
+    <w:lsdException w:name="Table Web 1" w:semiHidden="1" w:unhideWhenUsed="1"/>
+    <w:lsdException w:name="Table Web 2" w:semiHidden="1" w:unhideWhenUsed="1"/>
+    <w:lsdException w:name="Table Web 3" w:semiHidden="1" w:unhideWhenUsed="1"/>
+    <w:lsdException w:name="Balloon Text" w:semiHidden="1" w:unhideWhenUsed="1"/>
+    <w:lsdException w:name="Table Theme" w:semiHidden="1" w:unhideWhenUsed="1"/>
     <w:lsdException w:name="Placeholder Text" w:semiHidden="1" w:uiPriority="99"/>
     <w:lsdException w:name="No Spacing" w:uiPriority="1" w:qFormat="1"/>
     <w:lsdException w:name="Light Shading" w:uiPriority="60"/>
@@ -8966,936 +9190,110 @@
     <w:lsdException w:name="Book Title" w:uiPriority="33" w:qFormat="1"/>
     <w:lsdException w:name="Bibliography" w:semiHidden="1" w:uiPriority="37" w:unhideWhenUsed="1"/>
     <w:lsdException w:name="TOC Heading" w:semiHidden="1" w:uiPriority="39" w:unhideWhenUsed="1" w:qFormat="1"/>
-  </w:latentStyles>
-  <w:style w:type="paragraph" w:default="1" w:styleId="Normal">
-    <w:name w:val="Normal"/>
-    <w:qFormat/>
-    <w:rsid w:val="009417D3"/>
-  </w:style>
-  <w:style w:type="paragraph" w:styleId="Heading1">
-    <w:name w:val="heading 1"/>
-    <w:basedOn w:val="Normal"/>
-    <w:next w:val="Normal"/>
-    <w:qFormat/>
-    <w:rsid w:val="009417D3"/>
-    <w:pPr>
-      <w:spacing w:before="240" w:after="360"/>
-      <w:outlineLvl w:val="0"/>
-    </w:pPr>
-    <w:rPr>
-      <w:b/>
-      <w:sz w:val="36"/>
-    </w:rPr>
-  </w:style>
-  <w:style w:type="paragraph" w:styleId="Heading2">
-    <w:name w:val="heading 2"/>
-    <w:basedOn w:val="Normal"/>
-    <w:next w:val="Normal"/>
-    <w:qFormat/>
-    <w:rsid w:val="009417D3"/>
-    <w:pPr>
-      <w:keepNext/>
-      <w:widowControl w:val="0"/>
-      <w:outlineLvl w:val="1"/>
-    </w:pPr>
-    <w:rPr>
-      <w:rFonts w:ascii="Arial" w:hAnsi="Arial"/>
-      <w:b/>
-      <w:snapToGrid w:val="0"/>
-      <w:sz w:val="24"/>
-    </w:rPr>
-  </w:style>
-  <w:style w:type="paragraph" w:styleId="Heading3">
-    <w:name w:val="heading 3"/>
-    <w:basedOn w:val="Normal"/>
-    <w:next w:val="Normal"/>
-    <w:qFormat/>
-    <w:rsid w:val="009417D3"/>
-    <w:pPr>
-      <w:keepNext/>
-      <w:spacing w:before="240" w:after="60"/>
-      <w:outlineLvl w:val="2"/>
-    </w:pPr>
-    <w:rPr>
-      <w:rFonts w:ascii="Arial" w:hAnsi="Arial"/>
-      <w:sz w:val="24"/>
-    </w:rPr>
-  </w:style>
-  <w:style w:type="paragraph" w:styleId="Heading4">
-    <w:name w:val="heading 4"/>
-    <w:basedOn w:val="Normal"/>
-    <w:next w:val="Normal"/>
-    <w:qFormat/>
-    <w:rsid w:val="009417D3"/>
-    <w:pPr>
-      <w:keepNext/>
-      <w:spacing w:before="60" w:after="60"/>
-      <w:jc w:val="center"/>
-      <w:outlineLvl w:val="3"/>
-    </w:pPr>
-    <w:rPr>
-      <w:b/>
-      <w:i/>
-      <w:sz w:val="36"/>
-    </w:rPr>
-  </w:style>
-  <w:style w:type="paragraph" w:styleId="Heading5">
-    <w:name w:val="heading 5"/>
-    <w:basedOn w:val="Normal"/>
-    <w:next w:val="Normal"/>
-    <w:qFormat/>
-    <w:rsid w:val="009417D3"/>
-    <w:pPr>
-      <w:keepNext/>
-      <w:spacing w:before="60" w:after="60"/>
-      <w:outlineLvl w:val="4"/>
-    </w:pPr>
-    <w:rPr>
-      <w:b/>
-      <w:i/>
-      <w:sz w:val="44"/>
-      <w:u w:val="single"/>
-    </w:rPr>
-  </w:style>
-  <w:style w:type="paragraph" w:styleId="Heading6">
-    <w:name w:val="heading 6"/>
-    <w:basedOn w:val="Normal"/>
-    <w:next w:val="Normal"/>
-    <w:qFormat/>
-    <w:rsid w:val="009417D3"/>
-    <w:pPr>
-      <w:keepNext/>
-      <w:spacing w:before="60" w:after="60"/>
-      <w:outlineLvl w:val="5"/>
-    </w:pPr>
-    <w:rPr>
-      <w:b/>
-      <w:sz w:val="18"/>
-    </w:rPr>
-  </w:style>
-  <w:style w:type="paragraph" w:styleId="Heading7">
-    <w:name w:val="heading 7"/>
-    <w:basedOn w:val="Normal"/>
-    <w:next w:val="Normal"/>
-    <w:qFormat/>
-    <w:rsid w:val="009417D3"/>
-    <w:pPr>
-      <w:keepNext/>
-      <w:spacing w:before="60" w:after="60"/>
-      <w:jc w:val="center"/>
-      <w:outlineLvl w:val="6"/>
-    </w:pPr>
-    <w:rPr>
-      <w:b/>
-      <w:sz w:val="18"/>
-    </w:rPr>
-  </w:style>
-  <w:style w:type="character" w:default="1" w:styleId="DefaultParagraphFont">
-    <w:name w:val="Default Paragraph Font"/>
-    <w:uiPriority w:val="1"/>
-    <w:semiHidden/>
-    <w:unhideWhenUsed/>
-  </w:style>
-  <w:style w:type="table" w:default="1" w:styleId="TableNormal">
-    <w:name w:val="Normal Table"/>
-    <w:uiPriority w:val="99"/>
-    <w:semiHidden/>
-    <w:unhideWhenUsed/>
-    <w:tblPr>
-      <w:tblInd w:w="0" w:type="dxa"/>
-      <w:tblCellMar>
-        <w:top w:w="0" w:type="dxa"/>
-        <w:left w:w="108" w:type="dxa"/>
-        <w:bottom w:w="0" w:type="dxa"/>
-        <w:right w:w="108" w:type="dxa"/>
-      </w:tblCellMar>
-    </w:tblPr>
-  </w:style>
-  <w:style w:type="numbering" w:default="1" w:styleId="NoList">
-    <w:name w:val="No List"/>
-    <w:uiPriority w:val="99"/>
-    <w:semiHidden/>
-    <w:unhideWhenUsed/>
-  </w:style>
-  <w:style w:type="paragraph" w:styleId="Footer">
-    <w:name w:val="footer"/>
-    <w:basedOn w:val="Normal"/>
-    <w:rsid w:val="009417D3"/>
-    <w:pPr>
-      <w:tabs>
-        <w:tab w:val="center" w:pos="4320"/>
-        <w:tab w:val="right" w:pos="8640"/>
-      </w:tabs>
-      <w:spacing w:before="60" w:after="60"/>
-    </w:pPr>
-    <w:rPr>
-      <w:sz w:val="22"/>
-    </w:rPr>
-  </w:style>
-  <w:style w:type="paragraph" w:styleId="Header">
-    <w:name w:val="header"/>
-    <w:basedOn w:val="Normal"/>
-    <w:rsid w:val="009417D3"/>
-    <w:pPr>
-      <w:tabs>
-        <w:tab w:val="center" w:pos="4320"/>
-        <w:tab w:val="right" w:pos="8640"/>
-      </w:tabs>
-      <w:spacing w:before="60" w:after="60"/>
-    </w:pPr>
-    <w:rPr>
-      <w:sz w:val="22"/>
-    </w:rPr>
-  </w:style>
-  <w:style w:type="paragraph" w:customStyle="1" w:styleId="ProcessHeaders">
-    <w:name w:val="Process Headers"/>
-    <w:basedOn w:val="Heading1"/>
-    <w:rsid w:val="00227A2A"/>
-    <w:pPr>
-      <w:spacing w:after="240"/>
-      <w:jc w:val="center"/>
-    </w:pPr>
-    <w:rPr>
-      <w:bCs/>
-    </w:rPr>
-  </w:style>
-  <w:style w:type="paragraph" w:customStyle="1" w:styleId="TextRowLeaders">
-    <w:name w:val="Text Row Leaders"/>
-    <w:rsid w:val="002B1DCD"/>
-    <w:pPr>
-      <w:spacing w:before="60" w:after="60"/>
-      <w:jc w:val="right"/>
-    </w:pPr>
-    <w:rPr>
-      <w:b/>
-      <w:sz w:val="22"/>
-    </w:rPr>
-  </w:style>
-  <w:style w:type="character" w:styleId="PageNumber">
-    <w:name w:val="page number"/>
-    <w:basedOn w:val="DefaultParagraphFont"/>
-    <w:rsid w:val="000F2C05"/>
-  </w:style>
-  <w:style w:type="character" w:styleId="Hyperlink">
-    <w:name w:val="Hyperlink"/>
-    <w:basedOn w:val="DefaultParagraphFont"/>
-    <w:uiPriority w:val="99"/>
-    <w:rsid w:val="000F2C05"/>
-    <w:rPr>
-      <w:color w:val="0000FF"/>
-      <w:u w:val="single"/>
-    </w:rPr>
-  </w:style>
-  <w:style w:type="paragraph" w:styleId="z-TopofForm">
-    <w:name w:val="HTML Top of Form"/>
-    <w:basedOn w:val="Normal"/>
-    <w:next w:val="Normal"/>
-    <w:hidden/>
-    <w:rsid w:val="009417D3"/>
-    <w:pPr>
-      <w:pBdr>
-        <w:bottom w:val="single" w:sz="6" w:space="1" w:color="auto"/>
-      </w:pBdr>
-      <w:jc w:val="center"/>
-    </w:pPr>
-    <w:rPr>
-      <w:rFonts w:ascii="Arial" w:eastAsia="Arial Unicode MS" w:hAnsi="Arial" w:cs="Arial"/>
-      <w:vanish/>
-      <w:sz w:val="16"/>
-      <w:szCs w:val="16"/>
-    </w:rPr>
-  </w:style>
-  <w:style w:type="paragraph" w:styleId="z-BottomofForm">
-    <w:name w:val="HTML Bottom of Form"/>
-    <w:basedOn w:val="Normal"/>
-    <w:next w:val="Normal"/>
-    <w:hidden/>
-    <w:rsid w:val="009417D3"/>
-    <w:pPr>
-      <w:pBdr>
-        <w:top w:val="single" w:sz="6" w:space="1" w:color="auto"/>
-      </w:pBdr>
-      <w:jc w:val="center"/>
-    </w:pPr>
-    <w:rPr>
-      <w:rFonts w:ascii="Arial" w:eastAsia="Arial Unicode MS" w:hAnsi="Arial" w:cs="Arial"/>
-      <w:vanish/>
-      <w:sz w:val="16"/>
-      <w:szCs w:val="16"/>
-    </w:rPr>
-  </w:style>
-  <w:style w:type="paragraph" w:styleId="BalloonText">
-    <w:name w:val="Balloon Text"/>
-    <w:basedOn w:val="Normal"/>
-    <w:semiHidden/>
-    <w:rsid w:val="009417D3"/>
-    <w:rPr>
-      <w:rFonts w:ascii="Tahoma" w:hAnsi="Tahoma" w:cs="Tahoma"/>
-      <w:sz w:val="16"/>
-      <w:szCs w:val="16"/>
-    </w:rPr>
-  </w:style>
-  <w:style w:type="character" w:styleId="CommentReference">
-    <w:name w:val="annotation reference"/>
-    <w:basedOn w:val="DefaultParagraphFont"/>
-    <w:rsid w:val="009417D3"/>
-    <w:rPr>
-      <w:sz w:val="16"/>
-      <w:szCs w:val="16"/>
-    </w:rPr>
-  </w:style>
-  <w:style w:type="paragraph" w:styleId="CommentText">
-    <w:name w:val="annotation text"/>
-    <w:basedOn w:val="Normal"/>
-    <w:link w:val="CommentTextChar"/>
-    <w:rsid w:val="009417D3"/>
-  </w:style>
-  <w:style w:type="paragraph" w:styleId="CommentSubject">
-    <w:name w:val="annotation subject"/>
-    <w:basedOn w:val="CommentText"/>
-    <w:next w:val="CommentText"/>
-    <w:semiHidden/>
-    <w:rsid w:val="009417D3"/>
-    <w:rPr>
-      <w:b/>
-      <w:bCs/>
-    </w:rPr>
-  </w:style>
-  <w:style w:type="paragraph" w:customStyle="1" w:styleId="TableText">
-    <w:name w:val="Table Text"/>
-    <w:rsid w:val="00D74C17"/>
-    <w:pPr>
-      <w:spacing w:before="60" w:after="60"/>
-    </w:pPr>
-    <w:rPr>
-      <w:bCs/>
-    </w:rPr>
-  </w:style>
-  <w:style w:type="paragraph" w:customStyle="1" w:styleId="TableHeader">
-    <w:name w:val="Table Header"/>
-    <w:rsid w:val="00D74C17"/>
-    <w:pPr>
-      <w:spacing w:before="60" w:after="60"/>
-    </w:pPr>
-    <w:rPr>
-      <w:b/>
-      <w:bCs/>
-    </w:rPr>
-  </w:style>
-  <w:style w:type="table" w:styleId="TableGrid">
-    <w:name w:val="Table Grid"/>
-    <w:basedOn w:val="TableNormal"/>
-    <w:rsid w:val="00D74C17"/>
-    <w:tblPr>
-      <w:tblStyleRowBandSize w:val="1"/>
-      <w:tblBorders>
-        <w:top w:val="single" w:sz="4" w:space="0" w:color="auto"/>
-        <w:left w:val="single" w:sz="4" w:space="0" w:color="auto"/>
-        <w:bottom w:val="single" w:sz="4" w:space="0" w:color="auto"/>
-        <w:right w:val="single" w:sz="4" w:space="0" w:color="auto"/>
-        <w:insideH w:val="single" w:sz="4" w:space="0" w:color="auto"/>
-        <w:insideV w:val="single" w:sz="4" w:space="0" w:color="auto"/>
-      </w:tblBorders>
-    </w:tblPr>
-    <w:tblStylePr w:type="firstRow">
-      <w:pPr>
-        <w:jc w:val="left"/>
-      </w:pPr>
-      <w:rPr>
-        <w:rFonts w:ascii="Times New Roman" w:hAnsi="Times New Roman"/>
-        <w:b w:val="0"/>
-        <w:color w:val="auto"/>
-        <w:sz w:val="20"/>
-      </w:rPr>
-      <w:tblPr/>
-      <w:tcPr>
-        <w:tcBorders>
-          <w:top w:val="single" w:sz="4" w:space="0" w:color="auto"/>
-          <w:left w:val="single" w:sz="4" w:space="0" w:color="auto"/>
-          <w:bottom w:val="single" w:sz="4" w:space="0" w:color="auto"/>
-          <w:right w:val="single" w:sz="4" w:space="0" w:color="auto"/>
-          <w:insideH w:val="nil"/>
-          <w:insideV w:val="single" w:sz="4" w:space="0" w:color="auto"/>
-          <w:tl2br w:val="nil"/>
-          <w:tr2bl w:val="nil"/>
-        </w:tcBorders>
-        <w:shd w:val="clear" w:color="auto" w:fill="E6E6E6"/>
-      </w:tcPr>
-    </w:tblStylePr>
-    <w:tblStylePr w:type="band1Horz">
-      <w:rPr>
-        <w:rFonts w:ascii="Times New Roman" w:hAnsi="Times New Roman"/>
-        <w:b w:val="0"/>
-        <w:sz w:val="20"/>
-      </w:rPr>
-    </w:tblStylePr>
-    <w:tblStylePr w:type="band2Horz">
-      <w:rPr>
-        <w:rFonts w:ascii="Times New Roman" w:hAnsi="Times New Roman"/>
-        <w:b w:val="0"/>
-        <w:sz w:val="20"/>
-      </w:rPr>
-    </w:tblStylePr>
-  </w:style>
-  <w:style w:type="paragraph" w:customStyle="1" w:styleId="SOPBullets">
-    <w:name w:val="SOP Bullets"/>
-    <w:basedOn w:val="Normal"/>
-    <w:rsid w:val="00745B99"/>
-    <w:pPr>
-      <w:numPr>
-        <w:numId w:val="8"/>
-      </w:numPr>
-      <w:spacing w:before="40" w:after="40"/>
-    </w:pPr>
-    <w:rPr>
-      <w:sz w:val="22"/>
-    </w:rPr>
-  </w:style>
-  <w:style w:type="paragraph" w:styleId="TOC1">
-    <w:name w:val="toc 1"/>
-    <w:basedOn w:val="Normal"/>
-    <w:next w:val="Normal"/>
-    <w:autoRedefine/>
-    <w:uiPriority w:val="39"/>
-    <w:rsid w:val="00D74C17"/>
-    <w:pPr>
-      <w:spacing w:before="120" w:after="120"/>
-    </w:pPr>
-    <w:rPr>
-      <w:b/>
-      <w:bCs/>
-      <w:caps/>
-    </w:rPr>
-  </w:style>
-  <w:style w:type="paragraph" w:styleId="TOC2">
-    <w:name w:val="toc 2"/>
-    <w:basedOn w:val="Normal"/>
-    <w:next w:val="Normal"/>
-    <w:autoRedefine/>
-    <w:semiHidden/>
-    <w:rsid w:val="00D74C17"/>
-    <w:pPr>
-      <w:ind w:left="200"/>
-    </w:pPr>
-    <w:rPr>
-      <w:smallCaps/>
-    </w:rPr>
-  </w:style>
-  <w:style w:type="paragraph" w:styleId="TOC3">
-    <w:name w:val="toc 3"/>
-    <w:basedOn w:val="Normal"/>
-    <w:next w:val="Normal"/>
-    <w:autoRedefine/>
-    <w:semiHidden/>
-    <w:rsid w:val="00D74C17"/>
-    <w:pPr>
-      <w:ind w:left="400"/>
-    </w:pPr>
-    <w:rPr>
-      <w:i/>
-      <w:iCs/>
-    </w:rPr>
-  </w:style>
-  <w:style w:type="paragraph" w:styleId="TOC4">
-    <w:name w:val="toc 4"/>
-    <w:basedOn w:val="Normal"/>
-    <w:next w:val="Normal"/>
-    <w:autoRedefine/>
-    <w:semiHidden/>
-    <w:rsid w:val="00D74C17"/>
-    <w:pPr>
-      <w:ind w:left="600"/>
-    </w:pPr>
-    <w:rPr>
-      <w:sz w:val="18"/>
-      <w:szCs w:val="18"/>
-    </w:rPr>
-  </w:style>
-  <w:style w:type="paragraph" w:styleId="TOC5">
-    <w:name w:val="toc 5"/>
-    <w:basedOn w:val="Normal"/>
-    <w:next w:val="Normal"/>
-    <w:autoRedefine/>
-    <w:semiHidden/>
-    <w:rsid w:val="00D74C17"/>
-    <w:pPr>
-      <w:ind w:left="800"/>
-    </w:pPr>
-    <w:rPr>
-      <w:sz w:val="18"/>
-      <w:szCs w:val="18"/>
-    </w:rPr>
-  </w:style>
-  <w:style w:type="paragraph" w:styleId="TOC6">
-    <w:name w:val="toc 6"/>
-    <w:basedOn w:val="Normal"/>
-    <w:next w:val="Normal"/>
-    <w:autoRedefine/>
-    <w:semiHidden/>
-    <w:rsid w:val="00D74C17"/>
-    <w:pPr>
-      <w:ind w:left="1000"/>
-    </w:pPr>
-    <w:rPr>
-      <w:sz w:val="18"/>
-      <w:szCs w:val="18"/>
-    </w:rPr>
-  </w:style>
-  <w:style w:type="paragraph" w:styleId="TOC7">
-    <w:name w:val="toc 7"/>
-    <w:basedOn w:val="Normal"/>
-    <w:next w:val="Normal"/>
-    <w:autoRedefine/>
-    <w:semiHidden/>
-    <w:rsid w:val="00D74C17"/>
-    <w:pPr>
-      <w:ind w:left="1200"/>
-    </w:pPr>
-    <w:rPr>
-      <w:sz w:val="18"/>
-      <w:szCs w:val="18"/>
-    </w:rPr>
-  </w:style>
-  <w:style w:type="paragraph" w:styleId="TOC8">
-    <w:name w:val="toc 8"/>
-    <w:basedOn w:val="Normal"/>
-    <w:next w:val="Normal"/>
-    <w:autoRedefine/>
-    <w:semiHidden/>
-    <w:rsid w:val="00D74C17"/>
-    <w:pPr>
-      <w:ind w:left="1400"/>
-    </w:pPr>
-    <w:rPr>
-      <w:sz w:val="18"/>
-      <w:szCs w:val="18"/>
-    </w:rPr>
-  </w:style>
-  <w:style w:type="paragraph" w:styleId="TOC9">
-    <w:name w:val="toc 9"/>
-    <w:basedOn w:val="Normal"/>
-    <w:next w:val="Normal"/>
-    <w:autoRedefine/>
-    <w:semiHidden/>
-    <w:rsid w:val="00D74C17"/>
-    <w:pPr>
-      <w:ind w:left="1600"/>
-    </w:pPr>
-    <w:rPr>
-      <w:sz w:val="18"/>
-      <w:szCs w:val="18"/>
-    </w:rPr>
-  </w:style>
-  <w:style w:type="paragraph" w:customStyle="1" w:styleId="SOPBodyText">
-    <w:name w:val="SOP Body Text"/>
-    <w:link w:val="SOPBodyTextChar"/>
-    <w:rsid w:val="00D74C17"/>
-    <w:pPr>
-      <w:spacing w:before="60" w:after="60"/>
-    </w:pPr>
-    <w:rPr>
-      <w:sz w:val="22"/>
-      <w:szCs w:val="22"/>
-    </w:rPr>
-  </w:style>
-  <w:style w:type="paragraph" w:customStyle="1" w:styleId="CoverPageTitles">
-    <w:name w:val="Cover Page Titles"/>
-    <w:rsid w:val="00745B99"/>
-    <w:pPr>
-      <w:spacing w:after="120"/>
-      <w:jc w:val="center"/>
-    </w:pPr>
-    <w:rPr>
-      <w:b/>
-      <w:bCs/>
-      <w:i/>
-      <w:iCs/>
-      <w:sz w:val="36"/>
-    </w:rPr>
-  </w:style>
-  <w:style w:type="paragraph" w:customStyle="1" w:styleId="headingstuff">
-    <w:name w:val="headingstuff"/>
-    <w:rsid w:val="006E06D8"/>
-    <w:rPr>
-      <w:rFonts w:cs="Arial"/>
-      <w:sz w:val="24"/>
-      <w:szCs w:val="24"/>
-    </w:rPr>
-  </w:style>
-  <w:style w:type="paragraph" w:customStyle="1" w:styleId="Char">
-    <w:name w:val="Char"/>
-    <w:basedOn w:val="Normal"/>
-    <w:semiHidden/>
-    <w:rsid w:val="006E06D8"/>
-    <w:pPr>
-      <w:tabs>
-        <w:tab w:val="left" w:pos="360"/>
-      </w:tabs>
-      <w:spacing w:before="80" w:after="80"/>
-      <w:ind w:left="4320" w:firstLine="360"/>
-      <w:jc w:val="both"/>
-    </w:pPr>
-    <w:rPr>
-      <w:bCs/>
-      <w:color w:val="000080"/>
-      <w:sz w:val="22"/>
-      <w:szCs w:val="24"/>
-    </w:rPr>
-  </w:style>
-  <w:style w:type="character" w:styleId="FollowedHyperlink">
-    <w:name w:val="FollowedHyperlink"/>
-    <w:basedOn w:val="DefaultParagraphFont"/>
-    <w:rsid w:val="005E0638"/>
-    <w:rPr>
-      <w:color w:val="800080" w:themeColor="followedHyperlink"/>
-      <w:u w:val="single"/>
-    </w:rPr>
-  </w:style>
-  <w:style w:type="character" w:customStyle="1" w:styleId="CommentTextChar">
-    <w:name w:val="Comment Text Char"/>
-    <w:basedOn w:val="DefaultParagraphFont"/>
-    <w:link w:val="CommentText"/>
-    <w:rsid w:val="00F94381"/>
-  </w:style>
-  <w:style w:type="character" w:customStyle="1" w:styleId="SOPBodyTextChar">
-    <w:name w:val="SOP Body Text Char"/>
-    <w:basedOn w:val="DefaultParagraphFont"/>
-    <w:link w:val="SOPBodyText"/>
-    <w:locked/>
-    <w:rsid w:val="00F94381"/>
-    <w:rPr>
-      <w:sz w:val="22"/>
-      <w:szCs w:val="22"/>
-    </w:rPr>
-  </w:style>
-  <w:style w:type="paragraph" w:customStyle="1" w:styleId="BriljentNote">
-    <w:name w:val="Briljent Note"/>
-    <w:basedOn w:val="Normal"/>
-    <w:qFormat/>
-    <w:rsid w:val="00F94381"/>
-    <w:rPr>
-      <w:rFonts w:ascii="Arial" w:eastAsia="Calibri" w:hAnsi="Arial" w:cs="Arial"/>
-      <w:i/>
-      <w:color w:val="000000"/>
-      <w:sz w:val="22"/>
-      <w:szCs w:val="22"/>
-    </w:rPr>
-  </w:style>
-  <w:style w:type="paragraph" w:customStyle="1" w:styleId="Briljenttxt">
-    <w:name w:val="Briljent txt"/>
-    <w:basedOn w:val="Normal"/>
-    <w:qFormat/>
-    <w:rsid w:val="008D281A"/>
-    <w:pPr>
-      <w:spacing w:before="40" w:after="40"/>
-    </w:pPr>
-    <w:rPr>
-      <w:rFonts w:ascii="Arial" w:eastAsia="Calibri" w:hAnsi="Arial" w:cs="Arial"/>
-      <w:sz w:val="22"/>
-      <w:szCs w:val="22"/>
-    </w:rPr>
-  </w:style>
-  <w:style w:type="paragraph" w:customStyle="1" w:styleId="Briljenttext">
-    <w:name w:val="Briljent text"/>
-    <w:basedOn w:val="Normal"/>
-    <w:qFormat/>
-    <w:rsid w:val="008D281A"/>
-    <w:pPr>
-      <w:spacing w:before="40" w:after="40"/>
-    </w:pPr>
-    <w:rPr>
-      <w:rFonts w:ascii="Arial" w:eastAsia="Calibri" w:hAnsi="Arial" w:cs="Arial"/>
-      <w:sz w:val="22"/>
-      <w:szCs w:val="22"/>
-    </w:rPr>
-  </w:style>
-  <w:style w:type="paragraph" w:styleId="Revision">
-    <w:name w:val="Revision"/>
-    <w:hidden/>
-    <w:uiPriority w:val="99"/>
-    <w:semiHidden/>
-    <w:rsid w:val="008F4DDD"/>
-  </w:style>
-  <w:style w:type="character" w:customStyle="1" w:styleId="baec5a81-e4d6-4674-97f3-e9220f0136c1">
-    <w:name w:val="baec5a81-e4d6-4674-97f3-e9220f0136c1"/>
-    <w:basedOn w:val="DefaultParagraphFont"/>
-    <w:rsid w:val="00351BC0"/>
-  </w:style>
-  <w:style w:type="table" w:styleId="TableClassic1">
-    <w:name w:val="Table Classic 1"/>
-    <w:basedOn w:val="TableNormal"/>
-    <w:rsid w:val="00721488"/>
-    <w:tblPr>
-      <w:tblBorders>
-        <w:top w:val="single" w:sz="12" w:space="0" w:color="000000"/>
-        <w:bottom w:val="single" w:sz="12" w:space="0" w:color="000000"/>
-      </w:tblBorders>
-    </w:tblPr>
-    <w:tcPr>
-      <w:shd w:val="clear" w:color="auto" w:fill="auto"/>
-    </w:tcPr>
-    <w:tblStylePr w:type="firstRow">
-      <w:rPr>
-        <w:i/>
-        <w:iCs/>
-      </w:rPr>
-      <w:tblPr/>
-      <w:tcPr>
-        <w:tcBorders>
-          <w:bottom w:val="single" w:sz="6" w:space="0" w:color="000000"/>
-          <w:tl2br w:val="none" w:sz="0" w:space="0" w:color="auto"/>
-          <w:tr2bl w:val="none" w:sz="0" w:space="0" w:color="auto"/>
-        </w:tcBorders>
-      </w:tcPr>
-    </w:tblStylePr>
-    <w:tblStylePr w:type="lastRow">
-      <w:rPr>
-        <w:color w:val="auto"/>
-      </w:rPr>
-      <w:tblPr/>
-      <w:tcPr>
-        <w:tcBorders>
-          <w:top w:val="single" w:sz="6" w:space="0" w:color="000000"/>
-          <w:tl2br w:val="none" w:sz="0" w:space="0" w:color="auto"/>
-          <w:tr2bl w:val="none" w:sz="0" w:space="0" w:color="auto"/>
-        </w:tcBorders>
-      </w:tcPr>
-    </w:tblStylePr>
-    <w:tblStylePr w:type="firstCol">
-      <w:tblPr/>
-      <w:tcPr>
-        <w:tcBorders>
-          <w:right w:val="single" w:sz="6" w:space="0" w:color="000000"/>
-          <w:tl2br w:val="none" w:sz="0" w:space="0" w:color="auto"/>
-          <w:tr2bl w:val="none" w:sz="0" w:space="0" w:color="auto"/>
-        </w:tcBorders>
-      </w:tcPr>
-    </w:tblStylePr>
-    <w:tblStylePr w:type="neCell">
-      <w:rPr>
-        <w:b/>
-        <w:bCs/>
-        <w:i w:val="0"/>
-        <w:iCs w:val="0"/>
-      </w:rPr>
-      <w:tblPr/>
-      <w:tcPr>
-        <w:tcBorders>
-          <w:tl2br w:val="none" w:sz="0" w:space="0" w:color="auto"/>
-          <w:tr2bl w:val="none" w:sz="0" w:space="0" w:color="auto"/>
-        </w:tcBorders>
-      </w:tcPr>
-    </w:tblStylePr>
-    <w:tblStylePr w:type="swCell">
-      <w:rPr>
-        <w:b/>
-        <w:bCs/>
-      </w:rPr>
-      <w:tblPr/>
-      <w:tcPr>
-        <w:tcBorders>
-          <w:tl2br w:val="none" w:sz="0" w:space="0" w:color="auto"/>
-          <w:tr2bl w:val="none" w:sz="0" w:space="0" w:color="auto"/>
-        </w:tcBorders>
-      </w:tcPr>
-    </w:tblStylePr>
-  </w:style>
-  <w:style w:type="paragraph" w:styleId="NoSpacing">
-    <w:name w:val="No Spacing"/>
-    <w:link w:val="NoSpacingChar"/>
-    <w:uiPriority w:val="1"/>
-    <w:qFormat/>
-    <w:rsid w:val="001E370E"/>
-    <w:rPr>
-      <w:rFonts w:asciiTheme="minorHAnsi" w:eastAsiaTheme="minorEastAsia" w:hAnsiTheme="minorHAnsi" w:cstheme="minorBidi"/>
-      <w:sz w:val="22"/>
-      <w:szCs w:val="22"/>
-      <w:lang w:eastAsia="ja-JP"/>
-    </w:rPr>
-  </w:style>
-  <w:style w:type="character" w:customStyle="1" w:styleId="NoSpacingChar">
-    <w:name w:val="No Spacing Char"/>
-    <w:basedOn w:val="DefaultParagraphFont"/>
-    <w:link w:val="NoSpacing"/>
-    <w:uiPriority w:val="1"/>
-    <w:rsid w:val="001E370E"/>
-    <w:rPr>
-      <w:rFonts w:asciiTheme="minorHAnsi" w:eastAsiaTheme="minorEastAsia" w:hAnsiTheme="minorHAnsi" w:cstheme="minorBidi"/>
-      <w:sz w:val="22"/>
-      <w:szCs w:val="22"/>
-      <w:lang w:eastAsia="ja-JP"/>
-    </w:rPr>
-  </w:style>
-  <w:style w:type="paragraph" w:styleId="ListParagraph">
-    <w:name w:val="List Paragraph"/>
-    <w:basedOn w:val="Normal"/>
-    <w:uiPriority w:val="34"/>
-    <w:qFormat/>
-    <w:rsid w:val="00335695"/>
-    <w:pPr>
-      <w:ind w:left="720"/>
-      <w:contextualSpacing/>
-    </w:pPr>
-  </w:style>
-  <w:style w:type="character" w:customStyle="1" w:styleId="notebody">
-    <w:name w:val="notebody"/>
-    <w:basedOn w:val="DefaultParagraphFont"/>
-    <w:rsid w:val="008711AC"/>
-  </w:style>
-  <w:style w:type="character" w:styleId="Strong">
-    <w:name w:val="Strong"/>
-    <w:basedOn w:val="DefaultParagraphFont"/>
-    <w:uiPriority w:val="22"/>
-    <w:qFormat/>
-    <w:rsid w:val="00E40261"/>
-    <w:rPr>
-      <w:b/>
-      <w:bCs/>
-    </w:rPr>
-  </w:style>
-</w:styles>
-</file>
-
-<file path=word/stylesWithEffects.xml><?xml version="1.0" encoding="utf-8"?>
-<w:styles xmlns:wpc="http://schemas.microsoft.com/office/word/2010/wordprocessingCanvas" xmlns:mc="http://schemas.openxmlformats.org/markup-compatibility/2006" xmlns:o="urn:schemas-microsoft-com:office:office" xmlns:r="http://schemas.openxmlformats.org/officeDocument/2006/relationships" xmlns:m="http://schemas.openxmlformats.org/officeDocument/2006/math" xmlns:v="urn:schemas-microsoft-com:vml" xmlns:wp14="http://schemas.microsoft.com/office/word/2010/wordprocessingDrawing" xmlns:wp="http://schemas.openxmlformats.org/drawingml/2006/wordprocessingDrawing" xmlns:w10="urn:schemas-microsoft-com:office:word" xmlns:w="http://schemas.openxmlformats.org/wordprocessingml/2006/main" xmlns:w14="http://schemas.microsoft.com/office/word/2010/wordml" xmlns:wpg="http://schemas.microsoft.com/office/word/2010/wordprocessingGroup" xmlns:wpi="http://schemas.microsoft.com/office/word/2010/wordprocessingInk" xmlns:wne="http://schemas.microsoft.com/office/word/2006/wordml" xmlns:wps="http://schemas.microsoft.com/office/word/2010/wordprocessingShape" mc:Ignorable="w14 wp14">
-  <w:docDefaults>
-    <w:rPrDefault>
-      <w:rPr>
-        <w:rFonts w:ascii="Times New Roman" w:eastAsia="Times New Roman" w:hAnsi="Times New Roman" w:cs="Times New Roman"/>
-        <w:lang w:val="en-US" w:eastAsia="en-US" w:bidi="ar-SA"/>
-      </w:rPr>
-    </w:rPrDefault>
-    <w:pPrDefault/>
-  </w:docDefaults>
-  <w:latentStyles w:defLockedState="0" w:defUIPriority="0" w:defSemiHidden="0" w:defUnhideWhenUsed="0" w:defQFormat="0" w:count="267">
-    <w:lsdException w:name="Normal" w:qFormat="1"/>
-    <w:lsdException w:name="heading 1" w:qFormat="1"/>
-    <w:lsdException w:name="heading 2" w:qFormat="1"/>
-    <w:lsdException w:name="heading 3" w:qFormat="1"/>
-    <w:lsdException w:name="heading 4" w:qFormat="1"/>
-    <w:lsdException w:name="heading 5" w:qFormat="1"/>
-    <w:lsdException w:name="heading 6" w:qFormat="1"/>
-    <w:lsdException w:name="heading 7" w:qFormat="1"/>
-    <w:lsdException w:name="heading 8" w:semiHidden="1" w:unhideWhenUsed="1" w:qFormat="1"/>
-    <w:lsdException w:name="heading 9" w:semiHidden="1" w:unhideWhenUsed="1" w:qFormat="1"/>
-    <w:lsdException w:name="toc 1" w:uiPriority="39"/>
-    <w:lsdException w:name="caption" w:semiHidden="1" w:unhideWhenUsed="1" w:qFormat="1"/>
-    <w:lsdException w:name="Title" w:qFormat="1"/>
-    <w:lsdException w:name="Subtitle" w:qFormat="1"/>
-    <w:lsdException w:name="Hyperlink" w:uiPriority="99"/>
-    <w:lsdException w:name="Strong" w:uiPriority="22" w:qFormat="1"/>
-    <w:lsdException w:name="Emphasis" w:qFormat="1"/>
-    <w:lsdException w:name="Placeholder Text" w:semiHidden="1" w:uiPriority="99"/>
-    <w:lsdException w:name="No Spacing" w:uiPriority="1" w:qFormat="1"/>
-    <w:lsdException w:name="Light Shading" w:uiPriority="60"/>
-    <w:lsdException w:name="Light List" w:uiPriority="61"/>
-    <w:lsdException w:name="Light Grid" w:uiPriority="62"/>
-    <w:lsdException w:name="Medium Shading 1" w:uiPriority="63"/>
-    <w:lsdException w:name="Medium Shading 2" w:uiPriority="64"/>
-    <w:lsdException w:name="Medium List 1" w:uiPriority="65"/>
-    <w:lsdException w:name="Medium List 2" w:uiPriority="66"/>
-    <w:lsdException w:name="Medium Grid 1" w:uiPriority="67"/>
-    <w:lsdException w:name="Medium Grid 2" w:uiPriority="68"/>
-    <w:lsdException w:name="Medium Grid 3" w:uiPriority="69"/>
-    <w:lsdException w:name="Dark List" w:uiPriority="70"/>
-    <w:lsdException w:name="Colorful Shading" w:uiPriority="71"/>
-    <w:lsdException w:name="Colorful List" w:uiPriority="72"/>
-    <w:lsdException w:name="Colorful Grid" w:uiPriority="73"/>
-    <w:lsdException w:name="Light Shading Accent 1" w:uiPriority="60"/>
-    <w:lsdException w:name="Light List Accent 1" w:uiPriority="61"/>
-    <w:lsdException w:name="Light Grid Accent 1" w:uiPriority="62"/>
-    <w:lsdException w:name="Medium Shading 1 Accent 1" w:uiPriority="63"/>
-    <w:lsdException w:name="Medium Shading 2 Accent 1" w:uiPriority="64"/>
-    <w:lsdException w:name="Medium List 1 Accent 1" w:uiPriority="65"/>
-    <w:lsdException w:name="Revision" w:semiHidden="1" w:uiPriority="99"/>
-    <w:lsdException w:name="List Paragraph" w:uiPriority="34" w:qFormat="1"/>
-    <w:lsdException w:name="Quote" w:uiPriority="29" w:qFormat="1"/>
-    <w:lsdException w:name="Intense Quote" w:uiPriority="30" w:qFormat="1"/>
-    <w:lsdException w:name="Medium List 2 Accent 1" w:uiPriority="66"/>
-    <w:lsdException w:name="Medium Grid 1 Accent 1" w:uiPriority="67"/>
-    <w:lsdException w:name="Medium Grid 2 Accent 1" w:uiPriority="68"/>
-    <w:lsdException w:name="Medium Grid 3 Accent 1" w:uiPriority="69"/>
-    <w:lsdException w:name="Dark List Accent 1" w:uiPriority="70"/>
-    <w:lsdException w:name="Colorful Shading Accent 1" w:uiPriority="71"/>
-    <w:lsdException w:name="Colorful List Accent 1" w:uiPriority="72"/>
-    <w:lsdException w:name="Colorful Grid Accent 1" w:uiPriority="73"/>
-    <w:lsdException w:name="Light Shading Accent 2" w:uiPriority="60"/>
-    <w:lsdException w:name="Light List Accent 2" w:uiPriority="61"/>
-    <w:lsdException w:name="Light Grid Accent 2" w:uiPriority="62"/>
-    <w:lsdException w:name="Medium Shading 1 Accent 2" w:uiPriority="63"/>
-    <w:lsdException w:name="Medium Shading 2 Accent 2" w:uiPriority="64"/>
-    <w:lsdException w:name="Medium List 1 Accent 2" w:uiPriority="65"/>
-    <w:lsdException w:name="Medium List 2 Accent 2" w:uiPriority="66"/>
-    <w:lsdException w:name="Medium Grid 1 Accent 2" w:uiPriority="67"/>
-    <w:lsdException w:name="Medium Grid 2 Accent 2" w:uiPriority="68"/>
-    <w:lsdException w:name="Medium Grid 3 Accent 2" w:uiPriority="69"/>
-    <w:lsdException w:name="Dark List Accent 2" w:uiPriority="70"/>
-    <w:lsdException w:name="Colorful Shading Accent 2" w:uiPriority="71"/>
-    <w:lsdException w:name="Colorful List Accent 2" w:uiPriority="72"/>
-    <w:lsdException w:name="Colorful Grid Accent 2" w:uiPriority="73"/>
-    <w:lsdException w:name="Light Shading Accent 3" w:uiPriority="60"/>
-    <w:lsdException w:name="Light List Accent 3" w:uiPriority="61"/>
-    <w:lsdException w:name="Light Grid Accent 3" w:uiPriority="62"/>
-    <w:lsdException w:name="Medium Shading 1 Accent 3" w:uiPriority="63"/>
-    <w:lsdException w:name="Medium Shading 2 Accent 3" w:uiPriority="64"/>
-    <w:lsdException w:name="Medium List 1 Accent 3" w:uiPriority="65"/>
-    <w:lsdException w:name="Medium List 2 Accent 3" w:uiPriority="66"/>
-    <w:lsdException w:name="Medium Grid 1 Accent 3" w:uiPriority="67"/>
-    <w:lsdException w:name="Medium Grid 2 Accent 3" w:uiPriority="68"/>
-    <w:lsdException w:name="Medium Grid 3 Accent 3" w:uiPriority="69"/>
-    <w:lsdException w:name="Dark List Accent 3" w:uiPriority="70"/>
-    <w:lsdException w:name="Colorful Shading Accent 3" w:uiPriority="71"/>
-    <w:lsdException w:name="Colorful List Accent 3" w:uiPriority="72"/>
-    <w:lsdException w:name="Colorful Grid Accent 3" w:uiPriority="73"/>
-    <w:lsdException w:name="Light Shading Accent 4" w:uiPriority="60"/>
-    <w:lsdException w:name="Light List Accent 4" w:uiPriority="61"/>
-    <w:lsdException w:name="Light Grid Accent 4" w:uiPriority="62"/>
-    <w:lsdException w:name="Medium Shading 1 Accent 4" w:uiPriority="63"/>
-    <w:lsdException w:name="Medium Shading 2 Accent 4" w:uiPriority="64"/>
-    <w:lsdException w:name="Medium List 1 Accent 4" w:uiPriority="65"/>
-    <w:lsdException w:name="Medium List 2 Accent 4" w:uiPriority="66"/>
-    <w:lsdException w:name="Medium Grid 1 Accent 4" w:uiPriority="67"/>
-    <w:lsdException w:name="Medium Grid 2 Accent 4" w:uiPriority="68"/>
-    <w:lsdException w:name="Medium Grid 3 Accent 4" w:uiPriority="69"/>
-    <w:lsdException w:name="Dark List Accent 4" w:uiPriority="70"/>
-    <w:lsdException w:name="Colorful Shading Accent 4" w:uiPriority="71"/>
-    <w:lsdException w:name="Colorful List Accent 4" w:uiPriority="72"/>
-    <w:lsdException w:name="Colorful Grid Accent 4" w:uiPriority="73"/>
-    <w:lsdException w:name="Light Shading Accent 5" w:uiPriority="60"/>
-    <w:lsdException w:name="Light List Accent 5" w:uiPriority="61"/>
-    <w:lsdException w:name="Light Grid Accent 5" w:uiPriority="62"/>
-    <w:lsdException w:name="Medium Shading 1 Accent 5" w:uiPriority="63"/>
-    <w:lsdException w:name="Medium Shading 2 Accent 5" w:uiPriority="64"/>
-    <w:lsdException w:name="Medium List 1 Accent 5" w:uiPriority="65"/>
-    <w:lsdException w:name="Medium List 2 Accent 5" w:uiPriority="66"/>
-    <w:lsdException w:name="Medium Grid 1 Accent 5" w:uiPriority="67"/>
-    <w:lsdException w:name="Medium Grid 2 Accent 5" w:uiPriority="68"/>
-    <w:lsdException w:name="Medium Grid 3 Accent 5" w:uiPriority="69"/>
-    <w:lsdException w:name="Dark List Accent 5" w:uiPriority="70"/>
-    <w:lsdException w:name="Colorful Shading Accent 5" w:uiPriority="71"/>
-    <w:lsdException w:name="Colorful List Accent 5" w:uiPriority="72"/>
-    <w:lsdException w:name="Colorful Grid Accent 5" w:uiPriority="73"/>
-    <w:lsdException w:name="Light Shading Accent 6" w:uiPriority="60"/>
-    <w:lsdException w:name="Light List Accent 6" w:uiPriority="61"/>
-    <w:lsdException w:name="Light Grid Accent 6" w:uiPriority="62"/>
-    <w:lsdException w:name="Medium Shading 1 Accent 6" w:uiPriority="63"/>
-    <w:lsdException w:name="Medium Shading 2 Accent 6" w:uiPriority="64"/>
-    <w:lsdException w:name="Medium List 1 Accent 6" w:uiPriority="65"/>
-    <w:lsdException w:name="Medium List 2 Accent 6" w:uiPriority="66"/>
-    <w:lsdException w:name="Medium Grid 1 Accent 6" w:uiPriority="67"/>
-    <w:lsdException w:name="Medium Grid 2 Accent 6" w:uiPriority="68"/>
-    <w:lsdException w:name="Medium Grid 3 Accent 6" w:uiPriority="69"/>
-    <w:lsdException w:name="Dark List Accent 6" w:uiPriority="70"/>
-    <w:lsdException w:name="Colorful Shading Accent 6" w:uiPriority="71"/>
-    <w:lsdException w:name="Colorful List Accent 6" w:uiPriority="72"/>
-    <w:lsdException w:name="Colorful Grid Accent 6" w:uiPriority="73"/>
-    <w:lsdException w:name="Subtle Emphasis" w:uiPriority="19" w:qFormat="1"/>
-    <w:lsdException w:name="Intense Emphasis" w:uiPriority="21" w:qFormat="1"/>
-    <w:lsdException w:name="Subtle Reference" w:uiPriority="31" w:qFormat="1"/>
-    <w:lsdException w:name="Intense Reference" w:uiPriority="32" w:qFormat="1"/>
-    <w:lsdException w:name="Book Title" w:uiPriority="33" w:qFormat="1"/>
-    <w:lsdException w:name="Bibliography" w:semiHidden="1" w:uiPriority="37" w:unhideWhenUsed="1"/>
-    <w:lsdException w:name="TOC Heading" w:semiHidden="1" w:uiPriority="39" w:unhideWhenUsed="1" w:qFormat="1"/>
+    <w:lsdException w:name="Plain Table 1" w:uiPriority="41"/>
+    <w:lsdException w:name="Plain Table 2" w:uiPriority="42"/>
+    <w:lsdException w:name="Plain Table 3" w:uiPriority="43"/>
+    <w:lsdException w:name="Plain Table 4" w:uiPriority="44"/>
+    <w:lsdException w:name="Plain Table 5" w:uiPriority="45"/>
+    <w:lsdException w:name="Grid Table Light" w:uiPriority="40"/>
+    <w:lsdException w:name="Grid Table 1 Light" w:uiPriority="46"/>
+    <w:lsdException w:name="Grid Table 2" w:uiPriority="47"/>
+    <w:lsdException w:name="Grid Table 3" w:uiPriority="48"/>
+    <w:lsdException w:name="Grid Table 4" w:uiPriority="49"/>
+    <w:lsdException w:name="Grid Table 5 Dark" w:uiPriority="50"/>
+    <w:lsdException w:name="Grid Table 6 Colorful" w:uiPriority="51"/>
+    <w:lsdException w:name="Grid Table 7 Colorful" w:uiPriority="52"/>
+    <w:lsdException w:name="Grid Table 1 Light Accent 1" w:uiPriority="46"/>
+    <w:lsdException w:name="Grid Table 2 Accent 1" w:uiPriority="47"/>
+    <w:lsdException w:name="Grid Table 3 Accent 1" w:uiPriority="48"/>
+    <w:lsdException w:name="Grid Table 4 Accent 1" w:uiPriority="49"/>
+    <w:lsdException w:name="Grid Table 5 Dark Accent 1" w:uiPriority="50"/>
+    <w:lsdException w:name="Grid Table 6 Colorful Accent 1" w:uiPriority="51"/>
+    <w:lsdException w:name="Grid Table 7 Colorful Accent 1" w:uiPriority="52"/>
+    <w:lsdException w:name="Grid Table 1 Light Accent 2" w:uiPriority="46"/>
+    <w:lsdException w:name="Grid Table 2 Accent 2" w:uiPriority="47"/>
+    <w:lsdException w:name="Grid Table 3 Accent 2" w:uiPriority="48"/>
+    <w:lsdException w:name="Grid Table 4 Accent 2" w:uiPriority="49"/>
+    <w:lsdException w:name="Grid Table 5 Dark Accent 2" w:uiPriority="50"/>
+    <w:lsdException w:name="Grid Table 6 Colorful Accent 2" w:uiPriority="51"/>
+    <w:lsdException w:name="Grid Table 7 Colorful Accent 2" w:uiPriority="52"/>
+    <w:lsdException w:name="Grid Table 1 Light Accent 3" w:uiPriority="46"/>
+    <w:lsdException w:name="Grid Table 2 Accent 3" w:uiPriority="47"/>
+    <w:lsdException w:name="Grid Table 3 Accent 3" w:uiPriority="48"/>
+    <w:lsdException w:name="Grid Table 4 Accent 3" w:uiPriority="49"/>
+    <w:lsdException w:name="Grid Table 5 Dark Accent 3" w:uiPriority="50"/>
+    <w:lsdException w:name="Grid Table 6 Colorful Accent 3" w:uiPriority="51"/>
+    <w:lsdException w:name="Grid Table 7 Colorful Accent 3" w:uiPriority="52"/>
+    <w:lsdException w:name="Grid Table 1 Light Accent 4" w:uiPriority="46"/>
+    <w:lsdException w:name="Grid Table 2 Accent 4" w:uiPriority="47"/>
+    <w:lsdException w:name="Grid Table 3 Accent 4" w:uiPriority="48"/>
+    <w:lsdException w:name="Grid Table 4 Accent 4" w:uiPriority="49"/>
+    <w:lsdException w:name="Grid Table 5 Dark Accent 4" w:uiPriority="50"/>
+    <w:lsdException w:name="Grid Table 6 Colorful Accent 4" w:uiPriority="51"/>
+    <w:lsdException w:name="Grid Table 7 Colorful Accent 4" w:uiPriority="52"/>
+    <w:lsdException w:name="Grid Table 1 Light Accent 5" w:uiPriority="46"/>
+    <w:lsdException w:name="Grid Table 2 Accent 5" w:uiPriority="47"/>
+    <w:lsdException w:name="Grid Table 3 Accent 5" w:uiPriority="48"/>
+    <w:lsdException w:name="Grid Table 4 Accent 5" w:uiPriority="49"/>
+    <w:lsdException w:name="Grid Table 5 Dark Accent 5" w:uiPriority="50"/>
+    <w:lsdException w:name="Grid Table 6 Colorful Accent 5" w:uiPriority="51"/>
+    <w:lsdException w:name="Grid Table 7 Colorful Accent 5" w:uiPriority="52"/>
+    <w:lsdException w:name="Grid Table 1 Light Accent 6" w:uiPriority="46"/>
+    <w:lsdException w:name="Grid Table 2 Accent 6" w:uiPriority="47"/>
+    <w:lsdException w:name="Grid Table 3 Accent 6" w:uiPriority="48"/>
+    <w:lsdException w:name="Grid Table 4 Accent 6" w:uiPriority="49"/>
+    <w:lsdException w:name="Grid Table 5 Dark Accent 6" w:uiPriority="50"/>
+    <w:lsdException w:name="Grid Table 6 Colorful Accent 6" w:uiPriority="51"/>
+    <w:lsdException w:name="Grid Table 7 Colorful Accent 6" w:uiPriority="52"/>
+    <w:lsdException w:name="List Table 1 Light" w:uiPriority="46"/>
+    <w:lsdException w:name="List Table 2" w:uiPriority="47"/>
+    <w:lsdException w:name="List Table 3" w:uiPriority="48"/>
+    <w:lsdException w:name="List Table 4" w:uiPriority="49"/>
+    <w:lsdException w:name="List Table 5 Dark" w:uiPriority="50"/>
+    <w:lsdException w:name="List Table 6 Colorful" w:uiPriority="51"/>
+    <w:lsdException w:name="List Table 7 Colorful" w:uiPriority="52"/>
+    <w:lsdException w:name="List Table 1 Light Accent 1" w:uiPriority="46"/>
+    <w:lsdException w:name="List Table 2 Accent 1" w:uiPriority="47"/>
+    <w:lsdException w:name="List Table 3 Accent 1" w:uiPriority="48"/>
+    <w:lsdException w:name="List Table 4 Accent 1" w:uiPriority="49"/>
+    <w:lsdException w:name="List Table 5 Dark Accent 1" w:uiPriority="50"/>
+    <w:lsdException w:name="List Table 6 Colorful Accent 1" w:uiPriority="51"/>
+    <w:lsdException w:name="List Table 7 Colorful Accent 1" w:uiPriority="52"/>
+    <w:lsdException w:name="List Table 1 Light Accent 2" w:uiPriority="46"/>
+    <w:lsdException w:name="List Table 2 Accent 2" w:uiPriority="47"/>
+    <w:lsdException w:name="List Table 3 Accent 2" w:uiPriority="48"/>
+    <w:lsdException w:name="List Table 4 Accent 2" w:uiPriority="49"/>
+    <w:lsdException w:name="List Table 5 Dark Accent 2" w:uiPriority="50"/>
+    <w:lsdException w:name="List Table 6 Colorful Accent 2" w:uiPriority="51"/>
+    <w:lsdException w:name="List Table 7 Colorful Accent 2" w:uiPriority="52"/>
+    <w:lsdException w:name="List Table 1 Light Accent 3" w:uiPriority="46"/>
+    <w:lsdException w:name="List Table 2 Accent 3" w:uiPriority="47"/>
+    <w:lsdException w:name="List Table 3 Accent 3" w:uiPriority="48"/>
+    <w:lsdException w:name="List Table 4 Accent 3" w:uiPriority="49"/>
+    <w:lsdException w:name="List Table 5 Dark Accent 3" w:uiPriority="50"/>
+    <w:lsdException w:name="List Table 6 Colorful Accent 3" w:uiPriority="51"/>
+    <w:lsdException w:name="List Table 7 Colorful Accent 3" w:uiPriority="52"/>
+    <w:lsdException w:name="List Table 1 Light Accent 4" w:uiPriority="46"/>
+    <w:lsdException w:name="List Table 2 Accent 4" w:uiPriority="47"/>
+    <w:lsdException w:name="List Table 3 Accent 4" w:uiPriority="48"/>
+    <w:lsdException w:name="List Table 4 Accent 4" w:uiPriority="49"/>
+    <w:lsdException w:name="List Table 5 Dark Accent 4" w:uiPriority="50"/>
+    <w:lsdException w:name="List Table 6 Colorful Accent 4" w:uiPriority="51"/>
+    <w:lsdException w:name="List Table 7 Colorful Accent 4" w:uiPriority="52"/>
+    <w:lsdException w:name="List Table 1 Light Accent 5" w:uiPriority="46"/>
+    <w:lsdException w:name="List Table 2 Accent 5" w:uiPriority="47"/>
+    <w:lsdException w:name="List Table 3 Accent 5" w:uiPriority="48"/>
+    <w:lsdException w:name="List Table 4 Accent 5" w:uiPriority="49"/>
+    <w:lsdException w:name="List Table 5 Dark Accent 5" w:uiPriority="50"/>
+    <w:lsdException w:name="List Table 6 Colorful Accent 5" w:uiPriority="51"/>
+    <w:lsdException w:name="List Table 7 Colorful Accent 5" w:uiPriority="52"/>
+    <w:lsdException w:name="List Table 1 Light Accent 6" w:uiPriority="46"/>
+    <w:lsdException w:name="List Table 2 Accent 6" w:uiPriority="47"/>
+    <w:lsdException w:name="List Table 3 Accent 6" w:uiPriority="48"/>
+    <w:lsdException w:name="List Table 4 Accent 6" w:uiPriority="49"/>
+    <w:lsdException w:name="List Table 5 Dark Accent 6" w:uiPriority="50"/>
+    <w:lsdException w:name="List Table 6 Colorful Accent 6" w:uiPriority="51"/>
+    <w:lsdException w:name="List Table 7 Colorful Accent 6" w:uiPriority="52"/>
   </w:latentStyles>
   <w:style w:type="paragraph" w:default="1" w:styleId="Normal">
     <w:name w:val="Normal"/>
@@ -10981,20 +10379,20 @@
 </file>
 
 <file path=customXml/item2.xml><?xml version="1.0" encoding="utf-8"?>
-<p:properties xmlns:p="http://schemas.microsoft.com/office/2006/metadata/properties" xmlns:xsi="http://www.w3.org/2001/XMLSchema-instance">
-  <documentManagement>
-    <_DCDateModified xmlns="http://schemas.microsoft.com/sharepoint/v3/fields" xsi:nil="true"/>
-  </documentManagement>
-</p:properties>
-</file>
-
-<file path=customXml/item3.xml><?xml version="1.0" encoding="utf-8"?>
 <?mso-contentType ?>
 <FormTemplates xmlns="http://schemas.microsoft.com/sharepoint/v3/contenttype/forms">
   <Display>DocumentLibraryForm</Display>
   <Edit>DocumentLibraryForm</Edit>
   <New>DocumentLibraryForm</New>
 </FormTemplates>
+</file>
+
+<file path=customXml/item3.xml><?xml version="1.0" encoding="utf-8"?>
+<p:properties xmlns:p="http://schemas.microsoft.com/office/2006/metadata/properties" xmlns:xsi="http://www.w3.org/2001/XMLSchema-instance">
+  <documentManagement>
+    <_DCDateModified xmlns="http://schemas.microsoft.com/sharepoint/v3/fields" xsi:nil="true"/>
+  </documentManagement>
+</p:properties>
 </file>
 
 <file path=customXml/item4.xml><?xml version="1.0" encoding="utf-8"?>
@@ -11136,18 +10534,18 @@
 </file>
 
 <file path=customXml/itemProps2.xml><?xml version="1.0" encoding="utf-8"?>
-<ds:datastoreItem xmlns:ds="http://schemas.openxmlformats.org/officeDocument/2006/customXml" ds:itemID="{47853092-453F-4761-BB4F-9437077E6946}">
+<ds:datastoreItem xmlns:ds="http://schemas.openxmlformats.org/officeDocument/2006/customXml" ds:itemID="{6E0243D2-C2E7-4C17-98A3-48E63A4A14E3}">
   <ds:schemaRefs>
-    <ds:schemaRef ds:uri="http://schemas.microsoft.com/office/2006/metadata/properties"/>
-    <ds:schemaRef ds:uri="http://schemas.microsoft.com/sharepoint/v3/fields"/>
+    <ds:schemaRef ds:uri="http://schemas.microsoft.com/sharepoint/v3/contenttype/forms"/>
   </ds:schemaRefs>
 </ds:datastoreItem>
 </file>
 
 <file path=customXml/itemProps3.xml><?xml version="1.0" encoding="utf-8"?>
-<ds:datastoreItem xmlns:ds="http://schemas.openxmlformats.org/officeDocument/2006/customXml" ds:itemID="{6E0243D2-C2E7-4C17-98A3-48E63A4A14E3}">
+<ds:datastoreItem xmlns:ds="http://schemas.openxmlformats.org/officeDocument/2006/customXml" ds:itemID="{47853092-453F-4761-BB4F-9437077E6946}">
   <ds:schemaRefs>
-    <ds:schemaRef ds:uri="http://schemas.microsoft.com/sharepoint/v3/contenttype/forms"/>
+    <ds:schemaRef ds:uri="http://schemas.microsoft.com/office/2006/metadata/properties"/>
+    <ds:schemaRef ds:uri="http://schemas.microsoft.com/sharepoint/v3/fields"/>
   </ds:schemaRefs>
 </ds:datastoreItem>
 </file>
@@ -11171,7 +10569,7 @@
 </file>
 
 <file path=customXml/itemProps5.xml><?xml version="1.0" encoding="utf-8"?>
-<ds:datastoreItem xmlns:ds="http://schemas.openxmlformats.org/officeDocument/2006/customXml" ds:itemID="{F384B5E9-3C81-4262-A26D-81142CA13A94}">
+<ds:datastoreItem xmlns:ds="http://schemas.openxmlformats.org/officeDocument/2006/customXml" ds:itemID="{5F93E457-0B59-406F-8919-5DDC07EBD67E}">
   <ds:schemaRefs>
     <ds:schemaRef ds:uri="http://schemas.openxmlformats.org/officeDocument/2006/bibliography"/>
   </ds:schemaRefs>

</xml_diff>

<commit_message>
3991 - Attendance data feed.
git-tfs-id: [https://tfs.omnicloud.local/tfs/cco%20program/]$/eCoaching_V2;C35269
</commit_message>
<xml_diff>
--- a/Runbook/CCO_eCoaching_UI_Runbook.docx
+++ b/Runbook/CCO_eCoaching_UI_Runbook.docx
@@ -172,15 +172,8 @@
       <w:pPr>
         <w:pStyle w:val="CoverPageTitles"/>
       </w:pPr>
-      <w:proofErr w:type="spellStart"/>
-      <w:proofErr w:type="gramStart"/>
-      <w:r>
-        <w:t>eCoaching</w:t>
-      </w:r>
-      <w:proofErr w:type="spellEnd"/>
-      <w:proofErr w:type="gramEnd"/>
-      <w:r>
-        <w:t xml:space="preserve"> Log Web</w:t>
+      <w:r>
+        <w:t>eCoaching Log Web</w:t>
       </w:r>
       <w:r>
         <w:t xml:space="preserve"> </w:t>
@@ -251,7 +244,7 @@
               <w:rPr>
                 <w:b/>
               </w:rPr>
-              <w:t>3622</w:t>
+              <w:t>3991</w:t>
             </w:r>
             <w:r>
               <w:rPr>
@@ -269,35 +262,13 @@
               <w:rPr>
                 <w:b/>
               </w:rPr>
-              <w:t xml:space="preserve"> “My Dashboard” over 100 </w:t>
-            </w:r>
-            <w:proofErr w:type="spellStart"/>
+              <w:t xml:space="preserve"> </w:t>
+            </w:r>
             <w:r>
               <w:rPr>
                 <w:b/>
               </w:rPr>
-              <w:t>db</w:t>
-            </w:r>
-            <w:proofErr w:type="spellEnd"/>
-            <w:r>
-              <w:rPr>
-                <w:b/>
-              </w:rPr>
-              <w:t xml:space="preserve"> connections within 1 </w:t>
-            </w:r>
-            <w:proofErr w:type="spellStart"/>
-            <w:r>
-              <w:rPr>
-                <w:b/>
-              </w:rPr>
-              <w:t>db</w:t>
-            </w:r>
-            <w:proofErr w:type="spellEnd"/>
-            <w:r>
-              <w:rPr>
-                <w:b/>
-              </w:rPr>
-              <w:t xml:space="preserve"> session</w:t>
+              <w:t>Attendance data feed</w:t>
             </w:r>
             <w:r>
               <w:rPr>
@@ -902,83 +873,27 @@
               <w:t>TFS</w:t>
             </w:r>
             <w:r>
-              <w:t xml:space="preserve">115 - </w:t>
-            </w:r>
-            <w:proofErr w:type="spellStart"/>
-            <w:r>
-              <w:t>ecl</w:t>
-            </w:r>
-            <w:proofErr w:type="spellEnd"/>
-            <w:r>
-              <w:t xml:space="preserve"> coaching notes overwritten</w:t>
-            </w:r>
-          </w:p>
-          <w:p>
-            <w:r>
-              <w:t xml:space="preserve">TFS153 - </w:t>
-            </w:r>
-            <w:proofErr w:type="spellStart"/>
-            <w:r>
-              <w:t>ecl</w:t>
-            </w:r>
-            <w:proofErr w:type="spellEnd"/>
-            <w:r>
-              <w:t xml:space="preserve"> duplicate </w:t>
-            </w:r>
-            <w:proofErr w:type="spellStart"/>
-            <w:r>
-              <w:t>lanids</w:t>
-            </w:r>
-            <w:proofErr w:type="spellEnd"/>
-            <w:r>
-              <w:t xml:space="preserve"> all reviewing details</w:t>
-            </w:r>
-          </w:p>
-          <w:p>
-            <w:r>
-              <w:t xml:space="preserve">TFS175 - </w:t>
-            </w:r>
-            <w:proofErr w:type="spellStart"/>
-            <w:r>
-              <w:t>ecl</w:t>
-            </w:r>
-            <w:proofErr w:type="spellEnd"/>
-            <w:r>
-              <w:t xml:space="preserve"> </w:t>
-            </w:r>
-            <w:proofErr w:type="spellStart"/>
-            <w:r>
-              <w:t>lcsat</w:t>
-            </w:r>
-            <w:proofErr w:type="spellEnd"/>
-            <w:r>
-              <w:t xml:space="preserve"> display assigned reviewer</w:t>
-            </w:r>
-          </w:p>
-          <w:p>
-            <w:r>
-              <w:t xml:space="preserve">TFS363 - </w:t>
-            </w:r>
-            <w:proofErr w:type="spellStart"/>
-            <w:r>
-              <w:t>ecl</w:t>
-            </w:r>
-            <w:proofErr w:type="spellEnd"/>
-            <w:r>
-              <w:t xml:space="preserve"> duplicate form names</w:t>
-            </w:r>
-          </w:p>
-          <w:p>
-            <w:r>
-              <w:t xml:space="preserve">TFS481 - </w:t>
-            </w:r>
-            <w:proofErr w:type="spellStart"/>
-            <w:r>
-              <w:t>ecl</w:t>
-            </w:r>
-            <w:proofErr w:type="spellEnd"/>
-            <w:r>
-              <w:t xml:space="preserve"> display reasons, sub-reasons values</w:t>
+              <w:t>115 - ecl coaching notes overwritten</w:t>
+            </w:r>
+          </w:p>
+          <w:p>
+            <w:r>
+              <w:t>TFS153 - ecl duplicate lanids all reviewing details</w:t>
+            </w:r>
+          </w:p>
+          <w:p>
+            <w:r>
+              <w:t>TFS175 - ecl lcsat display assigned reviewer</w:t>
+            </w:r>
+          </w:p>
+          <w:p>
+            <w:r>
+              <w:t>TFS363 - ecl duplicate form names</w:t>
+            </w:r>
+          </w:p>
+          <w:p>
+            <w:r>
+              <w:t>TFS481 - ecl display reasons, sub-reasons values</w:t>
             </w:r>
           </w:p>
         </w:tc>
@@ -1139,15 +1054,7 @@
               <w:spacing w:line="240" w:lineRule="exact"/>
             </w:pPr>
             <w:r>
-              <w:t xml:space="preserve">TFS974 – Add Warning Section to All </w:t>
-            </w:r>
-            <w:proofErr w:type="spellStart"/>
-            <w:r>
-              <w:t>eCoaching</w:t>
-            </w:r>
-            <w:proofErr w:type="spellEnd"/>
-            <w:r>
-              <w:t xml:space="preserve"> Modules</w:t>
+              <w:t>TFS974 – Add Warning Section to All eCoaching Modules</w:t>
             </w:r>
           </w:p>
         </w:tc>
@@ -1489,13 +1396,8 @@
               <w:t>Training</w:t>
             </w:r>
             <w:r>
-              <w:t xml:space="preserve"> SDR) records to </w:t>
-            </w:r>
-            <w:proofErr w:type="spellStart"/>
-            <w:r>
-              <w:t>eCoaching</w:t>
-            </w:r>
-            <w:proofErr w:type="spellEnd"/>
+              <w:t xml:space="preserve"> SDR) records to eCoaching</w:t>
+            </w:r>
           </w:p>
         </w:tc>
         <w:tc>
@@ -1855,13 +1757,8 @@
             <w:r>
               <w:t xml:space="preserve">TFS 2907 - </w:t>
             </w:r>
-            <w:proofErr w:type="spellStart"/>
-            <w:r>
-              <w:t>eCL</w:t>
-            </w:r>
-            <w:proofErr w:type="spellEnd"/>
-            <w:r>
-              <w:t xml:space="preserve"> survey can be completed after being inactivated</w:t>
+            <w:r>
+              <w:t>eCL survey can be completed after being inactivated</w:t>
             </w:r>
           </w:p>
         </w:tc>
@@ -2029,23 +1926,63 @@
           </w:tcPr>
           <w:p>
             <w:r>
-              <w:t xml:space="preserve">TFS 3622 – “My Dashboard” over 100 </w:t>
-            </w:r>
-            <w:proofErr w:type="spellStart"/>
-            <w:r>
-              <w:t>db</w:t>
-            </w:r>
-            <w:proofErr w:type="spellEnd"/>
-            <w:r>
-              <w:t xml:space="preserve"> connections within 1 </w:t>
-            </w:r>
-            <w:proofErr w:type="spellStart"/>
-            <w:r>
-              <w:t>db</w:t>
-            </w:r>
-            <w:proofErr w:type="spellEnd"/>
-            <w:r>
-              <w:t xml:space="preserve"> session</w:t>
+              <w:t>TFS 3622 – “My Dashboard” over 100 db connections within 1 db session</w:t>
+            </w:r>
+          </w:p>
+        </w:tc>
+        <w:tc>
+          <w:tcPr>
+            <w:tcW w:w="2268" w:type="dxa"/>
+          </w:tcPr>
+          <w:p>
+            <w:pPr>
+              <w:pStyle w:val="TableText"/>
+              <w:ind w:left="162"/>
+              <w:rPr>
+                <w:sz w:val="18"/>
+                <w:szCs w:val="18"/>
+              </w:rPr>
+            </w:pPr>
+            <w:r>
+              <w:rPr>
+                <w:sz w:val="18"/>
+                <w:szCs w:val="18"/>
+              </w:rPr>
+              <w:t>Lili Huang</w:t>
+            </w:r>
+          </w:p>
+        </w:tc>
+      </w:tr>
+      <w:tr>
+        <w:tc>
+          <w:tcPr>
+            <w:tcW w:w="1188" w:type="dxa"/>
+          </w:tcPr>
+          <w:p>
+            <w:pPr>
+              <w:pStyle w:val="TableText"/>
+              <w:ind w:left="90"/>
+              <w:rPr>
+                <w:sz w:val="18"/>
+                <w:szCs w:val="18"/>
+              </w:rPr>
+            </w:pPr>
+            <w:r>
+              <w:rPr>
+                <w:sz w:val="18"/>
+                <w:szCs w:val="18"/>
+              </w:rPr>
+              <w:t>09/19/2016</w:t>
+            </w:r>
+          </w:p>
+        </w:tc>
+        <w:tc>
+          <w:tcPr>
+            <w:tcW w:w="6120" w:type="dxa"/>
+          </w:tcPr>
+          <w:p>
+            <w:r>
+              <w:t>TFS 3991 – Attendance data feed.</w:t>
             </w:r>
           </w:p>
         </w:tc>
@@ -2191,13 +2128,8 @@
             <w:r>
               <w:t xml:space="preserve">changes for </w:t>
             </w:r>
-            <w:proofErr w:type="spellStart"/>
-            <w:r>
-              <w:t>eCoaching</w:t>
-            </w:r>
-            <w:proofErr w:type="spellEnd"/>
-            <w:r>
-              <w:t xml:space="preserve"> Log</w:t>
+            <w:r>
+              <w:t>eCoaching Log</w:t>
             </w:r>
             <w:r>
               <w:t xml:space="preserve"> </w:t>
@@ -2215,7 +2147,7 @@
               <w:t xml:space="preserve"> </w:t>
             </w:r>
             <w:r>
-              <w:t>3622</w:t>
+              <w:t>3991</w:t>
             </w:r>
             <w:r>
               <w:t>.</w:t>
@@ -2535,13 +2467,8 @@
             <w:r>
               <w:t xml:space="preserve"> </w:t>
             </w:r>
-            <w:proofErr w:type="spellStart"/>
-            <w:r>
-              <w:t>eCoaching</w:t>
-            </w:r>
-            <w:proofErr w:type="spellEnd"/>
-            <w:r>
-              <w:t xml:space="preserve"> Log</w:t>
+            <w:r>
+              <w:t>eCoaching Log</w:t>
             </w:r>
             <w:r>
               <w:t xml:space="preserve"> </w:t>
@@ -2559,7 +2486,7 @@
               <w:t xml:space="preserve">TFS </w:t>
             </w:r>
             <w:r>
-              <w:t>3622</w:t>
+              <w:t>3991</w:t>
             </w:r>
             <w:r>
               <w:t>.</w:t>
@@ -2786,19 +2713,25 @@
             <w:r>
               <w:t>.zip (</w:t>
             </w:r>
+            <w:r>
+              <w:rPr>
+                <w:b/>
+              </w:rPr>
+              <w:t>C</w:t>
+            </w:r>
+            <w:r>
+              <w:rPr>
+                <w:b/>
+              </w:rPr>
+              <w:t>35</w:t>
+            </w:r>
+            <w:r>
+              <w:rPr>
+                <w:b/>
+              </w:rPr>
+              <w:t>267</w:t>
+            </w:r>
             <w:bookmarkStart w:id="2" w:name="_GoBack"/>
-            <w:r>
-              <w:rPr>
-                <w:b/>
-              </w:rPr>
-              <w:t>C</w:t>
-            </w:r>
-            <w:r>
-              <w:rPr>
-                <w:b/>
-              </w:rPr>
-              <w:t>35012</w:t>
-            </w:r>
             <w:bookmarkEnd w:id="2"/>
             <w:r>
               <w:t>)</w:t>
@@ -2922,25 +2855,7 @@
                 <w:sz w:val="22"/>
                 <w:szCs w:val="22"/>
               </w:rPr>
-              <w:t xml:space="preserve">How to add IP restrictions to deny access to </w:t>
-            </w:r>
-            <w:proofErr w:type="spellStart"/>
-            <w:r>
-              <w:rPr>
-                <w:i/>
-                <w:sz w:val="22"/>
-                <w:szCs w:val="22"/>
-              </w:rPr>
-              <w:t>eCoaching</w:t>
-            </w:r>
-            <w:proofErr w:type="spellEnd"/>
-            <w:r>
-              <w:rPr>
-                <w:i/>
-                <w:sz w:val="22"/>
-                <w:szCs w:val="22"/>
-              </w:rPr>
-              <w:t xml:space="preserve"> site</w:t>
+              <w:t>How to add IP restrictions to deny access to eCoaching site</w:t>
             </w:r>
             <w:r>
               <w:rPr>
@@ -3045,11 +2960,9 @@
                 <w:numId w:val="22"/>
               </w:numPr>
             </w:pPr>
-            <w:proofErr w:type="spellStart"/>
             <w:r>
               <w:t>web.config</w:t>
             </w:r>
-            <w:proofErr w:type="spellEnd"/>
           </w:p>
           <w:p>
             <w:pPr>
@@ -3078,18 +2991,8 @@
                 <w:sz w:val="22"/>
                 <w:szCs w:val="22"/>
               </w:rPr>
-              <w:t xml:space="preserve">do not overwrite </w:t>
-            </w:r>
-            <w:proofErr w:type="spellStart"/>
-            <w:r>
-              <w:rPr>
-                <w:b/>
-                <w:sz w:val="22"/>
-                <w:szCs w:val="22"/>
-              </w:rPr>
-              <w:t>web.config</w:t>
-            </w:r>
-            <w:proofErr w:type="spellEnd"/>
+              <w:t>do not overwrite web.config</w:t>
+            </w:r>
             <w:r>
               <w:rPr>
                 <w:sz w:val="22"/>
@@ -3712,27 +3615,7 @@
           <w:szCs w:val="22"/>
           <w:u w:val="single"/>
         </w:rPr>
-        <w:t xml:space="preserve">to deny access to </w:t>
-      </w:r>
-      <w:proofErr w:type="spellStart"/>
-      <w:r>
-        <w:rPr>
-          <w:b/>
-          <w:sz w:val="22"/>
-          <w:szCs w:val="22"/>
-          <w:u w:val="single"/>
-        </w:rPr>
-        <w:t>eCoaching</w:t>
-      </w:r>
-      <w:proofErr w:type="spellEnd"/>
-      <w:r>
-        <w:rPr>
-          <w:b/>
-          <w:sz w:val="22"/>
-          <w:szCs w:val="22"/>
-          <w:u w:val="single"/>
-        </w:rPr>
-        <w:t xml:space="preserve"> site</w:t>
+        <w:t>to deny access to eCoaching site</w:t>
       </w:r>
     </w:p>
     <w:p>
@@ -4798,23 +4681,13 @@
         <w:szCs w:val="18"/>
       </w:rPr>
     </w:pPr>
-    <w:proofErr w:type="spellStart"/>
     <w:r>
       <w:rPr>
         <w:b/>
         <w:sz w:val="18"/>
         <w:szCs w:val="18"/>
       </w:rPr>
-      <w:t>Vangent</w:t>
-    </w:r>
-    <w:proofErr w:type="spellEnd"/>
-    <w:r>
-      <w:rPr>
-        <w:b/>
-        <w:sz w:val="18"/>
-        <w:szCs w:val="18"/>
-      </w:rPr>
-      <w:t xml:space="preserve">, Inc. - Confidential </w:t>
+      <w:t xml:space="preserve">Vangent, Inc. - Confidential </w:t>
     </w:r>
     <w:r>
       <w:rPr>
@@ -5598,7 +5471,7 @@
         </mc:Choice>
         <mc:Fallback>
           <w:pict>
-            <v:line w14:anchorId="2316FC6C" id="Line 7" o:spid="_x0000_s1026" style="position:absolute;z-index:251656704;visibility:visible;mso-wrap-style:square;mso-width-percent:0;mso-height-percent:0;mso-wrap-distance-left:9pt;mso-wrap-distance-top:-3e-5mm;mso-wrap-distance-right:9pt;mso-wrap-distance-bottom:-3e-5mm;mso-position-horizontal:absolute;mso-position-horizontal-relative:text;mso-position-vertical:absolute;mso-position-vertical-relative:text;mso-width-percent:0;mso-height-percent:0;mso-width-relative:page;mso-height-relative:page" from="-2.25pt,12.9pt" to="465.75pt,12.9pt" o:gfxdata="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" strokecolor="#5b7d96" strokeweight="2.25pt"/>
+            <v:line w14:anchorId="5889515B" id="Line 7" o:spid="_x0000_s1026" style="position:absolute;z-index:251656704;visibility:visible;mso-wrap-style:square;mso-width-percent:0;mso-height-percent:0;mso-wrap-distance-left:9pt;mso-wrap-distance-top:-3e-5mm;mso-wrap-distance-right:9pt;mso-wrap-distance-bottom:-3e-5mm;mso-position-horizontal:absolute;mso-position-horizontal-relative:text;mso-position-vertical:absolute;mso-position-vertical-relative:text;mso-width-percent:0;mso-height-percent:0;mso-width-relative:page;mso-height-relative:page" from="-2.25pt,12.9pt" to="465.75pt,12.9pt" o:gfxdata="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" strokecolor="#5b7d96" strokeweight="2.25pt"/>
           </w:pict>
         </mc:Fallback>
       </mc:AlternateContent>
@@ -10379,20 +10252,20 @@
 </file>
 
 <file path=customXml/item2.xml><?xml version="1.0" encoding="utf-8"?>
+<p:properties xmlns:p="http://schemas.microsoft.com/office/2006/metadata/properties" xmlns:xsi="http://www.w3.org/2001/XMLSchema-instance">
+  <documentManagement>
+    <_DCDateModified xmlns="http://schemas.microsoft.com/sharepoint/v3/fields" xsi:nil="true"/>
+  </documentManagement>
+</p:properties>
+</file>
+
+<file path=customXml/item3.xml><?xml version="1.0" encoding="utf-8"?>
 <?mso-contentType ?>
 <FormTemplates xmlns="http://schemas.microsoft.com/sharepoint/v3/contenttype/forms">
   <Display>DocumentLibraryForm</Display>
   <Edit>DocumentLibraryForm</Edit>
   <New>DocumentLibraryForm</New>
 </FormTemplates>
-</file>
-
-<file path=customXml/item3.xml><?xml version="1.0" encoding="utf-8"?>
-<p:properties xmlns:p="http://schemas.microsoft.com/office/2006/metadata/properties" xmlns:xsi="http://www.w3.org/2001/XMLSchema-instance">
-  <documentManagement>
-    <_DCDateModified xmlns="http://schemas.microsoft.com/sharepoint/v3/fields" xsi:nil="true"/>
-  </documentManagement>
-</p:properties>
 </file>
 
 <file path=customXml/item4.xml><?xml version="1.0" encoding="utf-8"?>
@@ -10534,18 +10407,18 @@
 </file>
 
 <file path=customXml/itemProps2.xml><?xml version="1.0" encoding="utf-8"?>
-<ds:datastoreItem xmlns:ds="http://schemas.openxmlformats.org/officeDocument/2006/customXml" ds:itemID="{6E0243D2-C2E7-4C17-98A3-48E63A4A14E3}">
+<ds:datastoreItem xmlns:ds="http://schemas.openxmlformats.org/officeDocument/2006/customXml" ds:itemID="{47853092-453F-4761-BB4F-9437077E6946}">
   <ds:schemaRefs>
-    <ds:schemaRef ds:uri="http://schemas.microsoft.com/sharepoint/v3/contenttype/forms"/>
+    <ds:schemaRef ds:uri="http://schemas.microsoft.com/office/2006/metadata/properties"/>
+    <ds:schemaRef ds:uri="http://schemas.microsoft.com/sharepoint/v3/fields"/>
   </ds:schemaRefs>
 </ds:datastoreItem>
 </file>
 
 <file path=customXml/itemProps3.xml><?xml version="1.0" encoding="utf-8"?>
-<ds:datastoreItem xmlns:ds="http://schemas.openxmlformats.org/officeDocument/2006/customXml" ds:itemID="{47853092-453F-4761-BB4F-9437077E6946}">
+<ds:datastoreItem xmlns:ds="http://schemas.openxmlformats.org/officeDocument/2006/customXml" ds:itemID="{6E0243D2-C2E7-4C17-98A3-48E63A4A14E3}">
   <ds:schemaRefs>
-    <ds:schemaRef ds:uri="http://schemas.microsoft.com/office/2006/metadata/properties"/>
-    <ds:schemaRef ds:uri="http://schemas.microsoft.com/sharepoint/v3/fields"/>
+    <ds:schemaRef ds:uri="http://schemas.microsoft.com/sharepoint/v3/contenttype/forms"/>
   </ds:schemaRefs>
 </ds:datastoreItem>
 </file>
@@ -10569,7 +10442,7 @@
 </file>
 
 <file path=customXml/itemProps5.xml><?xml version="1.0" encoding="utf-8"?>
-<ds:datastoreItem xmlns:ds="http://schemas.openxmlformats.org/officeDocument/2006/customXml" ds:itemID="{5F93E457-0B59-406F-8919-5DDC07EBD67E}">
+<ds:datastoreItem xmlns:ds="http://schemas.openxmlformats.org/officeDocument/2006/customXml" ds:itemID="{B2609D75-3592-4F12-BD17-858CBF7F33A3}">
   <ds:schemaRefs>
     <ds:schemaRef ds:uri="http://schemas.openxmlformats.org/officeDocument/2006/bibliography"/>
   </ds:schemaRefs>

</xml_diff>

<commit_message>
4102 - Include Yes/No value to coaching monitor question.
git-tfs-id: [https://tfs.omnicloud.local/tfs/cco%20program/]$/eCoaching_V2;C35785
</commit_message>
<xml_diff>
--- a/Runbook/CCO_eCoaching_UI_Runbook.docx
+++ b/Runbook/CCO_eCoaching_UI_Runbook.docx
@@ -244,7 +244,7 @@
               <w:rPr>
                 <w:b/>
               </w:rPr>
-              <w:t>3991</w:t>
+              <w:t>4102</w:t>
             </w:r>
             <w:r>
               <w:rPr>
@@ -268,7 +268,7 @@
               <w:rPr>
                 <w:b/>
               </w:rPr>
-              <w:t>Attendance data feed</w:t>
+              <w:t>Include Yes/No value to coaching monitor question</w:t>
             </w:r>
             <w:r>
               <w:rPr>
@@ -2009,6 +2009,65 @@
           </w:p>
         </w:tc>
       </w:tr>
+      <w:tr>
+        <w:tc>
+          <w:tcPr>
+            <w:tcW w:w="1188" w:type="dxa"/>
+          </w:tcPr>
+          <w:p>
+            <w:pPr>
+              <w:pStyle w:val="TableText"/>
+              <w:ind w:left="90"/>
+              <w:rPr>
+                <w:sz w:val="18"/>
+                <w:szCs w:val="18"/>
+              </w:rPr>
+            </w:pPr>
+            <w:r>
+              <w:rPr>
+                <w:sz w:val="18"/>
+                <w:szCs w:val="18"/>
+              </w:rPr>
+              <w:t>10/27/2016</w:t>
+            </w:r>
+          </w:p>
+        </w:tc>
+        <w:tc>
+          <w:tcPr>
+            <w:tcW w:w="6120" w:type="dxa"/>
+          </w:tcPr>
+          <w:p>
+            <w:r>
+              <w:t xml:space="preserve">TFS 4102 - </w:t>
+            </w:r>
+            <w:r>
+              <w:t>Include Yes/No value to coaching monitor question</w:t>
+            </w:r>
+          </w:p>
+        </w:tc>
+        <w:tc>
+          <w:tcPr>
+            <w:tcW w:w="2268" w:type="dxa"/>
+          </w:tcPr>
+          <w:p>
+            <w:pPr>
+              <w:pStyle w:val="TableText"/>
+              <w:ind w:left="162"/>
+              <w:rPr>
+                <w:sz w:val="18"/>
+                <w:szCs w:val="18"/>
+              </w:rPr>
+            </w:pPr>
+            <w:r>
+              <w:rPr>
+                <w:sz w:val="18"/>
+                <w:szCs w:val="18"/>
+              </w:rPr>
+              <w:t>Lili Huang</w:t>
+            </w:r>
+          </w:p>
+        </w:tc>
+      </w:tr>
     </w:tbl>
     <w:p/>
     <w:p/>
@@ -2147,7 +2206,7 @@
               <w:t xml:space="preserve"> </w:t>
             </w:r>
             <w:r>
-              <w:t>3991</w:t>
+              <w:t>4102</w:t>
             </w:r>
             <w:r>
               <w:t>.</w:t>
@@ -2486,7 +2545,7 @@
               <w:t xml:space="preserve">TFS </w:t>
             </w:r>
             <w:r>
-              <w:t>3991</w:t>
+              <w:t>4102</w:t>
             </w:r>
             <w:r>
               <w:t>.</w:t>
@@ -2723,13 +2782,7 @@
               <w:rPr>
                 <w:b/>
               </w:rPr>
-              <w:t>35</w:t>
-            </w:r>
-            <w:r>
-              <w:rPr>
-                <w:b/>
-              </w:rPr>
-              <w:t>267</w:t>
+              <w:t>35784</w:t>
             </w:r>
             <w:bookmarkStart w:id="2" w:name="_GoBack"/>
             <w:bookmarkEnd w:id="2"/>
@@ -5471,7 +5524,7 @@
         </mc:Choice>
         <mc:Fallback>
           <w:pict>
-            <v:line w14:anchorId="5889515B" id="Line 7" o:spid="_x0000_s1026" style="position:absolute;z-index:251656704;visibility:visible;mso-wrap-style:square;mso-width-percent:0;mso-height-percent:0;mso-wrap-distance-left:9pt;mso-wrap-distance-top:-3e-5mm;mso-wrap-distance-right:9pt;mso-wrap-distance-bottom:-3e-5mm;mso-position-horizontal:absolute;mso-position-horizontal-relative:text;mso-position-vertical:absolute;mso-position-vertical-relative:text;mso-width-percent:0;mso-height-percent:0;mso-width-relative:page;mso-height-relative:page" from="-2.25pt,12.9pt" to="465.75pt,12.9pt" o:gfxdata="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" strokecolor="#5b7d96" strokeweight="2.25pt"/>
+            <v:line w14:anchorId="4AF0404D" id="Line 7" o:spid="_x0000_s1026" style="position:absolute;z-index:251656704;visibility:visible;mso-wrap-style:square;mso-width-percent:0;mso-height-percent:0;mso-wrap-distance-left:9pt;mso-wrap-distance-top:-3e-5mm;mso-wrap-distance-right:9pt;mso-wrap-distance-bottom:-3e-5mm;mso-position-horizontal:absolute;mso-position-horizontal-relative:text;mso-position-vertical:absolute;mso-position-vertical-relative:text;mso-width-percent:0;mso-height-percent:0;mso-width-relative:page;mso-height-relative:page" from="-2.25pt,12.9pt" to="465.75pt,12.9pt" o:gfxdata="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" strokecolor="#5b7d96" strokeweight="2.25pt"/>
           </w:pict>
         </mc:Fallback>
       </mc:AlternateContent>
@@ -10260,15 +10313,6 @@
 </file>
 
 <file path=customXml/item3.xml><?xml version="1.0" encoding="utf-8"?>
-<?mso-contentType ?>
-<FormTemplates xmlns="http://schemas.microsoft.com/sharepoint/v3/contenttype/forms">
-  <Display>DocumentLibraryForm</Display>
-  <Edit>DocumentLibraryForm</Edit>
-  <New>DocumentLibraryForm</New>
-</FormTemplates>
-</file>
-
-<file path=customXml/item4.xml><?xml version="1.0" encoding="utf-8"?>
 <ct:contentTypeSchema xmlns:ct="http://schemas.microsoft.com/office/2006/metadata/contentType" xmlns:ma="http://schemas.microsoft.com/office/2006/metadata/properties/metaAttributes" ct:_="" ma:_="" ma:contentTypeName="Document" ma:contentTypeID="0x01010030BD7732B7E9D546895B9CFEB89AE1DA" ma:contentTypeVersion="2" ma:contentTypeDescription="Create a new document." ma:contentTypeScope="" ma:versionID="4a52a66f97c8a8cc0b4275e183da2dbb">
   <xsd:schema xmlns:xsd="http://www.w3.org/2001/XMLSchema" xmlns:xs="http://www.w3.org/2001/XMLSchema" xmlns:p="http://schemas.microsoft.com/office/2006/metadata/properties" xmlns:ns2="http://schemas.microsoft.com/sharepoint/v3/fields" targetNamespace="http://schemas.microsoft.com/office/2006/metadata/properties" ma:root="true" ma:fieldsID="032493956d71b98ad7ed2527eb986e98" ns2:_="">
     <xsd:import namespace="http://schemas.microsoft.com/sharepoint/v3/fields"/>
@@ -10394,6 +10438,15 @@
 </ct:contentTypeSchema>
 </file>
 
+<file path=customXml/item4.xml><?xml version="1.0" encoding="utf-8"?>
+<?mso-contentType ?>
+<FormTemplates xmlns="http://schemas.microsoft.com/sharepoint/v3/contenttype/forms">
+  <Display>DocumentLibraryForm</Display>
+  <Edit>DocumentLibraryForm</Edit>
+  <New>DocumentLibraryForm</New>
+</FormTemplates>
+</file>
+
 <file path=customXml/item5.xml><?xml version="1.0" encoding="utf-8"?>
 <b:Sources xmlns:b="http://schemas.openxmlformats.org/officeDocument/2006/bibliography" xmlns="http://schemas.openxmlformats.org/officeDocument/2006/bibliography" SelectedStyle="\APA.XSL" StyleName="APA"/>
 </file>
@@ -10416,14 +10469,6 @@
 </file>
 
 <file path=customXml/itemProps3.xml><?xml version="1.0" encoding="utf-8"?>
-<ds:datastoreItem xmlns:ds="http://schemas.openxmlformats.org/officeDocument/2006/customXml" ds:itemID="{6E0243D2-C2E7-4C17-98A3-48E63A4A14E3}">
-  <ds:schemaRefs>
-    <ds:schemaRef ds:uri="http://schemas.microsoft.com/sharepoint/v3/contenttype/forms"/>
-  </ds:schemaRefs>
-</ds:datastoreItem>
-</file>
-
-<file path=customXml/itemProps4.xml><?xml version="1.0" encoding="utf-8"?>
 <ds:datastoreItem xmlns:ds="http://schemas.openxmlformats.org/officeDocument/2006/customXml" ds:itemID="{C20E51C4-559D-47CC-9854-22650DD0FC25}">
   <ds:schemaRefs>
     <ds:schemaRef ds:uri="http://schemas.microsoft.com/office/2006/metadata/contentType"/>
@@ -10441,8 +10486,16 @@
 </ds:datastoreItem>
 </file>
 
+<file path=customXml/itemProps4.xml><?xml version="1.0" encoding="utf-8"?>
+<ds:datastoreItem xmlns:ds="http://schemas.openxmlformats.org/officeDocument/2006/customXml" ds:itemID="{6E0243D2-C2E7-4C17-98A3-48E63A4A14E3}">
+  <ds:schemaRefs>
+    <ds:schemaRef ds:uri="http://schemas.microsoft.com/sharepoint/v3/contenttype/forms"/>
+  </ds:schemaRefs>
+</ds:datastoreItem>
+</file>
+
 <file path=customXml/itemProps5.xml><?xml version="1.0" encoding="utf-8"?>
-<ds:datastoreItem xmlns:ds="http://schemas.openxmlformats.org/officeDocument/2006/customXml" ds:itemID="{B2609D75-3592-4F12-BD17-858CBF7F33A3}">
+<ds:datastoreItem xmlns:ds="http://schemas.openxmlformats.org/officeDocument/2006/customXml" ds:itemID="{E52AB629-5CDC-47A6-9A6D-1C7553F2E6E1}">
   <ds:schemaRefs>
     <ds:schemaRef ds:uri="http://schemas.openxmlformats.org/officeDocument/2006/bibliography"/>
   </ds:schemaRefs>

</xml_diff>

<commit_message>
TFS 3622 – “My Dashboard” over 100 db connections within 1 db session
git-tfs-id: [https://tfs.omnicloud.local/tfs/cco%20program/]$/eCoaching_V2;C35948
</commit_message>
<xml_diff>
--- a/Runbook/CCO_eCoaching_UI_Runbook.docx
+++ b/Runbook/CCO_eCoaching_UI_Runbook.docx
@@ -246,11 +246,14 @@
           <w:p>
             <w:pPr>
               <w:cnfStyle w:val="100000000000" w:firstRow="1" w:lastRow="0" w:firstColumn="0" w:lastColumn="0" w:oddVBand="0" w:evenVBand="0" w:oddHBand="0" w:evenHBand="0" w:firstRowFirstColumn="0" w:firstRowLastColumn="0" w:lastRowFirstColumn="0" w:lastRowLastColumn="0"/>
-            </w:pPr>
-            <w:r>
               <w:rPr>
                 <w:b/>
               </w:rPr>
+            </w:pPr>
+            <w:r>
+              <w:rPr>
+                <w:b/>
+              </w:rPr>
               <w:t>4102</w:t>
             </w:r>
             <w:r>
@@ -282,6 +285,30 @@
                 <w:b/>
               </w:rPr>
               <w:t>.</w:t>
+            </w:r>
+          </w:p>
+          <w:p>
+            <w:pPr>
+              <w:cnfStyle w:val="100000000000" w:firstRow="1" w:lastRow="0" w:firstColumn="0" w:lastColumn="0" w:oddVBand="0" w:evenVBand="0" w:oddHBand="0" w:evenHBand="0" w:firstRowFirstColumn="0" w:firstRowLastColumn="0" w:lastRowFirstColumn="0" w:lastRowLastColumn="0"/>
+            </w:pPr>
+            <w:r>
+              <w:t xml:space="preserve">TFS 3622 – “My Dashboard” over 100 </w:t>
+            </w:r>
+            <w:proofErr w:type="spellStart"/>
+            <w:r>
+              <w:t>db</w:t>
+            </w:r>
+            <w:proofErr w:type="spellEnd"/>
+            <w:r>
+              <w:t xml:space="preserve"> connections within 1 </w:t>
+            </w:r>
+            <w:proofErr w:type="spellStart"/>
+            <w:r>
+              <w:t>db</w:t>
+            </w:r>
+            <w:proofErr w:type="spellEnd"/>
+            <w:r>
+              <w:t xml:space="preserve"> session</w:t>
             </w:r>
           </w:p>
         </w:tc>
@@ -2197,10 +2224,84 @@
               <w:t>TFS 4102 -</w:t>
             </w:r>
             <w:r>
-              <w:t xml:space="preserve"> </w:t>
-            </w:r>
-            <w:r>
-              <w:t>Include Yes/No value to coaching monitor question</w:t>
+              <w:t xml:space="preserve"> Include Yes/No value to coaching monitor question</w:t>
+            </w:r>
+          </w:p>
+        </w:tc>
+        <w:tc>
+          <w:tcPr>
+            <w:tcW w:w="2268" w:type="dxa"/>
+          </w:tcPr>
+          <w:p>
+            <w:pPr>
+              <w:pStyle w:val="TableText"/>
+              <w:ind w:left="162"/>
+              <w:rPr>
+                <w:sz w:val="18"/>
+                <w:szCs w:val="18"/>
+              </w:rPr>
+            </w:pPr>
+            <w:r>
+              <w:rPr>
+                <w:sz w:val="18"/>
+                <w:szCs w:val="18"/>
+              </w:rPr>
+              <w:t>Lili Huang</w:t>
+            </w:r>
+          </w:p>
+        </w:tc>
+      </w:tr>
+      <w:tr>
+        <w:tc>
+          <w:tcPr>
+            <w:tcW w:w="1188" w:type="dxa"/>
+          </w:tcPr>
+          <w:p>
+            <w:pPr>
+              <w:pStyle w:val="TableText"/>
+              <w:ind w:left="90"/>
+              <w:rPr>
+                <w:sz w:val="18"/>
+                <w:szCs w:val="18"/>
+              </w:rPr>
+            </w:pPr>
+            <w:r>
+              <w:rPr>
+                <w:sz w:val="18"/>
+                <w:szCs w:val="18"/>
+              </w:rPr>
+              <w:t>11/15/2016</w:t>
+            </w:r>
+          </w:p>
+        </w:tc>
+        <w:tc>
+          <w:tcPr>
+            <w:tcW w:w="6120" w:type="dxa"/>
+          </w:tcPr>
+          <w:p>
+            <w:r>
+              <w:t xml:space="preserve">TFS 3622 – “My Dashboard” over 100 </w:t>
+            </w:r>
+            <w:proofErr w:type="spellStart"/>
+            <w:r>
+              <w:t>db</w:t>
+            </w:r>
+            <w:proofErr w:type="spellEnd"/>
+            <w:r>
+              <w:t xml:space="preserve"> connections within 1 </w:t>
+            </w:r>
+            <w:proofErr w:type="spellStart"/>
+            <w:r>
+              <w:t>db</w:t>
+            </w:r>
+            <w:proofErr w:type="spellEnd"/>
+            <w:r>
+              <w:t xml:space="preserve"> session</w:t>
+            </w:r>
+          </w:p>
+          <w:p>
+            <w:r>
+              <w:t>Note: Re-Implement since 8/24/2016 implementation was rolled back.</w:t>
             </w:r>
           </w:p>
         </w:tc>
@@ -2371,6 +2472,9 @@
             </w:r>
             <w:r>
               <w:t>4102</w:t>
+            </w:r>
+            <w:r>
+              <w:t xml:space="preserve"> and 3622</w:t>
             </w:r>
             <w:r>
               <w:t>.</w:t>
@@ -2717,6 +2821,9 @@
               <w:t>4102</w:t>
             </w:r>
             <w:r>
+              <w:t xml:space="preserve"> and 3622</w:t>
+            </w:r>
+            <w:r>
               <w:t>.</w:t>
             </w:r>
           </w:p>
@@ -2951,19 +3058,13 @@
               <w:rPr>
                 <w:b/>
               </w:rPr>
-              <w:t>358</w:t>
+              <w:t>35</w:t>
             </w:r>
             <w:r>
               <w:rPr>
                 <w:b/>
               </w:rPr>
-              <w:t>9</w:t>
-            </w:r>
-            <w:r>
-              <w:rPr>
-                <w:b/>
-              </w:rPr>
-              <w:t>8</w:t>
+              <w:t>947</w:t>
             </w:r>
             <w:bookmarkStart w:id="2" w:name="_GoBack"/>
             <w:bookmarkEnd w:id="2"/>
@@ -5765,7 +5866,7 @@
         </mc:Choice>
         <mc:Fallback>
           <w:pict>
-            <v:line w14:anchorId="172DE3B5" id="Line 7" o:spid="_x0000_s1026" style="position:absolute;z-index:251656704;visibility:visible;mso-wrap-style:square;mso-width-percent:0;mso-height-percent:0;mso-wrap-distance-left:9pt;mso-wrap-distance-top:-3e-5mm;mso-wrap-distance-right:9pt;mso-wrap-distance-bottom:-3e-5mm;mso-position-horizontal:absolute;mso-position-horizontal-relative:text;mso-position-vertical:absolute;mso-position-vertical-relative:text;mso-width-percent:0;mso-height-percent:0;mso-width-relative:page;mso-height-relative:page" from="-2.25pt,12.9pt" to="465.75pt,12.9pt" o:gfxdata="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" strokecolor="#5b7d96" strokeweight="2.25pt"/>
+            <v:line w14:anchorId="057EF4CE" id="Line 7" o:spid="_x0000_s1026" style="position:absolute;z-index:251656704;visibility:visible;mso-wrap-style:square;mso-width-percent:0;mso-height-percent:0;mso-wrap-distance-left:9pt;mso-wrap-distance-top:-3e-5mm;mso-wrap-distance-right:9pt;mso-wrap-distance-bottom:-3e-5mm;mso-position-horizontal:absolute;mso-position-horizontal-relative:text;mso-position-vertical:absolute;mso-position-vertical-relative:text;mso-width-percent:0;mso-height-percent:0;mso-width-relative:page;mso-height-relative:page" from="-2.25pt,12.9pt" to="465.75pt,12.9pt" o:gfxdata="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" strokecolor="#5b7d96" strokeweight="2.25pt"/>
           </w:pict>
         </mc:Fallback>
       </mc:AlternateContent>
@@ -10546,14 +10647,6 @@
 </file>
 
 <file path=customXml/item2.xml><?xml version="1.0" encoding="utf-8"?>
-<p:properties xmlns:p="http://schemas.microsoft.com/office/2006/metadata/properties" xmlns:xsi="http://www.w3.org/2001/XMLSchema-instance">
-  <documentManagement>
-    <_DCDateModified xmlns="http://schemas.microsoft.com/sharepoint/v3/fields" xsi:nil="true"/>
-  </documentManagement>
-</p:properties>
-</file>
-
-<file path=customXml/item3.xml><?xml version="1.0" encoding="utf-8"?>
 <ct:contentTypeSchema xmlns:ct="http://schemas.microsoft.com/office/2006/metadata/contentType" xmlns:ma="http://schemas.microsoft.com/office/2006/metadata/properties/metaAttributes" ct:_="" ma:_="" ma:contentTypeName="Document" ma:contentTypeID="0x01010030BD7732B7E9D546895B9CFEB89AE1DA" ma:contentTypeVersion="2" ma:contentTypeDescription="Create a new document." ma:contentTypeScope="" ma:versionID="4a52a66f97c8a8cc0b4275e183da2dbb">
   <xsd:schema xmlns:xsd="http://www.w3.org/2001/XMLSchema" xmlns:xs="http://www.w3.org/2001/XMLSchema" xmlns:p="http://schemas.microsoft.com/office/2006/metadata/properties" xmlns:ns2="http://schemas.microsoft.com/sharepoint/v3/fields" targetNamespace="http://schemas.microsoft.com/office/2006/metadata/properties" ma:root="true" ma:fieldsID="032493956d71b98ad7ed2527eb986e98" ns2:_="">
     <xsd:import namespace="http://schemas.microsoft.com/sharepoint/v3/fields"/>
@@ -10679,6 +10772,14 @@
 </ct:contentTypeSchema>
 </file>
 
+<file path=customXml/item3.xml><?xml version="1.0" encoding="utf-8"?>
+<p:properties xmlns:p="http://schemas.microsoft.com/office/2006/metadata/properties" xmlns:xsi="http://www.w3.org/2001/XMLSchema-instance">
+  <documentManagement>
+    <_DCDateModified xmlns="http://schemas.microsoft.com/sharepoint/v3/fields" xsi:nil="true"/>
+  </documentManagement>
+</p:properties>
+</file>
+
 <file path=customXml/item4.xml><?xml version="1.0" encoding="utf-8"?>
 <?mso-contentType ?>
 <FormTemplates xmlns="http://schemas.microsoft.com/sharepoint/v3/contenttype/forms">
@@ -10701,15 +10802,6 @@
 </file>
 
 <file path=customXml/itemProps2.xml><?xml version="1.0" encoding="utf-8"?>
-<ds:datastoreItem xmlns:ds="http://schemas.openxmlformats.org/officeDocument/2006/customXml" ds:itemID="{47853092-453F-4761-BB4F-9437077E6946}">
-  <ds:schemaRefs>
-    <ds:schemaRef ds:uri="http://schemas.microsoft.com/office/2006/metadata/properties"/>
-    <ds:schemaRef ds:uri="http://schemas.microsoft.com/sharepoint/v3/fields"/>
-  </ds:schemaRefs>
-</ds:datastoreItem>
-</file>
-
-<file path=customXml/itemProps3.xml><?xml version="1.0" encoding="utf-8"?>
 <ds:datastoreItem xmlns:ds="http://schemas.openxmlformats.org/officeDocument/2006/customXml" ds:itemID="{C20E51C4-559D-47CC-9854-22650DD0FC25}">
   <ds:schemaRefs>
     <ds:schemaRef ds:uri="http://schemas.microsoft.com/office/2006/metadata/contentType"/>
@@ -10727,6 +10819,15 @@
 </ds:datastoreItem>
 </file>
 
+<file path=customXml/itemProps3.xml><?xml version="1.0" encoding="utf-8"?>
+<ds:datastoreItem xmlns:ds="http://schemas.openxmlformats.org/officeDocument/2006/customXml" ds:itemID="{47853092-453F-4761-BB4F-9437077E6946}">
+  <ds:schemaRefs>
+    <ds:schemaRef ds:uri="http://schemas.microsoft.com/office/2006/metadata/properties"/>
+    <ds:schemaRef ds:uri="http://schemas.microsoft.com/sharepoint/v3/fields"/>
+  </ds:schemaRefs>
+</ds:datastoreItem>
+</file>
+
 <file path=customXml/itemProps4.xml><?xml version="1.0" encoding="utf-8"?>
 <ds:datastoreItem xmlns:ds="http://schemas.openxmlformats.org/officeDocument/2006/customXml" ds:itemID="{6E0243D2-C2E7-4C17-98A3-48E63A4A14E3}">
   <ds:schemaRefs>
@@ -10736,7 +10837,7 @@
 </file>
 
 <file path=customXml/itemProps5.xml><?xml version="1.0" encoding="utf-8"?>
-<ds:datastoreItem xmlns:ds="http://schemas.openxmlformats.org/officeDocument/2006/customXml" ds:itemID="{0CF4DCF5-F93E-4B9D-B03F-8D1291746416}">
+<ds:datastoreItem xmlns:ds="http://schemas.openxmlformats.org/officeDocument/2006/customXml" ds:itemID="{4A464047-A67B-4B15-A3A5-0CD3AC3F3AC8}">
   <ds:schemaRefs>
     <ds:schemaRef ds:uri="http://schemas.openxmlformats.org/officeDocument/2006/bibliography"/>
   </ds:schemaRefs>

</xml_diff>

<commit_message>
TFS 4743 - Survey: don't set deafult values to all questions.
git-tfs-id: [https://tfs.omnicloud.local/tfs/cco%20program/]$/eCoaching_V2;C35972
</commit_message>
<xml_diff>
--- a/Runbook/CCO_eCoaching_UI_Runbook.docx
+++ b/Runbook/CCO_eCoaching_UI_Runbook.docx
@@ -246,69 +246,83 @@
           <w:p>
             <w:pPr>
               <w:cnfStyle w:val="100000000000" w:firstRow="1" w:lastRow="0" w:firstColumn="0" w:lastColumn="0" w:oddVBand="0" w:evenVBand="0" w:oddHBand="0" w:evenHBand="0" w:firstRowFirstColumn="0" w:firstRowLastColumn="0" w:lastRowFirstColumn="0" w:lastRowLastColumn="0"/>
+            </w:pPr>
+            <w:r>
               <w:rPr>
                 <w:b/>
               </w:rPr>
-            </w:pPr>
+              <w:t>4102</w:t>
+            </w:r>
             <w:r>
               <w:rPr>
                 <w:b/>
               </w:rPr>
-              <w:t>4102</w:t>
+              <w:t xml:space="preserve"> </w:t>
             </w:r>
             <w:r>
               <w:rPr>
                 <w:b/>
               </w:rPr>
+              <w:t>–</w:t>
+            </w:r>
+            <w:r>
+              <w:rPr>
+                <w:b/>
+              </w:rPr>
               <w:t xml:space="preserve"> </w:t>
             </w:r>
             <w:r>
+              <w:t>Include Yes/No value to coaching monitor question</w:t>
+            </w:r>
+            <w:r>
+              <w:t>.</w:t>
+            </w:r>
+          </w:p>
+          <w:p>
+            <w:pPr>
+              <w:cnfStyle w:val="100000000000" w:firstRow="1" w:lastRow="0" w:firstColumn="0" w:lastColumn="0" w:oddVBand="0" w:evenVBand="0" w:oddHBand="0" w:evenHBand="0" w:firstRowFirstColumn="0" w:firstRowLastColumn="0" w:lastRowFirstColumn="0" w:lastRowLastColumn="0"/>
+            </w:pPr>
+            <w:r>
               <w:rPr>
                 <w:b/>
               </w:rPr>
-              <w:t>–</w:t>
-            </w:r>
+              <w:t xml:space="preserve">TFS 3622 – </w:t>
+            </w:r>
+            <w:r>
+              <w:t xml:space="preserve">“My Dashboard” over 100 </w:t>
+            </w:r>
+            <w:proofErr w:type="spellStart"/>
+            <w:r>
+              <w:t>db</w:t>
+            </w:r>
+            <w:proofErr w:type="spellEnd"/>
+            <w:r>
+              <w:t xml:space="preserve"> connections within 1 </w:t>
+            </w:r>
+            <w:proofErr w:type="spellStart"/>
+            <w:r>
+              <w:t>db</w:t>
+            </w:r>
+            <w:proofErr w:type="spellEnd"/>
+            <w:r>
+              <w:t xml:space="preserve"> session</w:t>
+            </w:r>
+            <w:r>
+              <w:t>.</w:t>
+            </w:r>
+          </w:p>
+          <w:p>
+            <w:pPr>
+              <w:cnfStyle w:val="100000000000" w:firstRow="1" w:lastRow="0" w:firstColumn="0" w:lastColumn="0" w:oddVBand="0" w:evenVBand="0" w:oddHBand="0" w:evenHBand="0" w:firstRowFirstColumn="0" w:firstRowLastColumn="0" w:lastRowFirstColumn="0" w:lastRowLastColumn="0"/>
+            </w:pPr>
             <w:r>
               <w:rPr>
                 <w:b/>
               </w:rPr>
-              <w:t xml:space="preserve"> </w:t>
-            </w:r>
-            <w:r>
-              <w:rPr>
-                <w:b/>
-              </w:rPr>
-              <w:t>Include Yes/No value to coaching monitor question</w:t>
-            </w:r>
-            <w:r>
-              <w:rPr>
-                <w:b/>
-              </w:rPr>
-              <w:t>.</w:t>
-            </w:r>
-          </w:p>
-          <w:p>
-            <w:pPr>
-              <w:cnfStyle w:val="100000000000" w:firstRow="1" w:lastRow="0" w:firstColumn="0" w:lastColumn="0" w:oddVBand="0" w:evenVBand="0" w:oddHBand="0" w:evenHBand="0" w:firstRowFirstColumn="0" w:firstRowLastColumn="0" w:lastRowFirstColumn="0" w:lastRowLastColumn="0"/>
-            </w:pPr>
-            <w:r>
-              <w:t xml:space="preserve">TFS 3622 – “My Dashboard” over 100 </w:t>
-            </w:r>
-            <w:proofErr w:type="spellStart"/>
-            <w:r>
-              <w:t>db</w:t>
-            </w:r>
-            <w:proofErr w:type="spellEnd"/>
-            <w:r>
-              <w:t xml:space="preserve"> connections within 1 </w:t>
-            </w:r>
-            <w:proofErr w:type="spellStart"/>
-            <w:r>
-              <w:t>db</w:t>
-            </w:r>
-            <w:proofErr w:type="spellEnd"/>
-            <w:r>
-              <w:t xml:space="preserve"> session</w:t>
+              <w:t xml:space="preserve">TFS 4743 – </w:t>
+            </w:r>
+            <w:r>
+              <w:t>Survey: Don’t set default values to all questions.</w:t>
             </w:r>
           </w:p>
         </w:tc>
@@ -2328,6 +2342,62 @@
           </w:p>
         </w:tc>
       </w:tr>
+      <w:tr>
+        <w:tc>
+          <w:tcPr>
+            <w:tcW w:w="1188" w:type="dxa"/>
+          </w:tcPr>
+          <w:p>
+            <w:pPr>
+              <w:pStyle w:val="TableText"/>
+              <w:ind w:left="90"/>
+              <w:rPr>
+                <w:sz w:val="18"/>
+                <w:szCs w:val="18"/>
+              </w:rPr>
+            </w:pPr>
+            <w:r>
+              <w:rPr>
+                <w:sz w:val="18"/>
+                <w:szCs w:val="18"/>
+              </w:rPr>
+              <w:t>11/17/2016</w:t>
+            </w:r>
+          </w:p>
+        </w:tc>
+        <w:tc>
+          <w:tcPr>
+            <w:tcW w:w="6120" w:type="dxa"/>
+          </w:tcPr>
+          <w:p>
+            <w:r>
+              <w:t>TFS 4743 – Survey: Don’t set default values to all questions</w:t>
+            </w:r>
+          </w:p>
+        </w:tc>
+        <w:tc>
+          <w:tcPr>
+            <w:tcW w:w="2268" w:type="dxa"/>
+          </w:tcPr>
+          <w:p>
+            <w:pPr>
+              <w:pStyle w:val="TableText"/>
+              <w:ind w:left="162"/>
+              <w:rPr>
+                <w:sz w:val="18"/>
+                <w:szCs w:val="18"/>
+              </w:rPr>
+            </w:pPr>
+            <w:r>
+              <w:rPr>
+                <w:sz w:val="18"/>
+                <w:szCs w:val="18"/>
+              </w:rPr>
+              <w:t>Lili Huang</w:t>
+            </w:r>
+          </w:p>
+        </w:tc>
+      </w:tr>
     </w:tbl>
     <w:p/>
     <w:p/>
@@ -2821,7 +2891,13 @@
               <w:t>4102</w:t>
             </w:r>
             <w:r>
-              <w:t xml:space="preserve"> and 3622</w:t>
+              <w:t xml:space="preserve">, </w:t>
+            </w:r>
+            <w:r>
+              <w:t>3622</w:t>
+            </w:r>
+            <w:r>
+              <w:t>, and 4743</w:t>
             </w:r>
             <w:r>
               <w:t>.</w:t>
@@ -3064,7 +3140,13 @@
               <w:rPr>
                 <w:b/>
               </w:rPr>
-              <w:t>947</w:t>
+              <w:t>9</w:t>
+            </w:r>
+            <w:r>
+              <w:rPr>
+                <w:b/>
+              </w:rPr>
+              <w:t>71</w:t>
             </w:r>
             <w:bookmarkStart w:id="2" w:name="_GoBack"/>
             <w:bookmarkEnd w:id="2"/>
@@ -5866,7 +5948,7 @@
         </mc:Choice>
         <mc:Fallback>
           <w:pict>
-            <v:line w14:anchorId="057EF4CE" id="Line 7" o:spid="_x0000_s1026" style="position:absolute;z-index:251656704;visibility:visible;mso-wrap-style:square;mso-width-percent:0;mso-height-percent:0;mso-wrap-distance-left:9pt;mso-wrap-distance-top:-3e-5mm;mso-wrap-distance-right:9pt;mso-wrap-distance-bottom:-3e-5mm;mso-position-horizontal:absolute;mso-position-horizontal-relative:text;mso-position-vertical:absolute;mso-position-vertical-relative:text;mso-width-percent:0;mso-height-percent:0;mso-width-relative:page;mso-height-relative:page" from="-2.25pt,12.9pt" to="465.75pt,12.9pt" o:gfxdata="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" strokecolor="#5b7d96" strokeweight="2.25pt"/>
+            <v:line w14:anchorId="494F96EF" id="Line 7" o:spid="_x0000_s1026" style="position:absolute;z-index:251656704;visibility:visible;mso-wrap-style:square;mso-width-percent:0;mso-height-percent:0;mso-wrap-distance-left:9pt;mso-wrap-distance-top:-3e-5mm;mso-wrap-distance-right:9pt;mso-wrap-distance-bottom:-3e-5mm;mso-position-horizontal:absolute;mso-position-horizontal-relative:text;mso-position-vertical:absolute;mso-position-vertical-relative:text;mso-width-percent:0;mso-height-percent:0;mso-width-relative:page;mso-height-relative:page" from="-2.25pt,12.9pt" to="465.75pt,12.9pt" o:gfxdata="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" strokecolor="#5b7d96" strokeweight="2.25pt"/>
           </w:pict>
         </mc:Fallback>
       </mc:AlternateContent>
@@ -10647,6 +10729,14 @@
 </file>
 
 <file path=customXml/item2.xml><?xml version="1.0" encoding="utf-8"?>
+<p:properties xmlns:p="http://schemas.microsoft.com/office/2006/metadata/properties" xmlns:xsi="http://www.w3.org/2001/XMLSchema-instance">
+  <documentManagement>
+    <_DCDateModified xmlns="http://schemas.microsoft.com/sharepoint/v3/fields" xsi:nil="true"/>
+  </documentManagement>
+</p:properties>
+</file>
+
+<file path=customXml/item3.xml><?xml version="1.0" encoding="utf-8"?>
 <ct:contentTypeSchema xmlns:ct="http://schemas.microsoft.com/office/2006/metadata/contentType" xmlns:ma="http://schemas.microsoft.com/office/2006/metadata/properties/metaAttributes" ct:_="" ma:_="" ma:contentTypeName="Document" ma:contentTypeID="0x01010030BD7732B7E9D546895B9CFEB89AE1DA" ma:contentTypeVersion="2" ma:contentTypeDescription="Create a new document." ma:contentTypeScope="" ma:versionID="4a52a66f97c8a8cc0b4275e183da2dbb">
   <xsd:schema xmlns:xsd="http://www.w3.org/2001/XMLSchema" xmlns:xs="http://www.w3.org/2001/XMLSchema" xmlns:p="http://schemas.microsoft.com/office/2006/metadata/properties" xmlns:ns2="http://schemas.microsoft.com/sharepoint/v3/fields" targetNamespace="http://schemas.microsoft.com/office/2006/metadata/properties" ma:root="true" ma:fieldsID="032493956d71b98ad7ed2527eb986e98" ns2:_="">
     <xsd:import namespace="http://schemas.microsoft.com/sharepoint/v3/fields"/>
@@ -10772,14 +10862,6 @@
 </ct:contentTypeSchema>
 </file>
 
-<file path=customXml/item3.xml><?xml version="1.0" encoding="utf-8"?>
-<p:properties xmlns:p="http://schemas.microsoft.com/office/2006/metadata/properties" xmlns:xsi="http://www.w3.org/2001/XMLSchema-instance">
-  <documentManagement>
-    <_DCDateModified xmlns="http://schemas.microsoft.com/sharepoint/v3/fields" xsi:nil="true"/>
-  </documentManagement>
-</p:properties>
-</file>
-
 <file path=customXml/item4.xml><?xml version="1.0" encoding="utf-8"?>
 <?mso-contentType ?>
 <FormTemplates xmlns="http://schemas.microsoft.com/sharepoint/v3/contenttype/forms">
@@ -10802,6 +10884,15 @@
 </file>
 
 <file path=customXml/itemProps2.xml><?xml version="1.0" encoding="utf-8"?>
+<ds:datastoreItem xmlns:ds="http://schemas.openxmlformats.org/officeDocument/2006/customXml" ds:itemID="{47853092-453F-4761-BB4F-9437077E6946}">
+  <ds:schemaRefs>
+    <ds:schemaRef ds:uri="http://schemas.microsoft.com/office/2006/metadata/properties"/>
+    <ds:schemaRef ds:uri="http://schemas.microsoft.com/sharepoint/v3/fields"/>
+  </ds:schemaRefs>
+</ds:datastoreItem>
+</file>
+
+<file path=customXml/itemProps3.xml><?xml version="1.0" encoding="utf-8"?>
 <ds:datastoreItem xmlns:ds="http://schemas.openxmlformats.org/officeDocument/2006/customXml" ds:itemID="{C20E51C4-559D-47CC-9854-22650DD0FC25}">
   <ds:schemaRefs>
     <ds:schemaRef ds:uri="http://schemas.microsoft.com/office/2006/metadata/contentType"/>
@@ -10819,15 +10910,6 @@
 </ds:datastoreItem>
 </file>
 
-<file path=customXml/itemProps3.xml><?xml version="1.0" encoding="utf-8"?>
-<ds:datastoreItem xmlns:ds="http://schemas.openxmlformats.org/officeDocument/2006/customXml" ds:itemID="{47853092-453F-4761-BB4F-9437077E6946}">
-  <ds:schemaRefs>
-    <ds:schemaRef ds:uri="http://schemas.microsoft.com/office/2006/metadata/properties"/>
-    <ds:schemaRef ds:uri="http://schemas.microsoft.com/sharepoint/v3/fields"/>
-  </ds:schemaRefs>
-</ds:datastoreItem>
-</file>
-
 <file path=customXml/itemProps4.xml><?xml version="1.0" encoding="utf-8"?>
 <ds:datastoreItem xmlns:ds="http://schemas.openxmlformats.org/officeDocument/2006/customXml" ds:itemID="{6E0243D2-C2E7-4C17-98A3-48E63A4A14E3}">
   <ds:schemaRefs>
@@ -10837,7 +10919,7 @@
 </file>
 
 <file path=customXml/itemProps5.xml><?xml version="1.0" encoding="utf-8"?>
-<ds:datastoreItem xmlns:ds="http://schemas.openxmlformats.org/officeDocument/2006/customXml" ds:itemID="{4A464047-A67B-4B15-A3A5-0CD3AC3F3AC8}">
+<ds:datastoreItem xmlns:ds="http://schemas.openxmlformats.org/officeDocument/2006/customXml" ds:itemID="{83020304-E804-4298-988C-ED8638418A6A}">
   <ds:schemaRefs>
     <ds:schemaRef ds:uri="http://schemas.openxmlformats.org/officeDocument/2006/bibliography"/>
   </ds:schemaRefs>

</xml_diff>

<commit_message>
TFS 3878 - Email CSR comments to supervisor/manager when CSR logs are completed.
git-tfs-id: [https://tfs.omnicloud.local/tfs/cco%20program/]$/eCoaching_V2;C36195
</commit_message>
<xml_diff>
--- a/Runbook/CCO_eCoaching_UI_Runbook.docx
+++ b/Runbook/CCO_eCoaching_UI_Runbook.docx
@@ -172,15 +172,8 @@
       <w:pPr>
         <w:pStyle w:val="CoverPageTitles"/>
       </w:pPr>
-      <w:proofErr w:type="spellStart"/>
-      <w:proofErr w:type="gramStart"/>
       <w:r>
-        <w:t>eCoaching</w:t>
-      </w:r>
-      <w:proofErr w:type="spellEnd"/>
-      <w:proofErr w:type="gramEnd"/>
-      <w:r>
-        <w:t xml:space="preserve"> Log Web</w:t>
+        <w:t>eCoaching Log Web</w:t>
       </w:r>
       <w:r>
         <w:t xml:space="preserve"> </w:t>
@@ -251,78 +244,16 @@
               <w:rPr>
                 <w:b/>
               </w:rPr>
-              <w:t>4102</w:t>
+              <w:t xml:space="preserve">TFS </w:t>
             </w:r>
             <w:r>
               <w:rPr>
                 <w:b/>
               </w:rPr>
-              <w:t xml:space="preserve"> </w:t>
-            </w:r>
-            <w:r>
-              <w:rPr>
-                <w:b/>
-              </w:rPr>
-              <w:t>–</w:t>
-            </w:r>
-            <w:r>
-              <w:rPr>
-                <w:b/>
-              </w:rPr>
-              <w:t xml:space="preserve"> </w:t>
-            </w:r>
-            <w:r>
-              <w:t>Include Yes/No value to coaching monitor question</w:t>
+              <w:t>3878 – Email CSR comments to supervisor/manager when CSR logs are completed</w:t>
             </w:r>
             <w:r>
               <w:t>.</w:t>
-            </w:r>
-          </w:p>
-          <w:p>
-            <w:pPr>
-              <w:cnfStyle w:val="100000000000" w:firstRow="1" w:lastRow="0" w:firstColumn="0" w:lastColumn="0" w:oddVBand="0" w:evenVBand="0" w:oddHBand="0" w:evenHBand="0" w:firstRowFirstColumn="0" w:firstRowLastColumn="0" w:lastRowFirstColumn="0" w:lastRowLastColumn="0"/>
-            </w:pPr>
-            <w:r>
-              <w:rPr>
-                <w:b/>
-              </w:rPr>
-              <w:t xml:space="preserve">TFS 3622 – </w:t>
-            </w:r>
-            <w:r>
-              <w:t xml:space="preserve">“My Dashboard” over 100 </w:t>
-            </w:r>
-            <w:proofErr w:type="spellStart"/>
-            <w:r>
-              <w:t>db</w:t>
-            </w:r>
-            <w:proofErr w:type="spellEnd"/>
-            <w:r>
-              <w:t xml:space="preserve"> connections within 1 </w:t>
-            </w:r>
-            <w:proofErr w:type="spellStart"/>
-            <w:r>
-              <w:t>db</w:t>
-            </w:r>
-            <w:proofErr w:type="spellEnd"/>
-            <w:r>
-              <w:t xml:space="preserve"> session</w:t>
-            </w:r>
-            <w:r>
-              <w:t>.</w:t>
-            </w:r>
-          </w:p>
-          <w:p>
-            <w:pPr>
-              <w:cnfStyle w:val="100000000000" w:firstRow="1" w:lastRow="0" w:firstColumn="0" w:lastColumn="0" w:oddVBand="0" w:evenVBand="0" w:oddHBand="0" w:evenHBand="0" w:firstRowFirstColumn="0" w:firstRowLastColumn="0" w:lastRowFirstColumn="0" w:lastRowLastColumn="0"/>
-            </w:pPr>
-            <w:r>
-              <w:rPr>
-                <w:b/>
-              </w:rPr>
-              <w:t xml:space="preserve">TFS 4743 – </w:t>
-            </w:r>
-            <w:r>
-              <w:t>Survey: Don’t set default values to all questions.</w:t>
             </w:r>
           </w:p>
         </w:tc>
@@ -921,83 +852,27 @@
               <w:t>TFS</w:t>
             </w:r>
             <w:r>
-              <w:t xml:space="preserve">115 - </w:t>
-            </w:r>
-            <w:proofErr w:type="spellStart"/>
-            <w:r>
-              <w:t>ecl</w:t>
-            </w:r>
-            <w:proofErr w:type="spellEnd"/>
-            <w:r>
-              <w:t xml:space="preserve"> coaching notes overwritten</w:t>
-            </w:r>
-          </w:p>
-          <w:p>
-            <w:r>
-              <w:t xml:space="preserve">TFS153 - </w:t>
-            </w:r>
-            <w:proofErr w:type="spellStart"/>
-            <w:r>
-              <w:t>ecl</w:t>
-            </w:r>
-            <w:proofErr w:type="spellEnd"/>
-            <w:r>
-              <w:t xml:space="preserve"> duplicate </w:t>
-            </w:r>
-            <w:proofErr w:type="spellStart"/>
-            <w:r>
-              <w:t>lanids</w:t>
-            </w:r>
-            <w:proofErr w:type="spellEnd"/>
-            <w:r>
-              <w:t xml:space="preserve"> all reviewing details</w:t>
-            </w:r>
-          </w:p>
-          <w:p>
-            <w:r>
-              <w:t xml:space="preserve">TFS175 - </w:t>
-            </w:r>
-            <w:proofErr w:type="spellStart"/>
-            <w:r>
-              <w:t>ecl</w:t>
-            </w:r>
-            <w:proofErr w:type="spellEnd"/>
-            <w:r>
-              <w:t xml:space="preserve"> </w:t>
-            </w:r>
-            <w:proofErr w:type="spellStart"/>
-            <w:r>
-              <w:t>lcsat</w:t>
-            </w:r>
-            <w:proofErr w:type="spellEnd"/>
-            <w:r>
-              <w:t xml:space="preserve"> display assigned reviewer</w:t>
-            </w:r>
-          </w:p>
-          <w:p>
-            <w:r>
-              <w:t xml:space="preserve">TFS363 - </w:t>
-            </w:r>
-            <w:proofErr w:type="spellStart"/>
-            <w:r>
-              <w:t>ecl</w:t>
-            </w:r>
-            <w:proofErr w:type="spellEnd"/>
-            <w:r>
-              <w:t xml:space="preserve"> duplicate form names</w:t>
-            </w:r>
-          </w:p>
-          <w:p>
-            <w:r>
-              <w:t xml:space="preserve">TFS481 - </w:t>
-            </w:r>
-            <w:proofErr w:type="spellStart"/>
-            <w:r>
-              <w:t>ecl</w:t>
-            </w:r>
-            <w:proofErr w:type="spellEnd"/>
-            <w:r>
-              <w:t xml:space="preserve"> display reasons, sub-reasons values</w:t>
+              <w:t>115 - ecl coaching notes overwritten</w:t>
+            </w:r>
+          </w:p>
+          <w:p>
+            <w:r>
+              <w:t>TFS153 - ecl duplicate lanids all reviewing details</w:t>
+            </w:r>
+          </w:p>
+          <w:p>
+            <w:r>
+              <w:t>TFS175 - ecl lcsat display assigned reviewer</w:t>
+            </w:r>
+          </w:p>
+          <w:p>
+            <w:r>
+              <w:t>TFS363 - ecl duplicate form names</w:t>
+            </w:r>
+          </w:p>
+          <w:p>
+            <w:r>
+              <w:t>TFS481 - ecl display reasons, sub-reasons values</w:t>
             </w:r>
           </w:p>
         </w:tc>
@@ -1158,15 +1033,7 @@
               <w:spacing w:line="240" w:lineRule="exact"/>
             </w:pPr>
             <w:r>
-              <w:t xml:space="preserve">TFS974 – Add Warning Section to All </w:t>
-            </w:r>
-            <w:proofErr w:type="spellStart"/>
-            <w:r>
-              <w:t>eCoaching</w:t>
-            </w:r>
-            <w:proofErr w:type="spellEnd"/>
-            <w:r>
-              <w:t xml:space="preserve"> Modules</w:t>
+              <w:t>TFS974 – Add Warning Section to All eCoaching Modules</w:t>
             </w:r>
           </w:p>
         </w:tc>
@@ -1508,13 +1375,8 @@
               <w:t>Training</w:t>
             </w:r>
             <w:r>
-              <w:t xml:space="preserve"> SDR) records to </w:t>
-            </w:r>
-            <w:proofErr w:type="spellStart"/>
-            <w:r>
-              <w:t>eCoaching</w:t>
-            </w:r>
-            <w:proofErr w:type="spellEnd"/>
+              <w:t xml:space="preserve"> SDR) records to eCoaching</w:t>
+            </w:r>
           </w:p>
         </w:tc>
         <w:tc>
@@ -1874,13 +1736,8 @@
             <w:r>
               <w:t xml:space="preserve">TFS 2907 - </w:t>
             </w:r>
-            <w:proofErr w:type="spellStart"/>
-            <w:r>
-              <w:t>eCL</w:t>
-            </w:r>
-            <w:proofErr w:type="spellEnd"/>
-            <w:r>
-              <w:t xml:space="preserve"> survey can be completed after being inactivated</w:t>
+            <w:r>
+              <w:t>eCL survey can be completed after being inactivated</w:t>
             </w:r>
           </w:p>
         </w:tc>
@@ -2048,23 +1905,7 @@
           </w:tcPr>
           <w:p>
             <w:r>
-              <w:t xml:space="preserve">TFS 3622 – “My Dashboard” over 100 </w:t>
-            </w:r>
-            <w:proofErr w:type="spellStart"/>
-            <w:r>
-              <w:t>db</w:t>
-            </w:r>
-            <w:proofErr w:type="spellEnd"/>
-            <w:r>
-              <w:t xml:space="preserve"> connections within 1 </w:t>
-            </w:r>
-            <w:proofErr w:type="spellStart"/>
-            <w:r>
-              <w:t>db</w:t>
-            </w:r>
-            <w:proofErr w:type="spellEnd"/>
-            <w:r>
-              <w:t xml:space="preserve"> session</w:t>
+              <w:t>TFS 3622 – “My Dashboard” over 100 db connections within 1 db session</w:t>
             </w:r>
           </w:p>
         </w:tc>
@@ -2294,23 +2135,7 @@
           </w:tcPr>
           <w:p>
             <w:r>
-              <w:t xml:space="preserve">TFS 3622 – “My Dashboard” over 100 </w:t>
-            </w:r>
-            <w:proofErr w:type="spellStart"/>
-            <w:r>
-              <w:t>db</w:t>
-            </w:r>
-            <w:proofErr w:type="spellEnd"/>
-            <w:r>
-              <w:t xml:space="preserve"> connections within 1 </w:t>
-            </w:r>
-            <w:proofErr w:type="spellStart"/>
-            <w:r>
-              <w:t>db</w:t>
-            </w:r>
-            <w:proofErr w:type="spellEnd"/>
-            <w:r>
-              <w:t xml:space="preserve"> session</w:t>
+              <w:t>TFS 3622 – “My Dashboard” over 100 db connections within 1 db session</w:t>
             </w:r>
           </w:p>
           <w:p>
@@ -2372,6 +2197,62 @@
           <w:p>
             <w:r>
               <w:t>TFS 4743 – Survey: Don’t set default values to all questions</w:t>
+            </w:r>
+          </w:p>
+        </w:tc>
+        <w:tc>
+          <w:tcPr>
+            <w:tcW w:w="2268" w:type="dxa"/>
+          </w:tcPr>
+          <w:p>
+            <w:pPr>
+              <w:pStyle w:val="TableText"/>
+              <w:ind w:left="162"/>
+              <w:rPr>
+                <w:sz w:val="18"/>
+                <w:szCs w:val="18"/>
+              </w:rPr>
+            </w:pPr>
+            <w:r>
+              <w:rPr>
+                <w:sz w:val="18"/>
+                <w:szCs w:val="18"/>
+              </w:rPr>
+              <w:t>Lili Huang</w:t>
+            </w:r>
+          </w:p>
+        </w:tc>
+      </w:tr>
+      <w:tr>
+        <w:tc>
+          <w:tcPr>
+            <w:tcW w:w="1188" w:type="dxa"/>
+          </w:tcPr>
+          <w:p>
+            <w:pPr>
+              <w:pStyle w:val="TableText"/>
+              <w:ind w:left="90"/>
+              <w:rPr>
+                <w:sz w:val="18"/>
+                <w:szCs w:val="18"/>
+              </w:rPr>
+            </w:pPr>
+            <w:r>
+              <w:rPr>
+                <w:sz w:val="18"/>
+                <w:szCs w:val="18"/>
+              </w:rPr>
+              <w:t>12/06/2016</w:t>
+            </w:r>
+          </w:p>
+        </w:tc>
+        <w:tc>
+          <w:tcPr>
+            <w:tcW w:w="6120" w:type="dxa"/>
+          </w:tcPr>
+          <w:p>
+            <w:r>
+              <w:t>TFS 3878 – Email CSR comments to supervisor/manager when CSR logs are completed.</w:t>
             </w:r>
           </w:p>
         </w:tc>
@@ -2517,13 +2398,8 @@
             <w:r>
               <w:t xml:space="preserve">changes for </w:t>
             </w:r>
-            <w:proofErr w:type="spellStart"/>
-            <w:r>
-              <w:t>eCoaching</w:t>
-            </w:r>
-            <w:proofErr w:type="spellEnd"/>
-            <w:r>
-              <w:t xml:space="preserve"> Log</w:t>
+            <w:r>
+              <w:t>eCoaching Log</w:t>
             </w:r>
             <w:r>
               <w:t xml:space="preserve"> </w:t>
@@ -2541,10 +2417,7 @@
               <w:t xml:space="preserve"> </w:t>
             </w:r>
             <w:r>
-              <w:t>4102</w:t>
-            </w:r>
-            <w:r>
-              <w:t xml:space="preserve"> and 3622</w:t>
+              <w:t>3878</w:t>
             </w:r>
             <w:r>
               <w:t>.</w:t>
@@ -2864,13 +2737,8 @@
             <w:r>
               <w:t xml:space="preserve"> </w:t>
             </w:r>
-            <w:proofErr w:type="spellStart"/>
-            <w:r>
-              <w:t>eCoaching</w:t>
-            </w:r>
-            <w:proofErr w:type="spellEnd"/>
-            <w:r>
-              <w:t xml:space="preserve"> Log</w:t>
+            <w:r>
+              <w:t>eCoaching Log</w:t>
             </w:r>
             <w:r>
               <w:t xml:space="preserve"> </w:t>
@@ -2888,16 +2756,7 @@
               <w:t xml:space="preserve">TFS </w:t>
             </w:r>
             <w:r>
-              <w:t>4102</w:t>
-            </w:r>
-            <w:r>
-              <w:t xml:space="preserve">, </w:t>
-            </w:r>
-            <w:r>
-              <w:t>3622</w:t>
-            </w:r>
-            <w:r>
-              <w:t>, and 4743</w:t>
+              <w:t>3878</w:t>
             </w:r>
             <w:r>
               <w:t>.</w:t>
@@ -3134,19 +2993,13 @@
               <w:rPr>
                 <w:b/>
               </w:rPr>
-              <w:t>35</w:t>
+              <w:t>3</w:t>
             </w:r>
             <w:r>
               <w:rPr>
                 <w:b/>
               </w:rPr>
-              <w:t>9</w:t>
-            </w:r>
-            <w:r>
-              <w:rPr>
-                <w:b/>
-              </w:rPr>
-              <w:t>71</w:t>
+              <w:t>6194</w:t>
             </w:r>
             <w:bookmarkStart w:id="2" w:name="_GoBack"/>
             <w:bookmarkEnd w:id="2"/>
@@ -3272,25 +3125,7 @@
                 <w:sz w:val="22"/>
                 <w:szCs w:val="22"/>
               </w:rPr>
-              <w:t xml:space="preserve">How to add IP restrictions to deny access to </w:t>
-            </w:r>
-            <w:proofErr w:type="spellStart"/>
-            <w:r>
-              <w:rPr>
-                <w:i/>
-                <w:sz w:val="22"/>
-                <w:szCs w:val="22"/>
-              </w:rPr>
-              <w:t>eCoaching</w:t>
-            </w:r>
-            <w:proofErr w:type="spellEnd"/>
-            <w:r>
-              <w:rPr>
-                <w:i/>
-                <w:sz w:val="22"/>
-                <w:szCs w:val="22"/>
-              </w:rPr>
-              <w:t xml:space="preserve"> site</w:t>
+              <w:t>How to add IP restrictions to deny access to eCoaching site</w:t>
             </w:r>
             <w:r>
               <w:rPr>
@@ -3395,11 +3230,9 @@
                 <w:numId w:val="22"/>
               </w:numPr>
             </w:pPr>
-            <w:proofErr w:type="spellStart"/>
             <w:r>
               <w:t>web.config</w:t>
             </w:r>
-            <w:proofErr w:type="spellEnd"/>
           </w:p>
           <w:p>
             <w:pPr>
@@ -3428,18 +3261,8 @@
                 <w:sz w:val="22"/>
                 <w:szCs w:val="22"/>
               </w:rPr>
-              <w:t xml:space="preserve">do not overwrite </w:t>
-            </w:r>
-            <w:proofErr w:type="spellStart"/>
-            <w:r>
-              <w:rPr>
-                <w:b/>
-                <w:sz w:val="22"/>
-                <w:szCs w:val="22"/>
-              </w:rPr>
-              <w:t>web.config</w:t>
-            </w:r>
-            <w:proofErr w:type="spellEnd"/>
+              <w:t>do not overwrite web.config</w:t>
+            </w:r>
             <w:r>
               <w:rPr>
                 <w:sz w:val="22"/>
@@ -4062,27 +3885,7 @@
           <w:szCs w:val="22"/>
           <w:u w:val="single"/>
         </w:rPr>
-        <w:t xml:space="preserve">to deny access to </w:t>
-      </w:r>
-      <w:proofErr w:type="spellStart"/>
-      <w:r>
-        <w:rPr>
-          <w:b/>
-          <w:sz w:val="22"/>
-          <w:szCs w:val="22"/>
-          <w:u w:val="single"/>
-        </w:rPr>
-        <w:t>eCoaching</w:t>
-      </w:r>
-      <w:proofErr w:type="spellEnd"/>
-      <w:r>
-        <w:rPr>
-          <w:b/>
-          <w:sz w:val="22"/>
-          <w:szCs w:val="22"/>
-          <w:u w:val="single"/>
-        </w:rPr>
-        <w:t xml:space="preserve"> site</w:t>
+        <w:t>to deny access to eCoaching site</w:t>
       </w:r>
     </w:p>
     <w:p>
@@ -5148,23 +4951,13 @@
         <w:szCs w:val="18"/>
       </w:rPr>
     </w:pPr>
-    <w:proofErr w:type="spellStart"/>
     <w:r>
       <w:rPr>
         <w:b/>
         <w:sz w:val="18"/>
         <w:szCs w:val="18"/>
       </w:rPr>
-      <w:t>Vangent</w:t>
-    </w:r>
-    <w:proofErr w:type="spellEnd"/>
-    <w:r>
-      <w:rPr>
-        <w:b/>
-        <w:sz w:val="18"/>
-        <w:szCs w:val="18"/>
-      </w:rPr>
-      <w:t xml:space="preserve">, Inc. - Confidential </w:t>
+      <w:t xml:space="preserve">Vangent, Inc. - Confidential </w:t>
     </w:r>
     <w:r>
       <w:rPr>
@@ -5948,7 +5741,7 @@
         </mc:Choice>
         <mc:Fallback>
           <w:pict>
-            <v:line w14:anchorId="494F96EF" id="Line 7" o:spid="_x0000_s1026" style="position:absolute;z-index:251656704;visibility:visible;mso-wrap-style:square;mso-width-percent:0;mso-height-percent:0;mso-wrap-distance-left:9pt;mso-wrap-distance-top:-3e-5mm;mso-wrap-distance-right:9pt;mso-wrap-distance-bottom:-3e-5mm;mso-position-horizontal:absolute;mso-position-horizontal-relative:text;mso-position-vertical:absolute;mso-position-vertical-relative:text;mso-width-percent:0;mso-height-percent:0;mso-width-relative:page;mso-height-relative:page" from="-2.25pt,12.9pt" to="465.75pt,12.9pt" o:gfxdata="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" strokecolor="#5b7d96" strokeweight="2.25pt"/>
+            <v:line w14:anchorId="5CC3B1B3" id="Line 7" o:spid="_x0000_s1026" style="position:absolute;z-index:251656704;visibility:visible;mso-wrap-style:square;mso-width-percent:0;mso-height-percent:0;mso-wrap-distance-left:9pt;mso-wrap-distance-top:-3e-5mm;mso-wrap-distance-right:9pt;mso-wrap-distance-bottom:-3e-5mm;mso-position-horizontal:absolute;mso-position-horizontal-relative:text;mso-position-vertical:absolute;mso-position-vertical-relative:text;mso-width-percent:0;mso-height-percent:0;mso-width-relative:page;mso-height-relative:page" from="-2.25pt,12.9pt" to="465.75pt,12.9pt" o:gfxdata="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" strokecolor="#5b7d96" strokeweight="2.25pt"/>
           </w:pict>
         </mc:Fallback>
       </mc:AlternateContent>
@@ -10729,14 +10522,6 @@
 </file>
 
 <file path=customXml/item2.xml><?xml version="1.0" encoding="utf-8"?>
-<p:properties xmlns:p="http://schemas.microsoft.com/office/2006/metadata/properties" xmlns:xsi="http://www.w3.org/2001/XMLSchema-instance">
-  <documentManagement>
-    <_DCDateModified xmlns="http://schemas.microsoft.com/sharepoint/v3/fields" xsi:nil="true"/>
-  </documentManagement>
-</p:properties>
-</file>
-
-<file path=customXml/item3.xml><?xml version="1.0" encoding="utf-8"?>
 <ct:contentTypeSchema xmlns:ct="http://schemas.microsoft.com/office/2006/metadata/contentType" xmlns:ma="http://schemas.microsoft.com/office/2006/metadata/properties/metaAttributes" ct:_="" ma:_="" ma:contentTypeName="Document" ma:contentTypeID="0x01010030BD7732B7E9D546895B9CFEB89AE1DA" ma:contentTypeVersion="2" ma:contentTypeDescription="Create a new document." ma:contentTypeScope="" ma:versionID="4a52a66f97c8a8cc0b4275e183da2dbb">
   <xsd:schema xmlns:xsd="http://www.w3.org/2001/XMLSchema" xmlns:xs="http://www.w3.org/2001/XMLSchema" xmlns:p="http://schemas.microsoft.com/office/2006/metadata/properties" xmlns:ns2="http://schemas.microsoft.com/sharepoint/v3/fields" targetNamespace="http://schemas.microsoft.com/office/2006/metadata/properties" ma:root="true" ma:fieldsID="032493956d71b98ad7ed2527eb986e98" ns2:_="">
     <xsd:import namespace="http://schemas.microsoft.com/sharepoint/v3/fields"/>
@@ -10862,6 +10647,14 @@
 </ct:contentTypeSchema>
 </file>
 
+<file path=customXml/item3.xml><?xml version="1.0" encoding="utf-8"?>
+<p:properties xmlns:p="http://schemas.microsoft.com/office/2006/metadata/properties" xmlns:xsi="http://www.w3.org/2001/XMLSchema-instance">
+  <documentManagement>
+    <_DCDateModified xmlns="http://schemas.microsoft.com/sharepoint/v3/fields" xsi:nil="true"/>
+  </documentManagement>
+</p:properties>
+</file>
+
 <file path=customXml/item4.xml><?xml version="1.0" encoding="utf-8"?>
 <?mso-contentType ?>
 <FormTemplates xmlns="http://schemas.microsoft.com/sharepoint/v3/contenttype/forms">
@@ -10884,15 +10677,6 @@
 </file>
 
 <file path=customXml/itemProps2.xml><?xml version="1.0" encoding="utf-8"?>
-<ds:datastoreItem xmlns:ds="http://schemas.openxmlformats.org/officeDocument/2006/customXml" ds:itemID="{47853092-453F-4761-BB4F-9437077E6946}">
-  <ds:schemaRefs>
-    <ds:schemaRef ds:uri="http://schemas.microsoft.com/office/2006/metadata/properties"/>
-    <ds:schemaRef ds:uri="http://schemas.microsoft.com/sharepoint/v3/fields"/>
-  </ds:schemaRefs>
-</ds:datastoreItem>
-</file>
-
-<file path=customXml/itemProps3.xml><?xml version="1.0" encoding="utf-8"?>
 <ds:datastoreItem xmlns:ds="http://schemas.openxmlformats.org/officeDocument/2006/customXml" ds:itemID="{C20E51C4-559D-47CC-9854-22650DD0FC25}">
   <ds:schemaRefs>
     <ds:schemaRef ds:uri="http://schemas.microsoft.com/office/2006/metadata/contentType"/>
@@ -10910,6 +10694,15 @@
 </ds:datastoreItem>
 </file>
 
+<file path=customXml/itemProps3.xml><?xml version="1.0" encoding="utf-8"?>
+<ds:datastoreItem xmlns:ds="http://schemas.openxmlformats.org/officeDocument/2006/customXml" ds:itemID="{47853092-453F-4761-BB4F-9437077E6946}">
+  <ds:schemaRefs>
+    <ds:schemaRef ds:uri="http://schemas.microsoft.com/office/2006/metadata/properties"/>
+    <ds:schemaRef ds:uri="http://schemas.microsoft.com/sharepoint/v3/fields"/>
+  </ds:schemaRefs>
+</ds:datastoreItem>
+</file>
+
 <file path=customXml/itemProps4.xml><?xml version="1.0" encoding="utf-8"?>
 <ds:datastoreItem xmlns:ds="http://schemas.openxmlformats.org/officeDocument/2006/customXml" ds:itemID="{6E0243D2-C2E7-4C17-98A3-48E63A4A14E3}">
   <ds:schemaRefs>
@@ -10919,7 +10712,7 @@
 </file>
 
 <file path=customXml/itemProps5.xml><?xml version="1.0" encoding="utf-8"?>
-<ds:datastoreItem xmlns:ds="http://schemas.openxmlformats.org/officeDocument/2006/customXml" ds:itemID="{83020304-E804-4298-988C-ED8638418A6A}">
+<ds:datastoreItem xmlns:ds="http://schemas.openxmlformats.org/officeDocument/2006/customXml" ds:itemID="{DBDF9D3C-D6A4-45B5-B15F-31DB3EDA8A30}">
   <ds:schemaRefs>
     <ds:schemaRef ds:uri="http://schemas.openxmlformats.org/officeDocument/2006/bibliography"/>
   </ds:schemaRefs>

</xml_diff>